<commit_message>
Tenth page of text started
</commit_message>
<xml_diff>
--- a/Licencjat.docx
+++ b/Licencjat.docx
@@ -527,7 +527,7 @@
         </w:rPr>
         <w:fldChar w:fldCharType="separate"/>
       </w:r>
-      <w:hyperlink w:anchor="_Toc518211875" w:history="1">
+      <w:hyperlink w:anchor="_Toc518508035" w:history="1">
         <w:r>
           <w:rPr>
             <w:rStyle w:val="Hyperlink"/>
@@ -554,7 +554,7 @@
             <w:noProof/>
             <w:webHidden/>
           </w:rPr>
-          <w:instrText xml:space="preserve"> PAGEREF _Toc518211875 \h </w:instrText>
+          <w:instrText xml:space="preserve"> PAGEREF _Toc518508035 \h </w:instrText>
         </w:r>
         <w:r>
           <w:rPr>
@@ -596,7 +596,7 @@
           <w:lang w:eastAsia="pl-PL"/>
         </w:rPr>
       </w:pPr>
-      <w:hyperlink w:anchor="_Toc518211876" w:history="1">
+      <w:hyperlink w:anchor="_Toc518508036" w:history="1">
         <w:r>
           <w:rPr>
             <w:rStyle w:val="Hyperlink"/>
@@ -640,7 +640,7 @@
             <w:noProof/>
             <w:webHidden/>
           </w:rPr>
-          <w:instrText xml:space="preserve"> PAGEREF _Toc518211876 \h </w:instrText>
+          <w:instrText xml:space="preserve"> PAGEREF _Toc518508036 \h </w:instrText>
         </w:r>
         <w:r>
           <w:rPr>
@@ -686,7 +686,7 @@
           <w:lang w:eastAsia="pl-PL"/>
         </w:rPr>
       </w:pPr>
-      <w:hyperlink w:anchor="_Toc518211877" w:history="1">
+      <w:hyperlink w:anchor="_Toc518508037" w:history="1">
         <w:r>
           <w:rPr>
             <w:rStyle w:val="Hyperlink"/>
@@ -730,7 +730,7 @@
             <w:noProof/>
             <w:webHidden/>
           </w:rPr>
-          <w:instrText xml:space="preserve"> PAGEREF _Toc518211877 \h </w:instrText>
+          <w:instrText xml:space="preserve"> PAGEREF _Toc518508037 \h </w:instrText>
         </w:r>
         <w:r>
           <w:rPr>
@@ -772,7 +772,7 @@
           <w:lang w:eastAsia="pl-PL"/>
         </w:rPr>
       </w:pPr>
-      <w:hyperlink w:anchor="_Toc518211878" w:history="1">
+      <w:hyperlink w:anchor="_Toc518508038" w:history="1">
         <w:r>
           <w:rPr>
             <w:rStyle w:val="Hyperlink"/>
@@ -816,7 +816,7 @@
             <w:noProof/>
             <w:webHidden/>
           </w:rPr>
-          <w:instrText xml:space="preserve"> PAGEREF _Toc518211878 \h </w:instrText>
+          <w:instrText xml:space="preserve"> PAGEREF _Toc518508038 \h </w:instrText>
         </w:r>
         <w:r>
           <w:rPr>
@@ -862,7 +862,7 @@
           <w:lang w:eastAsia="pl-PL"/>
         </w:rPr>
       </w:pPr>
-      <w:hyperlink w:anchor="_Toc518211879" w:history="1">
+      <w:hyperlink w:anchor="_Toc518508039" w:history="1">
         <w:r>
           <w:rPr>
             <w:rStyle w:val="Hyperlink"/>
@@ -906,7 +906,7 @@
             <w:noProof/>
             <w:webHidden/>
           </w:rPr>
-          <w:instrText xml:space="preserve"> PAGEREF _Toc518211879 \h </w:instrText>
+          <w:instrText xml:space="preserve"> PAGEREF _Toc518508039 \h </w:instrText>
         </w:r>
         <w:r>
           <w:rPr>
@@ -948,7 +948,7 @@
           <w:lang w:eastAsia="pl-PL"/>
         </w:rPr>
       </w:pPr>
-      <w:hyperlink w:anchor="_Toc518211880" w:history="1">
+      <w:hyperlink w:anchor="_Toc518508040" w:history="1">
         <w:r>
           <w:rPr>
             <w:rStyle w:val="Hyperlink"/>
@@ -992,7 +992,7 @@
             <w:noProof/>
             <w:webHidden/>
           </w:rPr>
-          <w:instrText xml:space="preserve"> PAGEREF _Toc518211880 \h </w:instrText>
+          <w:instrText xml:space="preserve"> PAGEREF _Toc518508040 \h </w:instrText>
         </w:r>
         <w:r>
           <w:rPr>
@@ -1038,7 +1038,7 @@
           <w:lang w:eastAsia="pl-PL"/>
         </w:rPr>
       </w:pPr>
-      <w:hyperlink w:anchor="_Toc518211881" w:history="1">
+      <w:hyperlink w:anchor="_Toc518508041" w:history="1">
         <w:r>
           <w:rPr>
             <w:rStyle w:val="Hyperlink"/>
@@ -1082,7 +1082,7 @@
             <w:noProof/>
             <w:webHidden/>
           </w:rPr>
-          <w:instrText xml:space="preserve"> PAGEREF _Toc518211881 \h </w:instrText>
+          <w:instrText xml:space="preserve"> PAGEREF _Toc518508041 \h </w:instrText>
         </w:r>
         <w:r>
           <w:rPr>
@@ -1128,7 +1128,7 @@
           <w:lang w:eastAsia="pl-PL"/>
         </w:rPr>
       </w:pPr>
-      <w:hyperlink w:anchor="_Toc518211882" w:history="1">
+      <w:hyperlink w:anchor="_Toc518508042" w:history="1">
         <w:r>
           <w:rPr>
             <w:rStyle w:val="Hyperlink"/>
@@ -1172,7 +1172,7 @@
             <w:noProof/>
             <w:webHidden/>
           </w:rPr>
-          <w:instrText xml:space="preserve"> PAGEREF _Toc518211882 \h </w:instrText>
+          <w:instrText xml:space="preserve"> PAGEREF _Toc518508042 \h </w:instrText>
         </w:r>
         <w:r>
           <w:rPr>
@@ -1218,7 +1218,7 @@
           <w:lang w:eastAsia="pl-PL"/>
         </w:rPr>
       </w:pPr>
-      <w:hyperlink w:anchor="_Toc518211883" w:history="1">
+      <w:hyperlink w:anchor="_Toc518508043" w:history="1">
         <w:r>
           <w:rPr>
             <w:rStyle w:val="Hyperlink"/>
@@ -1262,7 +1262,7 @@
             <w:noProof/>
             <w:webHidden/>
           </w:rPr>
-          <w:instrText xml:space="preserve"> PAGEREF _Toc518211883 \h </w:instrText>
+          <w:instrText xml:space="preserve"> PAGEREF _Toc518508043 \h </w:instrText>
         </w:r>
         <w:r>
           <w:rPr>
@@ -1304,7 +1304,7 @@
           <w:lang w:eastAsia="pl-PL"/>
         </w:rPr>
       </w:pPr>
-      <w:hyperlink w:anchor="_Toc518211884" w:history="1">
+      <w:hyperlink w:anchor="_Toc518508044" w:history="1">
         <w:r>
           <w:rPr>
             <w:rStyle w:val="Hyperlink"/>
@@ -1327,21 +1327,21 @@
             <w:rStyle w:val="Hyperlink"/>
             <w:noProof/>
           </w:rPr>
-          <w:t>Analiza polskiego systemu poda</w:t>
+          <w:t>Analiza polskieg</w:t>
         </w:r>
         <w:r>
           <w:rPr>
             <w:rStyle w:val="Hyperlink"/>
             <w:noProof/>
           </w:rPr>
-          <w:t>t</w:t>
+          <w:t>o</w:t>
         </w:r>
         <w:r>
           <w:rPr>
             <w:rStyle w:val="Hyperlink"/>
             <w:noProof/>
           </w:rPr>
-          <w:t>kowego</w:t>
+          <w:t xml:space="preserve"> systemu podatkowego</w:t>
         </w:r>
         <w:r>
           <w:rPr>
@@ -1362,7 +1362,7 @@
             <w:noProof/>
             <w:webHidden/>
           </w:rPr>
-          <w:instrText xml:space="preserve"> PAGEREF _Toc518211884 \h </w:instrText>
+          <w:instrText xml:space="preserve"> PAGEREF _Toc518508044 \h </w:instrText>
         </w:r>
         <w:r>
           <w:rPr>
@@ -1408,7 +1408,7 @@
           <w:lang w:eastAsia="pl-PL"/>
         </w:rPr>
       </w:pPr>
-      <w:hyperlink w:anchor="_Toc518211885" w:history="1">
+      <w:hyperlink w:anchor="_Toc518508045" w:history="1">
         <w:r>
           <w:rPr>
             <w:rStyle w:val="Hyperlink"/>
@@ -1452,7 +1452,7 @@
             <w:noProof/>
             <w:webHidden/>
           </w:rPr>
-          <w:instrText xml:space="preserve"> PAGEREF _Toc518211885 \h </w:instrText>
+          <w:instrText xml:space="preserve"> PAGEREF _Toc518508045 \h </w:instrText>
         </w:r>
         <w:r>
           <w:rPr>
@@ -1498,7 +1498,7 @@
           <w:lang w:eastAsia="pl-PL"/>
         </w:rPr>
       </w:pPr>
-      <w:hyperlink w:anchor="_Toc518211886" w:history="1">
+      <w:hyperlink w:anchor="_Toc518508046" w:history="1">
         <w:r>
           <w:rPr>
             <w:rStyle w:val="Hyperlink"/>
@@ -1544,7 +1544,7 @@
             <w:noProof/>
             <w:webHidden/>
           </w:rPr>
-          <w:instrText xml:space="preserve"> PAGEREF _Toc518211886 \h </w:instrText>
+          <w:instrText xml:space="preserve"> PAGEREF _Toc518508046 \h </w:instrText>
         </w:r>
         <w:r>
           <w:rPr>
@@ -1590,7 +1590,7 @@
           <w:lang w:eastAsia="pl-PL"/>
         </w:rPr>
       </w:pPr>
-      <w:hyperlink w:anchor="_Toc518211887" w:history="1">
+      <w:hyperlink w:anchor="_Toc518508047" w:history="1">
         <w:r>
           <w:rPr>
             <w:rStyle w:val="Hyperlink"/>
@@ -1636,7 +1636,7 @@
             <w:noProof/>
             <w:webHidden/>
           </w:rPr>
-          <w:instrText xml:space="preserve"> PAGEREF _Toc518211887 \h </w:instrText>
+          <w:instrText xml:space="preserve"> PAGEREF _Toc518508047 \h </w:instrText>
         </w:r>
         <w:r>
           <w:rPr>
@@ -1682,7 +1682,7 @@
           <w:lang w:eastAsia="pl-PL"/>
         </w:rPr>
       </w:pPr>
-      <w:hyperlink w:anchor="_Toc518211888" w:history="1">
+      <w:hyperlink w:anchor="_Toc518508048" w:history="1">
         <w:r>
           <w:rPr>
             <w:rStyle w:val="Hyperlink"/>
@@ -1729,7 +1729,7 @@
             <w:noProof/>
             <w:webHidden/>
           </w:rPr>
-          <w:instrText xml:space="preserve"> PAGEREF _Toc518211888 \h </w:instrText>
+          <w:instrText xml:space="preserve"> PAGEREF _Toc518508048 \h </w:instrText>
         </w:r>
         <w:r>
           <w:rPr>
@@ -1775,7 +1775,7 @@
           <w:lang w:eastAsia="pl-PL"/>
         </w:rPr>
       </w:pPr>
-      <w:hyperlink w:anchor="_Toc518211889" w:history="1">
+      <w:hyperlink w:anchor="_Toc518508049" w:history="1">
         <w:r>
           <w:rPr>
             <w:rStyle w:val="Hyperlink"/>
@@ -1821,7 +1821,7 @@
             <w:noProof/>
             <w:webHidden/>
           </w:rPr>
-          <w:instrText xml:space="preserve"> PAGEREF _Toc518211889 \h </w:instrText>
+          <w:instrText xml:space="preserve"> PAGEREF _Toc518508049 \h </w:instrText>
         </w:r>
         <w:r>
           <w:rPr>
@@ -1854,7 +1854,11 @@
     </w:p>
     <w:p>
       <w:pPr>
-        <w:pStyle w:val="TOC1"/>
+        <w:pStyle w:val="TOC2"/>
+        <w:tabs>
+          <w:tab w:val="left" w:pos="880"/>
+          <w:tab w:val="right" w:leader="dot" w:pos="9062"/>
+        </w:tabs>
         <w:rPr>
           <w:rFonts w:asciiTheme="minorHAnsi" w:eastAsiaTheme="minorEastAsia" w:hAnsiTheme="minorHAnsi" w:cstheme="minorBidi"/>
           <w:noProof/>
@@ -1863,13 +1867,32 @@
           <w:lang w:eastAsia="pl-PL"/>
         </w:rPr>
       </w:pPr>
-      <w:hyperlink w:anchor="_Toc518211890" w:history="1">
+      <w:hyperlink w:anchor="_Toc518508050" w:history="1">
         <w:r>
           <w:rPr>
             <w:rStyle w:val="Hyperlink"/>
             <w:noProof/>
-          </w:rPr>
-          <w:t>Spis tabel</w:t>
+            <w:lang w:eastAsia="pl-PL"/>
+          </w:rPr>
+          <w:t>4.4.</w:t>
+        </w:r>
+        <w:r>
+          <w:rPr>
+            <w:rFonts w:asciiTheme="minorHAnsi" w:eastAsiaTheme="minorEastAsia" w:hAnsiTheme="minorHAnsi" w:cstheme="minorBidi"/>
+            <w:noProof/>
+            <w:sz w:val="22"/>
+            <w:szCs w:val="22"/>
+            <w:lang w:eastAsia="pl-PL"/>
+          </w:rPr>
+          <w:tab/>
+        </w:r>
+        <w:r>
+          <w:rPr>
+            <w:rStyle w:val="Hyperlink"/>
+            <w:noProof/>
+            <w:lang w:eastAsia="pl-PL"/>
+          </w:rPr>
+          <w:t>Analiza szeregu decyzji</w:t>
         </w:r>
         <w:r>
           <w:rPr>
@@ -1890,7 +1913,7 @@
             <w:noProof/>
             <w:webHidden/>
           </w:rPr>
-          <w:instrText xml:space="preserve"> PAGEREF _Toc518211890 \h </w:instrText>
+          <w:instrText xml:space="preserve"> PAGEREF _Toc518508050 \h </w:instrText>
         </w:r>
         <w:r>
           <w:rPr>
@@ -1910,7 +1933,7 @@
             <w:noProof/>
             <w:webHidden/>
           </w:rPr>
-          <w:t>18</w:t>
+          <w:t>17</w:t>
         </w:r>
         <w:r>
           <w:rPr>
@@ -1923,7 +1946,11 @@
     </w:p>
     <w:p>
       <w:pPr>
-        <w:pStyle w:val="TOC1"/>
+        <w:pStyle w:val="TOC3"/>
+        <w:tabs>
+          <w:tab w:val="left" w:pos="1320"/>
+          <w:tab w:val="right" w:leader="dot" w:pos="9062"/>
+        </w:tabs>
         <w:rPr>
           <w:rFonts w:asciiTheme="minorHAnsi" w:eastAsiaTheme="minorEastAsia" w:hAnsiTheme="minorHAnsi" w:cstheme="minorBidi"/>
           <w:noProof/>
@@ -1932,13 +1959,32 @@
           <w:lang w:eastAsia="pl-PL"/>
         </w:rPr>
       </w:pPr>
-      <w:hyperlink w:anchor="_Toc518211891" w:history="1">
+      <w:hyperlink w:anchor="_Toc518508051" w:history="1">
         <w:r>
           <w:rPr>
             <w:rStyle w:val="Hyperlink"/>
-            <w:noProof/>
-          </w:rPr>
-          <w:t>Spis rysunków</w:t>
+            <w:b/>
+            <w:noProof/>
+          </w:rPr>
+          <w:t>4.4.1.</w:t>
+        </w:r>
+        <w:r>
+          <w:rPr>
+            <w:rFonts w:asciiTheme="minorHAnsi" w:eastAsiaTheme="minorEastAsia" w:hAnsiTheme="minorHAnsi" w:cstheme="minorBidi"/>
+            <w:noProof/>
+            <w:sz w:val="22"/>
+            <w:szCs w:val="22"/>
+            <w:lang w:eastAsia="pl-PL"/>
+          </w:rPr>
+          <w:tab/>
+        </w:r>
+        <w:r>
+          <w:rPr>
+            <w:rStyle w:val="Hyperlink"/>
+            <w:b/>
+            <w:noProof/>
+          </w:rPr>
+          <w:t>Przypadek niedoszacowania dochodów</w:t>
         </w:r>
         <w:r>
           <w:rPr>
@@ -1959,7 +2005,7 @@
             <w:noProof/>
             <w:webHidden/>
           </w:rPr>
-          <w:instrText xml:space="preserve"> PAGEREF _Toc518211891 \h </w:instrText>
+          <w:instrText xml:space="preserve"> PAGEREF _Toc518508051 \h </w:instrText>
         </w:r>
         <w:r>
           <w:rPr>
@@ -2001,13 +2047,13 @@
           <w:lang w:eastAsia="pl-PL"/>
         </w:rPr>
       </w:pPr>
-      <w:hyperlink w:anchor="_Toc518211892" w:history="1">
+      <w:hyperlink w:anchor="_Toc518508052" w:history="1">
         <w:r>
           <w:rPr>
             <w:rStyle w:val="Hyperlink"/>
             <w:noProof/>
           </w:rPr>
-          <w:t>Zakończenie</w:t>
+          <w:t>Spis tabel</w:t>
         </w:r>
         <w:r>
           <w:rPr>
@@ -2028,7 +2074,7 @@
             <w:noProof/>
             <w:webHidden/>
           </w:rPr>
-          <w:instrText xml:space="preserve"> PAGEREF _Toc518211892 \h </w:instrText>
+          <w:instrText xml:space="preserve"> PAGEREF _Toc518508052 \h </w:instrText>
         </w:r>
         <w:r>
           <w:rPr>
@@ -2070,13 +2116,13 @@
           <w:lang w:eastAsia="pl-PL"/>
         </w:rPr>
       </w:pPr>
-      <w:hyperlink w:anchor="_Toc518211893" w:history="1">
+      <w:hyperlink w:anchor="_Toc518508053" w:history="1">
         <w:r>
           <w:rPr>
             <w:rStyle w:val="Hyperlink"/>
             <w:noProof/>
           </w:rPr>
-          <w:t>Bibliografia</w:t>
+          <w:t>Spis rysunków</w:t>
         </w:r>
         <w:r>
           <w:rPr>
@@ -2097,7 +2143,7 @@
             <w:noProof/>
             <w:webHidden/>
           </w:rPr>
-          <w:instrText xml:space="preserve"> PAGEREF _Toc518211893 \h </w:instrText>
+          <w:instrText xml:space="preserve"> PAGEREF _Toc518508053 \h </w:instrText>
         </w:r>
         <w:r>
           <w:rPr>
@@ -2139,12 +2185,150 @@
           <w:lang w:eastAsia="pl-PL"/>
         </w:rPr>
       </w:pPr>
-      <w:hyperlink w:anchor="_Toc518211894" w:history="1">
+      <w:hyperlink w:anchor="_Toc518508054" w:history="1">
         <w:r>
           <w:rPr>
             <w:rStyle w:val="Hyperlink"/>
             <w:noProof/>
           </w:rPr>
+          <w:t>Zakończenie</w:t>
+        </w:r>
+        <w:r>
+          <w:rPr>
+            <w:noProof/>
+            <w:webHidden/>
+          </w:rPr>
+          <w:tab/>
+        </w:r>
+        <w:r>
+          <w:rPr>
+            <w:noProof/>
+            <w:webHidden/>
+          </w:rPr>
+          <w:fldChar w:fldCharType="begin"/>
+        </w:r>
+        <w:r>
+          <w:rPr>
+            <w:noProof/>
+            <w:webHidden/>
+          </w:rPr>
+          <w:instrText xml:space="preserve"> PAGEREF _Toc518508054 \h </w:instrText>
+        </w:r>
+        <w:r>
+          <w:rPr>
+            <w:noProof/>
+            <w:webHidden/>
+          </w:rPr>
+        </w:r>
+        <w:r>
+          <w:rPr>
+            <w:noProof/>
+            <w:webHidden/>
+          </w:rPr>
+          <w:fldChar w:fldCharType="separate"/>
+        </w:r>
+        <w:r>
+          <w:rPr>
+            <w:noProof/>
+            <w:webHidden/>
+          </w:rPr>
+          <w:t>22</w:t>
+        </w:r>
+        <w:r>
+          <w:rPr>
+            <w:noProof/>
+            <w:webHidden/>
+          </w:rPr>
+          <w:fldChar w:fldCharType="end"/>
+        </w:r>
+      </w:hyperlink>
+    </w:p>
+    <w:p>
+      <w:pPr>
+        <w:pStyle w:val="TOC1"/>
+        <w:rPr>
+          <w:rFonts w:asciiTheme="minorHAnsi" w:eastAsiaTheme="minorEastAsia" w:hAnsiTheme="minorHAnsi" w:cstheme="minorBidi"/>
+          <w:noProof/>
+          <w:sz w:val="22"/>
+          <w:szCs w:val="22"/>
+          <w:lang w:eastAsia="pl-PL"/>
+        </w:rPr>
+      </w:pPr>
+      <w:hyperlink w:anchor="_Toc518508055" w:history="1">
+        <w:r>
+          <w:rPr>
+            <w:rStyle w:val="Hyperlink"/>
+            <w:noProof/>
+          </w:rPr>
+          <w:t>Bibliografia</w:t>
+        </w:r>
+        <w:r>
+          <w:rPr>
+            <w:noProof/>
+            <w:webHidden/>
+          </w:rPr>
+          <w:tab/>
+        </w:r>
+        <w:r>
+          <w:rPr>
+            <w:noProof/>
+            <w:webHidden/>
+          </w:rPr>
+          <w:fldChar w:fldCharType="begin"/>
+        </w:r>
+        <w:r>
+          <w:rPr>
+            <w:noProof/>
+            <w:webHidden/>
+          </w:rPr>
+          <w:instrText xml:space="preserve"> PAGEREF _Toc518508055 \h </w:instrText>
+        </w:r>
+        <w:r>
+          <w:rPr>
+            <w:noProof/>
+            <w:webHidden/>
+          </w:rPr>
+        </w:r>
+        <w:r>
+          <w:rPr>
+            <w:noProof/>
+            <w:webHidden/>
+          </w:rPr>
+          <w:fldChar w:fldCharType="separate"/>
+        </w:r>
+        <w:r>
+          <w:rPr>
+            <w:noProof/>
+            <w:webHidden/>
+          </w:rPr>
+          <w:t>23</w:t>
+        </w:r>
+        <w:r>
+          <w:rPr>
+            <w:noProof/>
+            <w:webHidden/>
+          </w:rPr>
+          <w:fldChar w:fldCharType="end"/>
+        </w:r>
+      </w:hyperlink>
+    </w:p>
+    <w:p>
+      <w:pPr>
+        <w:pStyle w:val="TOC1"/>
+        <w:rPr>
+          <w:rFonts w:asciiTheme="minorHAnsi" w:eastAsiaTheme="minorEastAsia" w:hAnsiTheme="minorHAnsi" w:cstheme="minorBidi"/>
+          <w:noProof/>
+          <w:sz w:val="22"/>
+          <w:szCs w:val="22"/>
+          <w:lang w:eastAsia="pl-PL"/>
+        </w:rPr>
+      </w:pPr>
+      <w:hyperlink w:anchor="_Toc518508056" w:history="1">
+        <w:r>
+          <w:rPr>
+            <w:rStyle w:val="Hyperlink"/>
+            <w:noProof/>
+          </w:rPr>
           <w:t>Streszczenie</w:t>
         </w:r>
         <w:r>
@@ -2166,7 +2350,7 @@
             <w:noProof/>
             <w:webHidden/>
           </w:rPr>
-          <w:instrText xml:space="preserve"> PAGEREF _Toc518211894 \h </w:instrText>
+          <w:instrText xml:space="preserve"> PAGEREF _Toc518508056 \h </w:instrText>
         </w:r>
         <w:r>
           <w:rPr>
@@ -2186,7 +2370,7 @@
             <w:noProof/>
             <w:webHidden/>
           </w:rPr>
-          <w:t>22</w:t>
+          <w:t>24</w:t>
         </w:r>
         <w:r>
           <w:rPr>
@@ -2211,7 +2395,7 @@
       <w:r>
         <w:br w:type="page"/>
       </w:r>
-      <w:bookmarkStart w:id="0" w:name="_Toc518211875"/>
+      <w:bookmarkStart w:id="0" w:name="_Toc518508035"/>
       <w:r>
         <w:lastRenderedPageBreak/>
         <w:t>Wstęp</w:t>
@@ -2259,7 +2443,7 @@
           <w:numId w:val="4"/>
         </w:numPr>
       </w:pPr>
-      <w:bookmarkStart w:id="1" w:name="_Toc518211876"/>
+      <w:bookmarkStart w:id="1" w:name="_Toc518508036"/>
       <w:r>
         <w:t>Podatki</w:t>
       </w:r>
@@ -2273,7 +2457,7 @@
           <w:numId w:val="4"/>
         </w:numPr>
       </w:pPr>
-      <w:bookmarkStart w:id="2" w:name="_Toc518211877"/>
+      <w:bookmarkStart w:id="2" w:name="_Toc518508037"/>
       <w:r>
         <w:t>&lt;tytuł podrozdziału&gt;</w:t>
       </w:r>
@@ -2304,7 +2488,7 @@
       <w:r>
         <w:br w:type="page"/>
       </w:r>
-      <w:bookmarkStart w:id="3" w:name="_Toc518211878"/>
+      <w:bookmarkStart w:id="3" w:name="_Toc518508038"/>
       <w:r>
         <w:lastRenderedPageBreak/>
         <w:t>Teoria gier</w:t>
@@ -2319,7 +2503,7 @@
           <w:numId w:val="4"/>
         </w:numPr>
       </w:pPr>
-      <w:bookmarkStart w:id="4" w:name="_Toc518211879"/>
+      <w:bookmarkStart w:id="4" w:name="_Toc518508039"/>
       <w:r>
         <w:t>&lt;tytuł podrozdziału&gt;</w:t>
       </w:r>
@@ -2336,7 +2520,7 @@
       <w:r>
         <w:br w:type="page"/>
       </w:r>
-      <w:bookmarkStart w:id="5" w:name="_Toc518211880"/>
+      <w:bookmarkStart w:id="5" w:name="_Toc518508040"/>
       <w:r>
         <w:lastRenderedPageBreak/>
         <w:t>Zastosowanie teorii gier w podatkach</w:t>
@@ -2351,7 +2535,7 @@
           <w:numId w:val="4"/>
         </w:numPr>
       </w:pPr>
-      <w:bookmarkStart w:id="6" w:name="_Toc518211881"/>
+      <w:bookmarkStart w:id="6" w:name="_Toc518508041"/>
       <w:r>
         <w:t>Unikanie podatku dochodowego przez osoby fizyczne</w:t>
       </w:r>
@@ -2411,7 +2595,7 @@
       <w:r>
         <w:br w:type="page"/>
       </w:r>
-      <w:bookmarkStart w:id="7" w:name="_Toc518211882"/>
+      <w:bookmarkStart w:id="7" w:name="_Toc518508042"/>
       <w:r>
         <w:lastRenderedPageBreak/>
         <w:t>Korupcja w fiskusie</w:t>
@@ -2460,7 +2644,7 @@
       <w:r>
         <w:br w:type="page"/>
       </w:r>
-      <w:bookmarkStart w:id="8" w:name="_Toc518211883"/>
+      <w:bookmarkStart w:id="8" w:name="_Toc518508043"/>
       <w:r>
         <w:lastRenderedPageBreak/>
         <w:t>Optymaln</w:t>
@@ -2523,7 +2707,9 @@
       <w:r>
         <w:br w:type="page"/>
       </w:r>
-      <w:bookmarkStart w:id="9" w:name="_Toc518211884"/>
+      <w:bookmarkStart w:id="9" w:name="_Toc518508044"/>
+      <w:bookmarkStart w:id="10" w:name="_GoBack"/>
+      <w:bookmarkEnd w:id="10"/>
       <w:r>
         <w:lastRenderedPageBreak/>
         <w:t>Analiza polskiego systemu podatkowego</w:t>
@@ -2555,11 +2741,11 @@
           <w:numId w:val="4"/>
         </w:numPr>
       </w:pPr>
-      <w:bookmarkStart w:id="10" w:name="_Toc518211885"/>
+      <w:bookmarkStart w:id="11" w:name="_Toc518508045"/>
       <w:r>
         <w:t>Strategie podatnika</w:t>
       </w:r>
-      <w:bookmarkEnd w:id="10"/>
+      <w:bookmarkEnd w:id="11"/>
     </w:p>
     <w:p>
       <w:pPr>
@@ -2686,7 +2872,7 @@
           <w:lang w:eastAsia="pl-PL"/>
         </w:rPr>
       </w:pPr>
-      <w:bookmarkStart w:id="11" w:name="_Toc518211886"/>
+      <w:bookmarkStart w:id="12" w:name="_Toc518508046"/>
       <w:r>
         <w:rPr>
           <w:lang w:eastAsia="pl-PL"/>
@@ -2699,7 +2885,7 @@
         </w:rPr>
         <w:t>urzędu</w:t>
       </w:r>
-      <w:bookmarkEnd w:id="11"/>
+      <w:bookmarkEnd w:id="12"/>
     </w:p>
     <w:p>
       <w:pPr>
@@ -2760,14 +2946,14 @@
           <w:lang w:eastAsia="pl-PL"/>
         </w:rPr>
       </w:pPr>
-      <w:bookmarkStart w:id="12" w:name="_Toc518211887"/>
+      <w:bookmarkStart w:id="13" w:name="_Toc518508047"/>
       <w:r>
         <w:rPr>
           <w:lang w:eastAsia="pl-PL"/>
         </w:rPr>
         <w:t>Podstawowy model skłonności do unikania podatku</w:t>
       </w:r>
-      <w:bookmarkEnd w:id="12"/>
+      <w:bookmarkEnd w:id="13"/>
     </w:p>
     <w:p>
       <w:pPr>
@@ -3202,8 +3388,8 @@
         <w:pStyle w:val="Caption"/>
         <w:jc w:val="both"/>
       </w:pPr>
-      <w:bookmarkStart w:id="13" w:name="_Toc518034647"/>
-      <w:bookmarkStart w:id="14" w:name="_Ref518032970"/>
+      <w:bookmarkStart w:id="14" w:name="_Toc518034647"/>
+      <w:bookmarkStart w:id="15" w:name="_Ref518032970"/>
       <w:r>
         <w:t xml:space="preserve">Rysunek </w:t>
       </w:r>
@@ -3231,14 +3417,14 @@
         </w:rPr>
         <w:t>1</w:t>
       </w:r>
-      <w:bookmarkEnd w:id="13"/>
+      <w:bookmarkEnd w:id="14"/>
       <w:r>
         <w:rPr>
           <w:noProof/>
         </w:rPr>
         <w:fldChar w:fldCharType="end"/>
       </w:r>
-      <w:bookmarkEnd w:id="14"/>
+      <w:bookmarkEnd w:id="15"/>
     </w:p>
     <w:p>
       <w:pPr>
@@ -3970,7 +4156,7 @@
           <w:lang w:eastAsia="pl-PL"/>
         </w:rPr>
       </w:pPr>
-      <w:bookmarkStart w:id="15" w:name="_Toc518211888"/>
+      <w:bookmarkStart w:id="16" w:name="_Toc518508048"/>
       <w:r>
         <w:rPr>
           <w:b/>
@@ -3983,7 +4169,7 @@
         </w:rPr>
         <w:t>niedoszacowania dochodów</w:t>
       </w:r>
-      <w:bookmarkEnd w:id="15"/>
+      <w:bookmarkEnd w:id="16"/>
     </w:p>
     <w:p>
       <w:pPr>
@@ -4416,8 +4602,8 @@
       <w:pPr>
         <w:pStyle w:val="Caption"/>
       </w:pPr>
-      <w:bookmarkStart w:id="16" w:name="_Toc518043871"/>
-      <w:bookmarkStart w:id="17" w:name="_Ref518037686"/>
+      <w:bookmarkStart w:id="17" w:name="_Toc518043871"/>
+      <w:bookmarkStart w:id="18" w:name="_Ref518037686"/>
       <w:r>
         <w:t xml:space="preserve">Tabela </w:t>
       </w:r>
@@ -4445,14 +4631,14 @@
         </w:rPr>
         <w:t>1</w:t>
       </w:r>
-      <w:bookmarkEnd w:id="16"/>
+      <w:bookmarkEnd w:id="17"/>
       <w:r>
         <w:rPr>
           <w:noProof/>
         </w:rPr>
         <w:fldChar w:fldCharType="end"/>
       </w:r>
-      <w:bookmarkEnd w:id="17"/>
+      <w:bookmarkEnd w:id="18"/>
     </w:p>
     <w:tbl>
       <w:tblPr>
@@ -9193,14 +9379,36 @@
         <w:lastRenderedPageBreak/>
         <w:t xml:space="preserve">Rysunek </w:t>
       </w:r>
-      <w:fldSimple w:instr=" SEQ Rysunek \* ARABIC ">
-        <w:r>
-          <w:rPr>
-            <w:noProof/>
-          </w:rPr>
-          <w:t>2</w:t>
-        </w:r>
-      </w:fldSimple>
+      <w:r>
+        <w:rPr>
+          <w:noProof/>
+        </w:rPr>
+        <w:fldChar w:fldCharType="begin"/>
+      </w:r>
+      <w:r>
+        <w:rPr>
+          <w:noProof/>
+        </w:rPr>
+        <w:instrText xml:space="preserve"> SEQ Rysunek \* ARABIC </w:instrText>
+      </w:r>
+      <w:r>
+        <w:rPr>
+          <w:noProof/>
+        </w:rPr>
+        <w:fldChar w:fldCharType="separate"/>
+      </w:r>
+      <w:r>
+        <w:rPr>
+          <w:noProof/>
+        </w:rPr>
+        <w:t>2</w:t>
+      </w:r>
+      <w:r>
+        <w:rPr>
+          <w:noProof/>
+        </w:rPr>
+        <w:fldChar w:fldCharType="end"/>
+      </w:r>
       <w:r>
         <w:rPr>
           <w:noProof/>
@@ -9762,7 +9970,7 @@
           <w:b/>
         </w:rPr>
       </w:pPr>
-      <w:bookmarkStart w:id="18" w:name="_Toc518211889"/>
+      <w:bookmarkStart w:id="19" w:name="_Toc518508049"/>
       <w:r>
         <w:rPr>
           <w:b/>
@@ -9775,7 +9983,7 @@
         </w:rPr>
         <w:t>przeszacowania dochodów</w:t>
       </w:r>
-      <w:bookmarkEnd w:id="18"/>
+      <w:bookmarkEnd w:id="19"/>
     </w:p>
     <w:p>
       <w:pPr>
@@ -10312,19 +10520,7 @@
         <w:rPr>
           <w:lang w:eastAsia="pl-PL"/>
         </w:rPr>
-        <w:t xml:space="preserve">Stres spowodowany kontrolą oraz czas zmarnowany na współpracę z urzędem, gdy podatnik </w:t>
-      </w:r>
-      <w:r>
-        <w:rPr>
-          <w:lang w:eastAsia="pl-PL"/>
-        </w:rPr>
-        <w:t xml:space="preserve">nie </w:t>
-      </w:r>
-      <w:r>
-        <w:rPr>
-          <w:lang w:eastAsia="pl-PL"/>
-        </w:rPr>
-        <w:t>dokonał przestępstwa podatkowego (</w:t>
+        <w:t>Stres spowodowany kontrolą oraz czas zmarnowany na współpracę z urzędem, gdy podatnik nie dokonał przestępstwa podatkowego (</w:t>
       </w:r>
       <w:proofErr w:type="spellStart"/>
       <w:r>
@@ -10403,35 +10599,48 @@
         <w:fldChar w:fldCharType="end"/>
       </w:r>
       <w:r>
-        <w:t xml:space="preserve"> </w:t>
-      </w:r>
-      <w:r>
-        <w:t xml:space="preserve">przedstawia </w:t>
-      </w:r>
-      <w:r>
-        <w:t xml:space="preserve">zmodyfikowaną </w:t>
-      </w:r>
-      <w:r>
-        <w:t>macierz wypłat obu graczy.</w:t>
+        <w:t xml:space="preserve"> przedstawia zmodyfikowaną macierz wypłat obu graczy.</w:t>
       </w:r>
     </w:p>
     <w:p>
       <w:pPr>
         <w:pStyle w:val="Caption"/>
       </w:pPr>
-      <w:bookmarkStart w:id="19" w:name="_Ref518206626"/>
+      <w:bookmarkStart w:id="20" w:name="_Ref518206626"/>
       <w:r>
         <w:t xml:space="preserve">Tabela </w:t>
       </w:r>
-      <w:fldSimple w:instr=" SEQ Tabela \* ARABIC ">
-        <w:r>
-          <w:rPr>
-            <w:noProof/>
-          </w:rPr>
-          <w:t>2</w:t>
-        </w:r>
-      </w:fldSimple>
-      <w:bookmarkEnd w:id="19"/>
+      <w:r>
+        <w:rPr>
+          <w:noProof/>
+        </w:rPr>
+        <w:fldChar w:fldCharType="begin"/>
+      </w:r>
+      <w:r>
+        <w:rPr>
+          <w:noProof/>
+        </w:rPr>
+        <w:instrText xml:space="preserve"> SEQ Tabela \* ARABIC </w:instrText>
+      </w:r>
+      <w:r>
+        <w:rPr>
+          <w:noProof/>
+        </w:rPr>
+        <w:fldChar w:fldCharType="separate"/>
+      </w:r>
+      <w:r>
+        <w:rPr>
+          <w:noProof/>
+        </w:rPr>
+        <w:t>2</w:t>
+      </w:r>
+      <w:r>
+        <w:rPr>
+          <w:noProof/>
+        </w:rPr>
+        <w:fldChar w:fldCharType="end"/>
+      </w:r>
+      <w:bookmarkEnd w:id="20"/>
     </w:p>
     <w:tbl>
       <w:tblPr>
@@ -10766,19 +10975,7 @@
                   <w:rPr>
                     <w:rFonts w:ascii="Cambria Math" w:hAnsi="Cambria Math"/>
                   </w:rPr>
-                  <m:t>-</m:t>
-                </m:r>
-                <m:r>
-                  <w:rPr>
-                    <w:rFonts w:ascii="Cambria Math" w:hAnsi="Cambria Math"/>
-                  </w:rPr>
-                  <m:t>M</m:t>
-                </m:r>
-                <m:r>
-                  <w:rPr>
-                    <w:rFonts w:ascii="Cambria Math" w:hAnsi="Cambria Math"/>
-                  </w:rPr>
-                  <m:t>-</m:t>
+                  <m:t>-M-</m:t>
                 </m:r>
                 <m:sSub>
                   <m:sSubPr>
@@ -10923,13 +11120,7 @@
                       <w:rPr>
                         <w:rFonts w:ascii="Cambria Math" w:hAnsi="Cambria Math"/>
                       </w:rPr>
-                      <m:t>A</m:t>
-                    </m:r>
-                    <m:r>
-                      <w:rPr>
-                        <w:rFonts w:ascii="Cambria Math" w:hAnsi="Cambria Math"/>
-                      </w:rPr>
-                      <m:t xml:space="preserve"> </m:t>
+                      <m:t xml:space="preserve">A </m:t>
                     </m:r>
                   </m:sup>
                 </m:sSup>
@@ -10949,14 +11140,7 @@
                         <w:rFonts w:ascii="Cambria Math" w:hAnsi="Cambria Math"/>
                         <w:lang w:eastAsia="pl-PL"/>
                       </w:rPr>
-                      <m:t>-</m:t>
-                    </m:r>
-                    <m:r>
-                      <w:rPr>
-                        <w:rFonts w:ascii="Cambria Math" w:hAnsi="Cambria Math"/>
-                        <w:lang w:eastAsia="pl-PL"/>
-                      </w:rPr>
-                      <m:t>s</m:t>
+                      <m:t>-s</m:t>
                     </m:r>
                   </m:e>
                   <m:sub>
@@ -11226,55 +11410,7 @@
         <w:rPr>
           <w:lang w:eastAsia="pl-PL"/>
         </w:rPr>
-        <w:t>Sprawdzon</w:t>
-      </w:r>
-      <w:r>
-        <w:rPr>
-          <w:lang w:eastAsia="pl-PL"/>
-        </w:rPr>
-        <w:t>y</w:t>
-      </w:r>
-      <w:r>
-        <w:rPr>
-          <w:lang w:eastAsia="pl-PL"/>
-        </w:rPr>
-        <w:t xml:space="preserve"> zostaj</w:t>
-      </w:r>
-      <w:r>
-        <w:rPr>
-          <w:lang w:eastAsia="pl-PL"/>
-        </w:rPr>
-        <w:t>e nowy</w:t>
-      </w:r>
-      <w:r>
-        <w:rPr>
-          <w:lang w:eastAsia="pl-PL"/>
-        </w:rPr>
-        <w:t xml:space="preserve"> warun</w:t>
-      </w:r>
-      <w:r>
-        <w:rPr>
-          <w:lang w:eastAsia="pl-PL"/>
-        </w:rPr>
-        <w:t>ek</w:t>
-      </w:r>
-      <w:r>
-        <w:rPr>
-          <w:lang w:eastAsia="pl-PL"/>
-        </w:rPr>
-        <w:t xml:space="preserve"> podjęcia </w:t>
-      </w:r>
-      <w:r>
-        <w:rPr>
-          <w:lang w:eastAsia="pl-PL"/>
-        </w:rPr>
-        <w:t>decyzji o uchyleniu</w:t>
-      </w:r>
-      <w:r>
-        <w:rPr>
-          <w:lang w:eastAsia="pl-PL"/>
-        </w:rPr>
-        <w:t>.</w:t>
+        <w:t>Sprawdzony zostaje nowy warunek podjęcia decyzji o uchyleniu.</w:t>
       </w:r>
     </w:p>
     <w:p>
@@ -11605,14 +11741,7 @@
                   <w:rFonts w:ascii="Cambria Math" w:hAnsi="Cambria Math"/>
                   <w:lang w:eastAsia="pl-PL"/>
                 </w:rPr>
-                <m:t>-</m:t>
-              </m:r>
-              <m:r>
-                <w:rPr>
-                  <w:rFonts w:ascii="Cambria Math" w:hAnsi="Cambria Math"/>
-                  <w:lang w:eastAsia="pl-PL"/>
-                </w:rPr>
-                <m:t>s</m:t>
+                <m:t>-s</m:t>
               </m:r>
             </m:e>
             <m:sub>
@@ -11778,13 +11907,7 @@
             <w:rPr>
               <w:rFonts w:ascii="Cambria Math" w:hAnsi="Cambria Math"/>
             </w:rPr>
-            <m:t>+</m:t>
-          </m:r>
-          <m:r>
-            <w:rPr>
-              <w:rFonts w:ascii="Cambria Math" w:hAnsi="Cambria Math"/>
-            </w:rPr>
-            <m:t>M</m:t>
+            <m:t>+M</m:t>
           </m:r>
         </m:oMath>
       </m:oMathPara>
@@ -11794,10 +11917,7 @@
         <w:jc w:val="both"/>
       </w:pPr>
       <w:r>
-        <w:t>Podobnie jak w poprzednim warunku, p</w:t>
-      </w:r>
-      <w:r>
-        <w:t>odatnik spodziewając się kontroli nigdy nie będzie oszukiwał.</w:t>
+        <w:t>Podobnie jak w poprzednim warunku, podatnik spodziewając się kontroli nigdy nie będzie oszukiwał.</w:t>
       </w:r>
       <w:r>
         <w:rPr>
@@ -11824,28 +11944,7 @@
       </w:pPr>
       <w:r>
         <w:tab/>
-        <w:t>Ponownie, rozpatrywana zostaje</w:t>
-      </w:r>
-      <w:r>
-        <w:t xml:space="preserve"> strategi</w:t>
-      </w:r>
-      <w:r>
-        <w:t>a</w:t>
-      </w:r>
-      <w:r>
-        <w:t xml:space="preserve"> mieszan</w:t>
-      </w:r>
-      <w:r>
-        <w:t>a</w:t>
-      </w:r>
-      <w:r>
-        <w:t xml:space="preserve">. </w:t>
-      </w:r>
-      <w:r>
-        <w:t>Z</w:t>
-      </w:r>
-      <w:r>
-        <w:t xml:space="preserve">mienne </w:t>
+        <w:t xml:space="preserve">Ponownie, rozpatrywana zostaje strategia mieszana. Zmienne </w:t>
       </w:r>
       <m:oMath>
         <m:r>
@@ -11856,31 +11955,7 @@
         </m:r>
       </m:oMath>
       <w:r>
-        <w:t xml:space="preserve"> oraz Y</w:t>
-      </w:r>
-      <w:r>
-        <w:t xml:space="preserve"> przyjmują ponownie wartości prawdopodobieństwa, odpowiednio, dokonania przestępstwa i kontroli</w:t>
-      </w:r>
-      <w:r>
-        <w:t>. Poszukiwan</w:t>
-      </w:r>
-      <w:r>
-        <w:t>y</w:t>
-      </w:r>
-      <w:r>
-        <w:t xml:space="preserve"> </w:t>
-      </w:r>
-      <w:r>
-        <w:t>jest nowy</w:t>
-      </w:r>
-      <w:r>
-        <w:t xml:space="preserve"> punkt obojętności pomiędzy decyzjami </w:t>
-      </w:r>
-      <w:r>
-        <w:t>dla podatnika</w:t>
-      </w:r>
-      <w:r>
-        <w:t>.</w:t>
+        <w:t xml:space="preserve"> oraz Y przyjmują ponownie wartości prawdopodobieństwa, odpowiednio, dokonania przestępstwa i kontroli. Poszukiwany jest nowy punkt obojętności pomiędzy decyzjami dla podatnika.</w:t>
       </w:r>
     </w:p>
     <w:p>
@@ -12085,7 +12160,6 @@
           </m:d>
         </m:oMath>
       </m:oMathPara>
-      <w:bookmarkStart w:id="20" w:name="_GoBack"/>
     </w:p>
     <w:p>
       <w:pPr>
@@ -12430,14 +12504,7 @@
                   <w:rFonts w:ascii="Cambria Math" w:hAnsi="Cambria Math"/>
                   <w:lang w:eastAsia="pl-PL"/>
                 </w:rPr>
-                <m:t>-</m:t>
-              </m:r>
-              <m:r>
-                <w:rPr>
-                  <w:rFonts w:ascii="Cambria Math" w:hAnsi="Cambria Math"/>
-                  <w:lang w:eastAsia="pl-PL"/>
-                </w:rPr>
-                <m:t>s</m:t>
+                <m:t>-s</m:t>
               </m:r>
             </m:e>
             <m:sub>
@@ -12628,13 +12695,7 @@
                 <w:rPr>
                   <w:rFonts w:ascii="Cambria Math" w:hAnsi="Cambria Math"/>
                 </w:rPr>
-                <m:t>-</m:t>
-              </m:r>
-              <m:r>
-                <w:rPr>
-                  <w:rFonts w:ascii="Cambria Math" w:hAnsi="Cambria Math"/>
-                </w:rPr>
-                <m:t>M</m:t>
+                <m:t>-M</m:t>
               </m:r>
             </m:num>
             <m:den>
@@ -12734,19 +12795,7 @@
                     <w:rPr>
                       <w:rFonts w:ascii="Cambria Math" w:hAnsi="Cambria Math"/>
                     </w:rPr>
-                    <m:t>1</m:t>
-                  </m:r>
-                  <m:r>
-                    <w:rPr>
-                      <w:rFonts w:ascii="Cambria Math" w:hAnsi="Cambria Math"/>
-                    </w:rPr>
-                    <m:t>+</m:t>
-                  </m:r>
-                  <m:r>
-                    <w:rPr>
-                      <w:rFonts w:ascii="Cambria Math" w:hAnsi="Cambria Math"/>
-                    </w:rPr>
-                    <m:t>f</m:t>
+                    <m:t>1+f</m:t>
                   </m:r>
                 </m:e>
               </m:d>
@@ -12816,14 +12865,7 @@
                       <w:rFonts w:ascii="Cambria Math" w:hAnsi="Cambria Math"/>
                       <w:lang w:eastAsia="pl-PL"/>
                     </w:rPr>
-                    <m:t>N</m:t>
-                  </m:r>
-                  <m:r>
-                    <w:rPr>
-                      <w:rFonts w:ascii="Cambria Math" w:hAnsi="Cambria Math"/>
-                      <w:lang w:eastAsia="pl-PL"/>
-                    </w:rPr>
-                    <m:t>E</m:t>
+                    <m:t>NE</m:t>
                   </m:r>
                 </m:sub>
               </m:sSub>
@@ -12861,11 +12903,7 @@
         <w:t xml:space="preserve">Nowy punkt obojętności pozwala dostrzec nową zależność. </w:t>
       </w:r>
       <w:r>
-        <w:t xml:space="preserve">Im mniejsza różnica między strachem przed kontrolą zagrażającą wykryciem a niezagrażającą tym większa skłonność do popełnienia przestępstwa. Jest to kolejne nieoczywiste narzędzie, które państwo, może wykorzystać w walce z oszustwem </w:t>
-      </w:r>
-      <w:bookmarkEnd w:id="20"/>
-      <w:r>
-        <w:t xml:space="preserve">podatkowym. Na przykład, kreacja wizerunku służb kontrolujących jako nieomylne i bezlitosne wraz z potępieniem społecznym oszustów, skutkowałyby następującym. Spadek </w:t>
+        <w:t xml:space="preserve">Im mniejsza różnica między strachem przed kontrolą zagrażającą wykryciem a niezagrażającą tym większa skłonność do popełnienia przestępstwa. Jest to kolejne nieoczywiste narzędzie, które państwo, może wykorzystać w walce z oszustwem podatkowym. Na przykład, kreacja wizerunku służb kontrolujących jako nieomylne i bezlitosne wraz z potępieniem społecznym oszustów, skutkowałyby następującym. Spadek </w:t>
       </w:r>
       <m:oMath>
         <m:sSub>
@@ -12972,17 +13010,1429 @@
     </w:p>
     <w:p>
       <w:pPr>
+        <w:pStyle w:val="Heading2"/>
+        <w:numPr>
+          <w:ilvl w:val="1"/>
+          <w:numId w:val="4"/>
+        </w:numPr>
+        <w:rPr>
+          <w:lang w:eastAsia="pl-PL"/>
+        </w:rPr>
+      </w:pPr>
+      <w:bookmarkStart w:id="21" w:name="_Toc518508050"/>
+      <w:r>
+        <w:rPr>
+          <w:lang w:eastAsia="pl-PL"/>
+        </w:rPr>
+        <w:t>Analiza szeregu decyzji</w:t>
+      </w:r>
+      <w:bookmarkEnd w:id="21"/>
+    </w:p>
+    <w:p>
+      <w:pPr>
+        <w:jc w:val="both"/>
+      </w:pPr>
+      <w:r>
+        <w:tab/>
+      </w:r>
+      <w:r>
+        <w:t>Ważnym elementem systemu podatkowego jest jego struktura czasowa. Wiele technik uchylania od podatku polega na rozkładaniu odpowiednich składników finansowych przedsiębiorstwa w czasie tak by zminimalizować obciążenie podatkowe. Istotne jest również to jak kształtuje się relacje podatnika oraz urzędu pod względem podejmowanych decyzji. Prosta gra opracowana jak dotąd nie pozwala na dostrzeżenie tych zależności. Z tego powodu, podjęta zostaje analiza gry powtarzanej w nieskończoność.</w:t>
+      </w:r>
+    </w:p>
+    <w:p>
+      <w:pPr>
+        <w:jc w:val="both"/>
+      </w:pPr>
+      <w:r>
+        <w:tab/>
+        <w:t>Podatnik oraz urząd dokonują tych samych decyzji. To znaczy, uchylić się od podatku lub tego nie zrobić oraz dokonać kontroli lub tego nie zrobić. Elementem nowym jest, zaś to, że interakcja między graczami jest dokonywana ponownie co roku aż do nieskończoności. Wypłaty w każdym kolejnym roku są mnożone przez współczynnik dyskontujący oznaczony jako δ. Oddana zostaje tym samym zmienna wartość wypłat w czasie.</w:t>
+      </w:r>
+    </w:p>
+    <w:p>
+      <w:pPr>
+        <w:jc w:val="both"/>
+      </w:pPr>
+      <w:r>
+        <w:tab/>
+        <w:t xml:space="preserve">Z racji na </w:t>
+      </w:r>
+      <w:r>
+        <w:t xml:space="preserve">trudność analizowania tego typu zależności matematycznych, badaniu zostanie poddana wersja </w:t>
+      </w:r>
+      <w:proofErr w:type="gramStart"/>
+      <w:r>
+        <w:t>gry</w:t>
+      </w:r>
+      <w:proofErr w:type="gramEnd"/>
+      <w:r>
+        <w:t xml:space="preserve"> w której wypłaty są z góry ustalone. Nie zaburzy to sensu analizy, </w:t>
+      </w:r>
+      <w:r>
+        <w:lastRenderedPageBreak/>
+        <w:t xml:space="preserve">gdyż w tego typu grach ważne są zależności między wypłatami a nie ich ostateczna wartość. Rozpatrywane zostaną również tylko wypłaty </w:t>
+      </w:r>
+      <w:proofErr w:type="gramStart"/>
+      <w:r>
+        <w:t>podatnika jako,</w:t>
+      </w:r>
+      <w:proofErr w:type="gramEnd"/>
+      <w:r>
+        <w:t xml:space="preserve"> że jego zachowanie wobec systemu podatkowego jest najbardziej warte uwagi. Macierz wypłat podatnika przedstawia się następująco:</w:t>
+      </w:r>
+    </w:p>
+    <w:p>
+      <w:pPr>
+        <w:pStyle w:val="Caption"/>
+      </w:pPr>
+      <w:r>
+        <w:t xml:space="preserve">Tabela </w:t>
+      </w:r>
+      <w:r>
+        <w:fldChar w:fldCharType="begin"/>
+      </w:r>
+      <w:r>
+        <w:instrText xml:space="preserve"> SEQ Tabela \* ARABIC </w:instrText>
+      </w:r>
+      <w:r>
+        <w:fldChar w:fldCharType="separate"/>
+      </w:r>
+      <w:r>
+        <w:rPr>
+          <w:noProof/>
+        </w:rPr>
+        <w:t>3</w:t>
+      </w:r>
+      <w:r>
+        <w:fldChar w:fldCharType="end"/>
+      </w:r>
+    </w:p>
+    <w:tbl>
+      <w:tblPr>
+        <w:tblStyle w:val="TableGrid"/>
+        <w:tblW w:w="0" w:type="auto"/>
+        <w:jc w:val="center"/>
+        <w:tblLook w:val="04A0" w:firstRow="1" w:lastRow="0" w:firstColumn="1" w:lastColumn="0" w:noHBand="0" w:noVBand="1"/>
+      </w:tblPr>
+      <w:tblGrid>
+        <w:gridCol w:w="1435"/>
+        <w:gridCol w:w="1435"/>
+        <w:gridCol w:w="1435"/>
+      </w:tblGrid>
+      <w:tr>
+        <w:trPr>
+          <w:trHeight w:val="375"/>
+          <w:jc w:val="center"/>
+        </w:trPr>
+        <w:tc>
+          <w:tcPr>
+            <w:tcW w:w="1435" w:type="dxa"/>
+            <w:vAlign w:val="center"/>
+          </w:tcPr>
+          <w:p>
+            <w:pPr>
+              <w:jc w:val="center"/>
+            </w:pPr>
+          </w:p>
+        </w:tc>
+        <w:tc>
+          <w:tcPr>
+            <w:tcW w:w="1435" w:type="dxa"/>
+          </w:tcPr>
+          <w:p>
+            <w:pPr>
+              <w:jc w:val="center"/>
+            </w:pPr>
+            <w:r>
+              <w:t>E</w:t>
+            </w:r>
+          </w:p>
+        </w:tc>
+        <w:tc>
+          <w:tcPr>
+            <w:tcW w:w="1435" w:type="dxa"/>
+          </w:tcPr>
+          <w:p>
+            <w:pPr>
+              <w:jc w:val="center"/>
+            </w:pPr>
+            <w:r>
+              <w:t>NE</w:t>
+            </w:r>
+          </w:p>
+        </w:tc>
+      </w:tr>
+      <w:tr>
+        <w:trPr>
+          <w:trHeight w:val="389"/>
+          <w:jc w:val="center"/>
+        </w:trPr>
+        <w:tc>
+          <w:tcPr>
+            <w:tcW w:w="1435" w:type="dxa"/>
+          </w:tcPr>
+          <w:p>
+            <w:pPr>
+              <w:jc w:val="center"/>
+            </w:pPr>
+            <w:r>
+              <w:t>A</w:t>
+            </w:r>
+          </w:p>
+        </w:tc>
+        <w:tc>
+          <w:tcPr>
+            <w:tcW w:w="1435" w:type="dxa"/>
+          </w:tcPr>
+          <w:p>
+            <w:pPr>
+              <w:jc w:val="center"/>
+            </w:pPr>
+            <w:r>
+              <w:t>1</w:t>
+            </w:r>
+          </w:p>
+        </w:tc>
+        <w:tc>
+          <w:tcPr>
+            <w:tcW w:w="1435" w:type="dxa"/>
+          </w:tcPr>
+          <w:p>
+            <w:pPr>
+              <w:jc w:val="center"/>
+            </w:pPr>
+            <w:r>
+              <w:t>2</w:t>
+            </w:r>
+          </w:p>
+        </w:tc>
+      </w:tr>
+      <w:tr>
+        <w:trPr>
+          <w:trHeight w:val="361"/>
+          <w:jc w:val="center"/>
+        </w:trPr>
+        <w:tc>
+          <w:tcPr>
+            <w:tcW w:w="1435" w:type="dxa"/>
+          </w:tcPr>
+          <w:p>
+            <w:pPr>
+              <w:jc w:val="center"/>
+            </w:pPr>
+            <w:r>
+              <w:t>NA</w:t>
+            </w:r>
+          </w:p>
+        </w:tc>
+        <w:tc>
+          <w:tcPr>
+            <w:tcW w:w="1435" w:type="dxa"/>
+          </w:tcPr>
+          <w:p>
+            <w:pPr>
+              <w:jc w:val="center"/>
+            </w:pPr>
+            <w:r>
+              <w:t>4</w:t>
+            </w:r>
+          </w:p>
+        </w:tc>
+        <w:tc>
+          <w:tcPr>
+            <w:tcW w:w="1435" w:type="dxa"/>
+          </w:tcPr>
+          <w:p>
+            <w:pPr>
+              <w:jc w:val="center"/>
+            </w:pPr>
+            <w:r>
+              <w:t>3</w:t>
+            </w:r>
+          </w:p>
+        </w:tc>
+      </w:tr>
+    </w:tbl>
+    <w:p>
+      <w:pPr>
+        <w:pStyle w:val="ListParagraph"/>
+        <w:numPr>
+          <w:ilvl w:val="0"/>
+          <w:numId w:val="32"/>
+        </w:numPr>
+        <w:jc w:val="both"/>
+      </w:pPr>
+      <w:r>
+        <w:t>(</w:t>
+      </w:r>
+      <w:proofErr w:type="gramStart"/>
+      <w:r>
+        <w:t>A,E</w:t>
+      </w:r>
+      <w:proofErr w:type="gramEnd"/>
+      <w:r>
+        <w:t xml:space="preserve">) – Najgorsza sytuacja podatnika, gdy oprócz wymogu zapłaty całego podatku pojawiają się </w:t>
+      </w:r>
+      <w:proofErr w:type="spellStart"/>
+      <w:r>
+        <w:t>koszta</w:t>
+      </w:r>
+      <w:proofErr w:type="spellEnd"/>
+      <w:r>
+        <w:t xml:space="preserve"> kontroli oraz odsetki za nieuiszczone opłaty podatkowe.</w:t>
+      </w:r>
+    </w:p>
+    <w:p>
+      <w:pPr>
+        <w:pStyle w:val="ListParagraph"/>
+        <w:numPr>
+          <w:ilvl w:val="0"/>
+          <w:numId w:val="32"/>
+        </w:numPr>
+        <w:jc w:val="both"/>
+      </w:pPr>
+      <w:r>
+        <w:t>(A, NE) – W tym wypadku podatnik płaci pełny podatek i mimo to nadal musi być ofiarą kontroli.</w:t>
+      </w:r>
+    </w:p>
+    <w:p>
+      <w:pPr>
+        <w:pStyle w:val="ListParagraph"/>
+        <w:numPr>
+          <w:ilvl w:val="0"/>
+          <w:numId w:val="32"/>
+        </w:numPr>
+        <w:jc w:val="both"/>
+      </w:pPr>
+      <w:r>
+        <w:t xml:space="preserve">(NA, NE) – Przedsiębiorstwo nie ponosi żadnych dodatkowych </w:t>
+      </w:r>
+      <w:proofErr w:type="gramStart"/>
+      <w:r>
+        <w:t>kosztów</w:t>
+      </w:r>
+      <w:proofErr w:type="gramEnd"/>
+      <w:r>
+        <w:t xml:space="preserve"> ale nie uzyskuje także maksymalnych możliwych zysków</w:t>
+      </w:r>
+      <w:r>
+        <w:t>.</w:t>
+      </w:r>
+    </w:p>
+    <w:p>
+      <w:pPr>
+        <w:pStyle w:val="ListParagraph"/>
+        <w:numPr>
+          <w:ilvl w:val="0"/>
+          <w:numId w:val="32"/>
+        </w:numPr>
+        <w:jc w:val="both"/>
+      </w:pPr>
+      <w:r>
+        <w:t>(NA, E) – Najlepsza pozycja dla podatnika, unikanie karzącej dłoni sprawiedliwości pozwala na uzyskanie ponadprzeciętnych wpływów pieniężnych.</w:t>
+      </w:r>
+    </w:p>
+    <w:p>
+      <w:pPr>
+        <w:jc w:val="both"/>
+      </w:pPr>
+      <w:r>
+        <w:t>Przyjęta zostaje jedna strategia dla urzędu:</w:t>
+      </w:r>
+    </w:p>
+    <w:p>
+      <w:pPr>
+        <w:pStyle w:val="ListParagraph"/>
+        <w:numPr>
+          <w:ilvl w:val="0"/>
+          <w:numId w:val="33"/>
+        </w:numPr>
+        <w:jc w:val="both"/>
+      </w:pPr>
+      <w:r>
+        <w:t xml:space="preserve">Dokonaj kontroli podatnika, który deklaruje dochody większe niż oczekiwane z prawdopodobieństwem </w:t>
+      </w:r>
+      <m:oMath>
+        <m:sSub>
+          <m:sSubPr>
+            <m:ctrlPr>
+              <w:rPr>
+                <w:rFonts w:ascii="Cambria Math" w:hAnsi="Cambria Math"/>
+                <w:i/>
+              </w:rPr>
+            </m:ctrlPr>
+          </m:sSubPr>
+          <m:e>
+            <m:r>
+              <w:rPr>
+                <w:rFonts w:ascii="Cambria Math" w:hAnsi="Cambria Math"/>
+              </w:rPr>
+              <m:t>p</m:t>
+            </m:r>
+          </m:e>
+          <m:sub>
+            <m:r>
+              <w:rPr>
+                <w:rFonts w:ascii="Cambria Math" w:hAnsi="Cambria Math"/>
+              </w:rPr>
+              <m:t>1</m:t>
+            </m:r>
+          </m:sub>
+        </m:sSub>
+      </m:oMath>
+      <w:r>
+        <w:t xml:space="preserve">. </w:t>
+      </w:r>
+    </w:p>
+    <w:p>
+      <w:pPr>
+        <w:pStyle w:val="ListParagraph"/>
+        <w:numPr>
+          <w:ilvl w:val="0"/>
+          <w:numId w:val="33"/>
+        </w:numPr>
+        <w:jc w:val="both"/>
+      </w:pPr>
+      <w:r>
+        <w:t xml:space="preserve">Dokonaj kontroli podatnika, który deklaruje dochody </w:t>
+      </w:r>
+      <w:r>
+        <w:t>mniejsze</w:t>
+      </w:r>
+      <w:r>
+        <w:t xml:space="preserve"> niż oczekiwane z prawdopodobieństwem </w:t>
+      </w:r>
+      <m:oMath>
+        <m:sSub>
+          <m:sSubPr>
+            <m:ctrlPr>
+              <w:rPr>
+                <w:rFonts w:ascii="Cambria Math" w:hAnsi="Cambria Math"/>
+                <w:i/>
+              </w:rPr>
+            </m:ctrlPr>
+          </m:sSubPr>
+          <m:e>
+            <m:r>
+              <w:rPr>
+                <w:rFonts w:ascii="Cambria Math" w:hAnsi="Cambria Math"/>
+              </w:rPr>
+              <m:t>p</m:t>
+            </m:r>
+          </m:e>
+          <m:sub>
+            <m:r>
+              <w:rPr>
+                <w:rFonts w:ascii="Cambria Math" w:hAnsi="Cambria Math"/>
+              </w:rPr>
+              <m:t>2</m:t>
+            </m:r>
+          </m:sub>
+        </m:sSub>
+      </m:oMath>
+      <w:r>
+        <w:t>.</w:t>
+      </w:r>
+    </w:p>
+    <w:p>
+      <w:pPr>
+        <w:pStyle w:val="ListParagraph"/>
+        <w:numPr>
+          <w:ilvl w:val="0"/>
+          <w:numId w:val="33"/>
+        </w:numPr>
+        <w:jc w:val="both"/>
+      </w:pPr>
+      <w:r>
+        <w:t>Jeśli kontrola podatnik wykazała oszustwo, kontroluj go co każdy następny rok.</w:t>
+      </w:r>
+    </w:p>
+    <w:p>
+      <w:pPr>
+        <w:ind w:left="60"/>
+        <w:jc w:val="both"/>
+      </w:pPr>
+      <w:r>
+        <w:t xml:space="preserve">Podatnik ma do wyboru trzy strategie. Każda z nich może zostać opisana za pomocą zdyskontowanej średniej wypłat. Do wyliczenia zdyskontowanej średniej wykorzystana zostanie zmienna </w:t>
+      </w:r>
+      <m:oMath>
+        <m:r>
+          <w:rPr>
+            <w:rFonts w:ascii="Cambria Math" w:hAnsi="Cambria Math"/>
+          </w:rPr>
+          <m:t>p</m:t>
+        </m:r>
+      </m:oMath>
+      <w:r>
+        <w:t xml:space="preserve">. Zależnie od badanego przypadku będzie ona przyjmować wartości </w:t>
+      </w:r>
+      <m:oMath>
+        <m:sSub>
+          <m:sSubPr>
+            <m:ctrlPr>
+              <w:rPr>
+                <w:rFonts w:ascii="Cambria Math" w:hAnsi="Cambria Math"/>
+                <w:i/>
+              </w:rPr>
+            </m:ctrlPr>
+          </m:sSubPr>
+          <m:e>
+            <m:r>
+              <w:rPr>
+                <w:rFonts w:ascii="Cambria Math" w:hAnsi="Cambria Math"/>
+              </w:rPr>
+              <m:t>p</m:t>
+            </m:r>
+          </m:e>
+          <m:sub>
+            <m:r>
+              <w:rPr>
+                <w:rFonts w:ascii="Cambria Math" w:hAnsi="Cambria Math"/>
+              </w:rPr>
+              <m:t>1</m:t>
+            </m:r>
+          </m:sub>
+        </m:sSub>
+      </m:oMath>
+      <w:r>
+        <w:t xml:space="preserve"> lub </w:t>
+      </w:r>
+      <m:oMath>
+        <m:sSub>
+          <m:sSubPr>
+            <m:ctrlPr>
+              <w:rPr>
+                <w:rFonts w:ascii="Cambria Math" w:hAnsi="Cambria Math"/>
+                <w:i/>
+              </w:rPr>
+            </m:ctrlPr>
+          </m:sSubPr>
+          <m:e>
+            <m:r>
+              <w:rPr>
+                <w:rFonts w:ascii="Cambria Math" w:hAnsi="Cambria Math"/>
+              </w:rPr>
+              <m:t>p</m:t>
+            </m:r>
+          </m:e>
+          <m:sub>
+            <m:r>
+              <w:rPr>
+                <w:rFonts w:ascii="Cambria Math" w:hAnsi="Cambria Math"/>
+              </w:rPr>
+              <m:t>2</m:t>
+            </m:r>
+          </m:sub>
+        </m:sSub>
+      </m:oMath>
+      <w:r>
+        <w:t>.</w:t>
+      </w:r>
+      <w:r>
+        <w:t xml:space="preserve"> Strategie są następujące:</w:t>
+      </w:r>
+    </w:p>
+    <w:p>
+      <w:pPr>
+        <w:pStyle w:val="ListParagraph"/>
+        <w:numPr>
+          <w:ilvl w:val="0"/>
+          <w:numId w:val="34"/>
+        </w:numPr>
+        <w:jc w:val="both"/>
+      </w:pPr>
+      <w:r>
+        <w:t>Nigdy nie uchylaj się od podatku.</w:t>
+      </w:r>
+      <w:r>
+        <w:t xml:space="preserve"> </w:t>
+      </w:r>
+      <w:r>
+        <w:rPr>
+          <w:color w:val="FF0000"/>
+        </w:rPr>
+        <w:t>(Czy pokazać skąd się to bierze?)</w:t>
+      </w:r>
+      <w:r>
+        <w:t xml:space="preserve"> </w:t>
+      </w:r>
+    </w:p>
+    <w:p>
+      <w:pPr>
+        <w:pStyle w:val="ListParagraph"/>
+        <w:ind w:left="780"/>
+        <w:jc w:val="both"/>
+      </w:pPr>
+      <m:oMathPara>
+        <m:oMath>
+          <m:d>
+            <m:dPr>
+              <m:ctrlPr>
+                <w:rPr>
+                  <w:rFonts w:ascii="Cambria Math" w:hAnsi="Cambria Math"/>
+                  <w:i/>
+                </w:rPr>
+              </m:ctrlPr>
+            </m:dPr>
+            <m:e>
+              <m:r>
+                <w:rPr>
+                  <w:rFonts w:ascii="Cambria Math" w:hAnsi="Cambria Math"/>
+                </w:rPr>
+                <m:t>1-δ</m:t>
+              </m:r>
+            </m:e>
+          </m:d>
+          <m:nary>
+            <m:naryPr>
+              <m:chr m:val="∑"/>
+              <m:limLoc m:val="undOvr"/>
+              <m:ctrlPr>
+                <w:rPr>
+                  <w:rFonts w:ascii="Cambria Math" w:hAnsi="Cambria Math"/>
+                  <w:i/>
+                </w:rPr>
+              </m:ctrlPr>
+            </m:naryPr>
+            <m:sub>
+              <m:r>
+                <w:rPr>
+                  <w:rFonts w:ascii="Cambria Math" w:hAnsi="Cambria Math"/>
+                </w:rPr>
+                <m:t>t=1</m:t>
+              </m:r>
+            </m:sub>
+            <m:sup>
+              <m:r>
+                <m:rPr>
+                  <m:sty m:val="p"/>
+                </m:rPr>
+                <w:rPr>
+                  <w:rFonts w:ascii="Cambria Math" w:hAnsi="Cambria Math"/>
+                </w:rPr>
+                <m:t>∞</m:t>
+              </m:r>
+            </m:sup>
+            <m:e>
+              <m:sSup>
+                <m:sSupPr>
+                  <m:ctrlPr>
+                    <w:rPr>
+                      <w:rFonts w:ascii="Cambria Math" w:hAnsi="Cambria Math"/>
+                      <w:i/>
+                    </w:rPr>
+                  </m:ctrlPr>
+                </m:sSupPr>
+                <m:e>
+                  <m:r>
+                    <w:rPr>
+                      <w:rFonts w:ascii="Cambria Math" w:hAnsi="Cambria Math"/>
+                    </w:rPr>
+                    <m:t>δ</m:t>
+                  </m:r>
+                </m:e>
+                <m:sup>
+                  <m:r>
+                    <w:rPr>
+                      <w:rFonts w:ascii="Cambria Math" w:hAnsi="Cambria Math"/>
+                    </w:rPr>
+                    <m:t>t-1</m:t>
+                  </m:r>
+                </m:sup>
+              </m:sSup>
+            </m:e>
+          </m:nary>
+          <m:r>
+            <w:rPr>
+              <w:rFonts w:ascii="Cambria Math" w:hAnsi="Cambria Math"/>
+            </w:rPr>
+            <m:t>t[2p+3</m:t>
+          </m:r>
+          <m:d>
+            <m:dPr>
+              <m:ctrlPr>
+                <w:rPr>
+                  <w:rFonts w:ascii="Cambria Math" w:hAnsi="Cambria Math"/>
+                  <w:i/>
+                </w:rPr>
+              </m:ctrlPr>
+            </m:dPr>
+            <m:e>
+              <m:r>
+                <w:rPr>
+                  <w:rFonts w:ascii="Cambria Math" w:hAnsi="Cambria Math"/>
+                </w:rPr>
+                <m:t>1-p</m:t>
+              </m:r>
+            </m:e>
+          </m:d>
+          <m:r>
+            <w:rPr>
+              <w:rFonts w:ascii="Cambria Math" w:hAnsi="Cambria Math"/>
+            </w:rPr>
+            <m:t>]</m:t>
+          </m:r>
+        </m:oMath>
+      </m:oMathPara>
+    </w:p>
+    <w:p>
+      <w:pPr>
+        <w:pStyle w:val="ListParagraph"/>
+        <w:numPr>
+          <w:ilvl w:val="0"/>
+          <w:numId w:val="34"/>
+        </w:numPr>
+        <w:jc w:val="both"/>
+      </w:pPr>
+      <w:r>
+        <w:t>Zawsze</w:t>
+      </w:r>
+      <w:r>
+        <w:t xml:space="preserve"> uchylaj się od podatku. </w:t>
+      </w:r>
+    </w:p>
+    <w:p>
+      <w:pPr>
+        <w:ind w:left="60"/>
+        <w:jc w:val="both"/>
+      </w:pPr>
+      <m:oMathPara>
+        <m:oMath>
+          <m:d>
+            <m:dPr>
+              <m:ctrlPr>
+                <w:rPr>
+                  <w:rFonts w:ascii="Cambria Math" w:hAnsi="Cambria Math"/>
+                  <w:i/>
+                </w:rPr>
+              </m:ctrlPr>
+            </m:dPr>
+            <m:e>
+              <m:r>
+                <w:rPr>
+                  <w:rFonts w:ascii="Cambria Math" w:hAnsi="Cambria Math"/>
+                </w:rPr>
+                <m:t>1-δ</m:t>
+              </m:r>
+            </m:e>
+          </m:d>
+          <m:nary>
+            <m:naryPr>
+              <m:chr m:val="∑"/>
+              <m:limLoc m:val="undOvr"/>
+              <m:ctrlPr>
+                <w:rPr>
+                  <w:rFonts w:ascii="Cambria Math" w:hAnsi="Cambria Math"/>
+                  <w:i/>
+                </w:rPr>
+              </m:ctrlPr>
+            </m:naryPr>
+            <m:sub>
+              <m:r>
+                <w:rPr>
+                  <w:rFonts w:ascii="Cambria Math" w:hAnsi="Cambria Math"/>
+                </w:rPr>
+                <m:t>t=1</m:t>
+              </m:r>
+            </m:sub>
+            <m:sup>
+              <m:r>
+                <m:rPr>
+                  <m:sty m:val="p"/>
+                </m:rPr>
+                <w:rPr>
+                  <w:rFonts w:ascii="Cambria Math" w:hAnsi="Cambria Math"/>
+                </w:rPr>
+                <m:t>∞</m:t>
+              </m:r>
+            </m:sup>
+            <m:e>
+              <m:sSup>
+                <m:sSupPr>
+                  <m:ctrlPr>
+                    <w:rPr>
+                      <w:rFonts w:ascii="Cambria Math" w:hAnsi="Cambria Math"/>
+                      <w:i/>
+                    </w:rPr>
+                  </m:ctrlPr>
+                </m:sSupPr>
+                <m:e>
+                  <m:r>
+                    <w:rPr>
+                      <w:rFonts w:ascii="Cambria Math" w:hAnsi="Cambria Math"/>
+                    </w:rPr>
+                    <m:t>δ</m:t>
+                  </m:r>
+                </m:e>
+                <m:sup>
+                  <m:r>
+                    <w:rPr>
+                      <w:rFonts w:ascii="Cambria Math" w:hAnsi="Cambria Math"/>
+                    </w:rPr>
+                    <m:t>t-1</m:t>
+                  </m:r>
+                </m:sup>
+              </m:sSup>
+            </m:e>
+          </m:nary>
+          <m:r>
+            <w:rPr>
+              <w:rFonts w:ascii="Cambria Math" w:hAnsi="Cambria Math"/>
+            </w:rPr>
+            <m:t>[</m:t>
+          </m:r>
+          <m:r>
+            <w:rPr>
+              <w:rFonts w:ascii="Cambria Math" w:hAnsi="Cambria Math"/>
+            </w:rPr>
+            <m:t>4(1-</m:t>
+          </m:r>
+          <m:r>
+            <w:rPr>
+              <w:rFonts w:ascii="Cambria Math" w:hAnsi="Cambria Math"/>
+            </w:rPr>
+            <m:t>p</m:t>
+          </m:r>
+          <m:sSup>
+            <m:sSupPr>
+              <m:ctrlPr>
+                <w:rPr>
+                  <w:rFonts w:ascii="Cambria Math" w:hAnsi="Cambria Math"/>
+                  <w:i/>
+                </w:rPr>
+              </m:ctrlPr>
+            </m:sSupPr>
+            <m:e>
+              <m:r>
+                <w:rPr>
+                  <w:rFonts w:ascii="Cambria Math" w:hAnsi="Cambria Math"/>
+                </w:rPr>
+                <m:t>)</m:t>
+              </m:r>
+            </m:e>
+            <m:sup>
+              <m:r>
+                <w:rPr>
+                  <w:rFonts w:ascii="Cambria Math" w:hAnsi="Cambria Math"/>
+                </w:rPr>
+                <m:t>t</m:t>
+              </m:r>
+            </m:sup>
+          </m:sSup>
+          <m:r>
+            <w:rPr>
+              <w:rFonts w:ascii="Cambria Math" w:hAnsi="Cambria Math"/>
+            </w:rPr>
+            <m:t>+</m:t>
+          </m:r>
+          <m:r>
+            <w:rPr>
+              <w:rFonts w:ascii="Cambria Math" w:hAnsi="Cambria Math"/>
+            </w:rPr>
+            <m:t>p</m:t>
+          </m:r>
+          <m:nary>
+            <m:naryPr>
+              <m:chr m:val="∑"/>
+              <m:limLoc m:val="undOvr"/>
+              <m:ctrlPr>
+                <w:rPr>
+                  <w:rFonts w:ascii="Cambria Math" w:hAnsi="Cambria Math"/>
+                  <w:i/>
+                </w:rPr>
+              </m:ctrlPr>
+            </m:naryPr>
+            <m:sub>
+              <m:r>
+                <w:rPr>
+                  <w:rFonts w:ascii="Cambria Math" w:hAnsi="Cambria Math"/>
+                </w:rPr>
+                <m:t>x=1</m:t>
+              </m:r>
+            </m:sub>
+            <m:sup>
+              <m:r>
+                <w:rPr>
+                  <w:rFonts w:ascii="Cambria Math" w:hAnsi="Cambria Math"/>
+                </w:rPr>
+                <m:t>t</m:t>
+              </m:r>
+            </m:sup>
+            <m:e>
+              <m:r>
+                <w:rPr>
+                  <w:rFonts w:ascii="Cambria Math" w:hAnsi="Cambria Math"/>
+                </w:rPr>
+                <m:t>(1-p</m:t>
+              </m:r>
+              <m:sSup>
+                <m:sSupPr>
+                  <m:ctrlPr>
+                    <w:rPr>
+                      <w:rFonts w:ascii="Cambria Math" w:hAnsi="Cambria Math"/>
+                      <w:i/>
+                    </w:rPr>
+                  </m:ctrlPr>
+                </m:sSupPr>
+                <m:e>
+                  <m:r>
+                    <w:rPr>
+                      <w:rFonts w:ascii="Cambria Math" w:hAnsi="Cambria Math"/>
+                    </w:rPr>
+                    <m:t>)</m:t>
+                  </m:r>
+                </m:e>
+                <m:sup>
+                  <m:r>
+                    <w:rPr>
+                      <w:rFonts w:ascii="Cambria Math" w:hAnsi="Cambria Math"/>
+                    </w:rPr>
+                    <m:t>x-1</m:t>
+                  </m:r>
+                </m:sup>
+              </m:sSup>
+            </m:e>
+          </m:nary>
+          <m:r>
+            <w:rPr>
+              <w:rFonts w:ascii="Cambria Math" w:hAnsi="Cambria Math"/>
+            </w:rPr>
+            <m:t>]</m:t>
+          </m:r>
+        </m:oMath>
+      </m:oMathPara>
+    </w:p>
+    <w:p>
+      <w:pPr>
+        <w:pStyle w:val="ListParagraph"/>
+        <w:numPr>
+          <w:ilvl w:val="0"/>
+          <w:numId w:val="34"/>
+        </w:numPr>
+        <w:jc w:val="both"/>
+      </w:pPr>
+      <w:r>
+        <w:t>Uchylaj się od podatku do momentu kontroli. Potem nigdy nie unikaj.</w:t>
+      </w:r>
+      <w:r>
+        <w:t xml:space="preserve"> </w:t>
+      </w:r>
+    </w:p>
+    <w:p>
+      <w:pPr>
+        <w:ind w:left="60"/>
+        <w:jc w:val="both"/>
+      </w:pPr>
+      <m:oMathPara>
+        <m:oMath>
+          <m:d>
+            <m:dPr>
+              <m:ctrlPr>
+                <w:rPr>
+                  <w:rFonts w:ascii="Cambria Math" w:hAnsi="Cambria Math"/>
+                  <w:i/>
+                </w:rPr>
+              </m:ctrlPr>
+            </m:dPr>
+            <m:e>
+              <m:r>
+                <w:rPr>
+                  <w:rFonts w:ascii="Cambria Math" w:hAnsi="Cambria Math"/>
+                </w:rPr>
+                <m:t>1-δ</m:t>
+              </m:r>
+            </m:e>
+          </m:d>
+          <m:nary>
+            <m:naryPr>
+              <m:chr m:val="∑"/>
+              <m:limLoc m:val="undOvr"/>
+              <m:ctrlPr>
+                <w:rPr>
+                  <w:rFonts w:ascii="Cambria Math" w:hAnsi="Cambria Math"/>
+                  <w:i/>
+                </w:rPr>
+              </m:ctrlPr>
+            </m:naryPr>
+            <m:sub>
+              <m:r>
+                <w:rPr>
+                  <w:rFonts w:ascii="Cambria Math" w:hAnsi="Cambria Math"/>
+                </w:rPr>
+                <m:t>t=1</m:t>
+              </m:r>
+            </m:sub>
+            <m:sup>
+              <m:r>
+                <m:rPr>
+                  <m:sty m:val="p"/>
+                </m:rPr>
+                <w:rPr>
+                  <w:rFonts w:ascii="Cambria Math" w:hAnsi="Cambria Math"/>
+                </w:rPr>
+                <m:t>∞</m:t>
+              </m:r>
+            </m:sup>
+            <m:e>
+              <m:sSup>
+                <m:sSupPr>
+                  <m:ctrlPr>
+                    <w:rPr>
+                      <w:rFonts w:ascii="Cambria Math" w:hAnsi="Cambria Math"/>
+                      <w:i/>
+                    </w:rPr>
+                  </m:ctrlPr>
+                </m:sSupPr>
+                <m:e>
+                  <m:r>
+                    <w:rPr>
+                      <w:rFonts w:ascii="Cambria Math" w:hAnsi="Cambria Math"/>
+                    </w:rPr>
+                    <m:t>δ</m:t>
+                  </m:r>
+                </m:e>
+                <m:sup>
+                  <m:r>
+                    <w:rPr>
+                      <w:rFonts w:ascii="Cambria Math" w:hAnsi="Cambria Math"/>
+                    </w:rPr>
+                    <m:t>t-1</m:t>
+                  </m:r>
+                </m:sup>
+              </m:sSup>
+            </m:e>
+          </m:nary>
+          <m:r>
+            <w:rPr>
+              <w:rFonts w:ascii="Cambria Math" w:hAnsi="Cambria Math"/>
+            </w:rPr>
+            <m:t>[</m:t>
+          </m:r>
+          <m:r>
+            <w:rPr>
+              <w:rFonts w:ascii="Cambria Math" w:hAnsi="Cambria Math"/>
+            </w:rPr>
+            <m:t>4(1-</m:t>
+          </m:r>
+          <m:r>
+            <w:rPr>
+              <w:rFonts w:ascii="Cambria Math" w:hAnsi="Cambria Math"/>
+            </w:rPr>
+            <m:t>p</m:t>
+          </m:r>
+          <m:sSup>
+            <m:sSupPr>
+              <m:ctrlPr>
+                <w:rPr>
+                  <w:rFonts w:ascii="Cambria Math" w:hAnsi="Cambria Math"/>
+                  <w:i/>
+                </w:rPr>
+              </m:ctrlPr>
+            </m:sSupPr>
+            <m:e>
+              <m:r>
+                <w:rPr>
+                  <w:rFonts w:ascii="Cambria Math" w:hAnsi="Cambria Math"/>
+                </w:rPr>
+                <m:t>)</m:t>
+              </m:r>
+            </m:e>
+            <m:sup>
+              <m:r>
+                <w:rPr>
+                  <w:rFonts w:ascii="Cambria Math" w:hAnsi="Cambria Math"/>
+                </w:rPr>
+                <m:t>t</m:t>
+              </m:r>
+            </m:sup>
+          </m:sSup>
+          <m:r>
+            <w:rPr>
+              <w:rFonts w:ascii="Cambria Math" w:hAnsi="Cambria Math"/>
+            </w:rPr>
+            <m:t>+</m:t>
+          </m:r>
+          <m:r>
+            <w:rPr>
+              <w:rFonts w:ascii="Cambria Math" w:hAnsi="Cambria Math"/>
+            </w:rPr>
+            <m:t>p(1-p</m:t>
+          </m:r>
+          <m:sSup>
+            <m:sSupPr>
+              <m:ctrlPr>
+                <w:rPr>
+                  <w:rFonts w:ascii="Cambria Math" w:hAnsi="Cambria Math"/>
+                  <w:i/>
+                </w:rPr>
+              </m:ctrlPr>
+            </m:sSupPr>
+            <m:e>
+              <m:r>
+                <w:rPr>
+                  <w:rFonts w:ascii="Cambria Math" w:hAnsi="Cambria Math"/>
+                </w:rPr>
+                <m:t>)</m:t>
+              </m:r>
+            </m:e>
+            <m:sup>
+              <m:r>
+                <w:rPr>
+                  <w:rFonts w:ascii="Cambria Math" w:hAnsi="Cambria Math"/>
+                </w:rPr>
+                <m:t>t-1</m:t>
+              </m:r>
+            </m:sup>
+          </m:sSup>
+          <m:r>
+            <w:rPr>
+              <w:rFonts w:ascii="Cambria Math" w:hAnsi="Cambria Math"/>
+            </w:rPr>
+            <m:t xml:space="preserve">+ </m:t>
+          </m:r>
+          <m:f>
+            <m:fPr>
+              <m:ctrlPr>
+                <w:rPr>
+                  <w:rFonts w:ascii="Cambria Math" w:hAnsi="Cambria Math"/>
+                  <w:i/>
+                </w:rPr>
+              </m:ctrlPr>
+            </m:fPr>
+            <m:num>
+              <m:r>
+                <w:rPr>
+                  <w:rFonts w:ascii="Cambria Math" w:hAnsi="Cambria Math"/>
+                </w:rPr>
+                <m:t>2p</m:t>
+              </m:r>
+              <m:nary>
+                <m:naryPr>
+                  <m:chr m:val="∑"/>
+                  <m:limLoc m:val="undOvr"/>
+                  <m:ctrlPr>
+                    <w:rPr>
+                      <w:rFonts w:ascii="Cambria Math" w:hAnsi="Cambria Math"/>
+                      <w:i/>
+                    </w:rPr>
+                  </m:ctrlPr>
+                </m:naryPr>
+                <m:sub>
+                  <m:r>
+                    <w:rPr>
+                      <w:rFonts w:ascii="Cambria Math" w:hAnsi="Cambria Math"/>
+                    </w:rPr>
+                    <m:t>x=1</m:t>
+                  </m:r>
+                </m:sub>
+                <m:sup>
+                  <m:r>
+                    <w:rPr>
+                      <w:rFonts w:ascii="Cambria Math" w:hAnsi="Cambria Math"/>
+                    </w:rPr>
+                    <m:t>t</m:t>
+                  </m:r>
+                </m:sup>
+                <m:e>
+                  <m:r>
+                    <w:rPr>
+                      <w:rFonts w:ascii="Cambria Math" w:hAnsi="Cambria Math"/>
+                    </w:rPr>
+                    <m:t>(1-p</m:t>
+                  </m:r>
+                  <m:sSup>
+                    <m:sSupPr>
+                      <m:ctrlPr>
+                        <w:rPr>
+                          <w:rFonts w:ascii="Cambria Math" w:hAnsi="Cambria Math"/>
+                          <w:i/>
+                        </w:rPr>
+                      </m:ctrlPr>
+                    </m:sSupPr>
+                    <m:e>
+                      <m:r>
+                        <w:rPr>
+                          <w:rFonts w:ascii="Cambria Math" w:hAnsi="Cambria Math"/>
+                        </w:rPr>
+                        <m:t>)</m:t>
+                      </m:r>
+                    </m:e>
+                    <m:sup>
+                      <m:r>
+                        <w:rPr>
+                          <w:rFonts w:ascii="Cambria Math" w:hAnsi="Cambria Math"/>
+                        </w:rPr>
+                        <m:t>x-1</m:t>
+                      </m:r>
+                    </m:sup>
+                  </m:sSup>
+                </m:e>
+              </m:nary>
+              <m:r>
+                <w:rPr>
+                  <w:rFonts w:ascii="Cambria Math" w:hAnsi="Cambria Math"/>
+                </w:rPr>
+                <m:t>-2p</m:t>
+              </m:r>
+            </m:num>
+            <m:den>
+              <m:r>
+                <w:rPr>
+                  <w:rFonts w:ascii="Cambria Math" w:hAnsi="Cambria Math"/>
+                </w:rPr>
+                <m:t>1-p</m:t>
+              </m:r>
+            </m:den>
+          </m:f>
+          <m:r>
+            <w:rPr>
+              <w:rFonts w:ascii="Cambria Math" w:hAnsi="Cambria Math"/>
+            </w:rPr>
+            <m:t>]</m:t>
+          </m:r>
+        </m:oMath>
+      </m:oMathPara>
+    </w:p>
+    <w:p>
+      <w:pPr>
+        <w:pStyle w:val="ListParagraph"/>
+        <w:ind w:left="60"/>
+        <w:jc w:val="both"/>
+        <w:rPr>
+          <w:lang w:eastAsia="pl-PL"/>
+        </w:rPr>
+      </w:pPr>
+      <w:r>
+        <w:rPr>
+          <w:lang w:eastAsia="pl-PL"/>
+        </w:rPr>
+        <w:t>Tak jak poprzednio,</w:t>
+      </w:r>
+      <w:r>
+        <w:rPr>
+          <w:lang w:eastAsia="pl-PL"/>
+        </w:rPr>
+        <w:t xml:space="preserve"> należy rozważyć dwie gry.  Jedna w której </w:t>
+      </w:r>
+      <m:oMath>
+        <m:sSup>
+          <m:sSupPr>
+            <m:ctrlPr>
+              <w:rPr>
+                <w:rFonts w:ascii="Cambria Math" w:hAnsi="Cambria Math"/>
+                <w:i/>
+                <w:lang w:eastAsia="pl-PL"/>
+              </w:rPr>
+            </m:ctrlPr>
+          </m:sSupPr>
+          <m:e>
+            <m:r>
+              <w:rPr>
+                <w:rFonts w:ascii="Cambria Math" w:hAnsi="Cambria Math"/>
+                <w:lang w:eastAsia="pl-PL"/>
+              </w:rPr>
+              <m:t>I</m:t>
+            </m:r>
+          </m:e>
+          <m:sup>
+            <m:r>
+              <w:rPr>
+                <w:rFonts w:ascii="Cambria Math" w:hAnsi="Cambria Math"/>
+                <w:lang w:eastAsia="pl-PL"/>
+              </w:rPr>
+              <m:t>A</m:t>
+            </m:r>
+          </m:sup>
+        </m:sSup>
+        <m:r>
+          <w:rPr>
+            <w:rFonts w:ascii="Cambria Math" w:hAnsi="Cambria Math"/>
+            <w:lang w:eastAsia="pl-PL"/>
+          </w:rPr>
+          <m:t xml:space="preserve"> ≥ </m:t>
+        </m:r>
+        <m:sSup>
+          <m:sSupPr>
+            <m:ctrlPr>
+              <w:rPr>
+                <w:rFonts w:ascii="Cambria Math" w:hAnsi="Cambria Math"/>
+                <w:i/>
+                <w:lang w:eastAsia="pl-PL"/>
+              </w:rPr>
+            </m:ctrlPr>
+          </m:sSupPr>
+          <m:e>
+            <m:r>
+              <w:rPr>
+                <w:rFonts w:ascii="Cambria Math" w:hAnsi="Cambria Math"/>
+                <w:lang w:eastAsia="pl-PL"/>
+              </w:rPr>
+              <m:t>I</m:t>
+            </m:r>
+          </m:e>
+          <m:sup>
+            <m:r>
+              <w:rPr>
+                <w:rFonts w:ascii="Cambria Math" w:hAnsi="Cambria Math"/>
+                <w:lang w:eastAsia="pl-PL"/>
+              </w:rPr>
+              <m:t>E</m:t>
+            </m:r>
+          </m:sup>
+        </m:sSup>
+      </m:oMath>
+      <w:r>
+        <w:rPr>
+          <w:lang w:eastAsia="pl-PL"/>
+        </w:rPr>
+        <w:t xml:space="preserve"> i druga, w której </w:t>
+      </w:r>
+      <m:oMath>
+        <m:sSup>
+          <m:sSupPr>
+            <m:ctrlPr>
+              <w:rPr>
+                <w:rFonts w:ascii="Cambria Math" w:hAnsi="Cambria Math"/>
+                <w:i/>
+                <w:lang w:eastAsia="pl-PL"/>
+              </w:rPr>
+            </m:ctrlPr>
+          </m:sSupPr>
+          <m:e>
+            <m:r>
+              <w:rPr>
+                <w:rFonts w:ascii="Cambria Math" w:hAnsi="Cambria Math"/>
+                <w:lang w:eastAsia="pl-PL"/>
+              </w:rPr>
+              <m:t>I</m:t>
+            </m:r>
+          </m:e>
+          <m:sup>
+            <m:r>
+              <w:rPr>
+                <w:rFonts w:ascii="Cambria Math" w:hAnsi="Cambria Math"/>
+                <w:lang w:eastAsia="pl-PL"/>
+              </w:rPr>
+              <m:t>A</m:t>
+            </m:r>
+          </m:sup>
+        </m:sSup>
+        <m:r>
+          <w:rPr>
+            <w:rFonts w:ascii="Cambria Math" w:hAnsi="Cambria Math"/>
+            <w:lang w:eastAsia="pl-PL"/>
+          </w:rPr>
+          <m:t xml:space="preserve"> &lt; </m:t>
+        </m:r>
+        <m:sSup>
+          <m:sSupPr>
+            <m:ctrlPr>
+              <w:rPr>
+                <w:rFonts w:ascii="Cambria Math" w:hAnsi="Cambria Math"/>
+                <w:i/>
+                <w:lang w:eastAsia="pl-PL"/>
+              </w:rPr>
+            </m:ctrlPr>
+          </m:sSupPr>
+          <m:e>
+            <m:r>
+              <w:rPr>
+                <w:rFonts w:ascii="Cambria Math" w:hAnsi="Cambria Math"/>
+                <w:lang w:eastAsia="pl-PL"/>
+              </w:rPr>
+              <m:t>I</m:t>
+            </m:r>
+          </m:e>
+          <m:sup>
+            <m:r>
+              <w:rPr>
+                <w:rFonts w:ascii="Cambria Math" w:hAnsi="Cambria Math"/>
+                <w:lang w:eastAsia="pl-PL"/>
+              </w:rPr>
+              <m:t>E</m:t>
+            </m:r>
+          </m:sup>
+        </m:sSup>
+      </m:oMath>
+      <w:r>
+        <w:rPr>
+          <w:lang w:eastAsia="pl-PL"/>
+        </w:rPr>
+        <w:t xml:space="preserve">.  </w:t>
+      </w:r>
+    </w:p>
+    <w:p>
+      <w:pPr>
+        <w:pStyle w:val="Heading3"/>
+        <w:numPr>
+          <w:ilvl w:val="2"/>
+          <w:numId w:val="4"/>
+        </w:numPr>
+        <w:rPr>
+          <w:b/>
+        </w:rPr>
+      </w:pPr>
+      <w:bookmarkStart w:id="22" w:name="_Toc518508051"/>
+      <w:r>
+        <w:rPr>
+          <w:b/>
+        </w:rPr>
+        <w:t xml:space="preserve">Przypadek </w:t>
+      </w:r>
+      <w:r>
+        <w:rPr>
+          <w:b/>
+        </w:rPr>
+        <w:t>niedo</w:t>
+      </w:r>
+      <w:r>
+        <w:rPr>
+          <w:b/>
+        </w:rPr>
+        <w:t>szacowania dochodów</w:t>
+      </w:r>
+      <w:bookmarkEnd w:id="22"/>
+    </w:p>
+    <w:p>
+      <w:pPr>
+        <w:pStyle w:val="ListParagraph"/>
+        <w:ind w:left="60"/>
+        <w:jc w:val="both"/>
+      </w:pPr>
+    </w:p>
+    <w:p>
+      <w:pPr>
+        <w:pStyle w:val="ListParagraph"/>
+        <w:ind w:left="780"/>
+        <w:jc w:val="both"/>
+      </w:pPr>
+    </w:p>
+    <w:p>
+      <w:pPr>
+        <w:pStyle w:val="ListParagraph"/>
+        <w:ind w:left="780"/>
+        <w:jc w:val="both"/>
+      </w:pPr>
+    </w:p>
+    <w:p>
+      <w:pPr>
+        <w:pStyle w:val="ListParagraph"/>
+        <w:ind w:left="780"/>
+        <w:jc w:val="both"/>
+      </w:pPr>
+    </w:p>
+    <w:p>
+      <w:pPr>
         <w:pStyle w:val="Heading1"/>
       </w:pPr>
       <w:r>
         <w:br w:type="page"/>
       </w:r>
-      <w:bookmarkStart w:id="21" w:name="_Toc518211890"/>
+      <w:bookmarkStart w:id="23" w:name="_Toc518508052"/>
       <w:r>
         <w:lastRenderedPageBreak/>
         <w:t>Spis tabel</w:t>
       </w:r>
-      <w:bookmarkEnd w:id="21"/>
+      <w:bookmarkEnd w:id="23"/>
     </w:p>
     <w:p>
       <w:pPr>
@@ -13077,12 +14527,12 @@
       <w:r>
         <w:br w:type="page"/>
       </w:r>
-      <w:bookmarkStart w:id="22" w:name="_Toc518211891"/>
+      <w:bookmarkStart w:id="24" w:name="_Toc518508053"/>
       <w:r>
         <w:lastRenderedPageBreak/>
         <w:t>Spis rysunków</w:t>
       </w:r>
-      <w:bookmarkEnd w:id="22"/>
+      <w:bookmarkEnd w:id="24"/>
     </w:p>
     <w:p>
       <w:pPr>
@@ -13173,12 +14623,12 @@
       <w:r>
         <w:br w:type="page"/>
       </w:r>
-      <w:bookmarkStart w:id="23" w:name="_Toc518211892"/>
+      <w:bookmarkStart w:id="25" w:name="_Toc518508054"/>
       <w:r>
         <w:lastRenderedPageBreak/>
         <w:t>Zakończenie</w:t>
       </w:r>
-      <w:bookmarkEnd w:id="23"/>
+      <w:bookmarkEnd w:id="25"/>
     </w:p>
     <w:p>
       <w:pPr>
@@ -13187,12 +14637,12 @@
       <w:r>
         <w:br w:type="page"/>
       </w:r>
-      <w:bookmarkStart w:id="24" w:name="_Toc518211893"/>
+      <w:bookmarkStart w:id="26" w:name="_Toc518508055"/>
       <w:r>
         <w:lastRenderedPageBreak/>
         <w:t>Bibliografia</w:t>
       </w:r>
-      <w:bookmarkEnd w:id="24"/>
+      <w:bookmarkEnd w:id="26"/>
     </w:p>
     <w:p>
       <w:pPr>
@@ -13226,12 +14676,12 @@
       <w:r>
         <w:br w:type="page"/>
       </w:r>
-      <w:bookmarkStart w:id="25" w:name="_Toc518211894"/>
+      <w:bookmarkStart w:id="27" w:name="_Toc518508056"/>
       <w:r>
         <w:lastRenderedPageBreak/>
         <w:t>Streszczenie</w:t>
       </w:r>
-      <w:bookmarkEnd w:id="25"/>
+      <w:bookmarkEnd w:id="27"/>
     </w:p>
     <w:p>
       <w:r>
@@ -15234,6 +16684,92 @@
     </w:lvl>
   </w:abstractNum>
   <w:abstractNum w:abstractNumId="12" w15:restartNumberingAfterBreak="0">
+    <w:nsid w:val="360812DB"/>
+    <w:multiLevelType w:val="multilevel"/>
+    <w:tmpl w:val="FF003748"/>
+    <w:lvl w:ilvl="0">
+      <w:start w:val="1"/>
+      <w:numFmt w:val="decimal"/>
+      <w:lvlText w:val="%1."/>
+      <w:lvlJc w:val="left"/>
+      <w:pPr>
+        <w:ind w:left="360" w:hanging="360"/>
+      </w:pPr>
+    </w:lvl>
+    <w:lvl w:ilvl="1">
+      <w:start w:val="1"/>
+      <w:numFmt w:val="decimal"/>
+      <w:lvlText w:val="%1.%2."/>
+      <w:lvlJc w:val="left"/>
+      <w:pPr>
+        <w:ind w:left="792" w:hanging="432"/>
+      </w:pPr>
+    </w:lvl>
+    <w:lvl w:ilvl="2">
+      <w:start w:val="1"/>
+      <w:numFmt w:val="decimal"/>
+      <w:lvlText w:val="%1.%2.%3."/>
+      <w:lvlJc w:val="left"/>
+      <w:pPr>
+        <w:ind w:left="1224" w:hanging="504"/>
+      </w:pPr>
+    </w:lvl>
+    <w:lvl w:ilvl="3">
+      <w:start w:val="1"/>
+      <w:numFmt w:val="decimal"/>
+      <w:lvlText w:val="%1.%2.%3.%4."/>
+      <w:lvlJc w:val="left"/>
+      <w:pPr>
+        <w:ind w:left="1728" w:hanging="648"/>
+      </w:pPr>
+    </w:lvl>
+    <w:lvl w:ilvl="4">
+      <w:start w:val="1"/>
+      <w:numFmt w:val="decimal"/>
+      <w:lvlText w:val="%1.%2.%3.%4.%5."/>
+      <w:lvlJc w:val="left"/>
+      <w:pPr>
+        <w:ind w:left="2232" w:hanging="792"/>
+      </w:pPr>
+    </w:lvl>
+    <w:lvl w:ilvl="5">
+      <w:start w:val="1"/>
+      <w:numFmt w:val="decimal"/>
+      <w:lvlText w:val="%1.%2.%3.%4.%5.%6."/>
+      <w:lvlJc w:val="left"/>
+      <w:pPr>
+        <w:ind w:left="2736" w:hanging="936"/>
+      </w:pPr>
+    </w:lvl>
+    <w:lvl w:ilvl="6">
+      <w:start w:val="1"/>
+      <w:numFmt w:val="decimal"/>
+      <w:lvlText w:val="%1.%2.%3.%4.%5.%6.%7."/>
+      <w:lvlJc w:val="left"/>
+      <w:pPr>
+        <w:ind w:left="3240" w:hanging="1080"/>
+      </w:pPr>
+    </w:lvl>
+    <w:lvl w:ilvl="7">
+      <w:start w:val="1"/>
+      <w:numFmt w:val="decimal"/>
+      <w:lvlText w:val="%1.%2.%3.%4.%5.%6.%7.%8."/>
+      <w:lvlJc w:val="left"/>
+      <w:pPr>
+        <w:ind w:left="3744" w:hanging="1224"/>
+      </w:pPr>
+    </w:lvl>
+    <w:lvl w:ilvl="8">
+      <w:start w:val="1"/>
+      <w:numFmt w:val="decimal"/>
+      <w:lvlText w:val="%1.%2.%3.%4.%5.%6.%7.%8.%9."/>
+      <w:lvlJc w:val="left"/>
+      <w:pPr>
+        <w:ind w:left="4320" w:hanging="1440"/>
+      </w:pPr>
+    </w:lvl>
+  </w:abstractNum>
+  <w:abstractNum w:abstractNumId="13" w15:restartNumberingAfterBreak="0">
     <w:nsid w:val="3B7B0D10"/>
     <w:multiLevelType w:val="hybridMultilevel"/>
     <w:tmpl w:val="00A62B0E"/>
@@ -15346,7 +16882,7 @@
       </w:rPr>
     </w:lvl>
   </w:abstractNum>
-  <w:abstractNum w:abstractNumId="13" w15:restartNumberingAfterBreak="0">
+  <w:abstractNum w:abstractNumId="14" w15:restartNumberingAfterBreak="0">
     <w:nsid w:val="4039025A"/>
     <w:multiLevelType w:val="multilevel"/>
     <w:tmpl w:val="FF003748"/>
@@ -15432,7 +16968,7 @@
       </w:pPr>
     </w:lvl>
   </w:abstractNum>
-  <w:abstractNum w:abstractNumId="14" w15:restartNumberingAfterBreak="0">
+  <w:abstractNum w:abstractNumId="15" w15:restartNumberingAfterBreak="0">
     <w:nsid w:val="435B43BD"/>
     <w:multiLevelType w:val="hybridMultilevel"/>
     <w:tmpl w:val="3C62C664"/>
@@ -15521,7 +17057,7 @@
       </w:pPr>
     </w:lvl>
   </w:abstractNum>
-  <w:abstractNum w:abstractNumId="15" w15:restartNumberingAfterBreak="0">
+  <w:abstractNum w:abstractNumId="16" w15:restartNumberingAfterBreak="0">
     <w:nsid w:val="44E136E0"/>
     <w:multiLevelType w:val="hybridMultilevel"/>
     <w:tmpl w:val="EE747568"/>
@@ -15634,7 +17170,120 @@
       </w:rPr>
     </w:lvl>
   </w:abstractNum>
-  <w:abstractNum w:abstractNumId="16" w15:restartNumberingAfterBreak="0">
+  <w:abstractNum w:abstractNumId="17" w15:restartNumberingAfterBreak="0">
+    <w:nsid w:val="505E7A4D"/>
+    <w:multiLevelType w:val="hybridMultilevel"/>
+    <w:tmpl w:val="5734CDAE"/>
+    <w:lvl w:ilvl="0" w:tplc="04150001">
+      <w:start w:val="1"/>
+      <w:numFmt w:val="bullet"/>
+      <w:lvlText w:val=""/>
+      <w:lvlJc w:val="left"/>
+      <w:pPr>
+        <w:ind w:left="720" w:hanging="360"/>
+      </w:pPr>
+      <w:rPr>
+        <w:rFonts w:ascii="Symbol" w:hAnsi="Symbol" w:hint="default"/>
+      </w:rPr>
+    </w:lvl>
+    <w:lvl w:ilvl="1" w:tplc="04150003" w:tentative="1">
+      <w:start w:val="1"/>
+      <w:numFmt w:val="bullet"/>
+      <w:lvlText w:val="o"/>
+      <w:lvlJc w:val="left"/>
+      <w:pPr>
+        <w:ind w:left="1440" w:hanging="360"/>
+      </w:pPr>
+      <w:rPr>
+        <w:rFonts w:ascii="Courier New" w:hAnsi="Courier New" w:cs="Courier New" w:hint="default"/>
+      </w:rPr>
+    </w:lvl>
+    <w:lvl w:ilvl="2" w:tplc="04150005" w:tentative="1">
+      <w:start w:val="1"/>
+      <w:numFmt w:val="bullet"/>
+      <w:lvlText w:val=""/>
+      <w:lvlJc w:val="left"/>
+      <w:pPr>
+        <w:ind w:left="2160" w:hanging="360"/>
+      </w:pPr>
+      <w:rPr>
+        <w:rFonts w:ascii="Wingdings" w:hAnsi="Wingdings" w:hint="default"/>
+      </w:rPr>
+    </w:lvl>
+    <w:lvl w:ilvl="3" w:tplc="04150001" w:tentative="1">
+      <w:start w:val="1"/>
+      <w:numFmt w:val="bullet"/>
+      <w:lvlText w:val=""/>
+      <w:lvlJc w:val="left"/>
+      <w:pPr>
+        <w:ind w:left="2880" w:hanging="360"/>
+      </w:pPr>
+      <w:rPr>
+        <w:rFonts w:ascii="Symbol" w:hAnsi="Symbol" w:hint="default"/>
+      </w:rPr>
+    </w:lvl>
+    <w:lvl w:ilvl="4" w:tplc="04150003" w:tentative="1">
+      <w:start w:val="1"/>
+      <w:numFmt w:val="bullet"/>
+      <w:lvlText w:val="o"/>
+      <w:lvlJc w:val="left"/>
+      <w:pPr>
+        <w:ind w:left="3600" w:hanging="360"/>
+      </w:pPr>
+      <w:rPr>
+        <w:rFonts w:ascii="Courier New" w:hAnsi="Courier New" w:cs="Courier New" w:hint="default"/>
+      </w:rPr>
+    </w:lvl>
+    <w:lvl w:ilvl="5" w:tplc="04150005" w:tentative="1">
+      <w:start w:val="1"/>
+      <w:numFmt w:val="bullet"/>
+      <w:lvlText w:val=""/>
+      <w:lvlJc w:val="left"/>
+      <w:pPr>
+        <w:ind w:left="4320" w:hanging="360"/>
+      </w:pPr>
+      <w:rPr>
+        <w:rFonts w:ascii="Wingdings" w:hAnsi="Wingdings" w:hint="default"/>
+      </w:rPr>
+    </w:lvl>
+    <w:lvl w:ilvl="6" w:tplc="04150001" w:tentative="1">
+      <w:start w:val="1"/>
+      <w:numFmt w:val="bullet"/>
+      <w:lvlText w:val=""/>
+      <w:lvlJc w:val="left"/>
+      <w:pPr>
+        <w:ind w:left="5040" w:hanging="360"/>
+      </w:pPr>
+      <w:rPr>
+        <w:rFonts w:ascii="Symbol" w:hAnsi="Symbol" w:hint="default"/>
+      </w:rPr>
+    </w:lvl>
+    <w:lvl w:ilvl="7" w:tplc="04150003" w:tentative="1">
+      <w:start w:val="1"/>
+      <w:numFmt w:val="bullet"/>
+      <w:lvlText w:val="o"/>
+      <w:lvlJc w:val="left"/>
+      <w:pPr>
+        <w:ind w:left="5760" w:hanging="360"/>
+      </w:pPr>
+      <w:rPr>
+        <w:rFonts w:ascii="Courier New" w:hAnsi="Courier New" w:cs="Courier New" w:hint="default"/>
+      </w:rPr>
+    </w:lvl>
+    <w:lvl w:ilvl="8" w:tplc="04150005" w:tentative="1">
+      <w:start w:val="1"/>
+      <w:numFmt w:val="bullet"/>
+      <w:lvlText w:val=""/>
+      <w:lvlJc w:val="left"/>
+      <w:pPr>
+        <w:ind w:left="6480" w:hanging="360"/>
+      </w:pPr>
+      <w:rPr>
+        <w:rFonts w:ascii="Wingdings" w:hAnsi="Wingdings" w:hint="default"/>
+      </w:rPr>
+    </w:lvl>
+  </w:abstractNum>
+  <w:abstractNum w:abstractNumId="18" w15:restartNumberingAfterBreak="0">
     <w:nsid w:val="54B02054"/>
     <w:multiLevelType w:val="multilevel"/>
     <w:tmpl w:val="B3D0B050"/>
@@ -15720,7 +17369,7 @@
       </w:pPr>
     </w:lvl>
   </w:abstractNum>
-  <w:abstractNum w:abstractNumId="17" w15:restartNumberingAfterBreak="0">
+  <w:abstractNum w:abstractNumId="19" w15:restartNumberingAfterBreak="0">
     <w:nsid w:val="5805073D"/>
     <w:multiLevelType w:val="hybridMultilevel"/>
     <w:tmpl w:val="A9280AF4"/>
@@ -15806,7 +17455,7 @@
       </w:pPr>
     </w:lvl>
   </w:abstractNum>
-  <w:abstractNum w:abstractNumId="18" w15:restartNumberingAfterBreak="0">
+  <w:abstractNum w:abstractNumId="20" w15:restartNumberingAfterBreak="0">
     <w:nsid w:val="5BE3626D"/>
     <w:multiLevelType w:val="multilevel"/>
     <w:tmpl w:val="FF003748"/>
@@ -15892,7 +17541,7 @@
       </w:pPr>
     </w:lvl>
   </w:abstractNum>
-  <w:abstractNum w:abstractNumId="19" w15:restartNumberingAfterBreak="0">
+  <w:abstractNum w:abstractNumId="21" w15:restartNumberingAfterBreak="0">
     <w:nsid w:val="601F571C"/>
     <w:multiLevelType w:val="hybridMultilevel"/>
     <w:tmpl w:val="475A9E72"/>
@@ -15978,7 +17627,7 @@
       </w:pPr>
     </w:lvl>
   </w:abstractNum>
-  <w:abstractNum w:abstractNumId="20" w15:restartNumberingAfterBreak="0">
+  <w:abstractNum w:abstractNumId="22" w15:restartNumberingAfterBreak="0">
     <w:nsid w:val="621B6F61"/>
     <w:multiLevelType w:val="hybridMultilevel"/>
     <w:tmpl w:val="3A1466E8"/>
@@ -16064,7 +17713,179 @@
       </w:pPr>
     </w:lvl>
   </w:abstractNum>
-  <w:abstractNum w:abstractNumId="21" w15:restartNumberingAfterBreak="0">
+  <w:abstractNum w:abstractNumId="23" w15:restartNumberingAfterBreak="0">
+    <w:nsid w:val="62C273BC"/>
+    <w:multiLevelType w:val="hybridMultilevel"/>
+    <w:tmpl w:val="8896720E"/>
+    <w:lvl w:ilvl="0" w:tplc="0415000F">
+      <w:start w:val="1"/>
+      <w:numFmt w:val="decimal"/>
+      <w:lvlText w:val="%1."/>
+      <w:lvlJc w:val="left"/>
+      <w:pPr>
+        <w:ind w:left="780" w:hanging="360"/>
+      </w:pPr>
+    </w:lvl>
+    <w:lvl w:ilvl="1" w:tplc="04150019" w:tentative="1">
+      <w:start w:val="1"/>
+      <w:numFmt w:val="lowerLetter"/>
+      <w:lvlText w:val="%2."/>
+      <w:lvlJc w:val="left"/>
+      <w:pPr>
+        <w:ind w:left="1500" w:hanging="360"/>
+      </w:pPr>
+    </w:lvl>
+    <w:lvl w:ilvl="2" w:tplc="0415001B" w:tentative="1">
+      <w:start w:val="1"/>
+      <w:numFmt w:val="lowerRoman"/>
+      <w:lvlText w:val="%3."/>
+      <w:lvlJc w:val="right"/>
+      <w:pPr>
+        <w:ind w:left="2220" w:hanging="180"/>
+      </w:pPr>
+    </w:lvl>
+    <w:lvl w:ilvl="3" w:tplc="0415000F" w:tentative="1">
+      <w:start w:val="1"/>
+      <w:numFmt w:val="decimal"/>
+      <w:lvlText w:val="%4."/>
+      <w:lvlJc w:val="left"/>
+      <w:pPr>
+        <w:ind w:left="2940" w:hanging="360"/>
+      </w:pPr>
+    </w:lvl>
+    <w:lvl w:ilvl="4" w:tplc="04150019" w:tentative="1">
+      <w:start w:val="1"/>
+      <w:numFmt w:val="lowerLetter"/>
+      <w:lvlText w:val="%5."/>
+      <w:lvlJc w:val="left"/>
+      <w:pPr>
+        <w:ind w:left="3660" w:hanging="360"/>
+      </w:pPr>
+    </w:lvl>
+    <w:lvl w:ilvl="5" w:tplc="0415001B" w:tentative="1">
+      <w:start w:val="1"/>
+      <w:numFmt w:val="lowerRoman"/>
+      <w:lvlText w:val="%6."/>
+      <w:lvlJc w:val="right"/>
+      <w:pPr>
+        <w:ind w:left="4380" w:hanging="180"/>
+      </w:pPr>
+    </w:lvl>
+    <w:lvl w:ilvl="6" w:tplc="0415000F" w:tentative="1">
+      <w:start w:val="1"/>
+      <w:numFmt w:val="decimal"/>
+      <w:lvlText w:val="%7."/>
+      <w:lvlJc w:val="left"/>
+      <w:pPr>
+        <w:ind w:left="5100" w:hanging="360"/>
+      </w:pPr>
+    </w:lvl>
+    <w:lvl w:ilvl="7" w:tplc="04150019" w:tentative="1">
+      <w:start w:val="1"/>
+      <w:numFmt w:val="lowerLetter"/>
+      <w:lvlText w:val="%8."/>
+      <w:lvlJc w:val="left"/>
+      <w:pPr>
+        <w:ind w:left="5820" w:hanging="360"/>
+      </w:pPr>
+    </w:lvl>
+    <w:lvl w:ilvl="8" w:tplc="0415001B" w:tentative="1">
+      <w:start w:val="1"/>
+      <w:numFmt w:val="lowerRoman"/>
+      <w:lvlText w:val="%9."/>
+      <w:lvlJc w:val="right"/>
+      <w:pPr>
+        <w:ind w:left="6540" w:hanging="180"/>
+      </w:pPr>
+    </w:lvl>
+  </w:abstractNum>
+  <w:abstractNum w:abstractNumId="24" w15:restartNumberingAfterBreak="0">
+    <w:nsid w:val="646D04C2"/>
+    <w:multiLevelType w:val="hybridMultilevel"/>
+    <w:tmpl w:val="8D14E450"/>
+    <w:lvl w:ilvl="0" w:tplc="0415000F">
+      <w:start w:val="1"/>
+      <w:numFmt w:val="decimal"/>
+      <w:lvlText w:val="%1."/>
+      <w:lvlJc w:val="left"/>
+      <w:pPr>
+        <w:ind w:left="780" w:hanging="360"/>
+      </w:pPr>
+    </w:lvl>
+    <w:lvl w:ilvl="1" w:tplc="04150019" w:tentative="1">
+      <w:start w:val="1"/>
+      <w:numFmt w:val="lowerLetter"/>
+      <w:lvlText w:val="%2."/>
+      <w:lvlJc w:val="left"/>
+      <w:pPr>
+        <w:ind w:left="1500" w:hanging="360"/>
+      </w:pPr>
+    </w:lvl>
+    <w:lvl w:ilvl="2" w:tplc="0415001B" w:tentative="1">
+      <w:start w:val="1"/>
+      <w:numFmt w:val="lowerRoman"/>
+      <w:lvlText w:val="%3."/>
+      <w:lvlJc w:val="right"/>
+      <w:pPr>
+        <w:ind w:left="2220" w:hanging="180"/>
+      </w:pPr>
+    </w:lvl>
+    <w:lvl w:ilvl="3" w:tplc="0415000F" w:tentative="1">
+      <w:start w:val="1"/>
+      <w:numFmt w:val="decimal"/>
+      <w:lvlText w:val="%4."/>
+      <w:lvlJc w:val="left"/>
+      <w:pPr>
+        <w:ind w:left="2940" w:hanging="360"/>
+      </w:pPr>
+    </w:lvl>
+    <w:lvl w:ilvl="4" w:tplc="04150019" w:tentative="1">
+      <w:start w:val="1"/>
+      <w:numFmt w:val="lowerLetter"/>
+      <w:lvlText w:val="%5."/>
+      <w:lvlJc w:val="left"/>
+      <w:pPr>
+        <w:ind w:left="3660" w:hanging="360"/>
+      </w:pPr>
+    </w:lvl>
+    <w:lvl w:ilvl="5" w:tplc="0415001B" w:tentative="1">
+      <w:start w:val="1"/>
+      <w:numFmt w:val="lowerRoman"/>
+      <w:lvlText w:val="%6."/>
+      <w:lvlJc w:val="right"/>
+      <w:pPr>
+        <w:ind w:left="4380" w:hanging="180"/>
+      </w:pPr>
+    </w:lvl>
+    <w:lvl w:ilvl="6" w:tplc="0415000F" w:tentative="1">
+      <w:start w:val="1"/>
+      <w:numFmt w:val="decimal"/>
+      <w:lvlText w:val="%7."/>
+      <w:lvlJc w:val="left"/>
+      <w:pPr>
+        <w:ind w:left="5100" w:hanging="360"/>
+      </w:pPr>
+    </w:lvl>
+    <w:lvl w:ilvl="7" w:tplc="04150019" w:tentative="1">
+      <w:start w:val="1"/>
+      <w:numFmt w:val="lowerLetter"/>
+      <w:lvlText w:val="%8."/>
+      <w:lvlJc w:val="left"/>
+      <w:pPr>
+        <w:ind w:left="5820" w:hanging="360"/>
+      </w:pPr>
+    </w:lvl>
+    <w:lvl w:ilvl="8" w:tplc="0415001B" w:tentative="1">
+      <w:start w:val="1"/>
+      <w:numFmt w:val="lowerRoman"/>
+      <w:lvlText w:val="%9."/>
+      <w:lvlJc w:val="right"/>
+      <w:pPr>
+        <w:ind w:left="6540" w:hanging="180"/>
+      </w:pPr>
+    </w:lvl>
+  </w:abstractNum>
+  <w:abstractNum w:abstractNumId="25" w15:restartNumberingAfterBreak="0">
     <w:nsid w:val="64CA62C0"/>
     <w:multiLevelType w:val="hybridMultilevel"/>
     <w:tmpl w:val="68B2ECE6"/>
@@ -16177,7 +17998,7 @@
       </w:rPr>
     </w:lvl>
   </w:abstractNum>
-  <w:abstractNum w:abstractNumId="22" w15:restartNumberingAfterBreak="0">
+  <w:abstractNum w:abstractNumId="26" w15:restartNumberingAfterBreak="0">
     <w:nsid w:val="64D21DDD"/>
     <w:multiLevelType w:val="multilevel"/>
     <w:tmpl w:val="FF003748"/>
@@ -16263,7 +18084,7 @@
       </w:pPr>
     </w:lvl>
   </w:abstractNum>
-  <w:abstractNum w:abstractNumId="23" w15:restartNumberingAfterBreak="0">
+  <w:abstractNum w:abstractNumId="27" w15:restartNumberingAfterBreak="0">
     <w:nsid w:val="685C4D00"/>
     <w:multiLevelType w:val="multilevel"/>
     <w:tmpl w:val="FF003748"/>
@@ -16349,7 +18170,7 @@
       </w:pPr>
     </w:lvl>
   </w:abstractNum>
-  <w:abstractNum w:abstractNumId="24" w15:restartNumberingAfterBreak="0">
+  <w:abstractNum w:abstractNumId="28" w15:restartNumberingAfterBreak="0">
     <w:nsid w:val="6BD47BD1"/>
     <w:multiLevelType w:val="multilevel"/>
     <w:tmpl w:val="FF003748"/>
@@ -16435,7 +18256,7 @@
       </w:pPr>
     </w:lvl>
   </w:abstractNum>
-  <w:abstractNum w:abstractNumId="25" w15:restartNumberingAfterBreak="0">
+  <w:abstractNum w:abstractNumId="29" w15:restartNumberingAfterBreak="0">
     <w:nsid w:val="72BE4004"/>
     <w:multiLevelType w:val="multilevel"/>
     <w:tmpl w:val="FF003748"/>
@@ -16521,7 +18342,7 @@
       </w:pPr>
     </w:lvl>
   </w:abstractNum>
-  <w:abstractNum w:abstractNumId="26" w15:restartNumberingAfterBreak="0">
+  <w:abstractNum w:abstractNumId="30" w15:restartNumberingAfterBreak="0">
     <w:nsid w:val="73EB4FBF"/>
     <w:multiLevelType w:val="multilevel"/>
     <w:tmpl w:val="0D9EB3E0"/>
@@ -16634,7 +18455,7 @@
       </w:rPr>
     </w:lvl>
   </w:abstractNum>
-  <w:abstractNum w:abstractNumId="27" w15:restartNumberingAfterBreak="0">
+  <w:abstractNum w:abstractNumId="31" w15:restartNumberingAfterBreak="0">
     <w:nsid w:val="7527225D"/>
     <w:multiLevelType w:val="multilevel"/>
     <w:tmpl w:val="B3D0B050"/>
@@ -16720,7 +18541,93 @@
       </w:pPr>
     </w:lvl>
   </w:abstractNum>
-  <w:abstractNum w:abstractNumId="28" w15:restartNumberingAfterBreak="0">
+  <w:abstractNum w:abstractNumId="32" w15:restartNumberingAfterBreak="0">
+    <w:nsid w:val="7AFC6D64"/>
+    <w:multiLevelType w:val="hybridMultilevel"/>
+    <w:tmpl w:val="6C1C0474"/>
+    <w:lvl w:ilvl="0" w:tplc="0415000F">
+      <w:start w:val="1"/>
+      <w:numFmt w:val="decimal"/>
+      <w:lvlText w:val="%1."/>
+      <w:lvlJc w:val="left"/>
+      <w:pPr>
+        <w:ind w:left="780" w:hanging="360"/>
+      </w:pPr>
+    </w:lvl>
+    <w:lvl w:ilvl="1" w:tplc="04150019" w:tentative="1">
+      <w:start w:val="1"/>
+      <w:numFmt w:val="lowerLetter"/>
+      <w:lvlText w:val="%2."/>
+      <w:lvlJc w:val="left"/>
+      <w:pPr>
+        <w:ind w:left="1500" w:hanging="360"/>
+      </w:pPr>
+    </w:lvl>
+    <w:lvl w:ilvl="2" w:tplc="0415001B" w:tentative="1">
+      <w:start w:val="1"/>
+      <w:numFmt w:val="lowerRoman"/>
+      <w:lvlText w:val="%3."/>
+      <w:lvlJc w:val="right"/>
+      <w:pPr>
+        <w:ind w:left="2220" w:hanging="180"/>
+      </w:pPr>
+    </w:lvl>
+    <w:lvl w:ilvl="3" w:tplc="0415000F" w:tentative="1">
+      <w:start w:val="1"/>
+      <w:numFmt w:val="decimal"/>
+      <w:lvlText w:val="%4."/>
+      <w:lvlJc w:val="left"/>
+      <w:pPr>
+        <w:ind w:left="2940" w:hanging="360"/>
+      </w:pPr>
+    </w:lvl>
+    <w:lvl w:ilvl="4" w:tplc="04150019" w:tentative="1">
+      <w:start w:val="1"/>
+      <w:numFmt w:val="lowerLetter"/>
+      <w:lvlText w:val="%5."/>
+      <w:lvlJc w:val="left"/>
+      <w:pPr>
+        <w:ind w:left="3660" w:hanging="360"/>
+      </w:pPr>
+    </w:lvl>
+    <w:lvl w:ilvl="5" w:tplc="0415001B" w:tentative="1">
+      <w:start w:val="1"/>
+      <w:numFmt w:val="lowerRoman"/>
+      <w:lvlText w:val="%6."/>
+      <w:lvlJc w:val="right"/>
+      <w:pPr>
+        <w:ind w:left="4380" w:hanging="180"/>
+      </w:pPr>
+    </w:lvl>
+    <w:lvl w:ilvl="6" w:tplc="0415000F" w:tentative="1">
+      <w:start w:val="1"/>
+      <w:numFmt w:val="decimal"/>
+      <w:lvlText w:val="%7."/>
+      <w:lvlJc w:val="left"/>
+      <w:pPr>
+        <w:ind w:left="5100" w:hanging="360"/>
+      </w:pPr>
+    </w:lvl>
+    <w:lvl w:ilvl="7" w:tplc="04150019" w:tentative="1">
+      <w:start w:val="1"/>
+      <w:numFmt w:val="lowerLetter"/>
+      <w:lvlText w:val="%8."/>
+      <w:lvlJc w:val="left"/>
+      <w:pPr>
+        <w:ind w:left="5820" w:hanging="360"/>
+      </w:pPr>
+    </w:lvl>
+    <w:lvl w:ilvl="8" w:tplc="0415001B" w:tentative="1">
+      <w:start w:val="1"/>
+      <w:numFmt w:val="lowerRoman"/>
+      <w:lvlText w:val="%9."/>
+      <w:lvlJc w:val="right"/>
+      <w:pPr>
+        <w:ind w:left="6540" w:hanging="180"/>
+      </w:pPr>
+    </w:lvl>
+  </w:abstractNum>
+  <w:abstractNum w:abstractNumId="33" w15:restartNumberingAfterBreak="0">
     <w:nsid w:val="7D283C09"/>
     <w:multiLevelType w:val="hybridMultilevel"/>
     <w:tmpl w:val="D2B4DEE2"/>
@@ -16833,7 +18740,7 @@
       </w:rPr>
     </w:lvl>
   </w:abstractNum>
-  <w:abstractNum w:abstractNumId="29" w15:restartNumberingAfterBreak="0">
+  <w:abstractNum w:abstractNumId="34" w15:restartNumberingAfterBreak="0">
     <w:nsid w:val="7FB50604"/>
     <w:multiLevelType w:val="multilevel"/>
     <w:tmpl w:val="B3D0B050"/>
@@ -16920,16 +18827,16 @@
     </w:lvl>
   </w:abstractNum>
   <w:num w:numId="1">
-    <w:abstractNumId w:val="26"/>
+    <w:abstractNumId w:val="30"/>
   </w:num>
   <w:num w:numId="2">
-    <w:abstractNumId w:val="14"/>
+    <w:abstractNumId w:val="15"/>
   </w:num>
   <w:num w:numId="3">
-    <w:abstractNumId w:val="19"/>
+    <w:abstractNumId w:val="21"/>
   </w:num>
   <w:num w:numId="4">
-    <w:abstractNumId w:val="22"/>
+    <w:abstractNumId w:val="26"/>
   </w:num>
   <w:num w:numId="5">
     <w:abstractNumId w:val="4"/>
@@ -16938,7 +18845,7 @@
     <w:abstractNumId w:val="11"/>
   </w:num>
   <w:num w:numId="7">
-    <w:abstractNumId w:val="13"/>
+    <w:abstractNumId w:val="14"/>
   </w:num>
   <w:num w:numId="8">
     <w:abstractNumId w:val="3"/>
@@ -16947,19 +18854,19 @@
     <w:abstractNumId w:val="9"/>
   </w:num>
   <w:num w:numId="10">
-    <w:abstractNumId w:val="24"/>
+    <w:abstractNumId w:val="28"/>
   </w:num>
   <w:num w:numId="11">
-    <w:abstractNumId w:val="18"/>
+    <w:abstractNumId w:val="20"/>
   </w:num>
   <w:num w:numId="12">
     <w:abstractNumId w:val="0"/>
   </w:num>
   <w:num w:numId="13">
-    <w:abstractNumId w:val="25"/>
+    <w:abstractNumId w:val="29"/>
   </w:num>
   <w:num w:numId="14">
-    <w:abstractNumId w:val="20"/>
+    <w:abstractNumId w:val="22"/>
   </w:num>
   <w:num w:numId="15">
     <w:abstractNumId w:val="1"/>
@@ -16968,13 +18875,13 @@
     <w:abstractNumId w:val="2"/>
   </w:num>
   <w:num w:numId="17">
-    <w:abstractNumId w:val="17"/>
+    <w:abstractNumId w:val="19"/>
   </w:num>
   <w:num w:numId="18">
-    <w:abstractNumId w:val="21"/>
+    <w:abstractNumId w:val="25"/>
   </w:num>
   <w:num w:numId="19">
-    <w:abstractNumId w:val="12"/>
+    <w:abstractNumId w:val="13"/>
   </w:num>
   <w:num w:numId="20">
     <w:abstractNumId w:val="6"/>
@@ -16983,22 +18890,22 @@
     <w:abstractNumId w:val="5"/>
   </w:num>
   <w:num w:numId="22">
-    <w:abstractNumId w:val="23"/>
+    <w:abstractNumId w:val="27"/>
   </w:num>
   <w:num w:numId="23">
     <w:abstractNumId w:val="8"/>
   </w:num>
   <w:num w:numId="24">
+    <w:abstractNumId w:val="18"/>
+  </w:num>
+  <w:num w:numId="25">
+    <w:abstractNumId w:val="31"/>
+  </w:num>
+  <w:num w:numId="26">
     <w:abstractNumId w:val="16"/>
   </w:num>
-  <w:num w:numId="25">
-    <w:abstractNumId w:val="27"/>
-  </w:num>
-  <w:num w:numId="26">
-    <w:abstractNumId w:val="15"/>
-  </w:num>
   <w:num w:numId="27">
-    <w:abstractNumId w:val="28"/>
+    <w:abstractNumId w:val="33"/>
   </w:num>
   <w:num w:numId="28">
     <w:abstractNumId w:val="10"/>
@@ -17007,7 +18914,22 @@
     <w:abstractNumId w:val="7"/>
   </w:num>
   <w:num w:numId="30">
-    <w:abstractNumId w:val="29"/>
+    <w:abstractNumId w:val="34"/>
+  </w:num>
+  <w:num w:numId="31">
+    <w:abstractNumId w:val="12"/>
+  </w:num>
+  <w:num w:numId="32">
+    <w:abstractNumId w:val="17"/>
+  </w:num>
+  <w:num w:numId="33">
+    <w:abstractNumId w:val="24"/>
+  </w:num>
+  <w:num w:numId="34">
+    <w:abstractNumId w:val="32"/>
+  </w:num>
+  <w:num w:numId="35">
+    <w:abstractNumId w:val="23"/>
   </w:num>
 </w:numbering>
 </file>
@@ -18328,7 +20250,7 @@
 </file>
 
 <file path=customXml/itemProps4.xml><?xml version="1.0" encoding="utf-8"?>
-<ds:datastoreItem xmlns:ds="http://schemas.openxmlformats.org/officeDocument/2006/customXml" ds:itemID="{2389E6DC-1923-46F7-A9D3-7F39D7F6B4E3}">
+<ds:datastoreItem xmlns:ds="http://schemas.openxmlformats.org/officeDocument/2006/customXml" ds:itemID="{E70C747E-F33F-407A-BD69-E4A61E7A2EEA}">
   <ds:schemaRefs>
     <ds:schemaRef ds:uri="http://schemas.openxmlformats.org/officeDocument/2006/bibliography"/>
   </ds:schemaRefs>

</xml_diff>

<commit_message>
Added ending and almost whole bibliography
</commit_message>
<xml_diff>
--- a/Licencjat.docx
+++ b/Licencjat.docx
@@ -592,6 +592,8 @@
         <w:lastRenderedPageBreak/>
         <w:t>Spis treści</w:t>
       </w:r>
+      <w:bookmarkStart w:id="0" w:name="_GoBack"/>
+      <w:bookmarkEnd w:id="0"/>
     </w:p>
     <w:p>
       <w:pPr>
@@ -625,7 +627,7 @@
         </w:rPr>
         <w:fldChar w:fldCharType="separate"/>
       </w:r>
-      <w:hyperlink w:anchor="_Toc528087734" w:history="1">
+      <w:hyperlink w:anchor="_Toc528432806" w:history="1">
         <w:r>
           <w:rPr>
             <w:rStyle w:val="Hyperlink"/>
@@ -652,7 +654,7 @@
             <w:noProof/>
             <w:webHidden/>
           </w:rPr>
-          <w:instrText xml:space="preserve"> PAGEREF _Toc528087734 \h </w:instrText>
+          <w:instrText xml:space="preserve"> PAGEREF _Toc528432806 \h </w:instrText>
         </w:r>
         <w:r>
           <w:rPr>
@@ -694,7 +696,7 @@
           <w:lang w:eastAsia="pl-PL"/>
         </w:rPr>
       </w:pPr>
-      <w:hyperlink w:anchor="_Toc528087735" w:history="1">
+      <w:hyperlink w:anchor="_Toc528432807" w:history="1">
         <w:r>
           <w:rPr>
             <w:rStyle w:val="Hyperlink"/>
@@ -738,7 +740,7 @@
             <w:noProof/>
             <w:webHidden/>
           </w:rPr>
-          <w:instrText xml:space="preserve"> PAGEREF _Toc528087735 \h </w:instrText>
+          <w:instrText xml:space="preserve"> PAGEREF _Toc528432807 \h </w:instrText>
         </w:r>
         <w:r>
           <w:rPr>
@@ -784,7 +786,7 @@
           <w:lang w:eastAsia="pl-PL"/>
         </w:rPr>
       </w:pPr>
-      <w:hyperlink w:anchor="_Toc528087736" w:history="1">
+      <w:hyperlink w:anchor="_Toc528432808" w:history="1">
         <w:r>
           <w:rPr>
             <w:rStyle w:val="Hyperlink"/>
@@ -828,7 +830,7 @@
             <w:noProof/>
             <w:webHidden/>
           </w:rPr>
-          <w:instrText xml:space="preserve"> PAGEREF _Toc528087736 \h </w:instrText>
+          <w:instrText xml:space="preserve"> PAGEREF _Toc528432808 \h </w:instrText>
         </w:r>
         <w:r>
           <w:rPr>
@@ -874,7 +876,7 @@
           <w:lang w:eastAsia="pl-PL"/>
         </w:rPr>
       </w:pPr>
-      <w:hyperlink w:anchor="_Toc528087737" w:history="1">
+      <w:hyperlink w:anchor="_Toc528432809" w:history="1">
         <w:r>
           <w:rPr>
             <w:rStyle w:val="Hyperlink"/>
@@ -918,7 +920,7 @@
             <w:noProof/>
             <w:webHidden/>
           </w:rPr>
-          <w:instrText xml:space="preserve"> PAGEREF _Toc528087737 \h </w:instrText>
+          <w:instrText xml:space="preserve"> PAGEREF _Toc528432809 \h </w:instrText>
         </w:r>
         <w:r>
           <w:rPr>
@@ -964,7 +966,7 @@
           <w:lang w:eastAsia="pl-PL"/>
         </w:rPr>
       </w:pPr>
-      <w:hyperlink w:anchor="_Toc528087738" w:history="1">
+      <w:hyperlink w:anchor="_Toc528432810" w:history="1">
         <w:r>
           <w:rPr>
             <w:rStyle w:val="Hyperlink"/>
@@ -1008,7 +1010,7 @@
             <w:noProof/>
             <w:webHidden/>
           </w:rPr>
-          <w:instrText xml:space="preserve"> PAGEREF _Toc528087738 \h </w:instrText>
+          <w:instrText xml:space="preserve"> PAGEREF _Toc528432810 \h </w:instrText>
         </w:r>
         <w:r>
           <w:rPr>
@@ -1028,7 +1030,7 @@
             <w:noProof/>
             <w:webHidden/>
           </w:rPr>
-          <w:t>12</w:t>
+          <w:t>13</w:t>
         </w:r>
         <w:r>
           <w:rPr>
@@ -1050,7 +1052,7 @@
           <w:lang w:eastAsia="pl-PL"/>
         </w:rPr>
       </w:pPr>
-      <w:hyperlink w:anchor="_Toc528087739" w:history="1">
+      <w:hyperlink w:anchor="_Toc528432811" w:history="1">
         <w:r>
           <w:rPr>
             <w:rStyle w:val="Hyperlink"/>
@@ -1094,7 +1096,7 @@
             <w:noProof/>
             <w:webHidden/>
           </w:rPr>
-          <w:instrText xml:space="preserve"> PAGEREF _Toc528087739 \h </w:instrText>
+          <w:instrText xml:space="preserve"> PAGEREF _Toc528432811 \h </w:instrText>
         </w:r>
         <w:r>
           <w:rPr>
@@ -1114,7 +1116,7 @@
             <w:noProof/>
             <w:webHidden/>
           </w:rPr>
-          <w:t>18</w:t>
+          <w:t>19</w:t>
         </w:r>
         <w:r>
           <w:rPr>
@@ -1140,7 +1142,7 @@
           <w:lang w:eastAsia="pl-PL"/>
         </w:rPr>
       </w:pPr>
-      <w:hyperlink w:anchor="_Toc528087740" w:history="1">
+      <w:hyperlink w:anchor="_Toc528432812" w:history="1">
         <w:r>
           <w:rPr>
             <w:rStyle w:val="Hyperlink"/>
@@ -1186,7 +1188,7 @@
             <w:noProof/>
             <w:webHidden/>
           </w:rPr>
-          <w:instrText xml:space="preserve"> PAGEREF _Toc528087740 \h </w:instrText>
+          <w:instrText xml:space="preserve"> PAGEREF _Toc528432812 \h </w:instrText>
         </w:r>
         <w:r>
           <w:rPr>
@@ -1206,7 +1208,7 @@
             <w:noProof/>
             <w:webHidden/>
           </w:rPr>
-          <w:t>19</w:t>
+          <w:t>20</w:t>
         </w:r>
         <w:r>
           <w:rPr>
@@ -1232,7 +1234,7 @@
           <w:lang w:eastAsia="pl-PL"/>
         </w:rPr>
       </w:pPr>
-      <w:hyperlink w:anchor="_Toc528087741" w:history="1">
+      <w:hyperlink w:anchor="_Toc528432813" w:history="1">
         <w:r>
           <w:rPr>
             <w:rStyle w:val="Hyperlink"/>
@@ -1277,7 +1279,7 @@
             <w:noProof/>
             <w:webHidden/>
           </w:rPr>
-          <w:instrText xml:space="preserve"> PAGEREF _Toc528087741 \h </w:instrText>
+          <w:instrText xml:space="preserve"> PAGEREF _Toc528432813 \h </w:instrText>
         </w:r>
         <w:r>
           <w:rPr>
@@ -1297,7 +1299,7 @@
             <w:noProof/>
             <w:webHidden/>
           </w:rPr>
-          <w:t>20</w:t>
+          <w:t>21</w:t>
         </w:r>
         <w:r>
           <w:rPr>
@@ -1323,7 +1325,7 @@
           <w:lang w:eastAsia="pl-PL"/>
         </w:rPr>
       </w:pPr>
-      <w:hyperlink w:anchor="_Toc528087742" w:history="1">
+      <w:hyperlink w:anchor="_Toc528432814" w:history="1">
         <w:r>
           <w:rPr>
             <w:rStyle w:val="Hyperlink"/>
@@ -1367,7 +1369,7 @@
             <w:noProof/>
             <w:webHidden/>
           </w:rPr>
-          <w:instrText xml:space="preserve"> PAGEREF _Toc528087742 \h </w:instrText>
+          <w:instrText xml:space="preserve"> PAGEREF _Toc528432814 \h </w:instrText>
         </w:r>
         <w:r>
           <w:rPr>
@@ -1387,7 +1389,7 @@
             <w:noProof/>
             <w:webHidden/>
           </w:rPr>
-          <w:t>24</w:t>
+          <w:t>26</w:t>
         </w:r>
         <w:r>
           <w:rPr>
@@ -1413,7 +1415,7 @@
           <w:lang w:eastAsia="pl-PL"/>
         </w:rPr>
       </w:pPr>
-      <w:hyperlink w:anchor="_Toc528087743" w:history="1">
+      <w:hyperlink w:anchor="_Toc528432815" w:history="1">
         <w:r>
           <w:rPr>
             <w:rStyle w:val="Hyperlink"/>
@@ -1459,7 +1461,7 @@
             <w:noProof/>
             <w:webHidden/>
           </w:rPr>
-          <w:instrText xml:space="preserve"> PAGEREF _Toc528087743 \h </w:instrText>
+          <w:instrText xml:space="preserve"> PAGEREF _Toc528432815 \h </w:instrText>
         </w:r>
         <w:r>
           <w:rPr>
@@ -1479,7 +1481,7 @@
             <w:noProof/>
             <w:webHidden/>
           </w:rPr>
-          <w:t>26</w:t>
+          <w:t>28</w:t>
         </w:r>
         <w:r>
           <w:rPr>
@@ -1505,7 +1507,7 @@
           <w:lang w:eastAsia="pl-PL"/>
         </w:rPr>
       </w:pPr>
-      <w:hyperlink w:anchor="_Toc528087744" w:history="1">
+      <w:hyperlink w:anchor="_Toc528432816" w:history="1">
         <w:r>
           <w:rPr>
             <w:rStyle w:val="Hyperlink"/>
@@ -1549,7 +1551,7 @@
             <w:noProof/>
             <w:webHidden/>
           </w:rPr>
-          <w:instrText xml:space="preserve"> PAGEREF _Toc528087744 \h </w:instrText>
+          <w:instrText xml:space="preserve"> PAGEREF _Toc528432816 \h </w:instrText>
         </w:r>
         <w:r>
           <w:rPr>
@@ -1569,7 +1571,7 @@
             <w:noProof/>
             <w:webHidden/>
           </w:rPr>
-          <w:t>27</w:t>
+          <w:t>29</w:t>
         </w:r>
         <w:r>
           <w:rPr>
@@ -1595,7 +1597,7 @@
           <w:lang w:eastAsia="pl-PL"/>
         </w:rPr>
       </w:pPr>
-      <w:hyperlink w:anchor="_Toc528087745" w:history="1">
+      <w:hyperlink w:anchor="_Toc528432817" w:history="1">
         <w:r>
           <w:rPr>
             <w:rStyle w:val="Hyperlink"/>
@@ -1639,7 +1641,7 @@
             <w:noProof/>
             <w:webHidden/>
           </w:rPr>
-          <w:instrText xml:space="preserve"> PAGEREF _Toc528087745 \h </w:instrText>
+          <w:instrText xml:space="preserve"> PAGEREF _Toc528432817 \h </w:instrText>
         </w:r>
         <w:r>
           <w:rPr>
@@ -1659,7 +1661,7 @@
             <w:noProof/>
             <w:webHidden/>
           </w:rPr>
-          <w:t>30</w:t>
+          <w:t>32</w:t>
         </w:r>
         <w:r>
           <w:rPr>
@@ -1681,7 +1683,7 @@
           <w:lang w:eastAsia="pl-PL"/>
         </w:rPr>
       </w:pPr>
-      <w:hyperlink w:anchor="_Toc528087746" w:history="1">
+      <w:hyperlink w:anchor="_Toc528432818" w:history="1">
         <w:r>
           <w:rPr>
             <w:rStyle w:val="Hyperlink"/>
@@ -1725,7 +1727,7 @@
             <w:noProof/>
             <w:webHidden/>
           </w:rPr>
-          <w:instrText xml:space="preserve"> PAGEREF _Toc528087746 \h </w:instrText>
+          <w:instrText xml:space="preserve"> PAGEREF _Toc528432818 \h </w:instrText>
         </w:r>
         <w:r>
           <w:rPr>
@@ -1745,7 +1747,7 @@
             <w:noProof/>
             <w:webHidden/>
           </w:rPr>
-          <w:t>32</w:t>
+          <w:t>34</w:t>
         </w:r>
         <w:r>
           <w:rPr>
@@ -1771,7 +1773,7 @@
           <w:lang w:eastAsia="pl-PL"/>
         </w:rPr>
       </w:pPr>
-      <w:hyperlink w:anchor="_Toc528087747" w:history="1">
+      <w:hyperlink w:anchor="_Toc528432819" w:history="1">
         <w:r>
           <w:rPr>
             <w:rStyle w:val="Hyperlink"/>
@@ -1817,7 +1819,7 @@
             <w:noProof/>
             <w:webHidden/>
           </w:rPr>
-          <w:instrText xml:space="preserve"> PAGEREF _Toc528087747 \h </w:instrText>
+          <w:instrText xml:space="preserve"> PAGEREF _Toc528432819 \h </w:instrText>
         </w:r>
         <w:r>
           <w:rPr>
@@ -1837,7 +1839,7 @@
             <w:noProof/>
             <w:webHidden/>
           </w:rPr>
-          <w:t>32</w:t>
+          <w:t>34</w:t>
         </w:r>
         <w:r>
           <w:rPr>
@@ -1863,7 +1865,7 @@
           <w:lang w:eastAsia="pl-PL"/>
         </w:rPr>
       </w:pPr>
-      <w:hyperlink w:anchor="_Toc528087748" w:history="1">
+      <w:hyperlink w:anchor="_Toc528432820" w:history="1">
         <w:r>
           <w:rPr>
             <w:rStyle w:val="Hyperlink"/>
@@ -1909,7 +1911,7 @@
             <w:noProof/>
             <w:webHidden/>
           </w:rPr>
-          <w:instrText xml:space="preserve"> PAGEREF _Toc528087748 \h </w:instrText>
+          <w:instrText xml:space="preserve"> PAGEREF _Toc528432820 \h </w:instrText>
         </w:r>
         <w:r>
           <w:rPr>
@@ -1929,7 +1931,7 @@
             <w:noProof/>
             <w:webHidden/>
           </w:rPr>
-          <w:t>36</w:t>
+          <w:t>38</w:t>
         </w:r>
         <w:r>
           <w:rPr>
@@ -1951,13 +1953,13 @@
           <w:lang w:eastAsia="pl-PL"/>
         </w:rPr>
       </w:pPr>
-      <w:hyperlink w:anchor="_Toc528087749" w:history="1">
+      <w:hyperlink w:anchor="_Toc528432821" w:history="1">
         <w:r>
           <w:rPr>
             <w:rStyle w:val="Hyperlink"/>
             <w:noProof/>
           </w:rPr>
-          <w:t>Wnioski</w:t>
+          <w:t>Zakończenie</w:t>
         </w:r>
         <w:r>
           <w:rPr>
@@ -1978,214 +1980,7 @@
             <w:noProof/>
             <w:webHidden/>
           </w:rPr>
-          <w:instrText xml:space="preserve"> PAGEREF _Toc528087749 \h </w:instrText>
-        </w:r>
-        <w:r>
-          <w:rPr>
-            <w:noProof/>
-            <w:webHidden/>
-          </w:rPr>
-        </w:r>
-        <w:r>
-          <w:rPr>
-            <w:noProof/>
-            <w:webHidden/>
-          </w:rPr>
-          <w:fldChar w:fldCharType="separate"/>
-        </w:r>
-        <w:r>
-          <w:rPr>
-            <w:noProof/>
-            <w:webHidden/>
-          </w:rPr>
-          <w:t>39</w:t>
-        </w:r>
-        <w:r>
-          <w:rPr>
-            <w:noProof/>
-            <w:webHidden/>
-          </w:rPr>
-          <w:fldChar w:fldCharType="end"/>
-        </w:r>
-      </w:hyperlink>
-    </w:p>
-    <w:p>
-      <w:pPr>
-        <w:pStyle w:val="TOC1"/>
-        <w:rPr>
-          <w:rFonts w:asciiTheme="minorHAnsi" w:eastAsiaTheme="minorEastAsia" w:hAnsiTheme="minorHAnsi" w:cstheme="minorBidi"/>
-          <w:noProof/>
-          <w:sz w:val="22"/>
-          <w:szCs w:val="22"/>
-          <w:lang w:eastAsia="pl-PL"/>
-        </w:rPr>
-      </w:pPr>
-      <w:hyperlink w:anchor="_Toc528087750" w:history="1">
-        <w:r>
-          <w:rPr>
-            <w:rStyle w:val="Hyperlink"/>
-            <w:noProof/>
-          </w:rPr>
-          <w:t>Spis tabel</w:t>
-        </w:r>
-        <w:r>
-          <w:rPr>
-            <w:noProof/>
-            <w:webHidden/>
-          </w:rPr>
-          <w:tab/>
-        </w:r>
-        <w:r>
-          <w:rPr>
-            <w:noProof/>
-            <w:webHidden/>
-          </w:rPr>
-          <w:fldChar w:fldCharType="begin"/>
-        </w:r>
-        <w:r>
-          <w:rPr>
-            <w:noProof/>
-            <w:webHidden/>
-          </w:rPr>
-          <w:instrText xml:space="preserve"> PAGEREF _Toc528087750 \h </w:instrText>
-        </w:r>
-        <w:r>
-          <w:rPr>
-            <w:noProof/>
-            <w:webHidden/>
-          </w:rPr>
-        </w:r>
-        <w:r>
-          <w:rPr>
-            <w:noProof/>
-            <w:webHidden/>
-          </w:rPr>
-          <w:fldChar w:fldCharType="separate"/>
-        </w:r>
-        <w:r>
-          <w:rPr>
-            <w:noProof/>
-            <w:webHidden/>
-          </w:rPr>
-          <w:t>40</w:t>
-        </w:r>
-        <w:r>
-          <w:rPr>
-            <w:noProof/>
-            <w:webHidden/>
-          </w:rPr>
-          <w:fldChar w:fldCharType="end"/>
-        </w:r>
-      </w:hyperlink>
-    </w:p>
-    <w:p>
-      <w:pPr>
-        <w:pStyle w:val="TOC1"/>
-        <w:rPr>
-          <w:rFonts w:asciiTheme="minorHAnsi" w:eastAsiaTheme="minorEastAsia" w:hAnsiTheme="minorHAnsi" w:cstheme="minorBidi"/>
-          <w:noProof/>
-          <w:sz w:val="22"/>
-          <w:szCs w:val="22"/>
-          <w:lang w:eastAsia="pl-PL"/>
-        </w:rPr>
-      </w:pPr>
-      <w:hyperlink w:anchor="_Toc528087751" w:history="1">
-        <w:r>
-          <w:rPr>
-            <w:rStyle w:val="Hyperlink"/>
-            <w:noProof/>
-          </w:rPr>
-          <w:t>Spis rysunków</w:t>
-        </w:r>
-        <w:r>
-          <w:rPr>
-            <w:noProof/>
-            <w:webHidden/>
-          </w:rPr>
-          <w:tab/>
-        </w:r>
-        <w:r>
-          <w:rPr>
-            <w:noProof/>
-            <w:webHidden/>
-          </w:rPr>
-          <w:fldChar w:fldCharType="begin"/>
-        </w:r>
-        <w:r>
-          <w:rPr>
-            <w:noProof/>
-            <w:webHidden/>
-          </w:rPr>
-          <w:instrText xml:space="preserve"> PAGEREF _Toc528087751 \h </w:instrText>
-        </w:r>
-        <w:r>
-          <w:rPr>
-            <w:noProof/>
-            <w:webHidden/>
-          </w:rPr>
-        </w:r>
-        <w:r>
-          <w:rPr>
-            <w:noProof/>
-            <w:webHidden/>
-          </w:rPr>
-          <w:fldChar w:fldCharType="separate"/>
-        </w:r>
-        <w:r>
-          <w:rPr>
-            <w:noProof/>
-            <w:webHidden/>
-          </w:rPr>
-          <w:t>40</w:t>
-        </w:r>
-        <w:r>
-          <w:rPr>
-            <w:noProof/>
-            <w:webHidden/>
-          </w:rPr>
-          <w:fldChar w:fldCharType="end"/>
-        </w:r>
-      </w:hyperlink>
-    </w:p>
-    <w:p>
-      <w:pPr>
-        <w:pStyle w:val="TOC1"/>
-        <w:rPr>
-          <w:rFonts w:asciiTheme="minorHAnsi" w:eastAsiaTheme="minorEastAsia" w:hAnsiTheme="minorHAnsi" w:cstheme="minorBidi"/>
-          <w:noProof/>
-          <w:sz w:val="22"/>
-          <w:szCs w:val="22"/>
-          <w:lang w:eastAsia="pl-PL"/>
-        </w:rPr>
-      </w:pPr>
-      <w:hyperlink w:anchor="_Toc528087752" w:history="1">
-        <w:r>
-          <w:rPr>
-            <w:rStyle w:val="Hyperlink"/>
-            <w:noProof/>
-          </w:rPr>
-          <w:t>Bibliografia</w:t>
-        </w:r>
-        <w:r>
-          <w:rPr>
-            <w:noProof/>
-            <w:webHidden/>
-          </w:rPr>
-          <w:tab/>
-        </w:r>
-        <w:r>
-          <w:rPr>
-            <w:noProof/>
-            <w:webHidden/>
-          </w:rPr>
-          <w:fldChar w:fldCharType="begin"/>
-        </w:r>
-        <w:r>
-          <w:rPr>
-            <w:noProof/>
-            <w:webHidden/>
-          </w:rPr>
-          <w:instrText xml:space="preserve"> PAGEREF _Toc528087752 \h </w:instrText>
+          <w:instrText xml:space="preserve"> PAGEREF _Toc528432821 \h </w:instrText>
         </w:r>
         <w:r>
           <w:rPr>
@@ -2227,7 +2022,215 @@
           <w:lang w:eastAsia="pl-PL"/>
         </w:rPr>
       </w:pPr>
-      <w:hyperlink w:anchor="_Toc528087753" w:history="1">
+      <w:hyperlink w:anchor="_Toc528432822" w:history="1">
+        <w:r>
+          <w:rPr>
+            <w:rStyle w:val="Hyperlink"/>
+            <w:noProof/>
+          </w:rPr>
+          <w:t>Spis tabel</w:t>
+        </w:r>
+        <w:r>
+          <w:rPr>
+            <w:noProof/>
+            <w:webHidden/>
+          </w:rPr>
+          <w:tab/>
+        </w:r>
+        <w:r>
+          <w:rPr>
+            <w:noProof/>
+            <w:webHidden/>
+          </w:rPr>
+          <w:fldChar w:fldCharType="begin"/>
+        </w:r>
+        <w:r>
+          <w:rPr>
+            <w:noProof/>
+            <w:webHidden/>
+          </w:rPr>
+          <w:instrText xml:space="preserve"> PAGEREF _Toc528432822 \h </w:instrText>
+        </w:r>
+        <w:r>
+          <w:rPr>
+            <w:noProof/>
+            <w:webHidden/>
+          </w:rPr>
+        </w:r>
+        <w:r>
+          <w:rPr>
+            <w:noProof/>
+            <w:webHidden/>
+          </w:rPr>
+          <w:fldChar w:fldCharType="separate"/>
+        </w:r>
+        <w:r>
+          <w:rPr>
+            <w:noProof/>
+            <w:webHidden/>
+          </w:rPr>
+          <w:t>43</w:t>
+        </w:r>
+        <w:r>
+          <w:rPr>
+            <w:noProof/>
+            <w:webHidden/>
+          </w:rPr>
+          <w:fldChar w:fldCharType="end"/>
+        </w:r>
+      </w:hyperlink>
+    </w:p>
+    <w:p>
+      <w:pPr>
+        <w:pStyle w:val="TOC1"/>
+        <w:rPr>
+          <w:rFonts w:asciiTheme="minorHAnsi" w:eastAsiaTheme="minorEastAsia" w:hAnsiTheme="minorHAnsi" w:cstheme="minorBidi"/>
+          <w:noProof/>
+          <w:sz w:val="22"/>
+          <w:szCs w:val="22"/>
+          <w:lang w:eastAsia="pl-PL"/>
+        </w:rPr>
+      </w:pPr>
+      <w:hyperlink w:anchor="_Toc528432823" w:history="1">
+        <w:r>
+          <w:rPr>
+            <w:rStyle w:val="Hyperlink"/>
+            <w:noProof/>
+          </w:rPr>
+          <w:t>Spis rysunków</w:t>
+        </w:r>
+        <w:r>
+          <w:rPr>
+            <w:noProof/>
+            <w:webHidden/>
+          </w:rPr>
+          <w:tab/>
+        </w:r>
+        <w:r>
+          <w:rPr>
+            <w:noProof/>
+            <w:webHidden/>
+          </w:rPr>
+          <w:fldChar w:fldCharType="begin"/>
+        </w:r>
+        <w:r>
+          <w:rPr>
+            <w:noProof/>
+            <w:webHidden/>
+          </w:rPr>
+          <w:instrText xml:space="preserve"> PAGEREF _Toc528432823 \h </w:instrText>
+        </w:r>
+        <w:r>
+          <w:rPr>
+            <w:noProof/>
+            <w:webHidden/>
+          </w:rPr>
+        </w:r>
+        <w:r>
+          <w:rPr>
+            <w:noProof/>
+            <w:webHidden/>
+          </w:rPr>
+          <w:fldChar w:fldCharType="separate"/>
+        </w:r>
+        <w:r>
+          <w:rPr>
+            <w:noProof/>
+            <w:webHidden/>
+          </w:rPr>
+          <w:t>43</w:t>
+        </w:r>
+        <w:r>
+          <w:rPr>
+            <w:noProof/>
+            <w:webHidden/>
+          </w:rPr>
+          <w:fldChar w:fldCharType="end"/>
+        </w:r>
+      </w:hyperlink>
+    </w:p>
+    <w:p>
+      <w:pPr>
+        <w:pStyle w:val="TOC1"/>
+        <w:rPr>
+          <w:rFonts w:asciiTheme="minorHAnsi" w:eastAsiaTheme="minorEastAsia" w:hAnsiTheme="minorHAnsi" w:cstheme="minorBidi"/>
+          <w:noProof/>
+          <w:sz w:val="22"/>
+          <w:szCs w:val="22"/>
+          <w:lang w:eastAsia="pl-PL"/>
+        </w:rPr>
+      </w:pPr>
+      <w:hyperlink w:anchor="_Toc528432824" w:history="1">
+        <w:r>
+          <w:rPr>
+            <w:rStyle w:val="Hyperlink"/>
+            <w:noProof/>
+            <w:lang w:val="en-US"/>
+          </w:rPr>
+          <w:t>Bibliografia</w:t>
+        </w:r>
+        <w:r>
+          <w:rPr>
+            <w:noProof/>
+            <w:webHidden/>
+          </w:rPr>
+          <w:tab/>
+        </w:r>
+        <w:r>
+          <w:rPr>
+            <w:noProof/>
+            <w:webHidden/>
+          </w:rPr>
+          <w:fldChar w:fldCharType="begin"/>
+        </w:r>
+        <w:r>
+          <w:rPr>
+            <w:noProof/>
+            <w:webHidden/>
+          </w:rPr>
+          <w:instrText xml:space="preserve"> PAGEREF _Toc528432824 \h </w:instrText>
+        </w:r>
+        <w:r>
+          <w:rPr>
+            <w:noProof/>
+            <w:webHidden/>
+          </w:rPr>
+        </w:r>
+        <w:r>
+          <w:rPr>
+            <w:noProof/>
+            <w:webHidden/>
+          </w:rPr>
+          <w:fldChar w:fldCharType="separate"/>
+        </w:r>
+        <w:r>
+          <w:rPr>
+            <w:noProof/>
+            <w:webHidden/>
+          </w:rPr>
+          <w:t>44</w:t>
+        </w:r>
+        <w:r>
+          <w:rPr>
+            <w:noProof/>
+            <w:webHidden/>
+          </w:rPr>
+          <w:fldChar w:fldCharType="end"/>
+        </w:r>
+      </w:hyperlink>
+    </w:p>
+    <w:p>
+      <w:pPr>
+        <w:pStyle w:val="TOC1"/>
+        <w:rPr>
+          <w:rFonts w:asciiTheme="minorHAnsi" w:eastAsiaTheme="minorEastAsia" w:hAnsiTheme="minorHAnsi" w:cstheme="minorBidi"/>
+          <w:noProof/>
+          <w:sz w:val="22"/>
+          <w:szCs w:val="22"/>
+          <w:lang w:eastAsia="pl-PL"/>
+        </w:rPr>
+      </w:pPr>
+      <w:hyperlink w:anchor="_Toc528432825" w:history="1">
         <w:r>
           <w:rPr>
             <w:rStyle w:val="Hyperlink"/>
@@ -2254,7 +2257,7 @@
             <w:noProof/>
             <w:webHidden/>
           </w:rPr>
-          <w:instrText xml:space="preserve"> PAGEREF _Toc528087753 \h </w:instrText>
+          <w:instrText xml:space="preserve"> PAGEREF _Toc528432825 \h </w:instrText>
         </w:r>
         <w:r>
           <w:rPr>
@@ -2274,7 +2277,7 @@
             <w:noProof/>
             <w:webHidden/>
           </w:rPr>
-          <w:t>42</w:t>
+          <w:t>45</w:t>
         </w:r>
         <w:r>
           <w:rPr>
@@ -2306,12 +2309,12 @@
       <w:r>
         <w:br w:type="page"/>
       </w:r>
-      <w:bookmarkStart w:id="0" w:name="_Toc528087734"/>
+      <w:bookmarkStart w:id="1" w:name="_Toc528432806"/>
       <w:r>
         <w:lastRenderedPageBreak/>
         <w:t>Wstęp</w:t>
       </w:r>
-      <w:bookmarkEnd w:id="0"/>
+      <w:bookmarkEnd w:id="1"/>
     </w:p>
     <w:p>
       <w:pPr>
@@ -2546,12 +2549,12 @@
           <w:numId w:val="39"/>
         </w:numPr>
       </w:pPr>
-      <w:bookmarkStart w:id="1" w:name="_Toc528087735"/>
+      <w:bookmarkStart w:id="2" w:name="_Toc528432807"/>
       <w:r>
         <w:lastRenderedPageBreak/>
         <w:t>Podatki</w:t>
       </w:r>
-      <w:bookmarkEnd w:id="1"/>
+      <w:bookmarkEnd w:id="2"/>
     </w:p>
     <w:p>
       <w:pPr>
@@ -2727,11 +2730,11 @@
           <w:numId w:val="40"/>
         </w:numPr>
       </w:pPr>
-      <w:bookmarkStart w:id="2" w:name="_Toc528087736"/>
+      <w:bookmarkStart w:id="3" w:name="_Toc528432808"/>
       <w:r>
         <w:t>Aspekt ekonomiczny</w:t>
       </w:r>
-      <w:bookmarkEnd w:id="2"/>
+      <w:bookmarkEnd w:id="3"/>
     </w:p>
     <w:p>
       <w:pPr>
@@ -2940,8 +2943,8 @@
       <w:pPr>
         <w:pStyle w:val="Caption"/>
       </w:pPr>
-      <w:bookmarkStart w:id="3" w:name="_Ref519950774"/>
-      <w:bookmarkStart w:id="4" w:name="_Toc520149299"/>
+      <w:bookmarkStart w:id="4" w:name="_Ref519950774"/>
+      <w:bookmarkStart w:id="5" w:name="_Toc520149299"/>
       <w:r>
         <w:t xml:space="preserve">Tabela </w:t>
       </w:r>
@@ -2975,7 +2978,7 @@
         </w:rPr>
         <w:fldChar w:fldCharType="end"/>
       </w:r>
-      <w:bookmarkEnd w:id="3"/>
+      <w:bookmarkEnd w:id="4"/>
       <w:r>
         <w:t xml:space="preserve"> Procentowy udział w PKB poszczególnych wydatków sektora finansów publi</w:t>
       </w:r>
@@ -2985,7 +2988,7 @@
       <w:r>
         <w:t>znych</w:t>
       </w:r>
-      <w:bookmarkEnd w:id="4"/>
+      <w:bookmarkEnd w:id="5"/>
       <w:r>
         <w:t xml:space="preserve"> </w:t>
       </w:r>
@@ -3822,18 +3825,20 @@
       <w:r>
         <w:t>Hazlitt</w:t>
       </w:r>
+      <w:bookmarkStart w:id="6" w:name="_Ref528429036"/>
       <w:proofErr w:type="spellEnd"/>
       <w:r>
-        <w:t xml:space="preserve"> (</w:t>
-      </w:r>
-      <w:r>
-        <w:rPr>
-          <w:color w:val="FF0000"/>
-        </w:rPr>
-        <w:t>źródło</w:t>
-      </w:r>
-      <w:r>
-        <w:t>)</w:t>
+        <w:rPr>
+          <w:rStyle w:val="FootnoteReference"/>
+        </w:rPr>
+        <w:footnoteReference w:id="1"/>
+      </w:r>
+      <w:bookmarkEnd w:id="6"/>
+      <w:r>
+        <w:t xml:space="preserve"> </w:t>
+      </w:r>
+      <w:r>
+        <w:t>.</w:t>
       </w:r>
     </w:p>
     <w:p>
@@ -3991,7 +3996,11 @@
         <w:t xml:space="preserve">. Istnieje wiele argumentów stanowiących o </w:t>
       </w:r>
       <w:r>
-        <w:t>braku potrzeby obowiązku odprowadzania części dochodów na rzecz państwa. Do tych argumentów zaliczają się między innymi:</w:t>
+        <w:t xml:space="preserve">braku potrzeby </w:t>
+      </w:r>
+      <w:r>
+        <w:lastRenderedPageBreak/>
+        <w:t>obowiązku odprowadzania części dochodów na rzecz państwa. Do tych argumentów zaliczają się między innymi:</w:t>
       </w:r>
     </w:p>
     <w:p>
@@ -4002,7 +4011,6 @@
         <w:rPr>
           <w:b/>
         </w:rPr>
-        <w:lastRenderedPageBreak/>
         <w:tab/>
       </w:r>
       <w:r>
@@ -4043,24 +4051,28 @@
       </w:r>
       <w:proofErr w:type="spellEnd"/>
       <w:r>
-        <w:t xml:space="preserve"> in One </w:t>
-      </w:r>
-      <w:proofErr w:type="spellStart"/>
-      <w:r>
-        <w:t>Lesson</w:t>
-      </w:r>
-      <w:proofErr w:type="spellEnd"/>
-      <w:r>
-        <w:t>” wyraźnie pokazuje, że różnego rodzaje projekty subsydiowane przez rząd są często zmistyfikowanym sposobem marnowania pieniędzy. (</w:t>
-      </w:r>
-      <w:r>
-        <w:rPr>
-          <w:color w:val="FF0000"/>
-        </w:rPr>
-        <w:t>źródło</w:t>
-      </w:r>
-      <w:r>
-        <w:t>)</w:t>
+        <w:t xml:space="preserve"> in One Lesson”</w:t>
+      </w:r>
+      <w:r>
+        <w:fldChar w:fldCharType="begin"/>
+      </w:r>
+      <w:r>
+        <w:instrText xml:space="preserve"> NOTEREF _Ref528429036 \f \h </w:instrText>
+      </w:r>
+      <w:r>
+        <w:fldChar w:fldCharType="separate"/>
+      </w:r>
+      <w:r>
+        <w:rPr>
+          <w:rStyle w:val="FootnoteReference"/>
+        </w:rPr>
+        <w:t>1</w:t>
+      </w:r>
+      <w:r>
+        <w:fldChar w:fldCharType="end"/>
+      </w:r>
+      <w:r>
+        <w:t xml:space="preserve"> wyraźnie pokazuje, że różnego rodzaje projekty subsydiowane przez rząd są często zmistyfikowanym sposobem marnowania pieniędzy.</w:t>
       </w:r>
     </w:p>
     <w:p>
@@ -4112,22 +4124,22 @@
         <w:t>Waltera E. Williams</w:t>
       </w:r>
       <w:r>
-        <w:t>a „Rządowe programy redystrybucji dochodów mają taki sam efekt jak kradzież. Tak naprawdę, tym zajmują się złodzieje; redystrybucją dochodów. Różnic</w:t>
-      </w:r>
-      <w:r>
         <w:t>a</w:t>
       </w:r>
       <w:r>
+        <w:rPr>
+          <w:rStyle w:val="FootnoteReference"/>
+        </w:rPr>
+        <w:footnoteReference w:id="2"/>
+      </w:r>
+      <w:r>
+        <w:t xml:space="preserve"> „Rządowe programy redystrybucji dochodów mają taki sam efekt jak kradzież. Tak naprawdę, tym zajmują się złodzieje; redystrybucją dochodów. Różnic</w:t>
+      </w:r>
+      <w:r>
+        <w:t>a</w:t>
+      </w:r>
+      <w:r>
         <w:t xml:space="preserve"> między rządem a złodziejem jest głównie sprawą legalności.”</w:t>
-      </w:r>
-      <w:r>
-        <w:t xml:space="preserve"> </w:t>
-      </w:r>
-      <w:r>
-        <w:rPr>
-          <w:color w:val="FF0000"/>
-        </w:rPr>
-        <w:t>(źródło)</w:t>
       </w:r>
     </w:p>
     <w:p>
@@ -4143,11 +4155,11 @@
           <w:numId w:val="40"/>
         </w:numPr>
       </w:pPr>
-      <w:bookmarkStart w:id="5" w:name="_Toc528087737"/>
+      <w:bookmarkStart w:id="7" w:name="_Toc528432809"/>
       <w:r>
         <w:t>Aspekt rachunkowościowy</w:t>
       </w:r>
-      <w:bookmarkEnd w:id="5"/>
+      <w:bookmarkEnd w:id="7"/>
     </w:p>
     <w:p>
       <w:pPr>
@@ -4203,22 +4215,16 @@
         <w:t>Konstytucja Rzeczypospolitej Polskiej</w:t>
       </w:r>
       <w:r>
+        <w:rPr>
+          <w:rStyle w:val="FootnoteReference"/>
+        </w:rPr>
+        <w:footnoteReference w:id="3"/>
+      </w:r>
+      <w:r>
         <w:t xml:space="preserve"> z dnia 2 kwietnia 1997 r.</w:t>
       </w:r>
       <w:r>
         <w:t xml:space="preserve"> Samo prawo podatkowe tworzone jest przez:</w:t>
-      </w:r>
-      <w:r>
-        <w:t xml:space="preserve"> (</w:t>
-      </w:r>
-      <w:r>
-        <w:rPr>
-          <w:color w:val="FF0000"/>
-        </w:rPr>
-        <w:t>źródło</w:t>
-      </w:r>
-      <w:r>
-        <w:t>)</w:t>
       </w:r>
     </w:p>
     <w:p>
@@ -4255,7 +4261,11 @@
         <w:t>kontroli podatkowej</w:t>
       </w:r>
       <w:r>
-        <w:t xml:space="preserve"> i czynności sprawdzających oraz </w:t>
+        <w:t xml:space="preserve"> i czynności </w:t>
+      </w:r>
+      <w:r>
+        <w:lastRenderedPageBreak/>
+        <w:t xml:space="preserve">sprawdzających oraz </w:t>
       </w:r>
       <w:r>
         <w:t>tajemnicy skarbowej</w:t>
@@ -4304,43 +4314,35 @@
         <w:t>ąc</w:t>
       </w:r>
       <w:r>
-        <w:t xml:space="preserve"> się na </w:t>
-      </w:r>
-      <w:r>
-        <w:lastRenderedPageBreak/>
-        <w:t>system podatkowy.</w:t>
+        <w:t xml:space="preserve"> się na system podatkowy.</w:t>
       </w:r>
       <w:r>
         <w:t xml:space="preserve"> </w:t>
       </w:r>
       <w:r>
-        <w:t xml:space="preserve">Utworzenie zrozumiałego i efektywnego systemu podatkowego to zadanie, z którym mierzą się narody od stuleci. </w:t>
-      </w:r>
-      <w:r>
-        <w:t>(</w:t>
-      </w:r>
-      <w:r>
-        <w:rPr>
-          <w:color w:val="FF0000"/>
-        </w:rPr>
-        <w:t>źródło</w:t>
-      </w:r>
-      <w:r>
-        <w:t xml:space="preserve"> – </w:t>
-      </w:r>
-      <w:proofErr w:type="spellStart"/>
-      <w:r>
-        <w:t>Ickiewicz</w:t>
-      </w:r>
-      <w:proofErr w:type="spellEnd"/>
-      <w:r>
-        <w:t>)</w:t>
+        <w:t>Utworzenie zrozumiałego i efektywnego systemu podatkowego to zadanie, z którym mierzą się narody od stuleci</w:t>
+      </w:r>
+      <w:bookmarkStart w:id="8" w:name="_Ref528430827"/>
+      <w:r>
+        <w:rPr>
+          <w:rStyle w:val="FootnoteReference"/>
+        </w:rPr>
+        <w:footnoteReference w:id="4"/>
+      </w:r>
+      <w:bookmarkEnd w:id="8"/>
+      <w:r>
+        <w:t>.</w:t>
       </w:r>
     </w:p>
     <w:p>
       <w:pPr>
         <w:jc w:val="both"/>
       </w:pPr>
+    </w:p>
+    <w:p>
+      <w:pPr>
+        <w:jc w:val="both"/>
+      </w:pPr>
       <w:r>
         <w:tab/>
         <w:t xml:space="preserve">W Polsce </w:t>
@@ -4358,16 +4360,13 @@
         <w:t xml:space="preserve"> następujące </w:t>
       </w:r>
       <w:r>
-        <w:t>obciążenia podatkowe (</w:t>
-      </w:r>
-      <w:r>
-        <w:rPr>
-          <w:color w:val="FF0000"/>
-        </w:rPr>
-        <w:t>źródło</w:t>
-      </w:r>
-      <w:r>
-        <w:t>)</w:t>
+        <w:t>obciążenia podatkowe</w:t>
+      </w:r>
+      <w:r>
+        <w:rPr>
+          <w:rStyle w:val="FootnoteReference"/>
+        </w:rPr>
+        <w:footnoteReference w:id="5"/>
       </w:r>
       <w:r>
         <w:t>:</w:t>
@@ -4641,6 +4640,20 @@
     </w:p>
     <w:p>
       <w:pPr>
+        <w:spacing w:line="240" w:lineRule="auto"/>
+        <w:rPr>
+          <w:lang w:eastAsia="pl-PL"/>
+        </w:rPr>
+      </w:pPr>
+      <w:r>
+        <w:rPr>
+          <w:lang w:eastAsia="pl-PL"/>
+        </w:rPr>
+        <w:br w:type="page"/>
+      </w:r>
+    </w:p>
+    <w:p>
+      <w:pPr>
         <w:ind w:left="360"/>
         <w:jc w:val="both"/>
         <w:rPr>
@@ -4659,19 +4672,16 @@
         <w:t>Wszystkie te p</w:t>
       </w:r>
       <w:r>
-        <w:t>odatki można sklasyfikować według następujących kryteriów</w:t>
-      </w:r>
-      <w:r>
-        <w:t xml:space="preserve"> (</w:t>
-      </w:r>
-      <w:r>
-        <w:rPr>
-          <w:color w:val="FF0000"/>
-        </w:rPr>
-        <w:t>źródło</w:t>
-      </w:r>
-      <w:r>
-        <w:t>)</w:t>
+        <w:t>odatki można sklasyfikować według następujących kryterió</w:t>
+      </w:r>
+      <w:r>
+        <w:t>w</w:t>
+      </w:r>
+      <w:r>
+        <w:rPr>
+          <w:rStyle w:val="FootnoteReference"/>
+        </w:rPr>
+        <w:footnoteReference w:id="6"/>
       </w:r>
       <w:r>
         <w:t>:</w:t>
@@ -4817,11 +4827,7 @@
         <w:t> </w:t>
       </w:r>
       <w:r>
-        <w:t xml:space="preserve">Przedmiotem opodatkowania jest przychód pomniejszony o koszty </w:t>
-      </w:r>
-      <w:r>
-        <w:lastRenderedPageBreak/>
-        <w:t>uzyskania przychodu. Przykładem jest sam podatek dochodowy od osób fizycznych lub osób prawnych.</w:t>
+        <w:t>Przedmiotem opodatkowania jest przychód pomniejszony o koszty uzyskania przychodu. Przykładem jest sam podatek dochodowy od osób fizycznych lub osób prawnych.</w:t>
       </w:r>
     </w:p>
     <w:p>
@@ -4999,7 +5005,11 @@
         <w:t>usługi</w:t>
       </w:r>
       <w:r>
-        <w:t xml:space="preserve">. Podmioty płacące podatek pośredni nie są bezpośrednio zobowiązane do ich zapłaty. Podatki pośrednie przerzucane są na inny podmiot. Nie uwzględniają one zdolności płatniczej podatnika. Najważniejszy </w:t>
+        <w:t xml:space="preserve">. Podmioty płacące podatek pośredni nie są bezpośrednio zobowiązane do ich zapłaty. Podatki pośrednie przerzucane są na inny podmiot. </w:t>
+      </w:r>
+      <w:r>
+        <w:lastRenderedPageBreak/>
+        <w:t xml:space="preserve">Nie uwzględniają one zdolności płatniczej podatnika. Najważniejszy </w:t>
       </w:r>
       <w:r>
         <w:t xml:space="preserve">spośród nich </w:t>
@@ -5179,14 +5189,6 @@
     </w:p>
     <w:p>
       <w:pPr>
-        <w:spacing w:line="240" w:lineRule="auto"/>
-      </w:pPr>
-      <w:r>
-        <w:br w:type="page"/>
-      </w:r>
-    </w:p>
-    <w:p>
-      <w:pPr>
         <w:pStyle w:val="ListParagraph"/>
         <w:numPr>
           <w:ilvl w:val="0"/>
@@ -5195,7 +5197,6 @@
         <w:jc w:val="both"/>
       </w:pPr>
       <w:r>
-        <w:lastRenderedPageBreak/>
         <w:t>R</w:t>
       </w:r>
       <w:r>
@@ -5387,11 +5388,12 @@
           <w:numId w:val="40"/>
         </w:numPr>
       </w:pPr>
-      <w:bookmarkStart w:id="6" w:name="_Toc528087738"/>
-      <w:r>
+      <w:bookmarkStart w:id="9" w:name="_Toc528432810"/>
+      <w:r>
+        <w:lastRenderedPageBreak/>
         <w:t>Aspekt przestępczy</w:t>
       </w:r>
-      <w:bookmarkEnd w:id="6"/>
+      <w:bookmarkEnd w:id="9"/>
     </w:p>
     <w:p>
       <w:pPr>
@@ -5408,19 +5410,19 @@
         <w:t>ego</w:t>
       </w:r>
       <w:r>
-        <w:t xml:space="preserve"> z dwóch procesów. Są to:</w:t>
-      </w:r>
-      <w:r>
-        <w:t xml:space="preserve"> (</w:t>
-      </w:r>
-      <w:r>
-        <w:rPr>
-          <w:color w:val="FF0000"/>
-        </w:rPr>
-        <w:t>źródło</w:t>
-      </w:r>
-      <w:r>
-        <w:t>)</w:t>
+        <w:t xml:space="preserve"> z dwóch procesów. Są to</w:t>
+      </w:r>
+      <w:r>
+        <w:rPr>
+          <w:rStyle w:val="FootnoteReference"/>
+        </w:rPr>
+        <w:footnoteReference w:id="7"/>
+      </w:r>
+      <w:r>
+        <w:t>:</w:t>
+      </w:r>
+      <w:r>
+        <w:t xml:space="preserve"> </w:t>
       </w:r>
     </w:p>
     <w:p>
@@ -5583,11 +5585,7 @@
         <w:t>Nawet pomimo faktu, że p</w:t>
       </w:r>
       <w:r>
-        <w:t xml:space="preserve">omiędzy </w:t>
-      </w:r>
-      <w:r>
-        <w:lastRenderedPageBreak/>
-        <w:t>tymi pojęciami występują znaczne różnice i uchylanie się od opodatkowania jest działaniem zabronionym i karanym</w:t>
+        <w:t>omiędzy tymi pojęciami występują znaczne różnice i uchylanie się od opodatkowania jest działaniem zabronionym i karanym</w:t>
       </w:r>
       <w:r>
         <w:t xml:space="preserve"> a</w:t>
@@ -5724,7 +5722,11 @@
         <w:t>jej wartości</w:t>
       </w:r>
       <w:r>
-        <w:t xml:space="preserve"> w przyszłych latach. Przedsiębiorca może legalnie dokonać tą czynność. Należy, jednak pamiętać o stosowaniu współczynników amortyzacji </w:t>
+        <w:t xml:space="preserve"> w przyszłych latach. Przedsiębiorca może legalnie dokonać tą czynność. Należy, jednak pamiętać o </w:t>
+      </w:r>
+      <w:r>
+        <w:lastRenderedPageBreak/>
+        <w:t xml:space="preserve">stosowaniu współczynników amortyzacji </w:t>
       </w:r>
       <w:r>
         <w:t xml:space="preserve">nie wykraczających poza limity </w:t>
@@ -5958,14 +5960,6 @@
     </w:p>
     <w:p>
       <w:pPr>
-        <w:spacing w:line="240" w:lineRule="auto"/>
-      </w:pPr>
-      <w:r>
-        <w:br w:type="page"/>
-      </w:r>
-    </w:p>
-    <w:p>
-      <w:pPr>
         <w:pStyle w:val="ListParagraph"/>
         <w:numPr>
           <w:ilvl w:val="0"/>
@@ -5977,7 +5971,6 @@
         </w:rPr>
       </w:pPr>
       <w:r>
-        <w:lastRenderedPageBreak/>
         <w:t xml:space="preserve">Nie </w:t>
       </w:r>
       <w:r>
@@ -6220,6 +6213,7 @@
         <w:rPr>
           <w:b/>
         </w:rPr>
+        <w:lastRenderedPageBreak/>
         <w:t>K</w:t>
       </w:r>
       <w:r>
@@ -6397,19 +6391,10 @@
     </w:p>
     <w:p>
       <w:pPr>
-        <w:spacing w:line="240" w:lineRule="auto"/>
-      </w:pPr>
-      <w:r>
-        <w:br w:type="page"/>
-      </w:r>
-    </w:p>
-    <w:p>
-      <w:pPr>
         <w:pStyle w:val="ListParagraph"/>
         <w:jc w:val="both"/>
       </w:pPr>
       <w:r>
-        <w:lastRenderedPageBreak/>
         <w:t>Działani</w:t>
       </w:r>
       <w:r>
@@ -6739,7 +6724,11 @@
         <w:t xml:space="preserve">może być Malta, gdzie połączenie polskiej spółki komandytowej oraz maltańskiej spółki Trust pozwala na zniżenie stawki podatku nawet poniżej jednego procenta. </w:t>
       </w:r>
       <w:r>
-        <w:t xml:space="preserve">Działanie jest to jednak jednym z podręcznikowych przykładów zamazania granic pomiędzy uchylaniem się od podatku a unikaniem podatku. </w:t>
+        <w:t xml:space="preserve">Działanie jest to jednak jednym z podręcznikowych przykładów zamazania </w:t>
+      </w:r>
+      <w:r>
+        <w:lastRenderedPageBreak/>
+        <w:t xml:space="preserve">granic pomiędzy uchylaniem się od podatku a unikaniem podatku. </w:t>
       </w:r>
       <w:r>
         <w:t>Pomimo wyraźnej kontrowersyjności tego działania, o</w:t>
@@ -6777,9 +6766,15 @@
       </w:r>
       <w:r>
         <w:rPr>
+          <w:rStyle w:val="FootnoteReference"/>
+        </w:rPr>
+        <w:footnoteReference w:id="8"/>
+      </w:r>
+      <w:r>
+        <w:rPr>
           <w:color w:val="FF0000"/>
         </w:rPr>
-        <w:t>(źródło).</w:t>
+        <w:t>.</w:t>
       </w:r>
       <w:r>
         <w:t xml:space="preserve"> Są to jednak oszustwa w dużej mierze zgodne z prawem a tym samym mogące się jedynie spotkać z dezaprobatą społeczeństwa.</w:t>
@@ -6805,13 +6800,25 @@
         <w:t>y</w:t>
       </w:r>
       <w:r>
-        <w:t xml:space="preserve"> literaturze </w:t>
-      </w:r>
-      <w:r>
-        <w:rPr>
-          <w:color w:val="FF0000"/>
-        </w:rPr>
-        <w:t>(źródło)</w:t>
+        <w:t xml:space="preserve"> literaturze</w:t>
+      </w:r>
+      <w:r>
+        <w:fldChar w:fldCharType="begin"/>
+      </w:r>
+      <w:r>
+        <w:instrText xml:space="preserve"> NOTEREF _Ref528430827 \f \h </w:instrText>
+      </w:r>
+      <w:r>
+        <w:fldChar w:fldCharType="separate"/>
+      </w:r>
+      <w:r>
+        <w:rPr>
+          <w:rStyle w:val="FootnoteReference"/>
+        </w:rPr>
+        <w:t>4</w:t>
+      </w:r>
+      <w:r>
+        <w:fldChar w:fldCharType="end"/>
       </w:r>
       <w:r>
         <w:t xml:space="preserve"> istnieją między innymi owe przesłanki ucieczki od podatków:</w:t>
@@ -6906,18 +6913,11 @@
           <w:tab w:val="clear" w:pos="1440"/>
           <w:tab w:val="num" w:pos="1080"/>
         </w:tabs>
+        <w:spacing w:line="240" w:lineRule="auto"/>
         <w:ind w:left="1080"/>
       </w:pPr>
       <w:r>
         <w:t>brak zaufania obywateli do władzy publicznej.</w:t>
-      </w:r>
-    </w:p>
-    <w:p>
-      <w:pPr>
-        <w:spacing w:line="240" w:lineRule="auto"/>
-      </w:pPr>
-      <w:r>
-        <w:br w:type="page"/>
       </w:r>
     </w:p>
     <w:p>
@@ -6935,7 +6935,6 @@
         <w:rPr>
           <w:b/>
         </w:rPr>
-        <w:lastRenderedPageBreak/>
         <w:t>Przesłanki o charakterze politycznym</w:t>
       </w:r>
       <w:r>
@@ -7146,6 +7145,7 @@
         </w:numPr>
       </w:pPr>
       <w:r>
+        <w:lastRenderedPageBreak/>
         <w:t>niekompetentna kontrola podatkowa,</w:t>
       </w:r>
     </w:p>
@@ -7215,25 +7215,25 @@
       </w:r>
       <w:proofErr w:type="spellEnd"/>
       <w:r>
-        <w:t xml:space="preserve"> </w:t>
-      </w:r>
-      <w:r>
-        <w:rPr>
-          <w:color w:val="FF0000"/>
-        </w:rPr>
-        <w:t xml:space="preserve">(źródło), </w:t>
-      </w:r>
-      <w:r>
-        <w:t xml:space="preserve">wyprowadzają zależność, mówiącą, że wraz ze wzrostem dochodu, wzrasta prawdopodobieństwo kontroli podatkowej a tym samym maleje skłonność do uchylania się od podatku. Jednakże, analiza współczesnych danych empirycznych </w:t>
-      </w:r>
-      <w:r>
-        <w:rPr>
-          <w:color w:val="FF0000"/>
-        </w:rPr>
-        <w:t xml:space="preserve">(źródło) </w:t>
-      </w:r>
-      <w:r>
-        <w:t>ujawnia odwrotny efekt. Osoby zamożne, są prawie zawsze przestępcami podatkowymi. Jako wyjaśnienie tego zjawiska podawan</w:t>
+        <w:rPr>
+          <w:rStyle w:val="FootnoteReference"/>
+        </w:rPr>
+        <w:footnoteReference w:id="9"/>
+      </w:r>
+      <w:r>
+        <w:t xml:space="preserve">, </w:t>
+      </w:r>
+      <w:r>
+        <w:t>wyprowadzają zależność, mówiącą, że wraz ze wzrostem dochodu, wzrasta prawdopodobieństwo kontroli podatkowej a tym samym maleje skłonność do uchylania się od podatku. Jednakże, analiza współczesnych danych empirycznych</w:t>
+      </w:r>
+      <w:r>
+        <w:rPr>
+          <w:rStyle w:val="FootnoteReference"/>
+        </w:rPr>
+        <w:footnoteReference w:id="10"/>
+      </w:r>
+      <w:r>
+        <w:t xml:space="preserve"> ujawnia odwrotny efekt. Osoby zamożne, są prawie zawsze przestępcami podatkowymi. Jako wyjaśnienie tego zjawiska podawan</w:t>
       </w:r>
       <w:r>
         <w:t>a jest znacznie większa podaż usług podatkowych dla osób posiadających ogromne zasoby kapitału. Dla przykładu, wiele banków Szwajcarskich zajmuje się tylko i wyłącznie próbą pomocy w optymalizacji podatkowej. Banki te są tym bardziej zainteresowane daną osoba im jest ona bogatsza. Tym samym, niwelując efekt większego prawdopodobieństwa kontroli.</w:t>
@@ -7274,11 +7274,7 @@
         <w:t xml:space="preserve"> Rosja czy Brazylia są mniej </w:t>
       </w:r>
       <w:r>
-        <w:t xml:space="preserve">skłonni do ucieczki od </w:t>
-      </w:r>
-      <w:r>
-        <w:lastRenderedPageBreak/>
-        <w:t>podatków. Ten zaskakujący wniosek można również wyjaśnić podażą usług optymalizacyjnych. W takich państwach uwaga usługodawców skupia się na jednostkach najbogatszych, zaś duża krańcowa wartość majątku, sprawia, że pula rentownych klientów bardzo szybko się wyczerpuje.</w:t>
+        <w:t>skłonni do ucieczki od podatków. Ten zaskakujący wniosek można również wyjaśnić podażą usług optymalizacyjnych. W takich państwach uwaga usługodawców skupia się na jednostkach najbogatszych, zaś duża krańcowa wartość majątku, sprawia, że pula rentownych klientów bardzo szybko się wyczerpuje.</w:t>
       </w:r>
       <w:r>
         <w:t xml:space="preserve"> </w:t>
@@ -7309,7 +7305,11 @@
         <w:t>Ostatecznie, w</w:t>
       </w:r>
       <w:r>
-        <w:t xml:space="preserve">spółczesne trendy pokazują spadek liczby klientów banków specjalizujących się w optymalizacji podatkowej, ale jednoczesny wzrost wartości dóbr przechowywanych w rajach podatkowych. Jest to dokładnie efekt wysnutych wniosków. </w:t>
+        <w:t xml:space="preserve">spółczesne trendy pokazują spadek liczby klientów banków specjalizujących się w optymalizacji podatkowej, ale jednoczesny wzrost wartości dóbr </w:t>
+      </w:r>
+      <w:r>
+        <w:lastRenderedPageBreak/>
+        <w:t xml:space="preserve">przechowywanych w rajach podatkowych. Jest to dokładnie efekt wysnutych wniosków. </w:t>
       </w:r>
       <w:r>
         <w:t xml:space="preserve">Wraz ze wzrostem nierówności społecznych na świecie banki celują w mniejszą liczbę klientów, skupiając się jednocześnie na tych absurdalnie zamożnych. </w:t>
@@ -7326,12 +7326,12 @@
           <w:numId w:val="21"/>
         </w:numPr>
       </w:pPr>
-      <w:bookmarkStart w:id="7" w:name="_Toc528087739"/>
+      <w:bookmarkStart w:id="10" w:name="_Toc528432811"/>
       <w:r>
         <w:lastRenderedPageBreak/>
         <w:t>Model skłonności do uchylania się od podatku</w:t>
       </w:r>
-      <w:bookmarkEnd w:id="7"/>
+      <w:bookmarkEnd w:id="10"/>
     </w:p>
     <w:p>
       <w:pPr>
@@ -7547,22 +7547,35 @@
         <w:jc w:val="both"/>
       </w:pPr>
       <w:r>
-        <w:t xml:space="preserve">Ważną kwestią jest oszacowanie prawdopodobieństwa z jakim podatnik może się spodziewać kontroli. Przed marcem 2017 roku podmioty podlegające kontroli były wyznaczane całkowicie losowo. </w:t>
+        <w:t xml:space="preserve">Ważną kwestią jest oszacowanie prawdopodobieństwa z jakim podatnik może się spodziewać kontroli. Przed marcem 2017 roku podmioty podlegające kontroli były wyznaczane </w:t>
+      </w:r>
+      <w:r>
+        <w:lastRenderedPageBreak/>
+        <w:t xml:space="preserve">całkowicie losowo. </w:t>
       </w:r>
       <w:r>
         <w:t>Na rok 2016</w:t>
       </w:r>
       <w:r>
-        <w:t>(</w:t>
-      </w:r>
-      <w:r>
-        <w:rPr>
-          <w:color w:val="FF0000"/>
-        </w:rPr>
-        <w:t>źródło)</w:t>
-      </w:r>
-      <w:r>
-        <w:t xml:space="preserve"> dawało to prawdopodobieństwo kontroli równe </w:t>
+        <w:rPr>
+          <w:rStyle w:val="FootnoteReference"/>
+        </w:rPr>
+        <w:footnoteReference w:id="11"/>
+      </w:r>
+      <w:r>
+        <w:t xml:space="preserve"> </w:t>
+      </w:r>
+      <w:r>
+        <w:rPr>
+          <w:rStyle w:val="FootnoteReference"/>
+        </w:rPr>
+        <w:footnoteReference w:id="12"/>
+      </w:r>
+      <w:r>
+        <w:t xml:space="preserve"> </w:t>
+      </w:r>
+      <w:r>
+        <w:t xml:space="preserve">dawało to prawdopodobieństwo kontroli równe </w:t>
       </w:r>
       <m:oMath>
         <m:f>
@@ -7613,7 +7626,7 @@
               <w:rPr>
                 <w:rFonts w:ascii="Cambria Math" w:hAnsi="Cambria Math"/>
               </w:rPr>
-              <m:t xml:space="preserve">4 168 </m:t>
+              <m:t>31 000 </m:t>
             </m:r>
           </m:num>
           <m:den>
@@ -7621,7 +7634,19 @@
               <w:rPr>
                 <w:rFonts w:ascii="Cambria Math" w:hAnsi="Cambria Math"/>
               </w:rPr>
-              <m:t xml:space="preserve">534 027 </m:t>
+              <m:t>5</m:t>
+            </m:r>
+            <m:r>
+              <w:rPr>
+                <w:rFonts w:ascii="Cambria Math" w:hAnsi="Cambria Math"/>
+              </w:rPr>
+              <m:t>02 648</m:t>
+            </m:r>
+            <m:r>
+              <w:rPr>
+                <w:rFonts w:ascii="Cambria Math" w:hAnsi="Cambria Math"/>
+              </w:rPr>
+              <m:t xml:space="preserve"> </m:t>
             </m:r>
           </m:den>
         </m:f>
@@ -7636,14 +7661,34 @@
         <w:rPr>
           <w:i/>
         </w:rPr>
-        <w:t>= 0,78%</w:t>
-      </w:r>
-      <w:r>
-        <w:t xml:space="preserve">. W marcu 2017 roku utworzona została Krajowa </w:t>
-      </w:r>
-      <w:r>
-        <w:lastRenderedPageBreak/>
-        <w:t>Administracja Skarbowa i od tej daty podmioty podlegające kontroli wybierane są w bardziej skrupulatny sposób. Możemy się spodziewać, że prawdopodobieństwo kontroli dla podatnika popełniającego przestępstwo będzie wyższe.</w:t>
+        <w:t xml:space="preserve">= </w:t>
+      </w:r>
+      <w:r>
+        <w:rPr>
+          <w:i/>
+        </w:rPr>
+        <w:t>6</w:t>
+      </w:r>
+      <w:r>
+        <w:rPr>
+          <w:i/>
+        </w:rPr>
+        <w:t>,</w:t>
+      </w:r>
+      <w:r>
+        <w:rPr>
+          <w:i/>
+        </w:rPr>
+        <w:t>1</w:t>
+      </w:r>
+      <w:r>
+        <w:rPr>
+          <w:i/>
+        </w:rPr>
+        <w:t>8%</w:t>
+      </w:r>
+      <w:r>
+        <w:t>. W marcu 2017 roku utworzona została Krajowa Administracja Skarbowa i od tej daty podmioty podlegające kontroli wybierane są w bardziej skrupulatny sposób. Możemy się spodziewać, że prawdopodobieństwo kontroli dla podatnika popełniającego przestępstwo będzie wyższe.</w:t>
       </w:r>
     </w:p>
     <w:p>
@@ -7663,14 +7708,14 @@
           <w:lang w:eastAsia="pl-PL"/>
         </w:rPr>
       </w:pPr>
-      <w:bookmarkStart w:id="8" w:name="_Toc528087740"/>
+      <w:bookmarkStart w:id="11" w:name="_Toc528432812"/>
       <w:r>
         <w:rPr>
           <w:lang w:eastAsia="pl-PL"/>
         </w:rPr>
         <w:t>Podstawowy model skłonności do unikania podatku</w:t>
       </w:r>
-      <w:bookmarkEnd w:id="8"/>
+      <w:bookmarkEnd w:id="11"/>
     </w:p>
     <w:p>
       <w:pPr>
@@ -8094,8 +8139,8 @@
         <w:pStyle w:val="Caption"/>
         <w:jc w:val="both"/>
       </w:pPr>
-      <w:bookmarkStart w:id="9" w:name="_Ref518032970"/>
-      <w:bookmarkStart w:id="10" w:name="_Toc520149326"/>
+      <w:bookmarkStart w:id="12" w:name="_Ref518032970"/>
+      <w:bookmarkStart w:id="13" w:name="_Toc520149326"/>
       <w:r>
         <w:t xml:space="preserve">Rysunek </w:t>
       </w:r>
@@ -8129,14 +8174,14 @@
         </w:rPr>
         <w:fldChar w:fldCharType="end"/>
       </w:r>
-      <w:bookmarkEnd w:id="9"/>
+      <w:bookmarkEnd w:id="12"/>
       <w:r>
         <w:rPr>
           <w:noProof/>
         </w:rPr>
         <w:t xml:space="preserve"> Proces wyznaczania dochodów</w:t>
       </w:r>
-      <w:bookmarkEnd w:id="10"/>
+      <w:bookmarkEnd w:id="13"/>
     </w:p>
     <w:p>
       <w:pPr>
@@ -8351,7 +8396,6 @@
         </w:numPr>
       </w:pPr>
       <w:r>
-        <w:lastRenderedPageBreak/>
         <w:t>M</w:t>
       </w:r>
       <w:r>
@@ -8362,18 +8406,6 @@
       </w:r>
       <w:r>
         <w:t>Przykładową wartością będzie zaokrąglony koszt założenia i obsługi spółki na Malcie przez firmę zewnętrzną na pięć lat, czyli 170 000 zł. (Malta)</w:t>
-      </w:r>
-      <w:r>
-        <w:t xml:space="preserve"> </w:t>
-      </w:r>
-      <w:r>
-        <w:rPr>
-          <w:color w:val="FF0000"/>
-        </w:rPr>
-        <w:t>(Czy potrzeba źródła)</w:t>
-      </w:r>
-      <w:r>
-        <w:t xml:space="preserve"> </w:t>
       </w:r>
     </w:p>
     <w:p>
@@ -8892,7 +8924,7 @@
           <w:lang w:eastAsia="pl-PL"/>
         </w:rPr>
       </w:pPr>
-      <w:bookmarkStart w:id="11" w:name="_Toc528087741"/>
+      <w:bookmarkStart w:id="14" w:name="_Toc528432813"/>
       <w:r>
         <w:rPr>
           <w:b/>
@@ -8905,7 +8937,7 @@
         </w:rPr>
         <w:t>niedoszacowania dochodów</w:t>
       </w:r>
-      <w:bookmarkEnd w:id="11"/>
+      <w:bookmarkEnd w:id="14"/>
     </w:p>
     <w:p>
       <w:pPr>
@@ -9374,15 +9406,13 @@
         <w:ind w:left="360"/>
         <w:jc w:val="both"/>
       </w:pPr>
-      <w:bookmarkStart w:id="12" w:name="_GoBack"/>
-      <w:bookmarkEnd w:id="12"/>
     </w:p>
     <w:p>
       <w:pPr>
         <w:pStyle w:val="Caption"/>
       </w:pPr>
-      <w:bookmarkStart w:id="13" w:name="_Ref518037686"/>
-      <w:bookmarkStart w:id="14" w:name="_Toc520149300"/>
+      <w:bookmarkStart w:id="15" w:name="_Ref518037686"/>
+      <w:bookmarkStart w:id="16" w:name="_Toc520149300"/>
       <w:r>
         <w:t xml:space="preserve">Tabela </w:t>
       </w:r>
@@ -9416,7 +9446,7 @@
         </w:rPr>
         <w:fldChar w:fldCharType="end"/>
       </w:r>
-      <w:bookmarkEnd w:id="13"/>
+      <w:bookmarkEnd w:id="15"/>
       <w:r>
         <w:rPr>
           <w:noProof/>
@@ -9429,7 +9459,7 @@
         </w:rPr>
         <w:t>, przypadek niedoszacowania dochodów</w:t>
       </w:r>
-      <w:bookmarkEnd w:id="14"/>
+      <w:bookmarkEnd w:id="16"/>
     </w:p>
     <w:tbl>
       <w:tblPr>
@@ -14209,7 +14239,7 @@
           <w:noProof/>
         </w:rPr>
       </w:pPr>
-      <w:bookmarkStart w:id="15" w:name="_Toc520149327"/>
+      <w:bookmarkStart w:id="17" w:name="_Toc520149327"/>
       <w:r>
         <w:t xml:space="preserve">Rysunek </w:t>
       </w:r>
@@ -14249,7 +14279,7 @@
         </w:rPr>
         <w:t xml:space="preserve"> Mapowania najlepszej odpowiedzi dla strategii mieszanej</w:t>
       </w:r>
-      <w:bookmarkEnd w:id="15"/>
+      <w:bookmarkEnd w:id="17"/>
     </w:p>
     <w:p>
       <w:r>
@@ -14840,7 +14870,7 @@
           <w:b/>
         </w:rPr>
       </w:pPr>
-      <w:bookmarkStart w:id="16" w:name="_Toc528087742"/>
+      <w:bookmarkStart w:id="18" w:name="_Toc528432814"/>
       <w:r>
         <w:rPr>
           <w:b/>
@@ -14854,7 +14884,7 @@
         </w:rPr>
         <w:t>przeszacowania dochodów</w:t>
       </w:r>
-      <w:bookmarkEnd w:id="16"/>
+      <w:bookmarkEnd w:id="18"/>
     </w:p>
     <w:p>
       <w:pPr>
@@ -15483,8 +15513,8 @@
       <w:pPr>
         <w:pStyle w:val="Caption"/>
       </w:pPr>
-      <w:bookmarkStart w:id="17" w:name="_Ref518206626"/>
-      <w:bookmarkStart w:id="18" w:name="_Toc520149301"/>
+      <w:bookmarkStart w:id="19" w:name="_Ref518206626"/>
+      <w:bookmarkStart w:id="20" w:name="_Toc520149301"/>
       <w:r>
         <w:t xml:space="preserve">Tabela </w:t>
       </w:r>
@@ -15518,14 +15548,14 @@
         </w:rPr>
         <w:fldChar w:fldCharType="end"/>
       </w:r>
-      <w:bookmarkEnd w:id="17"/>
+      <w:bookmarkEnd w:id="19"/>
       <w:r>
         <w:rPr>
           <w:noProof/>
         </w:rPr>
         <w:t xml:space="preserve"> Macierz wypłat dla podstawowego modelu, przypdaek przeszacowania dochodów</w:t>
       </w:r>
-      <w:bookmarkEnd w:id="18"/>
+      <w:bookmarkEnd w:id="20"/>
     </w:p>
     <w:tbl>
       <w:tblPr>
@@ -17938,14 +17968,14 @@
           <w:lang w:eastAsia="pl-PL"/>
         </w:rPr>
       </w:pPr>
-      <w:bookmarkStart w:id="19" w:name="_Toc528087743"/>
+      <w:bookmarkStart w:id="21" w:name="_Toc528432815"/>
       <w:r>
         <w:rPr>
           <w:lang w:eastAsia="pl-PL"/>
         </w:rPr>
         <w:t>Analiza szeregu decyzji</w:t>
       </w:r>
-      <w:bookmarkEnd w:id="19"/>
+      <w:bookmarkEnd w:id="21"/>
     </w:p>
     <w:p>
       <w:pPr>
@@ -18002,7 +18032,7 @@
       <w:pPr>
         <w:pStyle w:val="Caption"/>
       </w:pPr>
-      <w:bookmarkStart w:id="20" w:name="_Toc520149302"/>
+      <w:bookmarkStart w:id="22" w:name="_Toc520149302"/>
       <w:r>
         <w:t xml:space="preserve">Tabela </w:t>
       </w:r>
@@ -18042,7 +18072,7 @@
         </w:rPr>
         <w:t xml:space="preserve"> Macierz wypłat podatnika w nieskończenie powtarzanej grze</w:t>
       </w:r>
-      <w:bookmarkEnd w:id="20"/>
+      <w:bookmarkEnd w:id="22"/>
     </w:p>
     <w:tbl>
       <w:tblPr>
@@ -19230,7 +19260,7 @@
           <w:b/>
         </w:rPr>
       </w:pPr>
-      <w:bookmarkStart w:id="21" w:name="_Toc528087744"/>
+      <w:bookmarkStart w:id="23" w:name="_Toc528432816"/>
       <w:r>
         <w:rPr>
           <w:b/>
@@ -19249,7 +19279,7 @@
         </w:rPr>
         <w:t>szacowania dochodów</w:t>
       </w:r>
-      <w:bookmarkEnd w:id="21"/>
+      <w:bookmarkEnd w:id="23"/>
     </w:p>
     <w:p>
       <w:pPr>
@@ -19764,8 +19794,8 @@
         <w:pStyle w:val="Caption"/>
         <w:jc w:val="both"/>
       </w:pPr>
-      <w:bookmarkStart w:id="22" w:name="_Ref518594035"/>
-      <w:bookmarkStart w:id="23" w:name="_Toc520149328"/>
+      <w:bookmarkStart w:id="24" w:name="_Ref518594035"/>
+      <w:bookmarkStart w:id="25" w:name="_Toc520149328"/>
       <w:r>
         <w:t xml:space="preserve">Rysunek </w:t>
       </w:r>
@@ -19799,7 +19829,7 @@
         </w:rPr>
         <w:fldChar w:fldCharType="end"/>
       </w:r>
-      <w:bookmarkEnd w:id="22"/>
+      <w:bookmarkEnd w:id="24"/>
       <w:r>
         <w:rPr>
           <w:noProof/>
@@ -19812,7 +19842,7 @@
         </w:rPr>
         <w:t xml:space="preserve"> </w:t>
       </w:r>
-      <w:bookmarkEnd w:id="23"/>
+      <w:bookmarkEnd w:id="25"/>
     </w:p>
     <w:p>
       <w:pPr>
@@ -20010,8 +20040,8 @@
       <w:pPr>
         <w:pStyle w:val="Caption"/>
       </w:pPr>
-      <w:bookmarkStart w:id="24" w:name="_Ref518835628"/>
-      <w:bookmarkStart w:id="25" w:name="_Toc520149329"/>
+      <w:bookmarkStart w:id="26" w:name="_Ref518835628"/>
+      <w:bookmarkStart w:id="27" w:name="_Toc520149329"/>
       <w:r>
         <w:t xml:space="preserve">Rysunek </w:t>
       </w:r>
@@ -20045,14 +20075,14 @@
         </w:rPr>
         <w:fldChar w:fldCharType="end"/>
       </w:r>
-      <w:bookmarkEnd w:id="24"/>
+      <w:bookmarkEnd w:id="26"/>
       <w:r>
         <w:rPr>
           <w:noProof/>
         </w:rPr>
         <w:t xml:space="preserve"> Zdyskontowana średnia wypłat dla strategii 1.</w:t>
       </w:r>
-      <w:bookmarkEnd w:id="25"/>
+      <w:bookmarkEnd w:id="27"/>
     </w:p>
     <w:p>
       <w:r>
@@ -20109,8 +20139,8 @@
       <w:r>
         <w:br w:type="column"/>
       </w:r>
-      <w:bookmarkStart w:id="26" w:name="_Ref518835633"/>
-      <w:bookmarkStart w:id="27" w:name="_Toc520149330"/>
+      <w:bookmarkStart w:id="28" w:name="_Ref518835633"/>
+      <w:bookmarkStart w:id="29" w:name="_Toc520149330"/>
       <w:r>
         <w:t xml:space="preserve">Rysunek </w:t>
       </w:r>
@@ -20144,14 +20174,14 @@
         </w:rPr>
         <w:fldChar w:fldCharType="end"/>
       </w:r>
-      <w:bookmarkEnd w:id="26"/>
+      <w:bookmarkEnd w:id="28"/>
       <w:r>
         <w:rPr>
           <w:noProof/>
         </w:rPr>
         <w:t xml:space="preserve"> Zdyskontowana średnia wypłat dla strategii 2.</w:t>
       </w:r>
-      <w:bookmarkEnd w:id="27"/>
+      <w:bookmarkEnd w:id="29"/>
     </w:p>
     <w:p>
       <w:pPr>
@@ -20269,7 +20299,7 @@
           <w:b/>
         </w:rPr>
       </w:pPr>
-      <w:bookmarkStart w:id="28" w:name="_Toc528087745"/>
+      <w:bookmarkStart w:id="30" w:name="_Toc528432817"/>
       <w:r>
         <w:rPr>
           <w:b/>
@@ -20289,7 +20319,7 @@
         </w:rPr>
         <w:t>szacowania dochodów</w:t>
       </w:r>
-      <w:bookmarkEnd w:id="28"/>
+      <w:bookmarkEnd w:id="30"/>
     </w:p>
     <w:p>
       <w:pPr>
@@ -20827,8 +20857,8 @@
       <w:pPr>
         <w:pStyle w:val="Caption"/>
       </w:pPr>
-      <w:bookmarkStart w:id="29" w:name="_Ref518837229"/>
-      <w:bookmarkStart w:id="30" w:name="_Toc520149331"/>
+      <w:bookmarkStart w:id="31" w:name="_Ref518837229"/>
+      <w:bookmarkStart w:id="32" w:name="_Toc520149331"/>
       <w:r>
         <w:t xml:space="preserve">Rysunek </w:t>
       </w:r>
@@ -20862,14 +20892,14 @@
         </w:rPr>
         <w:fldChar w:fldCharType="end"/>
       </w:r>
-      <w:bookmarkEnd w:id="29"/>
+      <w:bookmarkEnd w:id="31"/>
       <w:r>
         <w:rPr>
           <w:noProof/>
         </w:rPr>
         <w:t xml:space="preserve"> Współczynniki powtarzanych gier, przypadek przeszacowania dochodów</w:t>
       </w:r>
-      <w:bookmarkEnd w:id="30"/>
+      <w:bookmarkEnd w:id="32"/>
     </w:p>
     <w:p>
       <w:pPr>
@@ -21114,12 +21144,12 @@
           <w:numId w:val="21"/>
         </w:numPr>
       </w:pPr>
-      <w:bookmarkStart w:id="31" w:name="_Toc528087746"/>
+      <w:bookmarkStart w:id="33" w:name="_Toc528432818"/>
       <w:r>
         <w:lastRenderedPageBreak/>
         <w:t>Modele dodatkowe</w:t>
       </w:r>
-      <w:bookmarkEnd w:id="31"/>
+      <w:bookmarkEnd w:id="33"/>
     </w:p>
     <w:p>
       <w:r>
@@ -21147,7 +21177,7 @@
           <w:lang w:eastAsia="pl-PL"/>
         </w:rPr>
       </w:pPr>
-      <w:bookmarkStart w:id="32" w:name="_Toc528087747"/>
+      <w:bookmarkStart w:id="34" w:name="_Toc528432819"/>
       <w:r>
         <w:rPr>
           <w:lang w:eastAsia="pl-PL"/>
@@ -21160,7 +21190,7 @@
         </w:rPr>
         <w:t>całej populacji państwa</w:t>
       </w:r>
-      <w:bookmarkEnd w:id="32"/>
+      <w:bookmarkEnd w:id="34"/>
     </w:p>
     <w:p>
       <w:pPr>
@@ -25236,7 +25266,7 @@
       <w:pPr>
         <w:pStyle w:val="Caption"/>
       </w:pPr>
-      <w:bookmarkStart w:id="33" w:name="_Toc520149332"/>
+      <w:bookmarkStart w:id="35" w:name="_Toc520149332"/>
       <w:r>
         <w:t xml:space="preserve">Rysunek </w:t>
       </w:r>
@@ -25276,7 +25306,7 @@
         </w:rPr>
         <w:t xml:space="preserve"> Krzywa Laffera</w:t>
       </w:r>
-      <w:bookmarkEnd w:id="33"/>
+      <w:bookmarkEnd w:id="35"/>
     </w:p>
     <w:p>
       <w:r>
@@ -26038,14 +26068,14 @@
           <w:lang w:eastAsia="pl-PL"/>
         </w:rPr>
       </w:pPr>
-      <w:bookmarkStart w:id="34" w:name="_Toc528087748"/>
+      <w:bookmarkStart w:id="36" w:name="_Toc528432820"/>
       <w:r>
         <w:rPr>
           <w:lang w:eastAsia="pl-PL"/>
         </w:rPr>
         <w:t>Korupcja</w:t>
       </w:r>
-      <w:bookmarkEnd w:id="34"/>
+      <w:bookmarkEnd w:id="36"/>
     </w:p>
     <w:p>
       <w:pPr>
@@ -26271,7 +26301,7 @@
           <w:lang w:eastAsia="pl-PL"/>
         </w:rPr>
       </w:pPr>
-      <w:bookmarkStart w:id="35" w:name="_Toc520149303"/>
+      <w:bookmarkStart w:id="37" w:name="_Toc520149303"/>
       <w:r>
         <w:t xml:space="preserve">Tabela </w:t>
       </w:r>
@@ -26311,7 +26341,7 @@
         </w:rPr>
         <w:t xml:space="preserve"> Maciery wypłat w grze Bajesiańskiej, urzędnik praworządny</w:t>
       </w:r>
-      <w:bookmarkEnd w:id="35"/>
+      <w:bookmarkEnd w:id="37"/>
     </w:p>
     <w:tbl>
       <w:tblPr>
@@ -26565,7 +26595,7 @@
       <w:pPr>
         <w:pStyle w:val="Caption"/>
       </w:pPr>
-      <w:bookmarkStart w:id="36" w:name="_Toc520149304"/>
+      <w:bookmarkStart w:id="38" w:name="_Toc520149304"/>
       <w:r>
         <w:t xml:space="preserve">Tabela </w:t>
       </w:r>
@@ -26611,7 +26641,7 @@
         </w:rPr>
         <w:t>Maciery wypłat w grze Bajesiańskiej, urzędnik skorumpowany</w:t>
       </w:r>
-      <w:bookmarkEnd w:id="36"/>
+      <w:bookmarkEnd w:id="38"/>
     </w:p>
     <w:tbl>
       <w:tblPr>
@@ -26882,7 +26912,7 @@
       <w:pPr>
         <w:pStyle w:val="Caption"/>
       </w:pPr>
-      <w:bookmarkStart w:id="37" w:name="_Toc520149305"/>
+      <w:bookmarkStart w:id="39" w:name="_Toc520149305"/>
       <w:r>
         <w:t xml:space="preserve">Tabela </w:t>
       </w:r>
@@ -26922,7 +26952,7 @@
         </w:rPr>
         <w:t xml:space="preserve"> Maciery wypłat w grze Bajesiańskiej, wersja kompletna</w:t>
       </w:r>
-      <w:bookmarkEnd w:id="37"/>
+      <w:bookmarkEnd w:id="39"/>
     </w:p>
     <w:tbl>
       <w:tblPr>
@@ -27714,28 +27744,28 @@
       </w:pPr>
       <w:r>
         <w:tab/>
-        <w:t xml:space="preserve">Bardziej profesjonalne badania zostały dokonane przez wielu naukowców </w:t>
-      </w:r>
-      <w:r>
-        <w:rPr>
-          <w:color w:val="FF0000"/>
-        </w:rPr>
-        <w:t>(</w:t>
-      </w:r>
-      <w:r>
-        <w:rPr>
-          <w:color w:val="FF0000"/>
-        </w:rPr>
-        <w:t>źródło</w:t>
-      </w:r>
-      <w:r>
-        <w:rPr>
-          <w:color w:val="FF0000"/>
-        </w:rPr>
-        <w:t>)</w:t>
-      </w:r>
-      <w:r>
-        <w:t xml:space="preserve">. Miały one na celu, między innymi, rozpoznanie przyczyn oraz skutków korupcji w krajach rozwijających się. </w:t>
+        <w:t>Bardziej profesjonalne badania zostały dokonane przez wielu naukowców</w:t>
+      </w:r>
+      <w:r>
+        <w:rPr>
+          <w:rStyle w:val="FootnoteReference"/>
+        </w:rPr>
+        <w:footnoteReference w:id="13"/>
+      </w:r>
+      <w:r>
+        <w:t xml:space="preserve"> </w:t>
+      </w:r>
+      <w:r>
+        <w:rPr>
+          <w:rStyle w:val="FootnoteReference"/>
+        </w:rPr>
+        <w:footnoteReference w:id="14"/>
+      </w:r>
+      <w:r>
+        <w:t xml:space="preserve">. </w:t>
+      </w:r>
+      <w:r>
+        <w:t xml:space="preserve">Miały one na celu, między innymi, rozpoznanie przyczyn oraz skutków korupcji w krajach rozwijających się. </w:t>
       </w:r>
     </w:p>
     <w:p>
@@ -27750,390 +27780,501 @@
       <w:pPr>
         <w:pStyle w:val="Heading1"/>
       </w:pPr>
-      <w:bookmarkStart w:id="38" w:name="_Toc528087749"/>
+      <w:bookmarkStart w:id="40" w:name="_Toc528432821"/>
       <w:r>
         <w:lastRenderedPageBreak/>
-        <w:t>Wnioski</w:t>
-      </w:r>
-      <w:bookmarkEnd w:id="38"/>
+        <w:t>Zakończenie</w:t>
+      </w:r>
+      <w:bookmarkEnd w:id="40"/>
     </w:p>
     <w:p>
+      <w:pPr>
+        <w:jc w:val="both"/>
+      </w:pPr>
       <w:r>
         <w:tab/>
-        <w:t>Podsumowując wszystkie przeanalizowane gry czynnikami które wpływają na skłonność do uchylania się od podatku i na które państwo powinno zwracać szczególną uwagę są:</w:t>
+        <w:t xml:space="preserve">W pracy udało się naświetlić </w:t>
+      </w:r>
+      <w:r>
+        <w:t>temat</w:t>
+      </w:r>
+      <w:r>
+        <w:t xml:space="preserve"> </w:t>
+      </w:r>
+      <w:r>
+        <w:t xml:space="preserve">czynników wpływających na skłonność do uchylania się </w:t>
+      </w:r>
+      <w:r>
+        <w:t xml:space="preserve">podatków. Podjęta została próba </w:t>
+      </w:r>
+      <w:r>
+        <w:t>wprowadzenia do tematu poprzez</w:t>
+      </w:r>
+      <w:r>
+        <w:t xml:space="preserve"> </w:t>
+      </w:r>
+      <w:r>
+        <w:t xml:space="preserve">wyjaśnienie pojęcia podatku z punktu widzenia różnych dziedzin nauki. Spojrzenie ekonomiczne umożliwiło zrozumienie sensu istnienia podatków oraz ich relacji z innymi parametrami systemów ekonomicznych. Podejście prawnicze ujawniło realia działania systemu podatkowego, ukazując jednocześnie skomplikowanie systemu i różne metody jego obchodzenia. Wreszcie, rozpatrzenie </w:t>
+      </w:r>
+      <w:r>
+        <w:t>od strony psychologicznej dało szansę zrozumienie zachowania jednostki stojącej przed wyborem dokonania oszustwa podatkowego oraz tego co na te zachowanie wpływa. Wprowadzenie to zostało podparte zarówno wieloletnimi dziełami kanonicznymi jak i współczesnymi badaniami.</w:t>
       </w:r>
     </w:p>
     <w:p>
       <w:pPr>
-        <w:pStyle w:val="ListParagraph"/>
-        <w:numPr>
-          <w:ilvl w:val="0"/>
-          <w:numId w:val="37"/>
-        </w:numPr>
         <w:jc w:val="both"/>
       </w:pPr>
       <w:r>
+        <w:tab/>
+        <w:t xml:space="preserve">Kolejnym krokiem była próba skwantyfikowania czynników wpływających na skłonność do oszustw podatkowych. Zostało to dokonane za pomocą narzędzi oferowanych przez teorię gier. </w:t>
+      </w:r>
+      <w:r>
+        <w:t>Podsumowując wszystkie przeanalizowane gry</w:t>
+      </w:r>
+      <w:r>
+        <w:t>,</w:t>
+      </w:r>
+      <w:r>
+        <w:t xml:space="preserve"> czynnikami które wpływają na skłonność do uchylania się od podatku i na które państwo powinno zwracać szczególną uwagę są</w:t>
+      </w:r>
+      <w:r>
+        <w:t>,</w:t>
+      </w:r>
+      <w:r>
+        <w:t xml:space="preserve"> </w:t>
+      </w:r>
+      <w:r>
         <w:rPr>
           <w:b/>
         </w:rPr>
-        <w:t>Stawki podatkow</w:t>
+        <w:t>s</w:t>
       </w:r>
       <w:r>
         <w:rPr>
           <w:b/>
         </w:rPr>
+        <w:t>tawki podatkow</w:t>
+      </w:r>
+      <w:r>
+        <w:rPr>
+          <w:b/>
+        </w:rPr>
         <w:t>e,</w:t>
       </w:r>
       <w:r>
-        <w:t xml:space="preserve"> które w naturalny sposób skłaniają lub zniechęcają do ucieczki od podatku.</w:t>
+        <w:t xml:space="preserve"> które w naturalny sposób skłaniają lub zniechęcają do ucieczki od podatku</w:t>
+      </w:r>
+      <w:r>
+        <w:t xml:space="preserve"> poprzez </w:t>
+      </w:r>
+      <w:r>
+        <w:t xml:space="preserve">pomniejszanie dochodu podatnika. </w:t>
+      </w:r>
+      <w:r>
+        <w:rPr>
+          <w:b/>
+        </w:rPr>
+        <w:t>Koszta ukrycia dochodó</w:t>
+      </w:r>
+      <w:r>
+        <w:rPr>
+          <w:b/>
+        </w:rPr>
+        <w:t>w</w:t>
+      </w:r>
+      <w:r>
+        <w:rPr>
+          <w:b/>
+        </w:rPr>
+        <w:t xml:space="preserve">, </w:t>
+      </w:r>
+      <w:r>
+        <w:t>które wraz ze wzrostem utrudniają proceder przestępczy.</w:t>
+      </w:r>
+      <w:r>
+        <w:t xml:space="preserve"> Ważne jest również to jak te koszta powstają. Podobnie jak przy procesach rynkowych możemy mówić o podaży i popycie na usługi podatkowe. Osoby o większym majątku są widziane jako bardziej dochodowe przez usługodawców, tym samym popyt usług dla osób majętnych jest większy. Ostatecznie, wraz ze wzrostem dochodu ceny usług podatkowych maleją i tym samym, skłaniają do uchylania się od podatku. </w:t>
+      </w:r>
+      <w:r>
+        <w:rPr>
+          <w:b/>
+        </w:rPr>
+        <w:t>Asymetri</w:t>
+      </w:r>
+      <w:r>
+        <w:rPr>
+          <w:b/>
+        </w:rPr>
+        <w:t>a</w:t>
+      </w:r>
+      <w:r>
+        <w:rPr>
+          <w:b/>
+        </w:rPr>
+        <w:t xml:space="preserve"> informacji między podatnikiem a urzędem dotycząc</w:t>
+      </w:r>
+      <w:r>
+        <w:rPr>
+          <w:b/>
+        </w:rPr>
+        <w:t>a</w:t>
+      </w:r>
+      <w:r>
+        <w:rPr>
+          <w:b/>
+        </w:rPr>
+        <w:t xml:space="preserve"> wartości dochodów uzyskanych a dochodów oczekiwanych przez urząd</w:t>
+      </w:r>
+      <w:r>
+        <w:rPr>
+          <w:b/>
+        </w:rPr>
+        <w:t xml:space="preserve">, </w:t>
+      </w:r>
+      <w:r>
+        <w:t>wpływając</w:t>
+      </w:r>
+      <w:r>
+        <w:t>a</w:t>
+      </w:r>
+      <w:r>
+        <w:t xml:space="preserve"> na świadomość podatnika o możliwości kontroli.</w:t>
+      </w:r>
+      <w:r>
+        <w:t xml:space="preserve"> Osoby </w:t>
+      </w:r>
+      <w:r>
+        <w:t xml:space="preserve">zdające sobie sprawę z tego, że ich dochód zostanie uznany za nienaturalny w opinii organów państwowych będą mniej skłonne do ucieczki od podatków. </w:t>
+      </w:r>
+      <w:r>
+        <w:rPr>
+          <w:b/>
+        </w:rPr>
+        <w:t>Strach przed przyłapaniem na gorącym uczynku</w:t>
+      </w:r>
+      <w:r>
+        <w:rPr>
+          <w:b/>
+        </w:rPr>
+        <w:t xml:space="preserve"> </w:t>
+      </w:r>
+      <w:r>
+        <w:t>i związan</w:t>
+      </w:r>
+      <w:r>
+        <w:t>a</w:t>
+      </w:r>
+      <w:r>
+        <w:t xml:space="preserve"> z tym reprymend</w:t>
+      </w:r>
+      <w:r>
+        <w:t>a</w:t>
+      </w:r>
+      <w:r>
+        <w:t xml:space="preserve"> społeczn</w:t>
+      </w:r>
+      <w:r>
+        <w:t>a</w:t>
+      </w:r>
+      <w:r>
+        <w:t>.</w:t>
+      </w:r>
+      <w:r>
+        <w:t xml:space="preserve"> Najłatwiej jest to zobrazować firmami, które opierają swoją strategię na wizerunku i swojej marce. Takie przedsiębiorstwa będą mniej skłonne do przestępstwa </w:t>
+      </w:r>
+      <w:proofErr w:type="gramStart"/>
+      <w:r>
+        <w:t>podatkowego jako,</w:t>
+      </w:r>
+      <w:proofErr w:type="gramEnd"/>
+      <w:r>
+        <w:t xml:space="preserve"> że koszty utraty wizerunku mogą je pogrążyć. Innym ciekawym przykładem są kultury całych narodów. Można zauważyć, że obywatel </w:t>
+      </w:r>
+      <w:proofErr w:type="gramStart"/>
+      <w:r>
+        <w:t>kraju</w:t>
+      </w:r>
+      <w:proofErr w:type="gramEnd"/>
+      <w:r>
+        <w:t xml:space="preserve"> w którym oszustwo podatkowe postrzegane jest bardzo negatywnie będzie mniej skłonny do tego czynu od obywatela kraju, w którym ucieczka przed fiskusem będzie uznana za oznakę zaradności. </w:t>
+      </w:r>
+      <w:r>
+        <w:rPr>
+          <w:b/>
+        </w:rPr>
+        <w:t>K</w:t>
+      </w:r>
+      <w:r>
+        <w:rPr>
+          <w:b/>
+        </w:rPr>
+        <w:t>ar</w:t>
+      </w:r>
+      <w:r>
+        <w:rPr>
+          <w:b/>
+        </w:rPr>
+        <w:t>y</w:t>
+      </w:r>
+      <w:r>
+        <w:rPr>
+          <w:b/>
+        </w:rPr>
+        <w:t xml:space="preserve"> finansow</w:t>
+      </w:r>
+      <w:r>
+        <w:rPr>
+          <w:b/>
+        </w:rPr>
+        <w:t>e</w:t>
+      </w:r>
+      <w:r>
+        <w:rPr>
+          <w:b/>
+        </w:rPr>
+        <w:t xml:space="preserve"> nakładan</w:t>
+      </w:r>
+      <w:r>
+        <w:rPr>
+          <w:b/>
+        </w:rPr>
+        <w:t>e</w:t>
+      </w:r>
+      <w:r>
+        <w:rPr>
+          <w:b/>
+        </w:rPr>
+        <w:t xml:space="preserve"> na podatników</w:t>
+      </w:r>
+      <w:r>
+        <w:rPr>
+          <w:b/>
+        </w:rPr>
+        <w:t xml:space="preserve">, </w:t>
+      </w:r>
+      <w:r>
+        <w:t>spełniające oczywistą rolę kar.</w:t>
+      </w:r>
+      <w:r>
+        <w:t xml:space="preserve"> </w:t>
+      </w:r>
+      <w:r>
+        <w:rPr>
+          <w:b/>
+        </w:rPr>
+        <w:t>P</w:t>
+      </w:r>
+      <w:r>
+        <w:rPr>
+          <w:b/>
+        </w:rPr>
+        <w:t>rawdopodobieństwo kontroli</w:t>
+      </w:r>
+      <w:r>
+        <w:rPr>
+          <w:b/>
+        </w:rPr>
+        <w:t xml:space="preserve">, </w:t>
+      </w:r>
+      <w:r>
+        <w:t xml:space="preserve">będące bardzo </w:t>
+      </w:r>
+      <w:r>
+        <w:lastRenderedPageBreak/>
+        <w:t>podobnym czynnikiem co asymetria informacji i dająca możliwość zmniejszenia ilości przestępstw samą psychologią człowieka.</w:t>
+      </w:r>
+      <w:r>
+        <w:t xml:space="preserve"> </w:t>
+      </w:r>
+      <w:r>
+        <w:rPr>
+          <w:b/>
+        </w:rPr>
+        <w:t xml:space="preserve">Korupcja, </w:t>
+      </w:r>
+      <w:r>
+        <w:t>umożliwiająca</w:t>
+      </w:r>
+      <w:r>
+        <w:t xml:space="preserve"> rozwój oszustwa nawet </w:t>
+      </w:r>
+      <w:proofErr w:type="gramStart"/>
+      <w:r>
+        <w:t>tam</w:t>
+      </w:r>
+      <w:proofErr w:type="gramEnd"/>
+      <w:r>
+        <w:t xml:space="preserve"> gdzie kontrole są pewne.</w:t>
+      </w:r>
+      <w:r>
+        <w:t xml:space="preserve"> Kto bowiem, nie próbował by oszczędzać na podatkach, nawet w nielegalny sposób, wiedząc, że ewentualna kontrola może zostać przekupiona. Tak długo jak koszty łapówek nie przekroczą oszczędności z tytułu uchylenia się od podatku rozsądne będzie oszukiwać system podatkowy.</w:t>
       </w:r>
     </w:p>
     <w:p>
       <w:pPr>
-        <w:pStyle w:val="ListParagraph"/>
-        <w:numPr>
-          <w:ilvl w:val="0"/>
-          <w:numId w:val="37"/>
-        </w:numPr>
         <w:jc w:val="both"/>
       </w:pPr>
       <w:r>
+        <w:tab/>
+        <w:t xml:space="preserve">Jako efekty uboczne badania, zauważono parę innych fascynujących zależności. </w:t>
+      </w:r>
+      <w:r>
         <w:rPr>
           <w:b/>
-        </w:rPr>
-        <w:t>Koszta ukrycia dochodó</w:t>
+          <w:lang w:eastAsia="pl-PL"/>
+        </w:rPr>
+        <w:t>S</w:t>
       </w:r>
       <w:r>
         <w:rPr>
           <w:b/>
-        </w:rPr>
-        <w:t>w</w:t>
+          <w:lang w:eastAsia="pl-PL"/>
+        </w:rPr>
+        <w:t>tabilnoś</w:t>
       </w:r>
       <w:r>
         <w:rPr>
           <w:b/>
-        </w:rPr>
-        <w:t xml:space="preserve">, </w:t>
-      </w:r>
-      <w:r>
-        <w:t>które wraz ze wzrostem utrudniają proceder przestępczy.</w:t>
+          <w:lang w:eastAsia="pl-PL"/>
+        </w:rPr>
+        <w:t>ć</w:t>
+      </w:r>
+      <w:r>
+        <w:rPr>
+          <w:b/>
+          <w:lang w:eastAsia="pl-PL"/>
+        </w:rPr>
+        <w:t xml:space="preserve"> budżetu państwa</w:t>
+      </w:r>
+      <w:r>
+        <w:rPr>
+          <w:lang w:eastAsia="pl-PL"/>
+        </w:rPr>
+        <w:t>, zależy w dużym stopniu od skłonności do uchylanie się od podatku obywateli danego narodu.</w:t>
+      </w:r>
+      <w:r>
+        <w:rPr>
+          <w:lang w:eastAsia="pl-PL"/>
+        </w:rPr>
+        <w:t xml:space="preserve"> </w:t>
+      </w:r>
+      <w:r>
+        <w:rPr>
+          <w:lang w:eastAsia="pl-PL"/>
+        </w:rPr>
+        <w:t xml:space="preserve">Zauważyć można, że osoby bogate odprowadzające znaczne sumy w postaci podatków są istotne dla państw w ten sam sposób jak dla </w:t>
+      </w:r>
+      <w:proofErr w:type="gramStart"/>
+      <w:r>
+        <w:rPr>
+          <w:lang w:eastAsia="pl-PL"/>
+        </w:rPr>
+        <w:t>banków</w:t>
+      </w:r>
+      <w:proofErr w:type="gramEnd"/>
+      <w:r>
+        <w:rPr>
+          <w:lang w:eastAsia="pl-PL"/>
+        </w:rPr>
+        <w:t xml:space="preserve"> w których przechowują swój majątek. Nagła decyzja o zmianie rezydentury podatkowej przez większą liczbę takich osób może okazać się poważnym zagrożeniem dla budżetu państwa. Jest to analogiczne to sytuacji banków, w których klient posiadający znaczna część aktywów banku postanawia je wszystkie przelać do innej firmy. </w:t>
+      </w:r>
+      <w:r>
+        <w:rPr>
+          <w:b/>
+          <w:lang w:eastAsia="pl-PL"/>
+        </w:rPr>
+        <w:t xml:space="preserve">Istnieje wiele </w:t>
+      </w:r>
+      <w:r>
+        <w:rPr>
+          <w:b/>
+          <w:lang w:eastAsia="pl-PL"/>
+        </w:rPr>
+        <w:t>ścież</w:t>
+      </w:r>
+      <w:r>
+        <w:rPr>
+          <w:b/>
+          <w:lang w:eastAsia="pl-PL"/>
+        </w:rPr>
+        <w:t>ek</w:t>
+      </w:r>
+      <w:r>
+        <w:rPr>
+          <w:b/>
+          <w:lang w:eastAsia="pl-PL"/>
+        </w:rPr>
+        <w:t xml:space="preserve"> rozwoju sytuacji państwa</w:t>
+      </w:r>
+      <w:r>
+        <w:rPr>
+          <w:lang w:eastAsia="pl-PL"/>
+        </w:rPr>
+        <w:t xml:space="preserve"> w przypadku, gdy system podatkowy sprawia, że opłaca się lub nie, uchylanie się w skali makroekonomicznej.</w:t>
+      </w:r>
+      <w:r>
+        <w:rPr>
+          <w:lang w:eastAsia="pl-PL"/>
+        </w:rPr>
+        <w:t xml:space="preserve"> </w:t>
+      </w:r>
+      <w:r>
+        <w:rPr>
+          <w:lang w:eastAsia="pl-PL"/>
+        </w:rPr>
+        <w:t>Im wyższa przeciętna skłonność tym bardziej niebezpieczne mogą być efekty działań rządu. Podręcznikowym przykładem tej zależności jest zalepianie dziury budżetowej zwiększeniem podatków. W narodzie skłonnym do oszustw może się to skończyć zwiększeniem skali przestępstw podatkowych i pogłębieniem problemów finansowych rządu.</w:t>
       </w:r>
     </w:p>
     <w:p>
       <w:pPr>
-        <w:pStyle w:val="ListParagraph"/>
-        <w:numPr>
-          <w:ilvl w:val="0"/>
-          <w:numId w:val="37"/>
-        </w:numPr>
         <w:jc w:val="both"/>
+      </w:pPr>
+      <w:r>
         <w:rPr>
           <w:b/>
         </w:rPr>
-      </w:pPr>
+        <w:t xml:space="preserve">Krzywa </w:t>
+      </w:r>
+      <w:proofErr w:type="spellStart"/>
       <w:r>
         <w:rPr>
           <w:b/>
         </w:rPr>
-        <w:t>Asymetri</w:t>
-      </w:r>
-      <w:r>
-        <w:rPr>
-          <w:b/>
-        </w:rPr>
-        <w:t>ę</w:t>
-      </w:r>
-      <w:r>
-        <w:rPr>
-          <w:b/>
-        </w:rPr>
-        <w:t xml:space="preserve"> informacji między podatnikiem a urzędem dotyczącej wartości dochodów uzyskanych a dochodów oczekiwanych przez urząd</w:t>
-      </w:r>
-      <w:r>
-        <w:rPr>
-          <w:b/>
-        </w:rPr>
-        <w:t xml:space="preserve">, </w:t>
-      </w:r>
-      <w:r>
-        <w:t>wpływającą na świadomość podatnika o możliwości kontroli.</w:t>
+        <w:t>Laffera</w:t>
+      </w:r>
+      <w:proofErr w:type="spellEnd"/>
+      <w:r>
+        <w:t xml:space="preserve"> może zostać podparta skłonnością do uchylania się od podatku.</w:t>
+      </w:r>
+      <w:r>
+        <w:t xml:space="preserve"> Rozwijając poprzednią zależność zauważyć można, że zarówno duże stawki podatków jak i bardzo małe minimalizują wpływy do budżetu państwa. Rozwiązaniem jest złoty środek, który minimalizuje </w:t>
+      </w:r>
+      <w:r>
+        <w:t>skłonność do oszustw podatkowych jednocześnie, maksymalizując wpływy.</w:t>
       </w:r>
     </w:p>
     <w:p>
       <w:pPr>
         <w:pStyle w:val="ListParagraph"/>
-        <w:numPr>
-          <w:ilvl w:val="0"/>
-          <w:numId w:val="37"/>
-        </w:numPr>
-        <w:jc w:val="both"/>
-        <w:rPr>
-          <w:b/>
-        </w:rPr>
-      </w:pPr>
-      <w:r>
-        <w:rPr>
-          <w:b/>
-        </w:rPr>
-        <w:t>Strach przed przyłapaniem na gorącym uczynku</w:t>
-      </w:r>
-      <w:r>
-        <w:rPr>
-          <w:b/>
-        </w:rPr>
-        <w:t xml:space="preserve"> </w:t>
-      </w:r>
-      <w:r>
-        <w:t>i związaną z tym reprymendą społeczną.</w:t>
-      </w:r>
+      </w:pPr>
     </w:p>
     <w:p>
       <w:pPr>
-        <w:pStyle w:val="ListParagraph"/>
-        <w:numPr>
-          <w:ilvl w:val="0"/>
-          <w:numId w:val="37"/>
-        </w:numPr>
-        <w:jc w:val="both"/>
-        <w:rPr>
-          <w:b/>
-        </w:rPr>
-      </w:pPr>
-      <w:r>
-        <w:rPr>
-          <w:b/>
-        </w:rPr>
-        <w:t>K</w:t>
-      </w:r>
-      <w:r>
-        <w:rPr>
-          <w:b/>
-        </w:rPr>
-        <w:t>ar</w:t>
-      </w:r>
-      <w:r>
-        <w:rPr>
-          <w:b/>
-        </w:rPr>
-        <w:t>y</w:t>
-      </w:r>
-      <w:r>
-        <w:rPr>
-          <w:b/>
-        </w:rPr>
-        <w:t xml:space="preserve"> finansow</w:t>
-      </w:r>
-      <w:r>
-        <w:rPr>
-          <w:b/>
-        </w:rPr>
-        <w:t>e</w:t>
-      </w:r>
-      <w:r>
-        <w:rPr>
-          <w:b/>
-        </w:rPr>
-        <w:t xml:space="preserve"> nakładan</w:t>
-      </w:r>
-      <w:r>
-        <w:rPr>
-          <w:b/>
-        </w:rPr>
-        <w:t>e</w:t>
-      </w:r>
-      <w:r>
-        <w:rPr>
-          <w:b/>
-        </w:rPr>
-        <w:t xml:space="preserve"> na podatników</w:t>
-      </w:r>
-      <w:r>
-        <w:rPr>
-          <w:b/>
-        </w:rPr>
-        <w:t xml:space="preserve">, </w:t>
-      </w:r>
-      <w:r>
-        <w:t>spełniające oczywistą rolę kar.</w:t>
-      </w:r>
+        <w:jc w:val="center"/>
+      </w:pPr>
     </w:p>
     <w:p>
       <w:pPr>
-        <w:pStyle w:val="ListParagraph"/>
-        <w:numPr>
-          <w:ilvl w:val="0"/>
-          <w:numId w:val="37"/>
-        </w:numPr>
-        <w:jc w:val="both"/>
-      </w:pPr>
-      <w:r>
-        <w:rPr>
-          <w:b/>
-        </w:rPr>
-        <w:t>P</w:t>
-      </w:r>
-      <w:r>
-        <w:rPr>
-          <w:b/>
-        </w:rPr>
-        <w:t>rawdopodobieństwo kontroli</w:t>
-      </w:r>
-      <w:r>
-        <w:rPr>
-          <w:b/>
-        </w:rPr>
-        <w:t xml:space="preserve">, </w:t>
-      </w:r>
-      <w:r>
-        <w:t>będące bardzo podobnym czynnikiem co asymetria informacji i dająca możliwość zmniejszenia ilości przestępstw samą psychologią człowieka.</w:t>
-      </w:r>
-    </w:p>
-    <w:p>
-      <w:pPr>
-        <w:pStyle w:val="ListParagraph"/>
-        <w:numPr>
-          <w:ilvl w:val="0"/>
-          <w:numId w:val="37"/>
-        </w:numPr>
-        <w:jc w:val="both"/>
-      </w:pPr>
-      <w:r>
-        <w:rPr>
-          <w:b/>
-        </w:rPr>
-        <w:t xml:space="preserve">Korupcja, </w:t>
-      </w:r>
-      <w:r>
-        <w:t>umożliwiająca</w:t>
-      </w:r>
-      <w:r>
-        <w:t xml:space="preserve"> rozwój oszustwa nawet </w:t>
-      </w:r>
-      <w:proofErr w:type="gramStart"/>
-      <w:r>
-        <w:t>tam</w:t>
-      </w:r>
-      <w:proofErr w:type="gramEnd"/>
-      <w:r>
-        <w:t xml:space="preserve"> gdzie kontrole są pewne.</w:t>
-      </w:r>
-    </w:p>
-    <w:p>
-      <w:pPr>
-        <w:jc w:val="both"/>
-      </w:pPr>
-      <w:r>
-        <w:t>Dodatkowo w ramach pracy zauważono, że:</w:t>
-      </w:r>
-    </w:p>
-    <w:p>
-      <w:pPr>
-        <w:pStyle w:val="ListParagraph"/>
-        <w:numPr>
-          <w:ilvl w:val="0"/>
-          <w:numId w:val="37"/>
-        </w:numPr>
-        <w:jc w:val="both"/>
-        <w:rPr>
-          <w:lang w:eastAsia="pl-PL"/>
-        </w:rPr>
-      </w:pPr>
-      <w:r>
-        <w:rPr>
-          <w:lang w:eastAsia="pl-PL"/>
-        </w:rPr>
-        <w:t>S</w:t>
-      </w:r>
-      <w:r>
-        <w:rPr>
-          <w:lang w:eastAsia="pl-PL"/>
-        </w:rPr>
-        <w:t>tabilności budżetu państwa</w:t>
-      </w:r>
-      <w:r>
-        <w:rPr>
-          <w:lang w:eastAsia="pl-PL"/>
-        </w:rPr>
-        <w:t>, zależy w dużym stopniu od skłonności do uchylanie się od podatku obywateli danego narodu.</w:t>
-      </w:r>
-    </w:p>
-    <w:p>
-      <w:pPr>
-        <w:pStyle w:val="ListParagraph"/>
-        <w:numPr>
-          <w:ilvl w:val="0"/>
-          <w:numId w:val="37"/>
-        </w:numPr>
-      </w:pPr>
-      <w:r>
-        <w:rPr>
-          <w:lang w:eastAsia="pl-PL"/>
-        </w:rPr>
-        <w:t xml:space="preserve">Istnieje wiele </w:t>
-      </w:r>
-      <w:r>
-        <w:rPr>
-          <w:lang w:eastAsia="pl-PL"/>
-        </w:rPr>
-        <w:t>ścież</w:t>
-      </w:r>
-      <w:r>
-        <w:rPr>
-          <w:lang w:eastAsia="pl-PL"/>
-        </w:rPr>
-        <w:t>ek</w:t>
-      </w:r>
-      <w:r>
-        <w:rPr>
-          <w:lang w:eastAsia="pl-PL"/>
-        </w:rPr>
-        <w:t xml:space="preserve"> rozwoju sytuacji państwa w przypadku, gdy system podatkowy sprawia, że opłaca się lub nie, uchylanie się w skali makroekonomicznej.</w:t>
-      </w:r>
-    </w:p>
-    <w:p>
-      <w:pPr>
-        <w:pStyle w:val="ListParagraph"/>
-        <w:numPr>
-          <w:ilvl w:val="0"/>
-          <w:numId w:val="37"/>
-        </w:numPr>
-        <w:jc w:val="both"/>
-      </w:pPr>
-      <w:r>
-        <w:t xml:space="preserve">Krzywa </w:t>
-      </w:r>
-      <w:proofErr w:type="spellStart"/>
-      <w:r>
-        <w:t>Laffera</w:t>
-      </w:r>
-      <w:proofErr w:type="spellEnd"/>
-      <w:r>
-        <w:t xml:space="preserve"> może zostać podparta skłonnością do uchylania się od podatku.</w:t>
-      </w:r>
-    </w:p>
-    <w:p>
-      <w:pPr>
-        <w:pStyle w:val="ListParagraph"/>
-      </w:pPr>
-    </w:p>
-    <w:p>
-      <w:pPr>
-        <w:jc w:val="center"/>
-      </w:pPr>
-    </w:p>
-    <w:p>
-      <w:pPr>
         <w:pStyle w:val="Heading1"/>
       </w:pPr>
       <w:r>
         <w:br w:type="page"/>
       </w:r>
-      <w:bookmarkStart w:id="39" w:name="_Toc528087750"/>
+      <w:bookmarkStart w:id="41" w:name="_Toc528432822"/>
       <w:r>
         <w:lastRenderedPageBreak/>
         <w:t>Spis tabel</w:t>
       </w:r>
-      <w:bookmarkEnd w:id="39"/>
+      <w:bookmarkEnd w:id="41"/>
     </w:p>
     <w:p>
       <w:pPr>
@@ -28660,11 +28801,11 @@
       <w:pPr>
         <w:pStyle w:val="Heading1"/>
       </w:pPr>
-      <w:bookmarkStart w:id="40" w:name="_Toc528087751"/>
+      <w:bookmarkStart w:id="42" w:name="_Toc528432823"/>
       <w:r>
         <w:t>Spis rysunków</w:t>
       </w:r>
-      <w:bookmarkEnd w:id="40"/>
+      <w:bookmarkEnd w:id="42"/>
     </w:p>
     <w:p>
       <w:pPr>
@@ -29204,55 +29345,109 @@
     <w:p>
       <w:pPr>
         <w:pStyle w:val="Heading1"/>
-      </w:pPr>
-      <w:bookmarkStart w:id="41" w:name="_Toc528087752"/>
-      <w:r>
+        <w:rPr>
+          <w:lang w:val="en-US"/>
+        </w:rPr>
+      </w:pPr>
+      <w:bookmarkStart w:id="43" w:name="_Toc528432824"/>
+      <w:proofErr w:type="spellStart"/>
+      <w:r>
+        <w:rPr>
+          <w:lang w:val="en-US"/>
+        </w:rPr>
         <w:lastRenderedPageBreak/>
         <w:t>Bibliografia</w:t>
       </w:r>
-      <w:bookmarkEnd w:id="41"/>
+      <w:bookmarkEnd w:id="43"/>
+      <w:proofErr w:type="spellEnd"/>
     </w:p>
+    <w:sdt>
+      <w:sdtPr>
+        <w:id w:val="853000093"/>
+        <w:docPartObj>
+          <w:docPartGallery w:val="Bibliographies"/>
+          <w:docPartUnique/>
+        </w:docPartObj>
+      </w:sdtPr>
+      <w:sdtEndPr>
+        <w:rPr>
+          <w:b w:val="0"/>
+          <w:bCs w:val="0"/>
+          <w:kern w:val="0"/>
+          <w:szCs w:val="24"/>
+        </w:rPr>
+      </w:sdtEndPr>
+      <w:sdtContent>
+        <w:p>
+          <w:pPr>
+            <w:pStyle w:val="Heading1"/>
+            <w:rPr>
+              <w:lang w:val="en-US"/>
+            </w:rPr>
+          </w:pPr>
+        </w:p>
+        <w:sdt>
+          <w:sdtPr>
+            <w:id w:val="111145805"/>
+            <w:bibliography/>
+          </w:sdtPr>
+          <w:sdtContent>
+            <w:p>
+              <w:pPr>
+                <w:rPr>
+                  <w:lang w:val="en-US"/>
+                </w:rPr>
+              </w:pPr>
+              <w:r>
+                <w:fldChar w:fldCharType="begin"/>
+              </w:r>
+              <w:r>
+                <w:rPr>
+                  <w:lang w:val="en-US"/>
+                </w:rPr>
+                <w:instrText xml:space="preserve"> BIBLIOGRAPHY </w:instrText>
+              </w:r>
+              <w:r>
+                <w:fldChar w:fldCharType="separate"/>
+              </w:r>
+              <w:r>
+                <w:rPr>
+                  <w:b/>
+                  <w:bCs/>
+                  <w:noProof/>
+                  <w:lang w:val="en-US"/>
+                </w:rPr>
+                <w:t>There are no sources in the current document.</w:t>
+              </w:r>
+              <w:r>
+                <w:rPr>
+                  <w:b/>
+                  <w:bCs/>
+                  <w:noProof/>
+                </w:rPr>
+                <w:fldChar w:fldCharType="end"/>
+              </w:r>
+            </w:p>
+          </w:sdtContent>
+        </w:sdt>
+      </w:sdtContent>
+    </w:sdt>
     <w:p>
       <w:pPr>
-        <w:ind w:left="360"/>
-      </w:pPr>
-    </w:p>
-    <w:p>
-      <w:pPr>
-        <w:numPr>
-          <w:ilvl w:val="0"/>
-          <w:numId w:val="1"/>
-        </w:numPr>
-      </w:pPr>
-      <w:r>
-        <w:tab/>
-      </w:r>
-      <w:r>
-        <w:t xml:space="preserve">J. Kowalski, </w:t>
-      </w:r>
-      <w:r>
-        <w:rPr>
-          <w:i/>
-        </w:rPr>
-        <w:t>Tytuł publikacji</w:t>
-      </w:r>
-      <w:r>
-        <w:t>, Wydawnictwo, Miejsce i rok wydania</w:t>
-      </w:r>
-    </w:p>
-    <w:p>
-      <w:pPr>
         <w:pStyle w:val="Heading1"/>
       </w:pPr>
       <w:r>
+        <w:rPr>
+          <w:lang w:val="en-US"/>
+        </w:rPr>
         <w:br w:type="page"/>
       </w:r>
-      <w:bookmarkStart w:id="42" w:name="_Toc528087753"/>
+      <w:bookmarkStart w:id="44" w:name="_Toc528432825"/>
       <w:r>
         <w:lastRenderedPageBreak/>
         <w:t>Streszczenie</w:t>
       </w:r>
-      <w:bookmarkEnd w:id="42"/>
+      <w:bookmarkEnd w:id="44"/>
     </w:p>
     <w:p>
       <w:pPr>
@@ -30139,6 +30334,1201 @@
     <w:p>
       <w:r>
         <w:continuationSeparator/>
+      </w:r>
+    </w:p>
+  </w:footnote>
+  <w:footnote w:id="1">
+    <w:p>
+      <w:pPr>
+        <w:pStyle w:val="FootnoteText"/>
+        <w:rPr>
+          <w:lang w:val="en-US"/>
+        </w:rPr>
+      </w:pPr>
+      <w:r>
+        <w:rPr>
+          <w:rStyle w:val="FootnoteReference"/>
+        </w:rPr>
+        <w:footnoteRef/>
+      </w:r>
+      <w:r>
+        <w:rPr>
+          <w:lang w:val="en-US"/>
+        </w:rPr>
+        <w:t xml:space="preserve"> </w:t>
+      </w:r>
+      <w:r>
+        <w:rPr>
+          <w:lang w:val="en-US"/>
+        </w:rPr>
+        <w:t>Henry Hazlitt</w:t>
+      </w:r>
+      <w:r>
+        <w:rPr>
+          <w:lang w:val="en-US"/>
+        </w:rPr>
+        <w:t xml:space="preserve">, </w:t>
+      </w:r>
+      <w:r>
+        <w:rPr>
+          <w:i/>
+          <w:lang w:val="en-US"/>
+        </w:rPr>
+        <w:t>Economics in One Lesson</w:t>
+      </w:r>
+      <w:r>
+        <w:rPr>
+          <w:i/>
+          <w:lang w:val="en-US"/>
+        </w:rPr>
+        <w:t xml:space="preserve">, </w:t>
+      </w:r>
+      <w:r>
+        <w:rPr>
+          <w:rStyle w:val="lrzxr"/>
+          <w:lang w:val="en-US"/>
+        </w:rPr>
+        <w:t>Harper</w:t>
+      </w:r>
+      <w:r>
+        <w:rPr>
+          <w:rStyle w:val="lrzxr"/>
+          <w:lang w:val="en-US"/>
+        </w:rPr>
+        <w:t>, 1946</w:t>
+      </w:r>
+    </w:p>
+  </w:footnote>
+  <w:footnote w:id="2">
+    <w:p>
+      <w:pPr>
+        <w:pStyle w:val="FootnoteText"/>
+        <w:rPr>
+          <w:i/>
+          <w:lang w:val="en-US"/>
+        </w:rPr>
+      </w:pPr>
+      <w:r>
+        <w:rPr>
+          <w:rStyle w:val="FootnoteReference"/>
+        </w:rPr>
+        <w:footnoteRef/>
+      </w:r>
+      <w:r>
+        <w:rPr>
+          <w:lang w:val="en-US"/>
+        </w:rPr>
+        <w:t xml:space="preserve"> </w:t>
+      </w:r>
+      <w:proofErr w:type="spellStart"/>
+      <w:r>
+        <w:rPr>
+          <w:lang w:val="en-US"/>
+        </w:rPr>
+        <w:t>Waltera</w:t>
+      </w:r>
+      <w:proofErr w:type="spellEnd"/>
+      <w:r>
+        <w:rPr>
+          <w:lang w:val="en-US"/>
+        </w:rPr>
+        <w:t xml:space="preserve"> E. </w:t>
+      </w:r>
+      <w:proofErr w:type="spellStart"/>
+      <w:r>
+        <w:rPr>
+          <w:lang w:val="en-US"/>
+        </w:rPr>
+        <w:t>Williamsa</w:t>
+      </w:r>
+      <w:proofErr w:type="spellEnd"/>
+      <w:r>
+        <w:rPr>
+          <w:lang w:val="en-US"/>
+        </w:rPr>
+        <w:t xml:space="preserve">, </w:t>
+      </w:r>
+      <w:r>
+        <w:rPr>
+          <w:i/>
+          <w:lang w:val="en-US"/>
+        </w:rPr>
+        <w:t>Bogus Rights,</w:t>
+      </w:r>
+      <w:r>
+        <w:rPr>
+          <w:i/>
+          <w:lang w:val="en-US"/>
+        </w:rPr>
+        <w:t xml:space="preserve"> </w:t>
+      </w:r>
+      <w:r>
+        <w:rPr>
+          <w:lang w:val="en-US"/>
+        </w:rPr>
+        <w:t>8 February 2006</w:t>
+      </w:r>
+      <w:r>
+        <w:rPr>
+          <w:lang w:val="en-US"/>
+        </w:rPr>
+        <w:t xml:space="preserve">, </w:t>
+      </w:r>
+      <w:r>
+        <w:rPr>
+          <w:lang w:val="en-US"/>
+        </w:rPr>
+        <w:t>http://econfaculty.gmu.edu/wew/articles/06/bogus.html</w:t>
+      </w:r>
+      <w:r>
+        <w:rPr>
+          <w:lang w:val="en-US"/>
+        </w:rPr>
+        <w:t xml:space="preserve">, data </w:t>
+      </w:r>
+      <w:proofErr w:type="spellStart"/>
+      <w:r>
+        <w:rPr>
+          <w:lang w:val="en-US"/>
+        </w:rPr>
+        <w:t>dostępu</w:t>
+      </w:r>
+      <w:proofErr w:type="spellEnd"/>
+      <w:r>
+        <w:rPr>
+          <w:lang w:val="en-US"/>
+        </w:rPr>
+        <w:t xml:space="preserve"> (27.10.2018)</w:t>
+      </w:r>
+    </w:p>
+  </w:footnote>
+  <w:footnote w:id="3">
+    <w:p>
+      <w:pPr>
+        <w:pStyle w:val="FootnoteText"/>
+      </w:pPr>
+      <w:r>
+        <w:rPr>
+          <w:rStyle w:val="FootnoteReference"/>
+        </w:rPr>
+        <w:footnoteRef/>
+      </w:r>
+      <w:r>
+        <w:t xml:space="preserve"> </w:t>
+      </w:r>
+      <w:r>
+        <w:rPr>
+          <w:lang w:val="en-US"/>
+        </w:rPr>
+        <w:t>Konstytucja RP z 2 kwietnia 1997 r. art. 84</w:t>
+      </w:r>
+    </w:p>
+  </w:footnote>
+  <w:footnote w:id="4">
+    <w:p>
+      <w:pPr>
+        <w:pStyle w:val="FootnoteText"/>
+      </w:pPr>
+      <w:r>
+        <w:rPr>
+          <w:rStyle w:val="FootnoteReference"/>
+        </w:rPr>
+        <w:footnoteRef/>
+      </w:r>
+      <w:r>
+        <w:t xml:space="preserve"> J. </w:t>
+      </w:r>
+      <w:proofErr w:type="spellStart"/>
+      <w:r>
+        <w:t>Ickiewicz</w:t>
+      </w:r>
+      <w:proofErr w:type="spellEnd"/>
+      <w:r>
+        <w:t xml:space="preserve">, </w:t>
+      </w:r>
+      <w:r>
+        <w:rPr>
+          <w:i/>
+        </w:rPr>
+        <w:t>Obciążenia fiskalne przedsiębiorstw</w:t>
+      </w:r>
+      <w:r>
+        <w:t>, Polskie Wydawnictwo Ekonomiczne, 2009 Warszawa</w:t>
+      </w:r>
+    </w:p>
+  </w:footnote>
+  <w:footnote w:id="5">
+    <w:p>
+      <w:pPr>
+        <w:pStyle w:val="FootnoteText"/>
+      </w:pPr>
+      <w:r>
+        <w:rPr>
+          <w:rStyle w:val="FootnoteReference"/>
+        </w:rPr>
+        <w:footnoteRef/>
+      </w:r>
+      <w:r>
+        <w:t xml:space="preserve"> Ministerstwo Finansów, </w:t>
+      </w:r>
+      <w:r>
+        <w:t>http://www.finanse.mf.gov.pl/abc-podatkow/informacje-podstawowe</w:t>
+      </w:r>
+      <w:r>
+        <w:t>, data dostępu (27.10.2018)</w:t>
+      </w:r>
+    </w:p>
+  </w:footnote>
+  <w:footnote w:id="6">
+    <w:p>
+      <w:pPr>
+        <w:pStyle w:val="FootnoteText"/>
+      </w:pPr>
+      <w:r>
+        <w:rPr>
+          <w:rStyle w:val="FootnoteReference"/>
+        </w:rPr>
+        <w:footnoteRef/>
+      </w:r>
+      <w:r>
+        <w:t xml:space="preserve"> R. Rosiński, </w:t>
+      </w:r>
+      <w:r>
+        <w:rPr>
+          <w:i/>
+        </w:rPr>
+        <w:t xml:space="preserve">Podatek i jego klasyfikacja w polskim systemie podatkowym, </w:t>
+      </w:r>
+      <w:r>
+        <w:t>Zeszyty Naukowe Instytutu Ekonomii i Zarządzania</w:t>
+      </w:r>
+      <w:r>
+        <w:t>,</w:t>
+      </w:r>
+      <w:r>
+        <w:t xml:space="preserve"> </w:t>
+      </w:r>
+      <w:r>
+        <w:t>http://zeszyty.wne.tu.koszalin.pl/images/wydawnictwo/zeszyty/04/dok_04.pdf</w:t>
+      </w:r>
+      <w:r>
+        <w:t>, data dostępu (27.10.2018)</w:t>
+      </w:r>
+    </w:p>
+  </w:footnote>
+  <w:footnote w:id="7">
+    <w:p>
+      <w:pPr>
+        <w:autoSpaceDE w:val="0"/>
+        <w:autoSpaceDN w:val="0"/>
+        <w:adjustRightInd w:val="0"/>
+        <w:spacing w:line="240" w:lineRule="auto"/>
+      </w:pPr>
+      <w:r>
+        <w:rPr>
+          <w:rStyle w:val="FootnoteReference"/>
+        </w:rPr>
+        <w:footnoteRef/>
+      </w:r>
+      <w:r>
+        <w:t xml:space="preserve"> </w:t>
+      </w:r>
+      <w:r>
+        <w:rPr>
+          <w:sz w:val="20"/>
+          <w:szCs w:val="20"/>
+        </w:rPr>
+        <w:t xml:space="preserve">M. </w:t>
+      </w:r>
+      <w:proofErr w:type="spellStart"/>
+      <w:r>
+        <w:rPr>
+          <w:sz w:val="20"/>
+          <w:szCs w:val="20"/>
+        </w:rPr>
+        <w:t>Kurzac</w:t>
+      </w:r>
+      <w:proofErr w:type="spellEnd"/>
+      <w:r>
+        <w:rPr>
+          <w:sz w:val="20"/>
+          <w:szCs w:val="20"/>
+        </w:rPr>
+        <w:t>, Unikanie opodatkowania a uchylanie się od opodatkowania</w:t>
+      </w:r>
+      <w:r>
+        <w:rPr>
+          <w:sz w:val="20"/>
+          <w:szCs w:val="20"/>
+        </w:rPr>
+        <w:t xml:space="preserve"> </w:t>
+      </w:r>
+      <w:r>
+        <w:rPr>
+          <w:sz w:val="20"/>
+          <w:szCs w:val="20"/>
+        </w:rPr>
+        <w:t>– o kryteriach rozróżniających</w:t>
+      </w:r>
+      <w:r>
+        <w:rPr>
+          <w:sz w:val="20"/>
+          <w:szCs w:val="20"/>
+        </w:rPr>
+        <w:t xml:space="preserve">, CEJSH 2017, </w:t>
+      </w:r>
+      <w:proofErr w:type="gramStart"/>
+      <w:r>
+        <w:rPr>
+          <w:sz w:val="20"/>
+          <w:szCs w:val="20"/>
+        </w:rPr>
+        <w:t>http://cejsh.icm.edu.pl/cejsh/element/bwmeta1.element.desklight-b23d0373-f073-4e09-9926-b2e8c8c1a611</w:t>
+      </w:r>
+      <w:r>
+        <w:rPr>
+          <w:sz w:val="20"/>
+          <w:szCs w:val="20"/>
+        </w:rPr>
+        <w:t xml:space="preserve"> ,</w:t>
+      </w:r>
+      <w:proofErr w:type="gramEnd"/>
+      <w:r>
+        <w:rPr>
+          <w:sz w:val="20"/>
+          <w:szCs w:val="20"/>
+        </w:rPr>
+        <w:t xml:space="preserve"> data dostępu (27.10.2018)</w:t>
+      </w:r>
+    </w:p>
+  </w:footnote>
+  <w:footnote w:id="8">
+    <w:p>
+      <w:pPr>
+        <w:pStyle w:val="Heading1"/>
+        <w:rPr>
+          <w:lang w:val="en-US"/>
+        </w:rPr>
+      </w:pPr>
+      <w:r>
+        <w:rPr>
+          <w:rStyle w:val="FootnoteReference"/>
+        </w:rPr>
+        <w:footnoteRef/>
+      </w:r>
+      <w:r>
+        <w:rPr>
+          <w:lang w:val="en-US"/>
+        </w:rPr>
+        <w:t xml:space="preserve"> </w:t>
+      </w:r>
+      <w:r>
+        <w:rPr>
+          <w:b w:val="0"/>
+          <w:bCs w:val="0"/>
+          <w:kern w:val="0"/>
+          <w:sz w:val="20"/>
+          <w:szCs w:val="20"/>
+          <w:lang w:val="en-US"/>
+        </w:rPr>
+        <w:t xml:space="preserve">H. Dixon, N. Allen, </w:t>
+      </w:r>
+      <w:r>
+        <w:rPr>
+          <w:b w:val="0"/>
+          <w:bCs w:val="0"/>
+          <w:i/>
+          <w:kern w:val="0"/>
+          <w:sz w:val="20"/>
+          <w:szCs w:val="20"/>
+          <w:lang w:val="en-US"/>
+        </w:rPr>
+        <w:t>Paradise Papers: Queen's private estate invested millions in offshore funds, leaked files reveal</w:t>
+      </w:r>
+      <w:r>
+        <w:rPr>
+          <w:b w:val="0"/>
+          <w:bCs w:val="0"/>
+          <w:i/>
+          <w:kern w:val="0"/>
+          <w:sz w:val="20"/>
+          <w:szCs w:val="20"/>
+          <w:lang w:val="en-US"/>
+        </w:rPr>
+        <w:t>,</w:t>
+      </w:r>
+      <w:r>
+        <w:rPr>
+          <w:b w:val="0"/>
+          <w:bCs w:val="0"/>
+          <w:kern w:val="0"/>
+          <w:sz w:val="20"/>
+          <w:szCs w:val="20"/>
+          <w:lang w:val="en-US"/>
+        </w:rPr>
+        <w:t xml:space="preserve"> </w:t>
+      </w:r>
+      <w:r>
+        <w:rPr>
+          <w:b w:val="0"/>
+          <w:bCs w:val="0"/>
+          <w:kern w:val="0"/>
+          <w:sz w:val="20"/>
+          <w:szCs w:val="20"/>
+          <w:lang w:val="en-US"/>
+        </w:rPr>
+        <w:t>The Telegraph, 6.11.2017</w:t>
+      </w:r>
+      <w:r>
+        <w:rPr>
+          <w:b w:val="0"/>
+          <w:bCs w:val="0"/>
+          <w:i/>
+          <w:kern w:val="0"/>
+          <w:sz w:val="20"/>
+          <w:szCs w:val="20"/>
+          <w:lang w:val="en-US"/>
+        </w:rPr>
+        <w:t xml:space="preserve"> </w:t>
+      </w:r>
+      <w:r>
+        <w:rPr>
+          <w:b w:val="0"/>
+          <w:bCs w:val="0"/>
+          <w:kern w:val="0"/>
+          <w:sz w:val="20"/>
+          <w:szCs w:val="20"/>
+          <w:lang w:val="en-US"/>
+        </w:rPr>
+        <w:t>https://www.telegraph.co.uk/news/2017/11/05/paradise-papers-queen-bono-kept-money-offshore-funds-leaked/</w:t>
+      </w:r>
+      <w:r>
+        <w:rPr>
+          <w:b w:val="0"/>
+          <w:bCs w:val="0"/>
+          <w:kern w:val="0"/>
+          <w:sz w:val="20"/>
+          <w:szCs w:val="20"/>
+          <w:lang w:val="en-US"/>
+        </w:rPr>
+        <w:t xml:space="preserve">, data </w:t>
+      </w:r>
+      <w:proofErr w:type="spellStart"/>
+      <w:proofErr w:type="gramStart"/>
+      <w:r>
+        <w:rPr>
+          <w:b w:val="0"/>
+          <w:bCs w:val="0"/>
+          <w:kern w:val="0"/>
+          <w:sz w:val="20"/>
+          <w:szCs w:val="20"/>
+          <w:lang w:val="en-US"/>
+        </w:rPr>
+        <w:t>dostępu</w:t>
+      </w:r>
+      <w:proofErr w:type="spellEnd"/>
+      <w:r>
+        <w:rPr>
+          <w:b w:val="0"/>
+          <w:bCs w:val="0"/>
+          <w:kern w:val="0"/>
+          <w:sz w:val="20"/>
+          <w:szCs w:val="20"/>
+          <w:lang w:val="en-US"/>
+        </w:rPr>
+        <w:t>(</w:t>
+      </w:r>
+      <w:proofErr w:type="gramEnd"/>
+      <w:r>
+        <w:rPr>
+          <w:b w:val="0"/>
+          <w:bCs w:val="0"/>
+          <w:kern w:val="0"/>
+          <w:sz w:val="20"/>
+          <w:szCs w:val="20"/>
+          <w:lang w:val="en-US"/>
+        </w:rPr>
+        <w:t>27.10.18)</w:t>
+      </w:r>
+    </w:p>
+  </w:footnote>
+  <w:footnote w:id="9">
+    <w:p>
+      <w:pPr>
+        <w:autoSpaceDE w:val="0"/>
+        <w:autoSpaceDN w:val="0"/>
+        <w:adjustRightInd w:val="0"/>
+        <w:spacing w:line="240" w:lineRule="auto"/>
+        <w:rPr>
+          <w:lang w:val="en-US"/>
+        </w:rPr>
+      </w:pPr>
+      <w:r>
+        <w:rPr>
+          <w:rStyle w:val="FootnoteReference"/>
+        </w:rPr>
+        <w:footnoteRef/>
+      </w:r>
+      <w:r>
+        <w:rPr>
+          <w:lang w:val="en-US"/>
+        </w:rPr>
+        <w:t xml:space="preserve"> </w:t>
+      </w:r>
+      <w:r>
+        <w:rPr>
+          <w:sz w:val="20"/>
+          <w:szCs w:val="20"/>
+          <w:lang w:val="en-US"/>
+        </w:rPr>
+        <w:t xml:space="preserve">Allingham, Michael G., and </w:t>
+      </w:r>
+      <w:proofErr w:type="spellStart"/>
+      <w:r>
+        <w:rPr>
+          <w:sz w:val="20"/>
+          <w:szCs w:val="20"/>
+          <w:lang w:val="en-US"/>
+        </w:rPr>
+        <w:t>A</w:t>
+      </w:r>
+      <w:r>
+        <w:rPr>
+          <w:sz w:val="20"/>
+          <w:szCs w:val="20"/>
+          <w:lang w:val="en-US"/>
+        </w:rPr>
+        <w:t>.</w:t>
+      </w:r>
+      <w:r>
+        <w:rPr>
+          <w:sz w:val="20"/>
+          <w:szCs w:val="20"/>
+          <w:lang w:val="en-US"/>
+        </w:rPr>
+        <w:t xml:space="preserve"> Sandmo</w:t>
+      </w:r>
+      <w:proofErr w:type="spellEnd"/>
+      <w:r>
+        <w:rPr>
+          <w:sz w:val="20"/>
+          <w:szCs w:val="20"/>
+          <w:lang w:val="en-US"/>
+        </w:rPr>
+        <w:t>,</w:t>
+      </w:r>
+      <w:r>
+        <w:rPr>
+          <w:sz w:val="20"/>
+          <w:szCs w:val="20"/>
+          <w:lang w:val="en-US"/>
+        </w:rPr>
+        <w:t xml:space="preserve"> </w:t>
+      </w:r>
+      <w:r>
+        <w:rPr>
+          <w:i/>
+          <w:sz w:val="20"/>
+          <w:szCs w:val="20"/>
+          <w:lang w:val="en-US"/>
+        </w:rPr>
+        <w:t>Income Tax Evasion: A Theoretical</w:t>
+      </w:r>
+      <w:r>
+        <w:rPr>
+          <w:i/>
+          <w:sz w:val="20"/>
+          <w:szCs w:val="20"/>
+          <w:lang w:val="en-US"/>
+        </w:rPr>
+        <w:t xml:space="preserve"> </w:t>
+      </w:r>
+      <w:r>
+        <w:rPr>
+          <w:i/>
+          <w:sz w:val="20"/>
+          <w:szCs w:val="20"/>
+          <w:lang w:val="en-US"/>
+        </w:rPr>
+        <w:t>Analysis</w:t>
+      </w:r>
+      <w:r>
+        <w:rPr>
+          <w:sz w:val="20"/>
+          <w:szCs w:val="20"/>
+          <w:lang w:val="en-US"/>
+        </w:rPr>
+        <w:t>,</w:t>
+      </w:r>
+      <w:r>
+        <w:rPr>
+          <w:sz w:val="20"/>
+          <w:szCs w:val="20"/>
+          <w:lang w:val="en-US"/>
+        </w:rPr>
+        <w:t xml:space="preserve"> 1972</w:t>
+      </w:r>
+      <w:r>
+        <w:rPr>
+          <w:sz w:val="20"/>
+          <w:szCs w:val="20"/>
+          <w:lang w:val="en-US"/>
+        </w:rPr>
+        <w:t xml:space="preserve"> Journal of Public Economics, 1(3</w:t>
+      </w:r>
+      <w:r>
+        <w:rPr>
+          <w:sz w:val="20"/>
+          <w:szCs w:val="20"/>
+          <w:lang w:val="en-US"/>
+        </w:rPr>
+        <w:t>-</w:t>
+      </w:r>
+      <w:r>
+        <w:rPr>
+          <w:sz w:val="20"/>
+          <w:szCs w:val="20"/>
+          <w:lang w:val="en-US"/>
+        </w:rPr>
+        <w:t>4)</w:t>
+      </w:r>
+    </w:p>
+  </w:footnote>
+  <w:footnote w:id="10">
+    <w:p>
+      <w:pPr>
+        <w:autoSpaceDE w:val="0"/>
+        <w:autoSpaceDN w:val="0"/>
+        <w:adjustRightInd w:val="0"/>
+        <w:spacing w:line="240" w:lineRule="auto"/>
+        <w:rPr>
+          <w:lang w:val="en-US"/>
+        </w:rPr>
+      </w:pPr>
+      <w:r>
+        <w:rPr>
+          <w:rStyle w:val="FootnoteReference"/>
+        </w:rPr>
+        <w:footnoteRef/>
+      </w:r>
+      <w:r>
+        <w:rPr>
+          <w:lang w:val="en-US"/>
+        </w:rPr>
+        <w:t xml:space="preserve"> </w:t>
+      </w:r>
+      <w:r>
+        <w:rPr>
+          <w:sz w:val="20"/>
+          <w:szCs w:val="20"/>
+          <w:lang w:val="en-US"/>
+        </w:rPr>
+        <w:t>A</w:t>
+      </w:r>
+      <w:r>
+        <w:rPr>
+          <w:sz w:val="20"/>
+          <w:szCs w:val="20"/>
+          <w:lang w:val="en-US"/>
+        </w:rPr>
+        <w:t>.</w:t>
+      </w:r>
+      <w:r>
+        <w:rPr>
+          <w:sz w:val="20"/>
+          <w:szCs w:val="20"/>
+          <w:lang w:val="en-US"/>
+        </w:rPr>
+        <w:t xml:space="preserve"> </w:t>
+      </w:r>
+      <w:proofErr w:type="spellStart"/>
+      <w:r>
+        <w:rPr>
+          <w:sz w:val="20"/>
+          <w:szCs w:val="20"/>
+          <w:lang w:val="en-US"/>
+        </w:rPr>
+        <w:t>Alstads</w:t>
+      </w:r>
+      <w:r>
+        <w:rPr>
+          <w:sz w:val="20"/>
+          <w:szCs w:val="20"/>
+          <w:lang w:val="en-US"/>
+        </w:rPr>
+        <w:t>ae</w:t>
+      </w:r>
+      <w:r>
+        <w:rPr>
+          <w:sz w:val="20"/>
+          <w:szCs w:val="20"/>
+          <w:lang w:val="en-US"/>
+        </w:rPr>
+        <w:t>ter</w:t>
+      </w:r>
+      <w:proofErr w:type="spellEnd"/>
+      <w:r>
+        <w:rPr>
+          <w:sz w:val="20"/>
+          <w:szCs w:val="20"/>
+          <w:lang w:val="en-US"/>
+        </w:rPr>
+        <w:t xml:space="preserve">, </w:t>
+      </w:r>
+      <w:proofErr w:type="spellStart"/>
+      <w:proofErr w:type="gramStart"/>
+      <w:r>
+        <w:rPr>
+          <w:sz w:val="20"/>
+          <w:szCs w:val="20"/>
+          <w:lang w:val="en-US"/>
+        </w:rPr>
+        <w:t>N</w:t>
+      </w:r>
+      <w:r>
+        <w:rPr>
+          <w:sz w:val="20"/>
+          <w:szCs w:val="20"/>
+          <w:lang w:val="en-US"/>
+        </w:rPr>
+        <w:t>.</w:t>
+      </w:r>
+      <w:r>
+        <w:rPr>
+          <w:sz w:val="20"/>
+          <w:szCs w:val="20"/>
+          <w:lang w:val="en-US"/>
+        </w:rPr>
+        <w:t>Johannesen</w:t>
+      </w:r>
+      <w:proofErr w:type="spellEnd"/>
+      <w:proofErr w:type="gramEnd"/>
+      <w:r>
+        <w:rPr>
+          <w:sz w:val="20"/>
+          <w:szCs w:val="20"/>
+          <w:lang w:val="en-US"/>
+        </w:rPr>
+        <w:t xml:space="preserve">, </w:t>
+      </w:r>
+      <w:r>
+        <w:rPr>
+          <w:sz w:val="20"/>
+          <w:szCs w:val="20"/>
+          <w:lang w:val="en-US"/>
+        </w:rPr>
+        <w:t>G</w:t>
+      </w:r>
+      <w:r>
+        <w:rPr>
+          <w:sz w:val="20"/>
+          <w:szCs w:val="20"/>
+          <w:lang w:val="en-US"/>
+        </w:rPr>
+        <w:t>.</w:t>
+      </w:r>
+      <w:r>
+        <w:rPr>
+          <w:sz w:val="20"/>
+          <w:szCs w:val="20"/>
+          <w:lang w:val="en-US"/>
+        </w:rPr>
+        <w:t xml:space="preserve"> Zucman</w:t>
+      </w:r>
+      <w:r>
+        <w:rPr>
+          <w:rFonts w:ascii="CMCSC10" w:eastAsia="Calibri" w:hAnsi="CMCSC10" w:cs="CMCSC10"/>
+          <w:sz w:val="29"/>
+          <w:szCs w:val="29"/>
+          <w:lang w:val="en-US" w:eastAsia="pl-PL"/>
+        </w:rPr>
+        <w:t xml:space="preserve">, </w:t>
+      </w:r>
+      <w:r>
+        <w:rPr>
+          <w:i/>
+          <w:sz w:val="20"/>
+          <w:szCs w:val="20"/>
+          <w:lang w:val="en-US"/>
+        </w:rPr>
+        <w:t>Tax Evasion</w:t>
+      </w:r>
+      <w:r>
+        <w:rPr>
+          <w:i/>
+          <w:sz w:val="20"/>
+          <w:szCs w:val="20"/>
+          <w:lang w:val="en-US"/>
+        </w:rPr>
+        <w:t xml:space="preserve"> and Inequal</w:t>
+      </w:r>
+      <w:r>
+        <w:rPr>
+          <w:i/>
+          <w:sz w:val="20"/>
+          <w:szCs w:val="20"/>
+          <w:lang w:val="en-US"/>
+        </w:rPr>
+        <w:t xml:space="preserve">ity, </w:t>
+      </w:r>
+      <w:r>
+        <w:rPr>
+          <w:sz w:val="20"/>
+          <w:szCs w:val="20"/>
+          <w:lang w:val="en-US"/>
+        </w:rPr>
+        <w:t xml:space="preserve">2018, </w:t>
+      </w:r>
+      <w:r>
+        <w:rPr>
+          <w:sz w:val="20"/>
+          <w:szCs w:val="20"/>
+          <w:lang w:val="en-US"/>
+        </w:rPr>
+        <w:t>https://gabriel-zucman.eu/files/AJZ2017.pdf</w:t>
+      </w:r>
+      <w:r>
+        <w:rPr>
+          <w:sz w:val="20"/>
+          <w:szCs w:val="20"/>
+          <w:lang w:val="en-US"/>
+        </w:rPr>
+        <w:t xml:space="preserve"> , data </w:t>
+      </w:r>
+      <w:proofErr w:type="spellStart"/>
+      <w:r>
+        <w:rPr>
+          <w:sz w:val="20"/>
+          <w:szCs w:val="20"/>
+          <w:lang w:val="en-US"/>
+        </w:rPr>
+        <w:t>dostępu</w:t>
+      </w:r>
+      <w:proofErr w:type="spellEnd"/>
+      <w:r>
+        <w:rPr>
+          <w:sz w:val="20"/>
+          <w:szCs w:val="20"/>
+          <w:lang w:val="en-US"/>
+        </w:rPr>
+        <w:t>(27.10.18)</w:t>
+      </w:r>
+    </w:p>
+  </w:footnote>
+  <w:footnote w:id="11">
+    <w:p>
+      <w:pPr>
+        <w:pStyle w:val="Heading1"/>
+        <w:rPr>
+          <w:sz w:val="48"/>
+          <w:szCs w:val="48"/>
+          <w:lang w:eastAsia="pl-PL"/>
+        </w:rPr>
+      </w:pPr>
+      <w:r>
+        <w:rPr>
+          <w:rStyle w:val="FootnoteReference"/>
+          <w:b w:val="0"/>
+          <w:bCs w:val="0"/>
+          <w:kern w:val="0"/>
+          <w:szCs w:val="24"/>
+        </w:rPr>
+        <w:footnoteRef/>
+      </w:r>
+      <w:r>
+        <w:rPr>
+          <w:rStyle w:val="FootnoteReference"/>
+          <w:b w:val="0"/>
+          <w:bCs w:val="0"/>
+          <w:kern w:val="0"/>
+          <w:szCs w:val="24"/>
+        </w:rPr>
+        <w:t xml:space="preserve"> </w:t>
+      </w:r>
+      <w:r>
+        <w:rPr>
+          <w:b w:val="0"/>
+          <w:bCs w:val="0"/>
+          <w:kern w:val="0"/>
+          <w:sz w:val="20"/>
+          <w:szCs w:val="20"/>
+          <w:lang w:val="en-US"/>
+        </w:rPr>
+        <w:t xml:space="preserve">M. Szulc, </w:t>
+      </w:r>
+      <w:r>
+        <w:rPr>
+          <w:b w:val="0"/>
+          <w:bCs w:val="0"/>
+          <w:i/>
+          <w:kern w:val="0"/>
+          <w:sz w:val="20"/>
+          <w:szCs w:val="20"/>
+          <w:lang w:val="en-US"/>
+        </w:rPr>
+        <w:t>Fiskus przestał strzelać na oślep</w:t>
+      </w:r>
+      <w:r>
+        <w:rPr>
+          <w:b w:val="0"/>
+          <w:bCs w:val="0"/>
+          <w:kern w:val="0"/>
+          <w:sz w:val="20"/>
+          <w:szCs w:val="20"/>
+          <w:lang w:val="en-US"/>
+        </w:rPr>
+        <w:t xml:space="preserve">. </w:t>
+      </w:r>
+      <w:r>
+        <w:rPr>
+          <w:b w:val="0"/>
+          <w:bCs w:val="0"/>
+          <w:kern w:val="0"/>
+          <w:sz w:val="20"/>
+          <w:szCs w:val="20"/>
+        </w:rPr>
+        <w:t>Urzędnicy kontrolują dużo rzadziej, ale za to efektywniej</w:t>
+      </w:r>
+      <w:r>
+        <w:rPr>
+          <w:b w:val="0"/>
+          <w:bCs w:val="0"/>
+          <w:kern w:val="0"/>
+          <w:sz w:val="20"/>
+          <w:szCs w:val="20"/>
+        </w:rPr>
+        <w:t xml:space="preserve">, 2018, </w:t>
+      </w:r>
+      <w:r>
+        <w:rPr>
+          <w:b w:val="0"/>
+          <w:bCs w:val="0"/>
+          <w:kern w:val="0"/>
+          <w:sz w:val="20"/>
+          <w:szCs w:val="20"/>
+        </w:rPr>
+        <w:t>http://podatki.gazetaprawna.pl/artykuly/1107626,efekt-krajowej-administracji-skarbowej-mniej-kontroli.html</w:t>
+      </w:r>
+      <w:r>
+        <w:rPr>
+          <w:b w:val="0"/>
+          <w:bCs w:val="0"/>
+          <w:kern w:val="0"/>
+          <w:sz w:val="20"/>
+          <w:szCs w:val="20"/>
+        </w:rPr>
+        <w:t>, data dostępu (27.10.18)</w:t>
+      </w:r>
+    </w:p>
+  </w:footnote>
+  <w:footnote w:id="12">
+    <w:p>
+      <w:pPr>
+        <w:pStyle w:val="FootnoteText"/>
+      </w:pPr>
+      <w:r>
+        <w:rPr>
+          <w:rStyle w:val="FootnoteReference"/>
+          <w:sz w:val="24"/>
+          <w:szCs w:val="24"/>
+        </w:rPr>
+        <w:footnoteRef/>
+      </w:r>
+      <w:r>
+        <w:rPr>
+          <w:rStyle w:val="FootnoteReference"/>
+          <w:sz w:val="24"/>
+          <w:szCs w:val="24"/>
+        </w:rPr>
+        <w:t xml:space="preserve"> </w:t>
+      </w:r>
+      <w:r>
+        <w:t xml:space="preserve">Ministerstwo Finansów, </w:t>
+      </w:r>
+      <w:proofErr w:type="gramStart"/>
+      <w:r>
+        <w:t>https://www.finanse.mf.gov.pl/documents/766655/5747316/Informacja</w:t>
+      </w:r>
+      <w:r>
+        <w:t xml:space="preserve"> ,</w:t>
+      </w:r>
+      <w:proofErr w:type="gramEnd"/>
+      <w:r>
+        <w:t xml:space="preserve"> 2016, data dostępu</w:t>
+      </w:r>
+      <w:r>
+        <w:t xml:space="preserve"> </w:t>
+      </w:r>
+      <w:r>
+        <w:t>(27.10.18)</w:t>
+      </w:r>
+      <w:r>
+        <w:t>, strona 3</w:t>
+      </w:r>
+    </w:p>
+  </w:footnote>
+  <w:footnote w:id="13">
+    <w:p>
+      <w:pPr>
+        <w:pStyle w:val="FootnoteText"/>
+        <w:rPr>
+          <w:lang w:val="en-US"/>
+        </w:rPr>
+      </w:pPr>
+      <w:r>
+        <w:rPr>
+          <w:rStyle w:val="FootnoteReference"/>
+        </w:rPr>
+        <w:footnoteRef/>
+      </w:r>
+      <w:r>
+        <w:rPr>
+          <w:lang w:val="en-US"/>
+        </w:rPr>
+        <w:t xml:space="preserve"> J. C. </w:t>
+      </w:r>
+      <w:proofErr w:type="spellStart"/>
+      <w:r>
+        <w:rPr>
+          <w:lang w:val="en-US"/>
+        </w:rPr>
+        <w:t>Andvig</w:t>
+      </w:r>
+      <w:proofErr w:type="spellEnd"/>
+      <w:r>
+        <w:rPr>
+          <w:lang w:val="en-US"/>
+        </w:rPr>
+        <w:t xml:space="preserve">, K. O. </w:t>
+      </w:r>
+      <w:proofErr w:type="spellStart"/>
+      <w:r>
+        <w:rPr>
+          <w:lang w:val="en-US"/>
+        </w:rPr>
+        <w:t>Moene</w:t>
+      </w:r>
+      <w:proofErr w:type="spellEnd"/>
+      <w:r>
+        <w:rPr>
+          <w:lang w:val="en-US"/>
+        </w:rPr>
+        <w:t xml:space="preserve">, </w:t>
+      </w:r>
+      <w:proofErr w:type="gramStart"/>
+      <w:r>
+        <w:rPr>
+          <w:i/>
+          <w:lang w:val="en-US"/>
+        </w:rPr>
+        <w:t>How</w:t>
+      </w:r>
+      <w:proofErr w:type="gramEnd"/>
+      <w:r>
+        <w:rPr>
+          <w:i/>
+          <w:lang w:val="en-US"/>
+        </w:rPr>
+        <w:t xml:space="preserve"> corruption may corrupt</w:t>
+      </w:r>
+      <w:r>
+        <w:rPr>
+          <w:i/>
+          <w:lang w:val="en-US"/>
+        </w:rPr>
+        <w:t xml:space="preserve">, </w:t>
+      </w:r>
+      <w:r>
+        <w:rPr>
+          <w:i/>
+          <w:lang w:val="en-US"/>
+        </w:rPr>
+        <w:t xml:space="preserve">1990, Journal of Economic </w:t>
+      </w:r>
+      <w:proofErr w:type="spellStart"/>
+      <w:r>
+        <w:rPr>
+          <w:i/>
+          <w:lang w:val="en-US"/>
+        </w:rPr>
+        <w:t>Behaviour</w:t>
+      </w:r>
+      <w:proofErr w:type="spellEnd"/>
+      <w:r>
+        <w:rPr>
+          <w:i/>
+          <w:lang w:val="en-US"/>
+        </w:rPr>
+        <w:t xml:space="preserve"> and Organization 13 (1990), 63-76, North-Holland</w:t>
+      </w:r>
+    </w:p>
+  </w:footnote>
+  <w:footnote w:id="14">
+    <w:p>
+      <w:pPr>
+        <w:pStyle w:val="FootnoteText"/>
+        <w:rPr>
+          <w:lang w:val="en-US"/>
+        </w:rPr>
+      </w:pPr>
+      <w:r>
+        <w:rPr>
+          <w:rStyle w:val="FootnoteReference"/>
+        </w:rPr>
+        <w:footnoteRef/>
+      </w:r>
+      <w:r>
+        <w:rPr>
+          <w:lang w:val="en-US"/>
+        </w:rPr>
+        <w:t xml:space="preserve"> A. V. </w:t>
+      </w:r>
+      <w:proofErr w:type="spellStart"/>
+      <w:r>
+        <w:rPr>
+          <w:lang w:val="en-US"/>
+        </w:rPr>
+        <w:t>Antonenko</w:t>
+      </w:r>
+      <w:proofErr w:type="spellEnd"/>
+      <w:r>
+        <w:rPr>
+          <w:lang w:val="en-US"/>
+        </w:rPr>
+        <w:t xml:space="preserve">, G. A. </w:t>
+      </w:r>
+      <w:proofErr w:type="spellStart"/>
+      <w:r>
+        <w:rPr>
+          <w:lang w:val="en-US"/>
+        </w:rPr>
+        <w:t>Ougolnitsky</w:t>
+      </w:r>
+      <w:proofErr w:type="spellEnd"/>
+      <w:r>
+        <w:rPr>
+          <w:lang w:val="en-US"/>
+        </w:rPr>
+        <w:t xml:space="preserve">, </w:t>
+      </w:r>
+      <w:r>
+        <w:rPr>
+          <w:i/>
+          <w:lang w:val="en-US"/>
+        </w:rPr>
+        <w:t>Static Models of Corruption in Hierarchical Systems</w:t>
+      </w:r>
+      <w:r>
+        <w:rPr>
+          <w:lang w:val="en-US"/>
+        </w:rPr>
+        <w:t xml:space="preserve">, </w:t>
+      </w:r>
+      <w:r>
+        <w:rPr>
+          <w:lang w:val="en-US"/>
+        </w:rPr>
+        <w:t>Advances in Systems Science and Applications (2013) Vol.13 No.1</w:t>
       </w:r>
     </w:p>
   </w:footnote>
@@ -35321,7 +36711,6 @@
   <w:style w:type="character" w:styleId="FootnoteReference">
     <w:name w:val="footnote reference"/>
     <w:uiPriority w:val="99"/>
-    <w:semiHidden/>
     <w:unhideWhenUsed/>
     <w:rsid w:val="00BD127B"/>
     <w:rPr>
@@ -35635,6 +37024,11 @@
     <w:name w:val="mwe-math-mathml-inline"/>
     <w:basedOn w:val="DefaultParagraphFont"/>
     <w:rsid w:val="00A03343"/>
+  </w:style>
+  <w:style w:type="character" w:customStyle="1" w:styleId="lrzxr">
+    <w:name w:val="lrzxr"/>
+    <w:basedOn w:val="DefaultParagraphFont"/>
+    <w:rsid w:val="0042767F"/>
   </w:style>
 </w:styles>
 </file>
@@ -54993,24 +56387,6 @@
 </file>
 
 <file path=customXml/item1.xml><?xml version="1.0" encoding="utf-8"?>
-<p:properties xmlns:p="http://schemas.microsoft.com/office/2006/metadata/properties" xmlns:xsi="http://www.w3.org/2001/XMLSchema-instance" xmlns:pc="http://schemas.microsoft.com/office/infopath/2007/PartnerControls">
-  <documentManagement>
-    <PublishingExpirationDate xmlns="http://schemas.microsoft.com/sharepoint/v3" xsi:nil="true"/>
-    <PublishingStartDate xmlns="http://schemas.microsoft.com/sharepoint/v3" xsi:nil="true"/>
-  </documentManagement>
-</p:properties>
-</file>
-
-<file path=customXml/item2.xml><?xml version="1.0" encoding="utf-8"?>
-<?mso-contentType ?>
-<FormTemplates xmlns="http://schemas.microsoft.com/sharepoint/v3/contenttype/forms">
-  <Display>DocumentLibraryForm</Display>
-  <Edit>DocumentLibraryForm</Edit>
-  <New>DocumentLibraryForm</New>
-</FormTemplates>
-</file>
-
-<file path=customXml/item3.xml><?xml version="1.0" encoding="utf-8"?>
 <ct:contentTypeSchema xmlns:ct="http://schemas.microsoft.com/office/2006/metadata/contentType" xmlns:ma="http://schemas.microsoft.com/office/2006/metadata/properties/metaAttributes" ct:_="" ma:_="" ma:contentTypeName="Dokument" ma:contentTypeID="0x010100B66C8D9AD9F7D9479DE77A693B25DDBE" ma:contentTypeVersion="1" ma:contentTypeDescription="Utwórz nowy dokument." ma:contentTypeScope="" ma:versionID="bf8c2989cee3c9ee40630531748196a8">
   <xsd:schema xmlns:xsd="http://www.w3.org/2001/XMLSchema" xmlns:xs="http://www.w3.org/2001/XMLSchema" xmlns:p="http://schemas.microsoft.com/office/2006/metadata/properties" xmlns:ns1="http://schemas.microsoft.com/sharepoint/v3" targetNamespace="http://schemas.microsoft.com/office/2006/metadata/properties" ma:root="true" ma:fieldsID="7b6143a39bfc01292e68ba233f6269a5" ns1:_="">
     <xsd:import namespace="http://schemas.microsoft.com/sharepoint/v3"/>
@@ -55142,29 +56518,29 @@
 </ct:contentTypeSchema>
 </file>
 
+<file path=customXml/item2.xml><?xml version="1.0" encoding="utf-8"?>
+<?mso-contentType ?>
+<FormTemplates xmlns="http://schemas.microsoft.com/sharepoint/v3/contenttype/forms">
+  <Display>DocumentLibraryForm</Display>
+  <Edit>DocumentLibraryForm</Edit>
+  <New>DocumentLibraryForm</New>
+</FormTemplates>
+</file>
+
+<file path=customXml/item3.xml><?xml version="1.0" encoding="utf-8"?>
+<p:properties xmlns:p="http://schemas.microsoft.com/office/2006/metadata/properties" xmlns:xsi="http://www.w3.org/2001/XMLSchema-instance" xmlns:pc="http://schemas.microsoft.com/office/infopath/2007/PartnerControls">
+  <documentManagement>
+    <PublishingExpirationDate xmlns="http://schemas.microsoft.com/sharepoint/v3" xsi:nil="true"/>
+    <PublishingStartDate xmlns="http://schemas.microsoft.com/sharepoint/v3" xsi:nil="true"/>
+  </documentManagement>
+</p:properties>
+</file>
+
 <file path=customXml/item4.xml><?xml version="1.0" encoding="utf-8"?>
 <b:Sources xmlns:b="http://schemas.openxmlformats.org/officeDocument/2006/bibliography" xmlns="http://schemas.openxmlformats.org/officeDocument/2006/bibliography" SelectedStyle="\APASixthEditionOfficeOnline.xsl" StyleName="APA" Version="6"/>
 </file>
 
 <file path=customXml/itemProps1.xml><?xml version="1.0" encoding="utf-8"?>
-<ds:datastoreItem xmlns:ds="http://schemas.openxmlformats.org/officeDocument/2006/customXml" ds:itemID="{740FFA33-53B2-47D9-8CDB-AE504A910E25}">
-  <ds:schemaRefs>
-    <ds:schemaRef ds:uri="http://schemas.microsoft.com/office/2006/metadata/properties"/>
-    <ds:schemaRef ds:uri="http://schemas.microsoft.com/office/infopath/2007/PartnerControls"/>
-    <ds:schemaRef ds:uri="http://schemas.microsoft.com/sharepoint/v3"/>
-  </ds:schemaRefs>
-</ds:datastoreItem>
-</file>
-
-<file path=customXml/itemProps2.xml><?xml version="1.0" encoding="utf-8"?>
-<ds:datastoreItem xmlns:ds="http://schemas.openxmlformats.org/officeDocument/2006/customXml" ds:itemID="{8FA9B255-FEFE-4089-8A1A-751DCDC29B51}">
-  <ds:schemaRefs>
-    <ds:schemaRef ds:uri="http://schemas.microsoft.com/sharepoint/v3/contenttype/forms"/>
-  </ds:schemaRefs>
-</ds:datastoreItem>
-</file>
-
-<file path=customXml/itemProps3.xml><?xml version="1.0" encoding="utf-8"?>
 <ds:datastoreItem xmlns:ds="http://schemas.openxmlformats.org/officeDocument/2006/customXml" ds:itemID="{7964BE2C-DB70-45EF-A493-3BF1C39B9A6B}">
   <ds:schemaRefs>
     <ds:schemaRef ds:uri="http://schemas.microsoft.com/office/2006/metadata/contentType"/>
@@ -55182,8 +56558,26 @@
 </ds:datastoreItem>
 </file>
 
+<file path=customXml/itemProps2.xml><?xml version="1.0" encoding="utf-8"?>
+<ds:datastoreItem xmlns:ds="http://schemas.openxmlformats.org/officeDocument/2006/customXml" ds:itemID="{8FA9B255-FEFE-4089-8A1A-751DCDC29B51}">
+  <ds:schemaRefs>
+    <ds:schemaRef ds:uri="http://schemas.microsoft.com/sharepoint/v3/contenttype/forms"/>
+  </ds:schemaRefs>
+</ds:datastoreItem>
+</file>
+
+<file path=customXml/itemProps3.xml><?xml version="1.0" encoding="utf-8"?>
+<ds:datastoreItem xmlns:ds="http://schemas.openxmlformats.org/officeDocument/2006/customXml" ds:itemID="{740FFA33-53B2-47D9-8CDB-AE504A910E25}">
+  <ds:schemaRefs>
+    <ds:schemaRef ds:uri="http://schemas.microsoft.com/office/2006/metadata/properties"/>
+    <ds:schemaRef ds:uri="http://schemas.microsoft.com/office/infopath/2007/PartnerControls"/>
+    <ds:schemaRef ds:uri="http://schemas.microsoft.com/sharepoint/v3"/>
+  </ds:schemaRefs>
+</ds:datastoreItem>
+</file>
+
 <file path=customXml/itemProps4.xml><?xml version="1.0" encoding="utf-8"?>
-<ds:datastoreItem xmlns:ds="http://schemas.openxmlformats.org/officeDocument/2006/customXml" ds:itemID="{E28F5115-FF14-414A-BE04-AB86BEB855D5}">
+<ds:datastoreItem xmlns:ds="http://schemas.openxmlformats.org/officeDocument/2006/customXml" ds:itemID="{E0B2E829-640C-4AA4-89DF-790777D9301E}">
   <ds:schemaRefs>
     <ds:schemaRef ds:uri="http://schemas.openxmlformats.org/officeDocument/2006/bibliography"/>
   </ds:schemaRefs>

</xml_diff>

<commit_message>
Last revision - to be approved.
</commit_message>
<xml_diff>
--- a/Licencjat.docx
+++ b/Licencjat.docx
@@ -617,6 +617,15 @@
         <w:rPr>
           <w:b/>
         </w:rPr>
+        <w:sectPr>
+          <w:footerReference w:type="default" r:id="rId12"/>
+          <w:footerReference w:type="first" r:id="rId13"/>
+          <w:pgSz w:w="11906" w:h="16838"/>
+          <w:pgMar w:top="1417" w:right="1417" w:bottom="1417" w:left="1417" w:header="708" w:footer="708" w:gutter="0"/>
+          <w:cols w:space="708"/>
+          <w:titlePg/>
+          <w:docGrid w:linePitch="360"/>
+        </w:sectPr>
       </w:pPr>
     </w:p>
     <w:p>
@@ -627,9 +636,20 @@
           <w:b/>
         </w:rPr>
       </w:pPr>
+    </w:p>
+    <w:p>
+      <w:pPr>
+        <w:spacing w:after="60"/>
+        <w:jc w:val="center"/>
+        <w:rPr>
+          <w:b/>
+        </w:rPr>
+      </w:pPr>
       <w:r>
         <w:br w:type="page"/>
       </w:r>
+      <w:bookmarkStart w:id="0" w:name="_GoBack"/>
+      <w:bookmarkEnd w:id="0"/>
       <w:r>
         <w:rPr>
           <w:b/>
@@ -2301,12 +2321,12 @@
       <w:r>
         <w:br w:type="page"/>
       </w:r>
-      <w:bookmarkStart w:id="0" w:name="_Toc532112379"/>
+      <w:bookmarkStart w:id="1" w:name="_Toc532112379"/>
       <w:r>
         <w:lastRenderedPageBreak/>
         <w:t>Wstęp</w:t>
       </w:r>
-      <w:bookmarkEnd w:id="0"/>
+      <w:bookmarkEnd w:id="1"/>
     </w:p>
     <w:p>
       <w:pPr>
@@ -2370,7 +2390,22 @@
         <w:t>ów</w:t>
       </w:r>
       <w:r>
-        <w:t xml:space="preserve"> ma podłoże psychologiczne i możliwe jest wyeliminowanie tego zjawiska przez manipulację czynnikami psychologicznymi</w:t>
+        <w:t xml:space="preserve"> ma podłoże psychologiczne i możliwe jest wyeliminowanie tego zjawiska przez</w:t>
+      </w:r>
+      <w:r>
+        <w:t xml:space="preserve"> wykorzystanie </w:t>
+      </w:r>
+      <w:r>
+        <w:t>czynnik</w:t>
+      </w:r>
+      <w:r>
+        <w:t>ów</w:t>
+      </w:r>
+      <w:r>
+        <w:t xml:space="preserve"> psychologiczny</w:t>
+      </w:r>
+      <w:r>
+        <w:t>ch</w:t>
       </w:r>
       <w:r>
         <w:t>,</w:t>
@@ -2417,7 +2452,19 @@
         <w:t xml:space="preserve"> Analiza </w:t>
       </w:r>
       <w:r>
-        <w:t>rozpoczyna się od wstępu ekonomiczno-</w:t>
+        <w:t xml:space="preserve">rozpoczyna się od </w:t>
+      </w:r>
+      <w:r>
+        <w:t>wprowadzeni</w:t>
+      </w:r>
+      <w:r>
+        <w:t>a</w:t>
+      </w:r>
+      <w:r>
+        <w:t xml:space="preserve"> </w:t>
+      </w:r>
+      <w:r>
+        <w:t>ekonomiczno-</w:t>
       </w:r>
       <w:r>
         <w:t>filozoficznego</w:t>
@@ -2602,7 +2649,11 @@
         <w:t xml:space="preserve"> W dalszej części badania</w:t>
       </w:r>
       <w:r>
-        <w:t xml:space="preserve"> podstawowy model gry wzbogacony zostaje o możliwość wielokrotnego podejmowania decyzji wraz z postępem czasu. Tym samym rozpatrywane zostają gry o nieskończonym horyzoncie czasowym. Wyprowadzenie dodatkowych wzorów oraz wykorzystanie ich do symulacji pozwala na estymacje punktów obojętności dla graczy. Następnie możliwe jest wyznaczenie przedziałów wartości parametrów, dla których gracze posiadają optymalne strategie. </w:t>
+        <w:t xml:space="preserve"> podstawowy model gry wzbogacony zostaje o możliwość wielokrotnego podejmowania decyzji wraz z postępem czasu. Tym samym rozpatrywane zostają gry o nieskończonym horyzoncie czasowym. Wyprowadzenie dodatkowych wzorów oraz wykorzystanie ich do symulacji pozwala na estymacje punktów obojętności dla graczy. </w:t>
+      </w:r>
+      <w:r>
+        <w:lastRenderedPageBreak/>
+        <w:t xml:space="preserve">Następnie możliwe jest wyznaczenie przedziałów wartości parametrów, dla których gracze posiadają optymalne strategie. </w:t>
       </w:r>
     </w:p>
     <w:p>
@@ -2610,9 +2661,13 @@
         <w:jc w:val="both"/>
       </w:pPr>
       <w:r>
-        <w:lastRenderedPageBreak/>
         <w:tab/>
-        <w:t xml:space="preserve">Ostatecznie, posiadając rozwiązany podstawowy model </w:t>
+      </w:r>
+      <w:r>
+        <w:t>Z kolei</w:t>
+      </w:r>
+      <w:r>
+        <w:t xml:space="preserve">, posiadając rozwiązany podstawowy model </w:t>
       </w:r>
       <w:r>
         <w:t>oraz model o nieskończonym horyzoncie czasowym</w:t>
@@ -2621,7 +2676,19 @@
         <w:t>,</w:t>
       </w:r>
       <w:r>
-        <w:t xml:space="preserve"> wynoszone zostają wnioski na temat tego, jakie decyzje organów państwowych mogą sprzyjać albo przeciwstawiać się przestępstwom podatkowym.</w:t>
+        <w:t xml:space="preserve"> </w:t>
+      </w:r>
+      <w:r>
+        <w:t xml:space="preserve">sformułowane będą </w:t>
+      </w:r>
+      <w:r>
+        <w:t>wnioski na temat tego, jakie decyzje organów państwowych mogą sprzyjać albo przeciw</w:t>
+      </w:r>
+      <w:r>
+        <w:t>działać</w:t>
+      </w:r>
+      <w:r>
+        <w:t xml:space="preserve"> przestępstwom podatkowym.</w:t>
       </w:r>
     </w:p>
     <w:p>
@@ -2636,7 +2703,13 @@
         <w:t>jest</w:t>
       </w:r>
       <w:r>
-        <w:t xml:space="preserve"> interesującym zjawiskom podatkowym, które nie mieszczą się</w:t>
+        <w:t xml:space="preserve"> </w:t>
+      </w:r>
+      <w:r>
+        <w:t xml:space="preserve">pewnym </w:t>
+      </w:r>
+      <w:r>
+        <w:t>zjawiskom podatkowym, które nie mieszczą się</w:t>
       </w:r>
       <w:r>
         <w:t xml:space="preserve"> w</w:t>
@@ -2651,7 +2724,13 @@
       </w:pPr>
       <w:r>
         <w:tab/>
-        <w:t xml:space="preserve">Jako pierwszy modelowany zostaje cały naród przy pomocy prostych funkcji użyteczności. </w:t>
+        <w:t xml:space="preserve">Jako pierwszy modelowany </w:t>
+      </w:r>
+      <w:r>
+        <w:t xml:space="preserve">jest </w:t>
+      </w:r>
+      <w:r>
+        <w:t xml:space="preserve">cały naród przy pomocy prostych funkcji użyteczności. </w:t>
       </w:r>
       <w:r>
         <w:t>Badanie pozwala na ustalenie wartości podatników zamożnych oraz podatników niezamożnych dla budżetu państwa oraz wyznaczenie czynników, poprzez które organy państwowe wpływają na skłonność do uchylania się od podatku na skalę</w:t>
@@ -2675,7 +2754,31 @@
         <w:t>stanowi</w:t>
       </w:r>
       <w:r>
-        <w:t xml:space="preserve"> korupcja. Wyprowadzona zostaje prosta gra Bayesa, która pozwala uwzględnić prawdopodobieństwo trafienia na skorumpowanego urzędnika oraz wyprowadzić optymalne strategie oszusta podatkowego w obliczu niepewności sukcesu próby przekupstwa</w:t>
+        <w:t xml:space="preserve"> korupcja. </w:t>
+      </w:r>
+      <w:r>
+        <w:t>Sformułowano</w:t>
+      </w:r>
+      <w:r>
+        <w:t xml:space="preserve"> prost</w:t>
+      </w:r>
+      <w:r>
+        <w:t>ą</w:t>
+      </w:r>
+      <w:r>
+        <w:t xml:space="preserve"> gr</w:t>
+      </w:r>
+      <w:r>
+        <w:t>ę</w:t>
+      </w:r>
+      <w:r>
+        <w:t xml:space="preserve"> Bayesa, która pozwala uwzględnić prawdopodobieństwo trafienia na skorumpowanego urzędnika oraz wyprowadzić optymalne strategie oszusta podatkowego w obliczu niepewności </w:t>
+      </w:r>
+      <w:r>
+        <w:t xml:space="preserve">co do rezultatu </w:t>
+      </w:r>
+      <w:r>
+        <w:t>próby przekupstwa</w:t>
       </w:r>
       <w:r>
         <w:t>.</w:t>
@@ -2687,19 +2790,42 @@
       </w:pPr>
       <w:r>
         <w:tab/>
-        <w:t xml:space="preserve">Ostatecznie zgrupowane </w:t>
-      </w:r>
-      <w:r>
-        <w:t>zostają</w:t>
-      </w:r>
-      <w:r>
-        <w:t xml:space="preserve"> wszystkie ważniejsze obserwacje zauważone w pracy. Zdobyta wiedza pozwoli na ostateczne zweryfikowanie hipotezy </w:t>
-      </w:r>
-      <w:r>
-        <w:t>całości analizy</w:t>
-      </w:r>
-      <w:r>
-        <w:t xml:space="preserve"> oraz przedstawienie potencjalnych zastosowań odkrytych zależności.</w:t>
+      </w:r>
+      <w:r>
+        <w:t>W podsumowaniu zebrano</w:t>
+      </w:r>
+      <w:r>
+        <w:t xml:space="preserve"> wszystkie ważniejsze obserwacje </w:t>
+      </w:r>
+      <w:r>
+        <w:t xml:space="preserve">zidentyfikowane </w:t>
+      </w:r>
+      <w:r>
+        <w:t>w pracy. Zdobyta wiedza pozwoli</w:t>
+      </w:r>
+      <w:r>
+        <w:t>ła</w:t>
+      </w:r>
+      <w:r>
+        <w:t xml:space="preserve"> na zweryfikowanie hipotezy </w:t>
+      </w:r>
+      <w:r>
+        <w:t>głównej</w:t>
+      </w:r>
+      <w:r>
+        <w:t xml:space="preserve"> oraz </w:t>
+      </w:r>
+      <w:r>
+        <w:t xml:space="preserve">na </w:t>
+      </w:r>
+      <w:r>
+        <w:t xml:space="preserve">przedstawienie potencjalnych zastosowań </w:t>
+      </w:r>
+      <w:r>
+        <w:t xml:space="preserve">zaobserwowanych </w:t>
+      </w:r>
+      <w:r>
+        <w:t>zależności.</w:t>
       </w:r>
     </w:p>
     <w:p>
@@ -2718,7 +2844,7 @@
           <w:szCs w:val="28"/>
         </w:rPr>
       </w:pPr>
-      <w:bookmarkStart w:id="1" w:name="_Toc532112380"/>
+      <w:bookmarkStart w:id="2" w:name="_Toc532112380"/>
       <w:r>
         <w:rPr>
           <w:sz w:val="28"/>
@@ -2755,7 +2881,7 @@
         </w:rPr>
         <w:t>spekty</w:t>
       </w:r>
-      <w:bookmarkEnd w:id="1"/>
+      <w:bookmarkEnd w:id="2"/>
     </w:p>
     <w:p>
       <w:pPr>
@@ -2923,11 +3049,11 @@
           <w:numId w:val="30"/>
         </w:numPr>
       </w:pPr>
-      <w:bookmarkStart w:id="2" w:name="_Toc532112381"/>
+      <w:bookmarkStart w:id="3" w:name="_Toc532112381"/>
       <w:r>
         <w:t>Aspekt ekonomiczny</w:t>
       </w:r>
-      <w:bookmarkEnd w:id="2"/>
+      <w:bookmarkEnd w:id="3"/>
     </w:p>
     <w:p>
       <w:pPr>
@@ -3054,6 +3180,9 @@
       <w:pPr>
         <w:jc w:val="both"/>
         <w:sectPr>
+          <w:headerReference w:type="default" r:id="rId14"/>
+          <w:footerReference w:type="default" r:id="rId15"/>
+          <w:type w:val="continuous"/>
           <w:pgSz w:w="11906" w:h="16838"/>
           <w:pgMar w:top="1417" w:right="1417" w:bottom="1417" w:left="1417" w:header="708" w:footer="708" w:gutter="0"/>
           <w:cols w:space="708"/>
@@ -3067,8 +3196,8 @@
         <w:pStyle w:val="Caption"/>
         <w:spacing w:after="0" w:line="276" w:lineRule="auto"/>
       </w:pPr>
-      <w:bookmarkStart w:id="3" w:name="_Ref519950774"/>
-      <w:bookmarkStart w:id="4" w:name="_Toc530492263"/>
+      <w:bookmarkStart w:id="4" w:name="_Ref519950774"/>
+      <w:bookmarkStart w:id="5" w:name="_Toc530492263"/>
       <w:r>
         <w:lastRenderedPageBreak/>
         <w:t xml:space="preserve">Tabela </w:t>
@@ -3103,7 +3232,7 @@
         </w:rPr>
         <w:fldChar w:fldCharType="end"/>
       </w:r>
-      <w:bookmarkEnd w:id="3"/>
+      <w:bookmarkEnd w:id="4"/>
       <w:r>
         <w:t xml:space="preserve"> Procentowy udział w PKB poszczególnych wydatków sektora finansów publi</w:t>
       </w:r>
@@ -3113,7 +3242,7 @@
       <w:r>
         <w:t>znych</w:t>
       </w:r>
-      <w:bookmarkEnd w:id="4"/>
+      <w:bookmarkEnd w:id="5"/>
       <w:r>
         <w:t xml:space="preserve"> </w:t>
       </w:r>
@@ -3987,13 +4116,25 @@
         <w:t xml:space="preserve">obro automatycznie podwyższa jego cenę lub obniża przychody producenta. </w:t>
       </w:r>
       <w:r>
-        <w:t>Tym samym możliwa jest manipulacja krzyw</w:t>
+        <w:t>Tym samym możliw</w:t>
       </w:r>
       <w:r>
         <w:t>y</w:t>
       </w:r>
       <w:r>
-        <w:t>mi popytu i podaży. Ten fakt jest wykorzystywany celem usunięcia z rynku produktów</w:t>
+        <w:t xml:space="preserve"> jest </w:t>
+      </w:r>
+      <w:r>
+        <w:t>wpływ na</w:t>
+      </w:r>
+      <w:r>
+        <w:t xml:space="preserve"> krzyw</w:t>
+      </w:r>
+      <w:r>
+        <w:t>e</w:t>
+      </w:r>
+      <w:r>
+        <w:t xml:space="preserve"> popytu i podaży. Ten fakt jest wykorzystywany celem usunięcia z rynku produktów</w:t>
       </w:r>
       <w:r>
         <w:t xml:space="preserve"> szkodliwych, na przykład wspomnian</w:t>
@@ -4064,14 +4205,14 @@
       <w:r>
         <w:t>Rozważania na ten temat prowadził już Henry Hazlitt</w:t>
       </w:r>
-      <w:bookmarkStart w:id="5" w:name="_Ref528429036"/>
+      <w:bookmarkStart w:id="6" w:name="_Ref528429036"/>
       <w:r>
         <w:rPr>
           <w:rStyle w:val="FootnoteReference"/>
         </w:rPr>
         <w:footnoteReference w:id="1"/>
       </w:r>
-      <w:bookmarkEnd w:id="5"/>
+      <w:bookmarkEnd w:id="6"/>
       <w:r>
         <w:t>.</w:t>
       </w:r>
@@ -4318,7 +4459,15 @@
         <w:t>achodu.</w:t>
       </w:r>
       <w:r>
-        <w:t xml:space="preserve"> Argument ten jest jednak również często stawiany państwom kapitalistycznym. Henry Hazlitt w swojej pracy „Economics in One Lesson”</w:t>
+        <w:t xml:space="preserve"> Argument ten jest jednak również często stawiany państwom kapitalistycznym. Henry Hazlitt w swojej pracy „</w:t>
+      </w:r>
+      <w:proofErr w:type="spellStart"/>
+      <w:r>
+        <w:t>Economics</w:t>
+      </w:r>
+      <w:proofErr w:type="spellEnd"/>
+      <w:r>
+        <w:t xml:space="preserve"> in One Lesson”</w:t>
       </w:r>
       <w:r>
         <w:fldChar w:fldCharType="begin"/>
@@ -4458,11 +4607,11 @@
           <w:numId w:val="30"/>
         </w:numPr>
       </w:pPr>
-      <w:bookmarkStart w:id="6" w:name="_Toc532112382"/>
+      <w:bookmarkStart w:id="7" w:name="_Toc532112382"/>
       <w:r>
         <w:t>Aspekt rachunkowościowy</w:t>
       </w:r>
-      <w:bookmarkEnd w:id="6"/>
+      <w:bookmarkEnd w:id="7"/>
     </w:p>
     <w:p>
       <w:pPr>
@@ -4652,14 +4801,14 @@
       <w:r>
         <w:t>Utworzenie zrozumiałego i efektywnego systemu to zadanie, z którym mierzą się narody od stuleci</w:t>
       </w:r>
-      <w:bookmarkStart w:id="7" w:name="_Ref528430827"/>
+      <w:bookmarkStart w:id="8" w:name="_Ref528430827"/>
       <w:r>
         <w:rPr>
           <w:rStyle w:val="FootnoteReference"/>
         </w:rPr>
         <w:footnoteReference w:id="3"/>
       </w:r>
-      <w:bookmarkEnd w:id="7"/>
+      <w:bookmarkEnd w:id="8"/>
       <w:r>
         <w:t>.</w:t>
       </w:r>
@@ -5362,11 +5511,11 @@
         <w:t>usługi</w:t>
       </w:r>
       <w:r>
-        <w:t xml:space="preserve">. Podmioty płacące podatek pośredni nie są bezpośrednio zobowiązane do ich zapłaty. Podatki pośrednie przerzucane są na inny podmiot. </w:t>
+        <w:t xml:space="preserve">. Podmioty płacące podatek pośredni nie są bezpośrednio </w:t>
       </w:r>
       <w:r>
         <w:lastRenderedPageBreak/>
-        <w:t xml:space="preserve">Nie uwzględniają one zdolności płatniczej podatnika. Najważniejszy </w:t>
+        <w:t xml:space="preserve">zobowiązane do ich zapłaty. Podatki pośrednie przerzucane są na inny podmiot. Nie uwzględniają one zdolności płatniczej podatnika. Najważniejszy </w:t>
       </w:r>
       <w:r>
         <w:t xml:space="preserve">spośród nich </w:t>
@@ -5739,12 +5888,11 @@
           <w:numId w:val="30"/>
         </w:numPr>
       </w:pPr>
-      <w:bookmarkStart w:id="8" w:name="_Toc532112383"/>
-      <w:r>
-        <w:lastRenderedPageBreak/>
+      <w:bookmarkStart w:id="9" w:name="_Toc532112383"/>
+      <w:r>
         <w:t>Aspekt przestępczy</w:t>
       </w:r>
-      <w:bookmarkEnd w:id="8"/>
+      <w:bookmarkEnd w:id="9"/>
     </w:p>
     <w:p>
       <w:pPr>
@@ -6020,10 +6168,7 @@
         <w:t xml:space="preserve">omiędzy </w:t>
       </w:r>
       <w:r>
-        <w:t>p</w:t>
-      </w:r>
-      <w:r>
-        <w:t>rzedstawionymi</w:t>
+        <w:t>przedstawionymi</w:t>
       </w:r>
       <w:r>
         <w:t xml:space="preserve"> pojęciami występują znaczne różnice </w:t>
@@ -6173,7 +6318,11 @@
         <w:t xml:space="preserve">i </w:t>
       </w:r>
       <w:r>
-        <w:t xml:space="preserve">polegające na zastosowaniu najszybszej możliwej amortyzacji dla danego aktywa i tym samym maksymalizacje kosztów uzyskania przychodów </w:t>
+        <w:t xml:space="preserve">polegające na zastosowaniu najszybszej możliwej amortyzacji dla danego aktywa i tym samym maksymalizacje kosztów uzyskania </w:t>
+      </w:r>
+      <w:r>
+        <w:lastRenderedPageBreak/>
+        <w:t xml:space="preserve">przychodów </w:t>
       </w:r>
       <w:r>
         <w:t xml:space="preserve">w bieżącym roku </w:t>
@@ -6209,11 +6358,7 @@
         <w:t xml:space="preserve"> należy</w:t>
       </w:r>
       <w:r>
-        <w:t xml:space="preserve"> jednak pamiętać o </w:t>
-      </w:r>
-      <w:r>
-        <w:lastRenderedPageBreak/>
-        <w:t xml:space="preserve">stosowaniu współczynników amortyzacji </w:t>
+        <w:t xml:space="preserve"> jednak pamiętać o stosowaniu współczynników amortyzacji </w:t>
       </w:r>
       <w:r>
         <w:t xml:space="preserve">nie wykraczających poza limity </w:t>
@@ -6764,6 +6909,7 @@
         <w:rPr>
           <w:b/>
         </w:rPr>
+        <w:lastRenderedPageBreak/>
         <w:t>k</w:t>
       </w:r>
       <w:r>
@@ -6791,11 +6937,7 @@
         <w:t xml:space="preserve"> on</w:t>
       </w:r>
       <w:r>
-        <w:t xml:space="preserve"> dużo wyższy </w:t>
-      </w:r>
-      <w:r>
-        <w:lastRenderedPageBreak/>
-        <w:t>dochód niż w roku stanowiącym podstawę ustalania zaliczek na podatek</w:t>
+        <w:t xml:space="preserve"> dużo wyższy dochód niż w roku stanowiącym podstawę ustalania zaliczek na podatek</w:t>
       </w:r>
       <w:r>
         <w:t>;</w:t>
@@ -6942,10 +7084,7 @@
         <w:t xml:space="preserve"> w pełni legalne</w:t>
       </w:r>
       <w:r>
-        <w:t>, ale tak</w:t>
-      </w:r>
-      <w:r>
-        <w:t>że polecane przez specjalistów od optymalizacji podatkowej,</w:t>
+        <w:t>, ale także polecane przez specjalistów od optymalizacji podatkowej,</w:t>
       </w:r>
       <w:r>
         <w:t xml:space="preserve"> a tym samym </w:t>
@@ -7150,10 +7289,7 @@
         <w:t>ceł specyficznych, czyli</w:t>
       </w:r>
       <w:r>
-        <w:t xml:space="preserve"> określ</w:t>
-      </w:r>
-      <w:r>
-        <w:t>anych</w:t>
+        <w:t xml:space="preserve"> określanych</w:t>
       </w:r>
       <w:r>
         <w:t xml:space="preserve"> w ramach tej samej grupy towarowej, </w:t>
@@ -7346,13 +7482,35 @@
         <w:t>Stanowi to jeden</w:t>
       </w:r>
       <w:r>
-        <w:t xml:space="preserve"> z podręcznikowych przykładów zamazania granic pomiędzy uchylaniem się od podatku a unikaniem podatku. </w:t>
+        <w:t xml:space="preserve"> z podręcznikowych przykładów zamazania granic </w:t>
+      </w:r>
+      <w:r>
+        <w:lastRenderedPageBreak/>
+        <w:t xml:space="preserve">pomiędzy uchylaniem się od podatku a unikaniem podatku. </w:t>
       </w:r>
       <w:r>
         <w:t>Pomimo wyraźnej kontrowersyjności tego działania o</w:t>
       </w:r>
       <w:r>
-        <w:t>dpowiednia manipulacja przepisami pozwala na zastosowanie tej strategii przy jednoczesnym</w:t>
+        <w:t>dpowiedni</w:t>
+      </w:r>
+      <w:r>
+        <w:t>e</w:t>
+      </w:r>
+      <w:r>
+        <w:t xml:space="preserve"> </w:t>
+      </w:r>
+      <w:r>
+        <w:t>wykorzystanie</w:t>
+      </w:r>
+      <w:r>
+        <w:t xml:space="preserve"> przepis</w:t>
+      </w:r>
+      <w:r>
+        <w:t>ów</w:t>
+      </w:r>
+      <w:r>
+        <w:t xml:space="preserve"> pozwala na zastosowanie tej strategii przy jednoczesnym</w:t>
       </w:r>
       <w:r>
         <w:t xml:space="preserve"> zachowaniu legalności całe</w:t>
@@ -7369,7 +7527,6 @@
         </w:rPr>
       </w:pPr>
       <w:r>
-        <w:lastRenderedPageBreak/>
         <w:tab/>
       </w:r>
       <w:r>
@@ -7847,14 +8004,14 @@
       <w:r>
         <w:t>o</w:t>
       </w:r>
-      <w:bookmarkStart w:id="9" w:name="_Ref528674757"/>
+      <w:bookmarkStart w:id="10" w:name="_Ref528674757"/>
       <w:r>
         <w:rPr>
           <w:rStyle w:val="FootnoteReference"/>
         </w:rPr>
         <w:footnoteReference w:id="8"/>
       </w:r>
-      <w:bookmarkEnd w:id="9"/>
+      <w:bookmarkEnd w:id="10"/>
       <w:r>
         <w:t xml:space="preserve"> </w:t>
       </w:r>
@@ -7898,10 +8055,7 @@
         <w:t xml:space="preserve"> im jest ona bogatsza</w:t>
       </w:r>
       <w:r>
-        <w:t>, niwelując tym samy</w:t>
-      </w:r>
-      <w:r>
-        <w:t>m</w:t>
+        <w:t>, niwelując tym samym</w:t>
       </w:r>
       <w:r>
         <w:t xml:space="preserve"> efekt większego prawdopodobieństwa kontroli.</w:t>
@@ -8091,7 +8245,7 @@
           <w:szCs w:val="28"/>
         </w:rPr>
       </w:pPr>
-      <w:bookmarkStart w:id="10" w:name="_Toc532112384"/>
+      <w:bookmarkStart w:id="11" w:name="_Toc532112384"/>
       <w:r>
         <w:rPr>
           <w:sz w:val="28"/>
@@ -8107,7 +8261,7 @@
         </w:rPr>
         <w:t>Model skłonności do uchylania się od podatku</w:t>
       </w:r>
-      <w:bookmarkEnd w:id="10"/>
+      <w:bookmarkEnd w:id="11"/>
     </w:p>
     <w:p>
       <w:pPr>
@@ -8216,14 +8370,14 @@
           <w:lang w:eastAsia="pl-PL"/>
         </w:rPr>
       </w:pPr>
-      <w:bookmarkStart w:id="11" w:name="_Toc532112385"/>
+      <w:bookmarkStart w:id="12" w:name="_Toc532112385"/>
       <w:r>
         <w:rPr>
           <w:lang w:eastAsia="pl-PL"/>
         </w:rPr>
         <w:t>Podstawowy model skłonności do unikania podatku</w:t>
       </w:r>
-      <w:bookmarkEnd w:id="11"/>
+      <w:bookmarkEnd w:id="12"/>
     </w:p>
     <w:p>
       <w:pPr>
@@ -8410,7 +8564,6 @@
           <w:b/>
           <w:lang w:eastAsia="pl-PL"/>
         </w:rPr>
-        <w:lastRenderedPageBreak/>
         <w:t xml:space="preserve">Strategie </w:t>
       </w:r>
       <w:r>
@@ -9025,6 +9178,7 @@
         <w:rPr>
           <w:lang w:eastAsia="pl-PL"/>
         </w:rPr>
+        <w:lastRenderedPageBreak/>
         <w:br w:type="page"/>
       </w:r>
     </w:p>
@@ -9036,8 +9190,8 @@
           <w:noProof/>
         </w:rPr>
       </w:pPr>
-      <w:bookmarkStart w:id="12" w:name="_Ref518032970"/>
-      <w:bookmarkStart w:id="13" w:name="_Toc528675726"/>
+      <w:bookmarkStart w:id="13" w:name="_Ref518032970"/>
+      <w:bookmarkStart w:id="14" w:name="_Toc528675726"/>
       <w:r>
         <w:lastRenderedPageBreak/>
         <w:t xml:space="preserve">Rysunek </w:t>
@@ -9072,14 +9226,14 @@
         </w:rPr>
         <w:fldChar w:fldCharType="end"/>
       </w:r>
-      <w:bookmarkEnd w:id="12"/>
+      <w:bookmarkEnd w:id="13"/>
       <w:r>
         <w:rPr>
           <w:noProof/>
         </w:rPr>
         <w:t xml:space="preserve"> Proces wyznaczania dochodów</w:t>
       </w:r>
-      <w:bookmarkEnd w:id="13"/>
+      <w:bookmarkEnd w:id="14"/>
       <w:r>
         <w:rPr>
           <w:noProof/>
@@ -9123,7 +9277,7 @@
                     <pic:cNvPicPr/>
                   </pic:nvPicPr>
                   <pic:blipFill>
-                    <a:blip r:embed="rId12">
+                    <a:blip r:embed="rId16">
                       <a:extLst>
                         <a:ext uri="{28A0092B-C50C-407E-A947-70E740481C1C}">
                           <a14:useLocalDpi xmlns:a14="http://schemas.microsoft.com/office/drawing/2010/main" val="0"/>
@@ -9860,7 +10014,7 @@
           <w:lang w:eastAsia="pl-PL"/>
         </w:rPr>
       </w:pPr>
-      <w:bookmarkStart w:id="14" w:name="_Toc532112386"/>
+      <w:bookmarkStart w:id="15" w:name="_Toc532112386"/>
       <w:r>
         <w:rPr>
           <w:b/>
@@ -9873,7 +10027,7 @@
         </w:rPr>
         <w:t>niedoszacowania dochodów</w:t>
       </w:r>
-      <w:bookmarkEnd w:id="14"/>
+      <w:bookmarkEnd w:id="15"/>
     </w:p>
     <w:p>
       <w:pPr>
@@ -10381,8 +10535,8 @@
           <w:noProof/>
         </w:rPr>
       </w:pPr>
-      <w:bookmarkStart w:id="15" w:name="_Ref518037686"/>
-      <w:bookmarkStart w:id="16" w:name="_Toc530492264"/>
+      <w:bookmarkStart w:id="16" w:name="_Ref518037686"/>
+      <w:bookmarkStart w:id="17" w:name="_Toc530492264"/>
       <w:r>
         <w:t xml:space="preserve">Tabela </w:t>
       </w:r>
@@ -10416,7 +10570,7 @@
         </w:rPr>
         <w:fldChar w:fldCharType="end"/>
       </w:r>
-      <w:bookmarkEnd w:id="15"/>
+      <w:bookmarkEnd w:id="16"/>
       <w:r>
         <w:rPr>
           <w:noProof/>
@@ -10429,7 +10583,7 @@
         </w:rPr>
         <w:t>, przypadek niedoszacowania dochodów</w:t>
       </w:r>
-      <w:bookmarkEnd w:id="16"/>
+      <w:bookmarkEnd w:id="17"/>
     </w:p>
     <w:p>
       <w:pPr>
@@ -13372,10 +13526,7 @@
         <w:t>dostępu do informacji o jego oczekiwanym dochodzie. Trafianie przez urząd z szacunkiem dochodu oraz usuwanie asymetrii informacji pomiędzy podatnikiem a urzędem znacznie zwiększyłoby ryzyko</w:t>
       </w:r>
       <w:r>
-        <w:t xml:space="preserve"> kontroli</w:t>
-      </w:r>
-      <w:r>
-        <w:t>, co jest najrozsądniejszym rozwiązaniem.</w:t>
+        <w:t xml:space="preserve"> kontroli, co jest najrozsądniejszym rozwiązaniem.</w:t>
       </w:r>
       <w:r>
         <w:t xml:space="preserve"> </w:t>
@@ -15310,7 +15461,7 @@
           <w:noProof/>
         </w:rPr>
       </w:pPr>
-      <w:bookmarkStart w:id="17" w:name="_Toc528675727"/>
+      <w:bookmarkStart w:id="18" w:name="_Toc528675727"/>
       <w:r>
         <w:t xml:space="preserve">Rysunek </w:t>
       </w:r>
@@ -15362,7 +15513,7 @@
         </w:rPr>
         <w:t xml:space="preserve"> najlepszej odpowiedzi dla strategii mieszanej</w:t>
       </w:r>
-      <w:bookmarkEnd w:id="17"/>
+      <w:bookmarkEnd w:id="18"/>
       <w:r>
         <w:rPr>
           <w:noProof/>
@@ -15399,7 +15550,7 @@
                     <pic:cNvPicPr/>
                   </pic:nvPicPr>
                   <pic:blipFill>
-                    <a:blip r:embed="rId13">
+                    <a:blip r:embed="rId17">
                       <a:extLst>
                         <a:ext uri="{28A0092B-C50C-407E-A947-70E740481C1C}">
                           <a14:useLocalDpi xmlns:a14="http://schemas.microsoft.com/office/drawing/2010/main" val="0"/>
@@ -15988,7 +16139,7 @@
           <w:b/>
         </w:rPr>
       </w:pPr>
-      <w:bookmarkStart w:id="18" w:name="_Toc532112387"/>
+      <w:bookmarkStart w:id="19" w:name="_Toc532112387"/>
       <w:r>
         <w:rPr>
           <w:b/>
@@ -16001,7 +16152,7 @@
         </w:rPr>
         <w:t>przeszacowania dochodów</w:t>
       </w:r>
-      <w:bookmarkEnd w:id="18"/>
+      <w:bookmarkEnd w:id="19"/>
     </w:p>
     <w:p>
       <w:pPr>
@@ -16642,8 +16793,8 @@
           <w:noProof/>
         </w:rPr>
       </w:pPr>
-      <w:bookmarkStart w:id="19" w:name="_Ref518206626"/>
-      <w:bookmarkStart w:id="20" w:name="_Toc530492265"/>
+      <w:bookmarkStart w:id="20" w:name="_Ref518206626"/>
+      <w:bookmarkStart w:id="21" w:name="_Toc530492265"/>
       <w:r>
         <w:t xml:space="preserve">Tabela </w:t>
       </w:r>
@@ -16677,14 +16828,14 @@
         </w:rPr>
         <w:fldChar w:fldCharType="end"/>
       </w:r>
-      <w:bookmarkEnd w:id="19"/>
+      <w:bookmarkEnd w:id="20"/>
       <w:r>
         <w:rPr>
           <w:noProof/>
         </w:rPr>
         <w:t xml:space="preserve"> Macierz wypłat dla podstawowego modelu, przypdaek przeszacowania dochodów</w:t>
       </w:r>
-      <w:bookmarkEnd w:id="20"/>
+      <w:bookmarkEnd w:id="21"/>
       <w:r>
         <w:rPr>
           <w:noProof/>
@@ -19146,13 +19297,7 @@
         <w:rPr>
           <w:lang w:eastAsia="pl-PL"/>
         </w:rPr>
-        <w:t>nie są zagrożeni</w:t>
-      </w:r>
-      <w:r>
-        <w:rPr>
-          <w:lang w:eastAsia="pl-PL"/>
-        </w:rPr>
-        <w:t>, w</w:t>
+        <w:t>nie są zagrożeni, w</w:t>
       </w:r>
       <w:r>
         <w:rPr>
@@ -19250,14 +19395,14 @@
           <w:lang w:eastAsia="pl-PL"/>
         </w:rPr>
       </w:pPr>
-      <w:bookmarkStart w:id="21" w:name="_Toc532112388"/>
+      <w:bookmarkStart w:id="22" w:name="_Toc532112388"/>
       <w:r>
         <w:rPr>
           <w:lang w:eastAsia="pl-PL"/>
         </w:rPr>
         <w:t>Analiza szeregu decyzji</w:t>
       </w:r>
-      <w:bookmarkEnd w:id="21"/>
+      <w:bookmarkEnd w:id="22"/>
     </w:p>
     <w:p>
       <w:pPr>
@@ -19383,7 +19528,7 @@
           <w:noProof/>
         </w:rPr>
       </w:pPr>
-      <w:bookmarkStart w:id="22" w:name="_Toc530492266"/>
+      <w:bookmarkStart w:id="23" w:name="_Toc530492266"/>
       <w:r>
         <w:t xml:space="preserve">Tabela </w:t>
       </w:r>
@@ -19423,7 +19568,7 @@
         </w:rPr>
         <w:t xml:space="preserve"> Macierz wypłat podatnika w nieskończenie powtarzanej grze</w:t>
       </w:r>
-      <w:bookmarkEnd w:id="22"/>
+      <w:bookmarkEnd w:id="23"/>
       <w:r>
         <w:rPr>
           <w:noProof/>
@@ -20712,7 +20857,7 @@
           <w:b/>
         </w:rPr>
       </w:pPr>
-      <w:bookmarkStart w:id="23" w:name="_Toc532112389"/>
+      <w:bookmarkStart w:id="24" w:name="_Toc532112389"/>
       <w:r>
         <w:rPr>
           <w:b/>
@@ -20731,7 +20876,7 @@
         </w:rPr>
         <w:t>szacowania dochodów</w:t>
       </w:r>
-      <w:bookmarkEnd w:id="23"/>
+      <w:bookmarkEnd w:id="24"/>
     </w:p>
     <w:p>
       <w:pPr>
@@ -21291,8 +21436,8 @@
           <w:noProof/>
         </w:rPr>
       </w:pPr>
-      <w:bookmarkStart w:id="24" w:name="_Ref518594035"/>
-      <w:bookmarkStart w:id="25" w:name="_Toc528675728"/>
+      <w:bookmarkStart w:id="25" w:name="_Ref518594035"/>
+      <w:bookmarkStart w:id="26" w:name="_Toc528675728"/>
       <w:r>
         <w:t xml:space="preserve">Rysunek </w:t>
       </w:r>
@@ -21326,14 +21471,14 @@
         </w:rPr>
         <w:fldChar w:fldCharType="end"/>
       </w:r>
-      <w:bookmarkEnd w:id="24"/>
+      <w:bookmarkEnd w:id="25"/>
       <w:r>
         <w:rPr>
           <w:noProof/>
         </w:rPr>
         <w:t xml:space="preserve"> Współczynniki powtarzanych gier, przypadek niedoszacowania dochodów</w:t>
       </w:r>
-      <w:bookmarkEnd w:id="25"/>
+      <w:bookmarkEnd w:id="26"/>
       <w:r>
         <w:rPr>
           <w:noProof/>
@@ -21363,7 +21508,7 @@
             <wp:cNvGraphicFramePr/>
             <a:graphic xmlns:a="http://schemas.openxmlformats.org/drawingml/2006/main">
               <a:graphicData uri="http://schemas.openxmlformats.org/drawingml/2006/chart">
-                <c:chart xmlns:c="http://schemas.openxmlformats.org/drawingml/2006/chart" xmlns:r="http://schemas.openxmlformats.org/officeDocument/2006/relationships" r:id="rId14"/>
+                <c:chart xmlns:c="http://schemas.openxmlformats.org/drawingml/2006/chart" xmlns:r="http://schemas.openxmlformats.org/officeDocument/2006/relationships" r:id="rId18"/>
               </a:graphicData>
             </a:graphic>
           </wp:inline>
@@ -21605,8 +21750,8 @@
           <w:noProof/>
         </w:rPr>
       </w:pPr>
-      <w:bookmarkStart w:id="26" w:name="_Ref518835628"/>
-      <w:bookmarkStart w:id="27" w:name="_Toc528675729"/>
+      <w:bookmarkStart w:id="27" w:name="_Ref518835628"/>
+      <w:bookmarkStart w:id="28" w:name="_Toc528675729"/>
       <w:r>
         <w:t xml:space="preserve">Rysunek </w:t>
       </w:r>
@@ -21640,14 +21785,14 @@
         </w:rPr>
         <w:fldChar w:fldCharType="end"/>
       </w:r>
-      <w:bookmarkEnd w:id="26"/>
+      <w:bookmarkEnd w:id="27"/>
       <w:r>
         <w:rPr>
           <w:noProof/>
         </w:rPr>
         <w:t xml:space="preserve"> Zdyskontowana średnia wypłat dla strategii 1.</w:t>
       </w:r>
-      <w:bookmarkEnd w:id="27"/>
+      <w:bookmarkEnd w:id="28"/>
       <w:r>
         <w:rPr>
           <w:noProof/>
@@ -21676,7 +21821,7 @@
                     <pic:cNvPicPr/>
                   </pic:nvPicPr>
                   <pic:blipFill>
-                    <a:blip r:embed="rId15">
+                    <a:blip r:embed="rId19">
                       <a:extLst>
                         <a:ext uri="{28A0092B-C50C-407E-A947-70E740481C1C}">
                           <a14:useLocalDpi xmlns:a14="http://schemas.microsoft.com/office/drawing/2010/main" val="0"/>
@@ -21738,8 +21883,8 @@
       <w:r>
         <w:br w:type="column"/>
       </w:r>
-      <w:bookmarkStart w:id="28" w:name="_Ref518835633"/>
-      <w:bookmarkStart w:id="29" w:name="_Toc528675730"/>
+      <w:bookmarkStart w:id="29" w:name="_Ref518835633"/>
+      <w:bookmarkStart w:id="30" w:name="_Toc528675730"/>
       <w:r>
         <w:t xml:space="preserve">Rysunek </w:t>
       </w:r>
@@ -21773,14 +21918,14 @@
         </w:rPr>
         <w:fldChar w:fldCharType="end"/>
       </w:r>
-      <w:bookmarkEnd w:id="28"/>
+      <w:bookmarkEnd w:id="29"/>
       <w:r>
         <w:rPr>
           <w:noProof/>
         </w:rPr>
         <w:t xml:space="preserve"> Zdyskontowana średnia wypłat dla strategii 2.</w:t>
       </w:r>
-      <w:bookmarkEnd w:id="29"/>
+      <w:bookmarkEnd w:id="30"/>
       <w:r>
         <w:rPr>
           <w:noProof/>
@@ -21819,7 +21964,7 @@
                     <pic:cNvPicPr/>
                   </pic:nvPicPr>
                   <pic:blipFill>
-                    <a:blip r:embed="rId16">
+                    <a:blip r:embed="rId20">
                       <a:extLst>
                         <a:ext uri="{28A0092B-C50C-407E-A947-70E740481C1C}">
                           <a14:useLocalDpi xmlns:a14="http://schemas.microsoft.com/office/drawing/2010/main" val="0"/>
@@ -21940,7 +22085,7 @@
           <w:b/>
         </w:rPr>
       </w:pPr>
-      <w:bookmarkStart w:id="30" w:name="_Toc532112390"/>
+      <w:bookmarkStart w:id="31" w:name="_Toc532112390"/>
       <w:r>
         <w:rPr>
           <w:b/>
@@ -21959,7 +22104,7 @@
         </w:rPr>
         <w:t>szacowania dochodów</w:t>
       </w:r>
-      <w:bookmarkEnd w:id="30"/>
+      <w:bookmarkEnd w:id="31"/>
     </w:p>
     <w:p>
       <w:pPr>
@@ -22550,8 +22695,8 @@
           <w:noProof/>
         </w:rPr>
       </w:pPr>
-      <w:bookmarkStart w:id="31" w:name="_Ref518837229"/>
-      <w:bookmarkStart w:id="32" w:name="_Toc528675731"/>
+      <w:bookmarkStart w:id="32" w:name="_Ref518837229"/>
+      <w:bookmarkStart w:id="33" w:name="_Toc528675731"/>
       <w:r>
         <w:t xml:space="preserve">Rysunek </w:t>
       </w:r>
@@ -22585,14 +22730,14 @@
         </w:rPr>
         <w:fldChar w:fldCharType="end"/>
       </w:r>
-      <w:bookmarkEnd w:id="31"/>
+      <w:bookmarkEnd w:id="32"/>
       <w:r>
         <w:rPr>
           <w:noProof/>
         </w:rPr>
         <w:t xml:space="preserve"> Współczynniki powtarzanych gier, przypadek przeszacowania dochodów</w:t>
       </w:r>
-      <w:bookmarkEnd w:id="32"/>
+      <w:bookmarkEnd w:id="33"/>
       <w:r>
         <w:rPr>
           <w:noProof/>
@@ -22634,7 +22779,7 @@
             <wp:cNvGraphicFramePr/>
             <a:graphic xmlns:a="http://schemas.openxmlformats.org/drawingml/2006/main">
               <a:graphicData uri="http://schemas.openxmlformats.org/drawingml/2006/chart">
-                <c:chart xmlns:c="http://schemas.openxmlformats.org/drawingml/2006/chart" xmlns:r="http://schemas.openxmlformats.org/officeDocument/2006/relationships" r:id="rId17"/>
+                <c:chart xmlns:c="http://schemas.openxmlformats.org/drawingml/2006/chart" xmlns:r="http://schemas.openxmlformats.org/officeDocument/2006/relationships" r:id="rId21"/>
               </a:graphicData>
             </a:graphic>
           </wp:inline>
@@ -22860,19 +23005,13 @@
         <w:t xml:space="preserve"> nieustępliwość </w:t>
       </w:r>
       <w:r>
-        <w:t>organu kontroluj</w:t>
-      </w:r>
-      <w:r>
-        <w:t>ącego</w:t>
+        <w:t>organu kontrolującego</w:t>
       </w:r>
       <w:r>
         <w:t xml:space="preserve"> po złapaniu</w:t>
       </w:r>
       <w:r>
-        <w:t xml:space="preserve"> </w:t>
-      </w:r>
-      <w:r>
-        <w:t>nieuczciwego</w:t>
+        <w:t xml:space="preserve"> nieuczciwego</w:t>
       </w:r>
       <w:r>
         <w:t xml:space="preserve"> podatnika. Spodziewać się można, że urealnienie tego założenia, poprzez </w:t>
@@ -22928,10 +23067,7 @@
         <w:t xml:space="preserve"> </w:t>
       </w:r>
       <w:r>
-        <w:t>wi</w:t>
-      </w:r>
-      <w:r>
-        <w:t>zyty organu kontrolującego</w:t>
+        <w:t>wizyty organu kontrolującego</w:t>
       </w:r>
       <w:r>
         <w:t xml:space="preserve"> sprawi</w:t>
@@ -23001,7 +23137,7 @@
           <w:szCs w:val="28"/>
         </w:rPr>
       </w:pPr>
-      <w:bookmarkStart w:id="33" w:name="_Toc532112391"/>
+      <w:bookmarkStart w:id="34" w:name="_Toc532112391"/>
       <w:r>
         <w:rPr>
           <w:sz w:val="28"/>
@@ -23031,7 +23167,7 @@
         </w:rPr>
         <w:t>Modele dodatkowe</w:t>
       </w:r>
-      <w:bookmarkEnd w:id="33"/>
+      <w:bookmarkEnd w:id="34"/>
     </w:p>
     <w:p>
       <w:r>
@@ -23077,12 +23213,12 @@
           <w:lang w:eastAsia="pl-PL"/>
         </w:rPr>
       </w:pPr>
-      <w:bookmarkStart w:id="34" w:name="_Toc530497754"/>
-      <w:bookmarkStart w:id="35" w:name="_Toc530498713"/>
-      <w:bookmarkStart w:id="36" w:name="_Toc532112392"/>
-      <w:bookmarkEnd w:id="34"/>
+      <w:bookmarkStart w:id="35" w:name="_Toc530497754"/>
+      <w:bookmarkStart w:id="36" w:name="_Toc530498713"/>
+      <w:bookmarkStart w:id="37" w:name="_Toc532112392"/>
       <w:bookmarkEnd w:id="35"/>
       <w:bookmarkEnd w:id="36"/>
+      <w:bookmarkEnd w:id="37"/>
     </w:p>
     <w:p>
       <w:pPr>
@@ -23095,14 +23231,14 @@
           <w:lang w:eastAsia="pl-PL"/>
         </w:rPr>
       </w:pPr>
-      <w:bookmarkStart w:id="37" w:name="_Toc532112393"/>
+      <w:bookmarkStart w:id="38" w:name="_Toc532112393"/>
       <w:r>
         <w:rPr>
           <w:lang w:eastAsia="pl-PL"/>
         </w:rPr>
         <w:t>Zagregowany model państwa</w:t>
       </w:r>
-      <w:bookmarkEnd w:id="37"/>
+      <w:bookmarkEnd w:id="38"/>
     </w:p>
     <w:p>
       <w:pPr>
@@ -23200,7 +23336,21 @@
           <w:lang w:eastAsia="pl-PL"/>
         </w:rPr>
         <w:tab/>
-        <w:t>Wnioski wyciągnięte z poprzednich gier wyraźnie wskazują na to, że osoby uzyskujące dochód podlegający wyższej stawce podatkowej będą bardziej skłonne do uchylenia się od podatku. Tym samym w państwie takim jak Polska wyodrębnić można dwie grupy obywateli. Pierwsza uzyskująca dochód niski oraz średni dochód i nie przekraczająca progu podatkowego oraz druga, która zarabia znacznie więcej i musi odprowadzać większy podatek. Można założyć, że urząd podatkowy jest świadom</w:t>
+        <w:t xml:space="preserve">Wnioski wyciągnięte z poprzednich gier wyraźnie wskazują na to, że osoby uzyskujące dochód podlegający wyższej stawce podatkowej będą bardziej skłonne do uchylenia się od podatku. Tym samym w państwie takim jak Polska wyodrębnić można dwie grupy obywateli. Pierwsza uzyskująca dochód niski oraz średni dochód i </w:t>
+      </w:r>
+      <w:proofErr w:type="gramStart"/>
+      <w:r>
+        <w:rPr>
+          <w:lang w:eastAsia="pl-PL"/>
+        </w:rPr>
+        <w:t>nie przekraczająca</w:t>
+      </w:r>
+      <w:proofErr w:type="gramEnd"/>
+      <w:r>
+        <w:rPr>
+          <w:lang w:eastAsia="pl-PL"/>
+        </w:rPr>
+        <w:t xml:space="preserve"> progu podatkowego oraz druga, która zarabia znacznie więcej i musi odprowadzać większy podatek. Można założyć, że urząd podatkowy jest świadom</w:t>
       </w:r>
       <w:r>
         <w:rPr>
@@ -27413,14 +27563,14 @@
         <w:rPr>
           <w:lang w:eastAsia="pl-PL"/>
         </w:rPr>
-        <w:t xml:space="preserve"> gdy wysokie podatki powodują masowy exodus od świata praworządnego odprowadzania </w:t>
+        <w:t xml:space="preserve"> </w:t>
       </w:r>
       <w:r>
         <w:rPr>
           <w:lang w:eastAsia="pl-PL"/>
         </w:rPr>
         <w:lastRenderedPageBreak/>
-        <w:t xml:space="preserve">należności i skurczenie się wpływów do budżetu. </w:t>
+        <w:t xml:space="preserve">gdy wysokie podatki powodują masowy exodus od świata praworządnego odprowadzania należności i skurczenie się wpływów do budżetu. </w:t>
       </w:r>
       <w:r>
         <w:rPr>
@@ -27479,7 +27629,7 @@
           <w:noProof/>
         </w:rPr>
       </w:pPr>
-      <w:bookmarkStart w:id="38" w:name="_Toc528675732"/>
+      <w:bookmarkStart w:id="39" w:name="_Toc528675732"/>
       <w:r>
         <w:t xml:space="preserve">Rysunek </w:t>
       </w:r>
@@ -27519,7 +27669,7 @@
         </w:rPr>
         <w:t xml:space="preserve"> Krzywa Laffera</w:t>
       </w:r>
-      <w:bookmarkEnd w:id="38"/>
+      <w:bookmarkEnd w:id="39"/>
       <w:r>
         <w:rPr>
           <w:noProof/>
@@ -27580,7 +27730,7 @@
                     <pic:cNvPicPr/>
                   </pic:nvPicPr>
                   <pic:blipFill>
-                    <a:blip r:embed="rId18">
+                    <a:blip r:embed="rId22">
                       <a:extLst>
                         <a:ext uri="{28A0092B-C50C-407E-A947-70E740481C1C}">
                           <a14:useLocalDpi xmlns:a14="http://schemas.microsoft.com/office/drawing/2010/main" val="0"/>
@@ -27860,7 +28010,21 @@
         <w:rPr>
           <w:lang w:eastAsia="pl-PL"/>
         </w:rPr>
-        <w:t>. Klasa niska i średnia uiszcza normalny podatek</w:t>
+        <w:t xml:space="preserve">. Klasa niska i średnia </w:t>
+      </w:r>
+      <w:proofErr w:type="gramStart"/>
+      <w:r>
+        <w:rPr>
+          <w:lang w:eastAsia="pl-PL"/>
+        </w:rPr>
+        <w:t>uiszcza</w:t>
+      </w:r>
+      <w:proofErr w:type="gramEnd"/>
+      <w:r>
+        <w:rPr>
+          <w:lang w:eastAsia="pl-PL"/>
+        </w:rPr>
+        <w:t xml:space="preserve"> normalny podatek</w:t>
       </w:r>
       <w:r>
         <w:rPr>
@@ -28211,13 +28375,7 @@
         <w:rPr>
           <w:lang w:eastAsia="pl-PL"/>
         </w:rPr>
-        <w:t>znaczne</w:t>
-      </w:r>
-      <w:r>
-        <w:rPr>
-          <w:lang w:eastAsia="pl-PL"/>
-        </w:rPr>
-        <w:t>go</w:t>
+        <w:t>znacznego</w:t>
       </w:r>
       <w:r>
         <w:rPr>
@@ -28289,7 +28447,14 @@
         <w:rPr>
           <w:lang w:eastAsia="pl-PL"/>
         </w:rPr>
-        <w:t xml:space="preserve"> oddająca podatki zostanie bardziej obciążona i będzie bardziej skłonna do uchylenia się od </w:t>
+        <w:t xml:space="preserve"> oddająca podatki zostanie bardziej </w:t>
+      </w:r>
+      <w:r>
+        <w:rPr>
+          <w:lang w:eastAsia="pl-PL"/>
+        </w:rPr>
+        <w:lastRenderedPageBreak/>
+        <w:t xml:space="preserve">obciążona i będzie bardziej skłonna do uchylenia się od </w:t>
       </w:r>
       <w:r>
         <w:rPr>
@@ -28307,14 +28472,7 @@
         <w:rPr>
           <w:lang w:eastAsia="pl-PL"/>
         </w:rPr>
-        <w:t xml:space="preserve">W tym samym czasie osoby </w:t>
-      </w:r>
-      <w:r>
-        <w:rPr>
-          <w:lang w:eastAsia="pl-PL"/>
-        </w:rPr>
-        <w:lastRenderedPageBreak/>
-        <w:t>oszukujące będą utwierdzone w skuteczności swojego działania. Ostatecznie wpływy do budżetu zmaleją jeszcze bardziej</w:t>
+        <w:t>W tym samym czasie osoby oszukujące będą utwierdzone w skuteczności swojego działania. Ostatecznie wpływy do budżetu zmaleją jeszcze bardziej</w:t>
       </w:r>
       <w:r>
         <w:rPr>
@@ -28454,7 +28612,14 @@
         <w:rPr>
           <w:lang w:eastAsia="pl-PL"/>
         </w:rPr>
-        <w:t>Ostatecznie nakreślone zostały możliwe ścieżki rozwoju sytuacji państwa w przypadku, gdy system podatkowy sprawia, że opłaca się lub nie</w:t>
+        <w:t xml:space="preserve">Ostatecznie nakreślone zostały możliwe ścieżki rozwoju sytuacji państwa w przypadku, gdy system podatkowy sprawia, że opłaca się lub </w:t>
+      </w:r>
+      <w:proofErr w:type="gramStart"/>
+      <w:r>
+        <w:rPr>
+          <w:lang w:eastAsia="pl-PL"/>
+        </w:rPr>
+        <w:t>nie</w:t>
       </w:r>
       <w:r>
         <w:rPr>
@@ -28466,7 +28631,14 @@
         <w:rPr>
           <w:lang w:eastAsia="pl-PL"/>
         </w:rPr>
-        <w:t xml:space="preserve">uchylanie się w skali makroekonomicznej. </w:t>
+        <w:t>uchylanie</w:t>
+      </w:r>
+      <w:proofErr w:type="gramEnd"/>
+      <w:r>
+        <w:rPr>
+          <w:lang w:eastAsia="pl-PL"/>
+        </w:rPr>
+        <w:t xml:space="preserve"> się w skali makroekonomicznej. </w:t>
       </w:r>
     </w:p>
     <w:p>
@@ -28489,14 +28661,14 @@
           <w:lang w:eastAsia="pl-PL"/>
         </w:rPr>
       </w:pPr>
-      <w:bookmarkStart w:id="39" w:name="_Toc532112394"/>
+      <w:bookmarkStart w:id="40" w:name="_Toc532112394"/>
       <w:r>
         <w:rPr>
           <w:lang w:eastAsia="pl-PL"/>
         </w:rPr>
         <w:t>Korupcja</w:t>
       </w:r>
-      <w:bookmarkEnd w:id="39"/>
+      <w:bookmarkEnd w:id="40"/>
     </w:p>
     <w:p>
       <w:pPr>
@@ -28821,7 +28993,14 @@
         <w:rPr>
           <w:lang w:eastAsia="pl-PL"/>
         </w:rPr>
-        <w:t xml:space="preserve"> Nie obniża to wartości merytorycznych analizy</w:t>
+        <w:t xml:space="preserve"> Nie obniża to wartości merytorycznych </w:t>
+      </w:r>
+      <w:r>
+        <w:rPr>
+          <w:lang w:eastAsia="pl-PL"/>
+        </w:rPr>
+        <w:lastRenderedPageBreak/>
+        <w:t>analizy</w:t>
       </w:r>
       <w:r>
         <w:rPr>
@@ -28864,7 +29043,7 @@
           <w:noProof/>
         </w:rPr>
       </w:pPr>
-      <w:bookmarkStart w:id="40" w:name="_Toc530492267"/>
+      <w:bookmarkStart w:id="41" w:name="_Toc530492267"/>
       <w:r>
         <w:t xml:space="preserve">Tabela </w:t>
       </w:r>
@@ -28925,7 +29104,7 @@
         </w:rPr>
         <w:t>, urzędnik praworządny</w:t>
       </w:r>
-      <w:bookmarkEnd w:id="40"/>
+      <w:bookmarkEnd w:id="41"/>
       <w:r>
         <w:rPr>
           <w:noProof/>
@@ -29207,7 +29386,7 @@
           <w:noProof/>
         </w:rPr>
       </w:pPr>
-      <w:bookmarkStart w:id="41" w:name="_Toc530492268"/>
+      <w:bookmarkStart w:id="42" w:name="_Toc530492268"/>
       <w:r>
         <w:t xml:space="preserve">Tabela </w:t>
       </w:r>
@@ -29274,7 +29453,7 @@
         </w:rPr>
         <w:t>, urzędnik skorumpowany</w:t>
       </w:r>
-      <w:bookmarkEnd w:id="41"/>
+      <w:bookmarkEnd w:id="42"/>
       <w:r>
         <w:rPr>
           <w:noProof/>
@@ -29554,7 +29733,7 @@
           <w:noProof/>
         </w:rPr>
       </w:pPr>
-      <w:bookmarkStart w:id="42" w:name="_Toc530492269"/>
+      <w:bookmarkStart w:id="43" w:name="_Toc530492269"/>
       <w:r>
         <w:t xml:space="preserve">Tabela </w:t>
       </w:r>
@@ -29615,7 +29794,7 @@
         </w:rPr>
         <w:t>, wersja kompletna</w:t>
       </w:r>
-      <w:bookmarkEnd w:id="42"/>
+      <w:bookmarkEnd w:id="43"/>
       <w:r>
         <w:rPr>
           <w:noProof/>
@@ -30239,10 +30418,7 @@
         <w:t xml:space="preserve"> oszustw podatkow</w:t>
       </w:r>
       <w:r>
-        <w:t>ych</w:t>
-      </w:r>
-      <w:r>
-        <w:t>,</w:t>
+        <w:t>ych,</w:t>
       </w:r>
       <w:r>
         <w:t xml:space="preserve"> jeśli jest on pewien, że urzędnik przyjmie łapówkę. Z drugiej strony urzędnikowi opłaca się </w:t>
@@ -30349,11 +30525,11 @@
         <w:t>przysporzy</w:t>
       </w:r>
       <w:r>
-        <w:t xml:space="preserve"> więcej problemów. Jest to prawdopodobnie skutek zbyt dużych uproszczeń w stosunku do tej specyficznej gry, której wynik jest ściśle uzależniony od wartości każdego parametru. Zauważyć można za to, że ten przypadek jest częściowo uwzględniony przez podstawowy model </w:t>
+        <w:t xml:space="preserve"> więcej problemów. Jest to prawdopodobnie skutek zbyt dużych uproszczeń w stosunku do tej specyficznej </w:t>
       </w:r>
       <w:r>
         <w:lastRenderedPageBreak/>
-        <w:t xml:space="preserve">skłonności do uchylania się od podatku. Kara za próbę oszustwa podatkowego może być oddana poprzez bardzo wysoką stopę </w:t>
+        <w:t xml:space="preserve">gry, której wynik jest ściśle uzależniony od wartości każdego parametru. Zauważyć można za to, że ten przypadek jest częściowo uwzględniony przez podstawowy model skłonności do uchylania się od podatku. Kara za próbę oszustwa podatkowego może być oddana poprzez bardzo wysoką stopę </w:t>
       </w:r>
       <w:r>
         <w:t>odsetek</w:t>
@@ -30441,10 +30617,7 @@
         <w:t xml:space="preserve"> Wywnioskować można, że brak kluczowej informacji o typie urzędnika powoduje, że niemożliwe jest podjęcie optymalnej strategii.</w:t>
       </w:r>
       <w:r>
-        <w:t xml:space="preserve"> Ca</w:t>
-      </w:r>
-      <w:r>
-        <w:t>łość jest zgodna z logiką, jednak niemożliwe staje się</w:t>
+        <w:t xml:space="preserve"> Całość jest zgodna z logiką, jednak niemożliwe staje się</w:t>
       </w:r>
       <w:r>
         <w:t xml:space="preserve"> podjęcie trafnej decyzji, jeśli niczego nie wiemy o naszym środowisku. </w:t>
@@ -30526,12 +30699,12 @@
       <w:pPr>
         <w:pStyle w:val="Heading1"/>
       </w:pPr>
-      <w:bookmarkStart w:id="43" w:name="_Toc532112395"/>
+      <w:bookmarkStart w:id="44" w:name="_Toc532112395"/>
       <w:r>
         <w:lastRenderedPageBreak/>
         <w:t>Zakończenie</w:t>
       </w:r>
-      <w:bookmarkEnd w:id="43"/>
+      <w:bookmarkEnd w:id="44"/>
     </w:p>
     <w:p>
       <w:pPr>
@@ -30560,10 +30733,7 @@
         <w:t>yjaśnienie pojęcia podatku z punktu widzenia różnych dziedzin nauki</w:t>
       </w:r>
       <w:r>
-        <w:t xml:space="preserve"> stanowiło wprowadzenie do omawianego materia</w:t>
-      </w:r>
-      <w:r>
-        <w:t>łu, s</w:t>
+        <w:t xml:space="preserve"> stanowiło wprowadzenie do omawianego materiału, s</w:t>
       </w:r>
       <w:r>
         <w:t>pojrzenie ekonomiczne umożliwiło zrozumienie sensu istnienia podatków oraz ich relacji z innymi parametrami systemów ekonomicznych</w:t>
@@ -30767,7 +30937,15 @@
         <w:t>doprowadzić do ich upadku</w:t>
       </w:r>
       <w:r>
-        <w:t xml:space="preserve">. Innym ciekawym przykładem są kultury całych narodów. Można zauważyć, że obywatel kraju w którym oszustwo podatkowe postrzegane jest bardzo negatywnie będzie mniej skłonny do tego czynu od obywatela kraju, w którym ucieczka przed fiskusem będzie uznana za oznakę </w:t>
+        <w:t xml:space="preserve">. Innym ciekawym przykładem są kultury całych narodów. Można zauważyć, że obywatel </w:t>
+      </w:r>
+      <w:proofErr w:type="gramStart"/>
+      <w:r>
+        <w:t>kraju</w:t>
+      </w:r>
+      <w:proofErr w:type="gramEnd"/>
+      <w:r>
+        <w:t xml:space="preserve"> w którym oszustwo podatkowe postrzegane jest bardzo negatywnie będzie mniej skłonny do tego czynu od obywatela kraju, w którym ucieczka przed fiskusem będzie uznana za oznakę </w:t>
       </w:r>
       <w:r>
         <w:t>zaradności.</w:t>
@@ -30794,7 +30972,11 @@
         <w:t>i</w:t>
       </w:r>
       <w:r>
-        <w:t xml:space="preserve"> informacji</w:t>
+        <w:t xml:space="preserve"> </w:t>
+      </w:r>
+      <w:r>
+        <w:lastRenderedPageBreak/>
+        <w:t>informacji</w:t>
       </w:r>
       <w:r>
         <w:t>,</w:t>
@@ -30809,11 +30991,7 @@
         <w:t xml:space="preserve"> możliwość zmniejszenia ilości przestępstw samą psychologią człowieka</w:t>
       </w:r>
       <w:r>
-        <w:t xml:space="preserve">, a </w:t>
-      </w:r>
-      <w:r>
-        <w:lastRenderedPageBreak/>
-        <w:t>k</w:t>
+        <w:t>, a k</w:t>
       </w:r>
       <w:r>
         <w:t xml:space="preserve">orupcja </w:t>
@@ -31048,8 +31226,6 @@
       <w:r>
         <w:t>, dlatego,</w:t>
       </w:r>
-      <w:bookmarkStart w:id="44" w:name="_GoBack"/>
-      <w:bookmarkEnd w:id="44"/>
       <w:r>
         <w:t xml:space="preserve"> </w:t>
       </w:r>
@@ -32185,569 +32361,775 @@
         <w:br w:type="page"/>
       </w:r>
     </w:p>
-    <w:p>
-      <w:pPr>
-        <w:pStyle w:val="Heading1"/>
-        <w:rPr>
-          <w:lang w:val="en-US"/>
-        </w:rPr>
-      </w:pPr>
-      <w:bookmarkStart w:id="47" w:name="_Toc532112398"/>
-      <w:r>
-        <w:rPr>
-          <w:lang w:val="en-US"/>
-        </w:rPr>
-        <w:lastRenderedPageBreak/>
-        <w:t>Bibliografia</w:t>
-      </w:r>
-      <w:bookmarkEnd w:id="47"/>
-    </w:p>
-    <w:p>
-      <w:pPr>
-        <w:pStyle w:val="ListParagraph"/>
-        <w:numPr>
-          <w:ilvl w:val="0"/>
-          <w:numId w:val="32"/>
-        </w:numPr>
-        <w:autoSpaceDE w:val="0"/>
-        <w:autoSpaceDN w:val="0"/>
-        <w:adjustRightInd w:val="0"/>
-        <w:spacing w:line="240" w:lineRule="auto"/>
-        <w:rPr>
-          <w:lang w:val="en-US"/>
-        </w:rPr>
-      </w:pPr>
-      <w:r>
-        <w:rPr>
-          <w:lang w:val="en-US"/>
-        </w:rPr>
-        <w:t xml:space="preserve">Allingham, Michael G., and A. Sandmo, </w:t>
-      </w:r>
-      <w:r>
-        <w:rPr>
-          <w:i/>
-          <w:lang w:val="en-US"/>
-        </w:rPr>
-        <w:t>Income Tax Evasion: A Theoretical Analysis</w:t>
-      </w:r>
-      <w:r>
-        <w:rPr>
-          <w:lang w:val="en-US"/>
-        </w:rPr>
-        <w:t>, 1972 Journal of Public Economics, 1(3-4)</w:t>
-      </w:r>
-    </w:p>
-    <w:p>
-      <w:pPr>
-        <w:pStyle w:val="ListParagraph"/>
-        <w:numPr>
-          <w:ilvl w:val="0"/>
-          <w:numId w:val="32"/>
-        </w:numPr>
-        <w:rPr>
-          <w:lang w:val="en-US"/>
-        </w:rPr>
-      </w:pPr>
-      <w:r>
-        <w:rPr>
-          <w:lang w:val="en-US"/>
-        </w:rPr>
-        <w:t xml:space="preserve">J. Alm, G. H. McClelland, W. D. Schulze, </w:t>
-      </w:r>
-      <w:r>
-        <w:rPr>
-          <w:i/>
-          <w:lang w:val="en-US"/>
-        </w:rPr>
-        <w:t>Why do people pay taxes?</w:t>
-      </w:r>
-      <w:r>
-        <w:rPr>
-          <w:lang w:val="en-US"/>
-        </w:rPr>
-        <w:t xml:space="preserve"> 1992 Journal of Public Economics, 48(21-38)</w:t>
-      </w:r>
-    </w:p>
-    <w:p>
-      <w:pPr>
-        <w:pStyle w:val="ListParagraph"/>
-        <w:numPr>
-          <w:ilvl w:val="0"/>
-          <w:numId w:val="32"/>
-        </w:numPr>
-        <w:rPr>
-          <w:lang w:val="en-US"/>
-        </w:rPr>
-      </w:pPr>
-      <w:r>
-        <w:rPr>
-          <w:lang w:val="en-US"/>
-        </w:rPr>
-        <w:t xml:space="preserve">Alstadsaeter, N.Johannesen, G. Zucman, </w:t>
-      </w:r>
-      <w:r>
-        <w:rPr>
-          <w:i/>
-          <w:lang w:val="en-US"/>
-        </w:rPr>
-        <w:t>Tax Evasion and Inequality</w:t>
-      </w:r>
-      <w:r>
-        <w:rPr>
-          <w:lang w:val="en-US"/>
-        </w:rPr>
-        <w:t>, 2018, https://gabriel-zucman.eu/files/AJZ2017.pdf , data dostępu(27.10.18)</w:t>
-      </w:r>
-    </w:p>
-    <w:p>
-      <w:pPr>
-        <w:pStyle w:val="FootnoteText"/>
-        <w:numPr>
-          <w:ilvl w:val="0"/>
-          <w:numId w:val="32"/>
-        </w:numPr>
-        <w:rPr>
-          <w:sz w:val="24"/>
+    <w:sdt>
+      <w:sdtPr>
+        <w:rPr>
+          <w:b w:val="0"/>
+          <w:bCs w:val="0"/>
+          <w:kern w:val="0"/>
           <w:szCs w:val="24"/>
-          <w:lang w:val="en-US"/>
-        </w:rPr>
-      </w:pPr>
-      <w:r>
-        <w:rPr>
-          <w:sz w:val="24"/>
-          <w:szCs w:val="24"/>
-          <w:lang w:val="en-US"/>
-        </w:rPr>
-        <w:t xml:space="preserve">J. C. Andvig, K. O. Moene, </w:t>
-      </w:r>
-      <w:r>
-        <w:rPr>
-          <w:i/>
-          <w:sz w:val="24"/>
-          <w:szCs w:val="24"/>
-          <w:lang w:val="en-US"/>
-        </w:rPr>
-        <w:t>How corruption may corrupt</w:t>
-      </w:r>
-      <w:r>
-        <w:rPr>
-          <w:sz w:val="24"/>
-          <w:szCs w:val="24"/>
-          <w:lang w:val="en-US"/>
-        </w:rPr>
-        <w:t>, 1990, Journal of Economic Behaviour and Organization 13 (1990), 63-76, North-Holland</w:t>
-      </w:r>
-    </w:p>
-    <w:p>
-      <w:pPr>
-        <w:pStyle w:val="ListParagraph"/>
-        <w:numPr>
-          <w:ilvl w:val="0"/>
-          <w:numId w:val="32"/>
-        </w:numPr>
-        <w:rPr>
-          <w:lang w:val="en-US"/>
-        </w:rPr>
-      </w:pPr>
-      <w:r>
-        <w:rPr>
-          <w:lang w:val="en-US"/>
-        </w:rPr>
-        <w:t xml:space="preserve">V. Antonenko, G. A. Ougolnitsky, </w:t>
-      </w:r>
-      <w:r>
-        <w:rPr>
-          <w:i/>
-          <w:lang w:val="en-US"/>
-        </w:rPr>
-        <w:t>Static Models of Corruption in Hierarchical Systems</w:t>
-      </w:r>
-      <w:r>
-        <w:rPr>
-          <w:lang w:val="en-US"/>
-        </w:rPr>
-        <w:t>, Advances in Systems Science and Applications (2013) Vol.13 No.1</w:t>
-      </w:r>
-    </w:p>
-    <w:p>
-      <w:pPr>
-        <w:pStyle w:val="FootnoteText"/>
-        <w:numPr>
-          <w:ilvl w:val="0"/>
-          <w:numId w:val="32"/>
-        </w:numPr>
-        <w:rPr>
-          <w:sz w:val="24"/>
-          <w:szCs w:val="24"/>
-          <w:lang w:val="en-US"/>
-        </w:rPr>
-      </w:pPr>
-      <w:r>
-        <w:rPr>
-          <w:sz w:val="24"/>
-          <w:szCs w:val="24"/>
-          <w:lang w:val="en-US"/>
-        </w:rPr>
-        <w:t xml:space="preserve">G. Becker, </w:t>
-      </w:r>
-      <w:r>
-        <w:rPr>
-          <w:i/>
-          <w:sz w:val="24"/>
-          <w:szCs w:val="24"/>
-          <w:lang w:val="en-US"/>
-        </w:rPr>
-        <w:t>Crime and Punishment: An Economic Approach</w:t>
-      </w:r>
-      <w:r>
-        <w:rPr>
-          <w:sz w:val="24"/>
-          <w:szCs w:val="24"/>
-          <w:lang w:val="en-US"/>
-        </w:rPr>
-        <w:t xml:space="preserve">, 1974, Essays in the Economics of Crime and Punishment (1-54), NBER </w:t>
-      </w:r>
-    </w:p>
-    <w:p>
-      <w:pPr>
-        <w:pStyle w:val="ListParagraph"/>
-        <w:numPr>
-          <w:ilvl w:val="0"/>
-          <w:numId w:val="32"/>
-        </w:numPr>
-        <w:rPr>
-          <w:lang w:val="en-US"/>
-        </w:rPr>
-      </w:pPr>
-      <w:r>
-        <w:rPr>
-          <w:lang w:val="en-US"/>
-        </w:rPr>
-        <w:t xml:space="preserve">H. Dixon, N. Allen, </w:t>
-      </w:r>
-      <w:r>
-        <w:rPr>
-          <w:i/>
-          <w:lang w:val="en-US"/>
-        </w:rPr>
-        <w:t>Paradise Papers: Queen's private estate invested millions in offshore funds, leaked files reveal</w:t>
-      </w:r>
-      <w:r>
-        <w:rPr>
-          <w:lang w:val="en-US"/>
-        </w:rPr>
-        <w:t>, The Telegraph, 6.11.2017 https://www.telegraph.co.uk/news/2017/11/05/paradise-papers-queen-bono-kept-money-offshore-funds-leaked/, data dostępu(27.10.18)</w:t>
-      </w:r>
-    </w:p>
-    <w:p>
-      <w:pPr>
-        <w:pStyle w:val="ListParagraph"/>
-        <w:numPr>
-          <w:ilvl w:val="0"/>
-          <w:numId w:val="32"/>
-        </w:numPr>
-        <w:rPr>
-          <w:lang w:val="en-US"/>
-        </w:rPr>
-      </w:pPr>
-      <w:r>
-        <w:rPr>
-          <w:lang w:val="en-US"/>
-        </w:rPr>
-        <w:t xml:space="preserve">J. Greenberg, </w:t>
-      </w:r>
-      <w:r>
-        <w:rPr>
-          <w:i/>
-          <w:lang w:val="en-US"/>
-        </w:rPr>
-        <w:t>Avoiding Tax Avoidance: A (Repeated) Game-Theoretic Approach</w:t>
-      </w:r>
-      <w:r>
-        <w:rPr>
-          <w:lang w:val="en-US"/>
-        </w:rPr>
-        <w:t>, 1984 Journal of Economic Theory 32, 1-13</w:t>
-      </w:r>
-    </w:p>
-    <w:p>
-      <w:pPr>
-        <w:pStyle w:val="ListParagraph"/>
-        <w:numPr>
-          <w:ilvl w:val="0"/>
-          <w:numId w:val="32"/>
-        </w:numPr>
-        <w:rPr>
-          <w:rStyle w:val="lrzxr"/>
-          <w:lang w:val="en-US"/>
-        </w:rPr>
-      </w:pPr>
-      <w:r>
-        <w:rPr>
-          <w:lang w:val="en-US"/>
-        </w:rPr>
-        <w:t>Henry Hazlitt</w:t>
-      </w:r>
-      <w:r>
-        <w:rPr>
-          <w:lang w:val="en-US"/>
-        </w:rPr>
-        <w:t xml:space="preserve">, </w:t>
-      </w:r>
-      <w:r>
-        <w:rPr>
-          <w:i/>
-          <w:lang w:val="en-US"/>
-        </w:rPr>
-        <w:t xml:space="preserve">Economics in One Lesson, </w:t>
-      </w:r>
-      <w:r>
-        <w:rPr>
-          <w:rStyle w:val="lrzxr"/>
-          <w:lang w:val="en-US"/>
-        </w:rPr>
-        <w:t>Harper, 1946</w:t>
-      </w:r>
-    </w:p>
-    <w:p>
-      <w:pPr>
-        <w:pStyle w:val="FootnoteText"/>
-        <w:numPr>
-          <w:ilvl w:val="0"/>
-          <w:numId w:val="32"/>
-        </w:numPr>
-        <w:rPr>
-          <w:sz w:val="24"/>
-          <w:szCs w:val="24"/>
-        </w:rPr>
-      </w:pPr>
-      <w:r>
-        <w:rPr>
-          <w:sz w:val="24"/>
-          <w:szCs w:val="24"/>
-        </w:rPr>
-        <w:t xml:space="preserve">J. Ickiewicz, </w:t>
-      </w:r>
-      <w:r>
-        <w:rPr>
-          <w:i/>
-          <w:sz w:val="24"/>
-          <w:szCs w:val="24"/>
-        </w:rPr>
-        <w:t>Obciążenia fiskalne przedsiębiorstw</w:t>
-      </w:r>
-      <w:r>
-        <w:rPr>
-          <w:sz w:val="24"/>
-          <w:szCs w:val="24"/>
-        </w:rPr>
-        <w:t>, Polskie Wydawnictwo Ekonomiczne, 2009 Warszawa</w:t>
-      </w:r>
-    </w:p>
-    <w:p>
-      <w:pPr>
-        <w:pStyle w:val="ListParagraph"/>
-        <w:numPr>
-          <w:ilvl w:val="0"/>
-          <w:numId w:val="32"/>
-        </w:numPr>
-      </w:pPr>
-      <w:r>
-        <w:t xml:space="preserve">M. Kurzac, </w:t>
-      </w:r>
-      <w:r>
-        <w:rPr>
-          <w:i/>
-        </w:rPr>
-        <w:t>Unikanie opodatkowania a uchylanie się od opodatkowania – o kryteriach rozróżniających</w:t>
-      </w:r>
-      <w:r>
-        <w:t>, CEJSH 2017, http://cejsh.icm.edu.pl/cejsh/element/bwmeta1.element.desklight-b23d0373-f073-4e09-9926-b2e8c8c1a611 , data dostępu (27.10.2018)</w:t>
-      </w:r>
-    </w:p>
-    <w:p>
-      <w:pPr>
-        <w:pStyle w:val="ListParagraph"/>
-        <w:numPr>
-          <w:ilvl w:val="0"/>
-          <w:numId w:val="32"/>
-        </w:numPr>
-      </w:pPr>
-      <w:r>
-        <w:t xml:space="preserve">R. Rosiński, </w:t>
-      </w:r>
-      <w:r>
-        <w:rPr>
-          <w:i/>
-        </w:rPr>
-        <w:t xml:space="preserve">Podatek i jego klasyfikacja w polskim systemie podatkowym, </w:t>
-      </w:r>
-      <w:r>
-        <w:t>Zeszyty Naukowe Instytutu Ekonomii i Zarządzania, h</w:t>
-      </w:r>
-      <w:r>
-        <w:t>ttp://zeszyty.wne.tu.koszalin.pl/images/wydawnictwo/zeszyty/04/dok_04.pdf</w:t>
-      </w:r>
-      <w:r>
-        <w:t>, data dostępu (27.10.2018)</w:t>
-      </w:r>
-    </w:p>
-    <w:p>
-      <w:pPr>
-        <w:pStyle w:val="ListParagraph"/>
-        <w:numPr>
-          <w:ilvl w:val="0"/>
-          <w:numId w:val="32"/>
-        </w:numPr>
-        <w:rPr>
-          <w:lang w:val="en-US"/>
-        </w:rPr>
-      </w:pPr>
-      <w:r>
-        <w:rPr>
-          <w:lang w:val="en-US"/>
-        </w:rPr>
-        <w:t xml:space="preserve">T.N. Srinivasan, </w:t>
-      </w:r>
-      <w:r>
-        <w:rPr>
-          <w:i/>
-          <w:lang w:val="en-US"/>
-        </w:rPr>
-        <w:t>Tax evasion: a model</w:t>
-      </w:r>
-      <w:r>
-        <w:rPr>
-          <w:lang w:val="en-US"/>
-        </w:rPr>
-        <w:t>, 1973, Journal of Public Economics 2 339-346</w:t>
-      </w:r>
-    </w:p>
-    <w:p>
-      <w:pPr>
-        <w:pStyle w:val="ListParagraph"/>
-        <w:numPr>
-          <w:ilvl w:val="0"/>
-          <w:numId w:val="32"/>
-        </w:numPr>
-      </w:pPr>
-      <w:r>
-        <w:t xml:space="preserve">M. Szulc, </w:t>
-      </w:r>
-      <w:r>
-        <w:rPr>
-          <w:i/>
-        </w:rPr>
-        <w:t>Fiskus przestał strzelać na oślep. Urzędnicy kontrolują dużo rzadziej, ale za to efektywniej</w:t>
-      </w:r>
-      <w:r>
-        <w:t>, 2018, http://podatki.gazetaprawna.pl/artykuly/1107626,efekt-krajowej-administracji-skarbowej-mniej-kontroli.html, data dostępu (27.10.18)</w:t>
-      </w:r>
-    </w:p>
-    <w:p>
-      <w:pPr>
-        <w:pStyle w:val="ListParagraph"/>
-        <w:numPr>
-          <w:ilvl w:val="0"/>
-          <w:numId w:val="32"/>
-        </w:numPr>
-        <w:rPr>
-          <w:lang w:val="en-US"/>
-        </w:rPr>
-      </w:pPr>
-      <w:r>
-        <w:rPr>
-          <w:lang w:val="en-US"/>
-        </w:rPr>
-        <w:lastRenderedPageBreak/>
-        <w:t xml:space="preserve">Waltera E. Williamsa, </w:t>
-      </w:r>
-      <w:r>
-        <w:rPr>
-          <w:i/>
-          <w:lang w:val="en-US"/>
-        </w:rPr>
-        <w:t>Bogus Rights</w:t>
-      </w:r>
-      <w:r>
-        <w:rPr>
-          <w:lang w:val="en-US"/>
-        </w:rPr>
-        <w:t xml:space="preserve">, </w:t>
-      </w:r>
-      <w:r>
-        <w:rPr>
-          <w:lang w:val="en-US"/>
-        </w:rPr>
-        <w:t>8 February 2006</w:t>
-      </w:r>
-      <w:r>
-        <w:rPr>
-          <w:lang w:val="en-US"/>
-        </w:rPr>
-        <w:t xml:space="preserve">, </w:t>
-      </w:r>
-      <w:r>
-        <w:rPr>
-          <w:lang w:val="en-US"/>
-        </w:rPr>
-        <w:t>http://econfaculty.gmu.edu/wew/articles/06/bogus.html</w:t>
-      </w:r>
-      <w:r>
-        <w:rPr>
-          <w:lang w:val="en-US"/>
-        </w:rPr>
-        <w:t>, data dostępu (27.10.2018)</w:t>
-      </w:r>
-    </w:p>
-    <w:p>
-      <w:pPr>
-        <w:pStyle w:val="ListParagraph"/>
-        <w:numPr>
-          <w:ilvl w:val="0"/>
-          <w:numId w:val="32"/>
-        </w:numPr>
-      </w:pPr>
-      <w:r>
-        <w:rPr>
-          <w:i/>
-        </w:rPr>
-        <w:t>Konstytucja RP z 2 kwietnia 1997 r.</w:t>
-      </w:r>
-      <w:r>
-        <w:t xml:space="preserve"> art. 84</w:t>
-      </w:r>
-    </w:p>
-    <w:p>
-      <w:pPr>
-        <w:pStyle w:val="ListParagraph"/>
-        <w:numPr>
-          <w:ilvl w:val="0"/>
-          <w:numId w:val="32"/>
-        </w:numPr>
-      </w:pPr>
-      <w:r>
-        <w:t xml:space="preserve">Ministerstwo Finansów, </w:t>
-      </w:r>
-      <w:r>
-        <w:t>http://www.finanse.mf.gov.pl/abc-podatkow/informacje-podstawowe</w:t>
-      </w:r>
-      <w:r>
-        <w:t>, data dostępu (27.10.2018)</w:t>
-      </w:r>
-    </w:p>
-    <w:p>
-      <w:pPr>
-        <w:pStyle w:val="ListParagraph"/>
-        <w:numPr>
-          <w:ilvl w:val="0"/>
-          <w:numId w:val="32"/>
-        </w:numPr>
-      </w:pPr>
-      <w:r>
-        <w:t>Ministerstwo Finansów, https://www.finanse.mf.gov.pl/documents/766655/5747316/Informacja , 2016, data dostępu (27.10.18), strona 3</w:t>
-      </w:r>
-    </w:p>
+        </w:rPr>
+        <w:id w:val="-1998719196"/>
+        <w:docPartObj>
+          <w:docPartGallery w:val="Bibliographies"/>
+          <w:docPartUnique/>
+        </w:docPartObj>
+      </w:sdtPr>
+      <w:sdtContent>
+        <w:commentRangeStart w:id="47" w:displacedByCustomXml="prev"/>
+        <w:p>
+          <w:pPr>
+            <w:pStyle w:val="Heading1"/>
+          </w:pPr>
+          <w:r>
+            <w:t>Bibliografi</w:t>
+          </w:r>
+          <w:r>
+            <w:t>a</w:t>
+          </w:r>
+          <w:commentRangeEnd w:id="47"/>
+          <w:r>
+            <w:rPr>
+              <w:rStyle w:val="CommentReference"/>
+              <w:b w:val="0"/>
+              <w:bCs w:val="0"/>
+              <w:kern w:val="0"/>
+            </w:rPr>
+            <w:commentReference w:id="47"/>
+          </w:r>
+        </w:p>
+        <w:sdt>
+          <w:sdtPr>
+            <w:id w:val="111145805"/>
+            <w:bibliography/>
+          </w:sdtPr>
+          <w:sdtContent>
+            <w:p>
+              <w:pPr>
+                <w:pStyle w:val="Bibliography"/>
+                <w:ind w:left="720" w:hanging="720"/>
+                <w:rPr>
+                  <w:noProof/>
+                  <w:lang w:val="en-US"/>
+                </w:rPr>
+              </w:pPr>
+              <w:r>
+                <w:fldChar w:fldCharType="begin"/>
+              </w:r>
+              <w:r>
+                <w:instrText xml:space="preserve"> BIBLIOGRAPHY </w:instrText>
+              </w:r>
+              <w:r>
+                <w:fldChar w:fldCharType="separate"/>
+              </w:r>
+              <w:r>
+                <w:rPr>
+                  <w:noProof/>
+                </w:rPr>
+                <w:t xml:space="preserve">Allingham M. G., A. S. (1972). </w:t>
+              </w:r>
+              <w:r>
+                <w:rPr>
+                  <w:noProof/>
+                  <w:lang w:val="en-US"/>
+                </w:rPr>
+                <w:t xml:space="preserve">Income Tax Evasion: A Theoretical Analysis. </w:t>
+              </w:r>
+              <w:r>
+                <w:rPr>
+                  <w:i/>
+                  <w:iCs/>
+                  <w:noProof/>
+                  <w:lang w:val="en-US"/>
+                </w:rPr>
+                <w:t>Journal of Public Economics 1</w:t>
+              </w:r>
+              <w:r>
+                <w:rPr>
+                  <w:noProof/>
+                  <w:lang w:val="en-US"/>
+                </w:rPr>
+                <w:t>, 3-4.</w:t>
+              </w:r>
+            </w:p>
+            <w:p>
+              <w:pPr>
+                <w:pStyle w:val="Bibliography"/>
+                <w:ind w:left="720" w:hanging="720"/>
+                <w:rPr>
+                  <w:noProof/>
+                  <w:lang w:val="en-US"/>
+                </w:rPr>
+              </w:pPr>
+              <w:r>
+                <w:rPr>
+                  <w:noProof/>
+                  <w:lang w:val="en-US"/>
+                </w:rPr>
+                <w:t xml:space="preserve">Alm J., G. H. (1992). Why do people pay taxes? </w:t>
+              </w:r>
+              <w:r>
+                <w:rPr>
+                  <w:i/>
+                  <w:iCs/>
+                  <w:noProof/>
+                  <w:lang w:val="en-US"/>
+                </w:rPr>
+                <w:t>Journal of Public Economics 48</w:t>
+              </w:r>
+              <w:r>
+                <w:rPr>
+                  <w:noProof/>
+                  <w:lang w:val="en-US"/>
+                </w:rPr>
+                <w:t>, 21-38.</w:t>
+              </w:r>
+            </w:p>
+            <w:p>
+              <w:pPr>
+                <w:pStyle w:val="Bibliography"/>
+                <w:ind w:left="720" w:hanging="720"/>
+                <w:rPr>
+                  <w:noProof/>
+                  <w:lang w:val="en-US"/>
+                </w:rPr>
+              </w:pPr>
+              <w:r>
+                <w:rPr>
+                  <w:noProof/>
+                  <w:lang w:val="en-US"/>
+                </w:rPr>
+                <w:t xml:space="preserve">Alstadsaeter A., N. J. (2018, Październik 23). </w:t>
+              </w:r>
+              <w:r>
+                <w:rPr>
+                  <w:i/>
+                  <w:iCs/>
+                  <w:noProof/>
+                  <w:lang w:val="en-US"/>
+                </w:rPr>
+                <w:t>Tax Evasion and Inequality</w:t>
+              </w:r>
+              <w:r>
+                <w:rPr>
+                  <w:noProof/>
+                  <w:lang w:val="en-US"/>
+                </w:rPr>
+                <w:t xml:space="preserve">. </w:t>
+              </w:r>
+              <w:r>
+                <w:rPr>
+                  <w:noProof/>
+                  <w:lang w:val="en-US"/>
+                </w:rPr>
+                <w:t>Pobrano z https://gabriel-zucman.eu/files/AJZ2017.pdf,</w:t>
+              </w:r>
+              <w:r>
+                <w:rPr>
+                  <w:lang w:val="en-US"/>
+                </w:rPr>
+                <w:t xml:space="preserve"> data dostępu (27.10.2018).</w:t>
+              </w:r>
+            </w:p>
+            <w:p>
+              <w:pPr>
+                <w:pStyle w:val="Bibliography"/>
+                <w:ind w:left="720" w:hanging="720"/>
+                <w:rPr>
+                  <w:noProof/>
+                  <w:lang w:val="en-US"/>
+                </w:rPr>
+              </w:pPr>
+              <w:r>
+                <w:rPr>
+                  <w:noProof/>
+                  <w:lang w:val="en-US"/>
+                </w:rPr>
+                <w:t xml:space="preserve">Andvig J. C., K. O. (1990). </w:t>
+              </w:r>
+              <w:r>
+                <w:rPr>
+                  <w:noProof/>
+                  <w:lang w:val="en-US"/>
+                </w:rPr>
+                <w:t xml:space="preserve">How corruption may corrupt. </w:t>
+              </w:r>
+              <w:r>
+                <w:rPr>
+                  <w:i/>
+                  <w:iCs/>
+                  <w:noProof/>
+                  <w:lang w:val="en-US"/>
+                </w:rPr>
+                <w:t>Journal of Economic Behaviour and Organization 13</w:t>
+              </w:r>
+              <w:r>
+                <w:rPr>
+                  <w:noProof/>
+                  <w:lang w:val="en-US"/>
+                </w:rPr>
+                <w:t>, 63-76.</w:t>
+              </w:r>
+            </w:p>
+            <w:p>
+              <w:pPr>
+                <w:pStyle w:val="Bibliography"/>
+                <w:ind w:left="720" w:hanging="720"/>
+                <w:rPr>
+                  <w:noProof/>
+                  <w:lang w:val="en-US"/>
+                </w:rPr>
+              </w:pPr>
+              <w:r>
+                <w:rPr>
+                  <w:noProof/>
+                  <w:lang w:val="de-DE"/>
+                </w:rPr>
+                <w:t>Antonenko V. A</w:t>
+              </w:r>
+              <w:r>
+                <w:rPr>
+                  <w:noProof/>
+                  <w:lang w:val="de-DE"/>
+                </w:rPr>
+                <w:t>.</w:t>
+              </w:r>
+              <w:r>
+                <w:rPr>
+                  <w:noProof/>
+                  <w:lang w:val="de-DE"/>
+                </w:rPr>
+                <w:t xml:space="preserve">, G. A. (2013). </w:t>
+              </w:r>
+              <w:r>
+                <w:rPr>
+                  <w:noProof/>
+                  <w:lang w:val="en-US"/>
+                </w:rPr>
+                <w:t xml:space="preserve">Static Models of Corruption in Hierarchical Systems. </w:t>
+              </w:r>
+              <w:r>
+                <w:rPr>
+                  <w:i/>
+                  <w:iCs/>
+                  <w:noProof/>
+                  <w:lang w:val="en-US"/>
+                </w:rPr>
+                <w:t>Advances in Systems Science and Applications 13</w:t>
+              </w:r>
+              <w:r>
+                <w:rPr>
+                  <w:noProof/>
+                  <w:lang w:val="en-US"/>
+                </w:rPr>
+                <w:t>, No.1.</w:t>
+              </w:r>
+            </w:p>
+            <w:p>
+              <w:pPr>
+                <w:pStyle w:val="Bibliography"/>
+                <w:ind w:left="720" w:hanging="720"/>
+                <w:rPr>
+                  <w:noProof/>
+                  <w:lang w:val="en-US"/>
+                </w:rPr>
+              </w:pPr>
+              <w:r>
+                <w:rPr>
+                  <w:noProof/>
+                  <w:lang w:val="en-US"/>
+                </w:rPr>
+                <w:t xml:space="preserve">Becker S. G. (1974). Crime and Punishment: An Economic Approach. </w:t>
+              </w:r>
+              <w:r>
+                <w:rPr>
+                  <w:i/>
+                  <w:iCs/>
+                  <w:noProof/>
+                  <w:lang w:val="en-US"/>
+                </w:rPr>
+                <w:t>Essays in the Economics of Crime and Punishment</w:t>
+              </w:r>
+              <w:r>
+                <w:rPr>
+                  <w:noProof/>
+                  <w:lang w:val="en-US"/>
+                </w:rPr>
+                <w:t>, 1-54.</w:t>
+              </w:r>
+            </w:p>
+            <w:p>
+              <w:pPr>
+                <w:pStyle w:val="Bibliography"/>
+                <w:ind w:left="720" w:hanging="720"/>
+                <w:rPr>
+                  <w:noProof/>
+                </w:rPr>
+              </w:pPr>
+              <w:r>
+                <w:rPr>
+                  <w:noProof/>
+                  <w:lang w:val="en-US"/>
+                </w:rPr>
+                <w:t xml:space="preserve">Dixon H., N. A. (2017, Listopad 6). </w:t>
+              </w:r>
+              <w:r>
+                <w:rPr>
+                  <w:i/>
+                  <w:iCs/>
+                  <w:noProof/>
+                  <w:lang w:val="en-US"/>
+                </w:rPr>
+                <w:t>Paradise Papers: Queen's private estate invested millions in offshore funds, leaked files reveal.</w:t>
+              </w:r>
+              <w:r>
+                <w:rPr>
+                  <w:noProof/>
+                  <w:lang w:val="en-US"/>
+                </w:rPr>
+                <w:t xml:space="preserve"> </w:t>
+              </w:r>
+              <w:r>
+                <w:rPr>
+                  <w:noProof/>
+                </w:rPr>
+                <w:t>Pobrano z https://www.telegraph.co.uk/news/2017/11/05/paradise-papers-queen-bono-kept-money-offshore-funds-leaked/,</w:t>
+              </w:r>
+              <w:r>
+                <w:t xml:space="preserve"> data dostępu (27.10.2018)</w:t>
+              </w:r>
+              <w:r>
+                <w:t>.</w:t>
+              </w:r>
+            </w:p>
+            <w:p>
+              <w:pPr>
+                <w:pStyle w:val="Bibliography"/>
+                <w:ind w:left="720" w:hanging="720"/>
+                <w:rPr>
+                  <w:noProof/>
+                  <w:lang w:val="en-US"/>
+                </w:rPr>
+              </w:pPr>
+              <w:r>
+                <w:rPr>
+                  <w:noProof/>
+                  <w:lang w:val="en-US"/>
+                </w:rPr>
+                <w:t xml:space="preserve">Greenberg J. (1984). Avoiding Tax Avoidance: A (Repeated) Game-Theoretic Approach. </w:t>
+              </w:r>
+              <w:r>
+                <w:rPr>
+                  <w:i/>
+                  <w:iCs/>
+                  <w:noProof/>
+                  <w:lang w:val="en-US"/>
+                </w:rPr>
+                <w:t>Journal of Economic Theory 32</w:t>
+              </w:r>
+              <w:r>
+                <w:rPr>
+                  <w:noProof/>
+                  <w:lang w:val="en-US"/>
+                </w:rPr>
+                <w:t>, 1-13.</w:t>
+              </w:r>
+            </w:p>
+            <w:p>
+              <w:pPr>
+                <w:pStyle w:val="Bibliography"/>
+                <w:ind w:left="720" w:hanging="720"/>
+                <w:rPr>
+                  <w:noProof/>
+                </w:rPr>
+              </w:pPr>
+              <w:r>
+                <w:rPr>
+                  <w:noProof/>
+                  <w:lang w:val="en-US"/>
+                </w:rPr>
+                <w:t xml:space="preserve">Hazlitt H. (1946). </w:t>
+              </w:r>
+              <w:r>
+                <w:rPr>
+                  <w:i/>
+                  <w:iCs/>
+                  <w:noProof/>
+                  <w:lang w:val="en-US"/>
+                </w:rPr>
+                <w:t>Economics in One Lesson.</w:t>
+              </w:r>
+              <w:r>
+                <w:rPr>
+                  <w:noProof/>
+                  <w:lang w:val="en-US"/>
+                </w:rPr>
+                <w:t xml:space="preserve"> </w:t>
+              </w:r>
+              <w:r>
+                <w:rPr>
+                  <w:noProof/>
+                </w:rPr>
+                <w:t>Harper.</w:t>
+              </w:r>
+            </w:p>
+            <w:p>
+              <w:pPr>
+                <w:pStyle w:val="Bibliography"/>
+                <w:ind w:left="720" w:hanging="720"/>
+                <w:rPr>
+                  <w:noProof/>
+                </w:rPr>
+              </w:pPr>
+              <w:r>
+                <w:rPr>
+                  <w:noProof/>
+                </w:rPr>
+                <w:t>Ickiewicz J</w:t>
+              </w:r>
+              <w:r>
+                <w:rPr>
+                  <w:noProof/>
+                </w:rPr>
+                <w:t>.</w:t>
+              </w:r>
+              <w:r>
+                <w:rPr>
+                  <w:noProof/>
+                </w:rPr>
+                <w:t xml:space="preserve"> (2009). </w:t>
+              </w:r>
+              <w:r>
+                <w:rPr>
+                  <w:i/>
+                  <w:iCs/>
+                  <w:noProof/>
+                </w:rPr>
+                <w:t>Obciążenia fiskalne przedsiębiorstw.</w:t>
+              </w:r>
+              <w:r>
+                <w:rPr>
+                  <w:noProof/>
+                </w:rPr>
+                <w:t xml:space="preserve"> Warszawa: Polskie Wydawnictwo Ekonomiczne.</w:t>
+              </w:r>
+            </w:p>
+            <w:p>
+              <w:pPr>
+                <w:pStyle w:val="Bibliography"/>
+                <w:ind w:left="720" w:hanging="720"/>
+                <w:rPr>
+                  <w:noProof/>
+                </w:rPr>
+              </w:pPr>
+              <w:r>
+                <w:rPr>
+                  <w:i/>
+                  <w:iCs/>
+                  <w:noProof/>
+                </w:rPr>
+                <w:t>Konstytucja RP z 2 kwietnia 1997 r. art. 84.</w:t>
+              </w:r>
+            </w:p>
+            <w:p>
+              <w:pPr>
+                <w:pStyle w:val="Bibliography"/>
+                <w:ind w:left="720" w:hanging="720"/>
+                <w:rPr>
+                  <w:noProof/>
+                </w:rPr>
+              </w:pPr>
+              <w:r>
+                <w:rPr>
+                  <w:noProof/>
+                </w:rPr>
+                <w:t>Kurzac M</w:t>
+              </w:r>
+              <w:r>
+                <w:rPr>
+                  <w:noProof/>
+                </w:rPr>
+                <w:t>.</w:t>
+              </w:r>
+              <w:r>
+                <w:rPr>
+                  <w:noProof/>
+                </w:rPr>
+                <w:t xml:space="preserve">. (2017). </w:t>
+              </w:r>
+              <w:r>
+                <w:rPr>
+                  <w:i/>
+                  <w:iCs/>
+                  <w:noProof/>
+                </w:rPr>
+                <w:t>Unikanie opodatkowania a uchylanie się od opodatkowania – o kryteriach rozróżniających.</w:t>
+              </w:r>
+              <w:r>
+                <w:rPr>
+                  <w:noProof/>
+                </w:rPr>
+                <w:t xml:space="preserve"> Pobrano z http://cejsh.icm.edu.pl/cejsh/element/bwmeta1.element.desklight-b23d0373-f073-4e09-9926-b2e8c8c1a611,</w:t>
+              </w:r>
+              <w:r>
+                <w:t xml:space="preserve"> data dostępu (27.10.2018)</w:t>
+              </w:r>
+              <w:r>
+                <w:t>.</w:t>
+              </w:r>
+            </w:p>
+            <w:p>
+              <w:pPr>
+                <w:pStyle w:val="Bibliography"/>
+                <w:ind w:left="720" w:hanging="720"/>
+                <w:rPr>
+                  <w:noProof/>
+                </w:rPr>
+              </w:pPr>
+              <w:r>
+                <w:rPr>
+                  <w:i/>
+                  <w:iCs/>
+                  <w:noProof/>
+                </w:rPr>
+                <w:t>Ministerstwo Finansów.</w:t>
+              </w:r>
+              <w:r>
+                <w:rPr>
+                  <w:noProof/>
+                </w:rPr>
+                <w:t xml:space="preserve"> Pobrano z http://www.finanse.mf.gov.pl/abc-podatkow/informacje-podstawowe,</w:t>
+              </w:r>
+              <w:r>
+                <w:t xml:space="preserve"> data dostępu (27.10.2018)</w:t>
+              </w:r>
+              <w:r>
+                <w:t>.</w:t>
+              </w:r>
+            </w:p>
+            <w:p>
+              <w:pPr>
+                <w:pStyle w:val="Bibliography"/>
+                <w:ind w:left="720" w:hanging="720"/>
+                <w:rPr>
+                  <w:noProof/>
+                </w:rPr>
+              </w:pPr>
+              <w:r>
+                <w:rPr>
+                  <w:i/>
+                  <w:iCs/>
+                  <w:noProof/>
+                </w:rPr>
+                <w:t>Ministerstwo Finansów strona 3.</w:t>
+              </w:r>
+              <w:r>
+                <w:rPr>
+                  <w:i/>
+                  <w:iCs/>
+                  <w:noProof/>
+                </w:rPr>
+                <w:t xml:space="preserve"> </w:t>
+              </w:r>
+              <w:r>
+                <w:rPr>
+                  <w:noProof/>
+                </w:rPr>
+                <w:t xml:space="preserve"> Pobrano z https://www.finanse.mf.gov.pl/documents/766655/5747316/Informacja,</w:t>
+              </w:r>
+              <w:r>
+                <w:t xml:space="preserve"> data dostępu (27.10.2018)</w:t>
+              </w:r>
+              <w:r>
+                <w:t>.</w:t>
+              </w:r>
+            </w:p>
+            <w:p>
+              <w:pPr>
+                <w:pStyle w:val="Bibliography"/>
+                <w:ind w:left="720" w:hanging="720"/>
+                <w:rPr>
+                  <w:noProof/>
+                </w:rPr>
+              </w:pPr>
+              <w:r>
+                <w:rPr>
+                  <w:noProof/>
+                </w:rPr>
+                <w:t xml:space="preserve">Rosiński, R. </w:t>
+              </w:r>
+              <w:r>
+                <w:rPr>
+                  <w:i/>
+                  <w:iCs/>
+                  <w:noProof/>
+                </w:rPr>
+                <w:t>Podatek i jego klasyfikacja w polskim systemie podatkowym.</w:t>
+              </w:r>
+              <w:r>
+                <w:rPr>
+                  <w:noProof/>
+                </w:rPr>
+                <w:t xml:space="preserve"> Zeszyty Naukowe Instytutu Ekonomii i Zarządzania: </w:t>
+              </w:r>
+              <w:r>
+                <w:rPr>
+                  <w:noProof/>
+                </w:rPr>
+                <w:t xml:space="preserve"> Pobrano z</w:t>
+              </w:r>
+              <w:r>
+                <w:rPr>
+                  <w:noProof/>
+                </w:rPr>
+                <w:t xml:space="preserve"> </w:t>
+              </w:r>
+              <w:r>
+                <w:rPr>
+                  <w:noProof/>
+                </w:rPr>
+                <w:lastRenderedPageBreak/>
+                <w:t>http://zeszyty.wne.tu.koszalin.pl/images/wydawnictwo/zeszyty/04/dok_04.pdf</w:t>
+              </w:r>
+              <w:r>
+                <w:rPr>
+                  <w:noProof/>
+                </w:rPr>
+                <w:t>,</w:t>
+              </w:r>
+              <w:r>
+                <w:t xml:space="preserve"> data dostępu (27.10.2018).</w:t>
+              </w:r>
+            </w:p>
+            <w:p>
+              <w:pPr>
+                <w:pStyle w:val="Bibliography"/>
+                <w:ind w:left="720" w:hanging="720"/>
+                <w:rPr>
+                  <w:noProof/>
+                  <w:lang w:val="en-US"/>
+                </w:rPr>
+              </w:pPr>
+              <w:r>
+                <w:rPr>
+                  <w:noProof/>
+                  <w:lang w:val="en-US"/>
+                </w:rPr>
+                <w:t xml:space="preserve">Srinivasan, T. N. (1973). Tax evasion: a model. </w:t>
+              </w:r>
+              <w:r>
+                <w:rPr>
+                  <w:i/>
+                  <w:iCs/>
+                  <w:noProof/>
+                  <w:lang w:val="en-US"/>
+                </w:rPr>
+                <w:t>Journal of Public Economics 2</w:t>
+              </w:r>
+              <w:r>
+                <w:rPr>
+                  <w:noProof/>
+                  <w:lang w:val="en-US"/>
+                </w:rPr>
+                <w:t>, 339-346.</w:t>
+              </w:r>
+            </w:p>
+            <w:p>
+              <w:pPr>
+                <w:pStyle w:val="Bibliography"/>
+                <w:ind w:left="720" w:hanging="720"/>
+                <w:rPr>
+                  <w:noProof/>
+                </w:rPr>
+              </w:pPr>
+              <w:r>
+                <w:rPr>
+                  <w:noProof/>
+                  <w:lang w:val="en-US"/>
+                </w:rPr>
+                <w:t xml:space="preserve">Szulc, M. (2018). </w:t>
+              </w:r>
+              <w:r>
+                <w:rPr>
+                  <w:i/>
+                  <w:iCs/>
+                  <w:noProof/>
+                </w:rPr>
+                <w:t>Fiskus przestał strzelać na oślep. Urzędnicy kontrolują dużo rzadziej, ale za to efektywniej.</w:t>
+              </w:r>
+              <w:r>
+                <w:rPr>
+                  <w:noProof/>
+                </w:rPr>
+                <w:t xml:space="preserve"> Pobrano z http://podatki.gazetaprawna.pl/artykuly/1107626,efekt-krajowej-administracji-skarbowej-mniej-kontroli.html,</w:t>
+              </w:r>
+              <w:r>
+                <w:t xml:space="preserve"> data dostępu (27.10.2018)</w:t>
+              </w:r>
+              <w:r>
+                <w:t>.</w:t>
+              </w:r>
+            </w:p>
+            <w:p>
+              <w:pPr>
+                <w:pStyle w:val="Bibliography"/>
+                <w:ind w:left="720" w:hanging="720"/>
+                <w:rPr>
+                  <w:noProof/>
+                </w:rPr>
+              </w:pPr>
+              <w:r>
+                <w:rPr>
+                  <w:noProof/>
+                  <w:lang w:val="en-US"/>
+                </w:rPr>
+                <w:t xml:space="preserve">Williams, W. E. (2006, Luty 8). </w:t>
+              </w:r>
+              <w:r>
+                <w:rPr>
+                  <w:i/>
+                  <w:iCs/>
+                  <w:noProof/>
+                  <w:lang w:val="en-US"/>
+                </w:rPr>
+                <w:t>Bogus Rights.</w:t>
+              </w:r>
+              <w:r>
+                <w:rPr>
+                  <w:noProof/>
+                  <w:lang w:val="en-US"/>
+                </w:rPr>
+                <w:t xml:space="preserve"> </w:t>
+              </w:r>
+              <w:r>
+                <w:rPr>
+                  <w:noProof/>
+                </w:rPr>
+                <w:t>Pobrano z http://econfaculty.gmu.edu/wew/articles/06/bogus.html,</w:t>
+              </w:r>
+              <w:r>
+                <w:t xml:space="preserve"> data dostępu (27.10.2018)</w:t>
+              </w:r>
+              <w:r>
+                <w:t>.</w:t>
+              </w:r>
+            </w:p>
+            <w:p>
+              <w:r>
+                <w:rPr>
+                  <w:b/>
+                  <w:bCs/>
+                  <w:noProof/>
+                </w:rPr>
+                <w:fldChar w:fldCharType="end"/>
+              </w:r>
+            </w:p>
+          </w:sdtContent>
+        </w:sdt>
+      </w:sdtContent>
+    </w:sdt>
+    <w:p/>
+    <w:p/>
     <w:p>
       <w:pPr>
         <w:pStyle w:val="ListParagraph"/>
@@ -32805,10 +33187,7 @@
         <w:t xml:space="preserve"> </w:t>
       </w:r>
       <w:r>
-        <w:t xml:space="preserve">W celu rozwiązania </w:t>
-      </w:r>
-      <w:r>
-        <w:t>tej kwestii</w:t>
+        <w:t>W celu rozwiązania tej kwestii</w:t>
       </w:r>
       <w:r>
         <w:t xml:space="preserve"> wykorzystano teorię gier.</w:t>
@@ -32952,924 +33331,35 @@
     <w:p>
       <w:pPr>
         <w:jc w:val="both"/>
+        <w:rPr>
+          <w:ins w:id="49" w:author="adas" w:date="2018-12-13T20:28:00Z"/>
+        </w:rPr>
       </w:pPr>
       <w:r>
         <w:tab/>
       </w:r>
       <w:r>
-        <w:t>Wnioski płynące z analizy są różnorakie</w:t>
-      </w:r>
-      <w:r>
-        <w:t>.</w:t>
-      </w:r>
-      <w:r>
-        <w:t xml:space="preserve"> </w:t>
-      </w:r>
-      <w:r>
-        <w:t>N</w:t>
-      </w:r>
-      <w:r>
-        <w:t xml:space="preserve">iektóre pokrywają się ze zdroworozsądkowym myśleniem i </w:t>
-      </w:r>
-      <w:r>
-        <w:t>pokazują, że odpow</w:t>
-      </w:r>
-      <w:r>
-        <w:t xml:space="preserve">iednie podejście do problemu wywodzi się z racjonalnych decyzji. Inne nie są jednak tak oczywiste i </w:t>
-      </w:r>
-      <w:r>
-        <w:t xml:space="preserve">w nowym świetle przedstawiają wgląd w psychologię podatnika. </w:t>
+        <w:t xml:space="preserve">Wnioski płynące z analizy są różnorakie. Niektóre pokrywają się ze zdroworozsądkowym myśleniem i pokazują, że odpowiednie podejście do problemu wywodzi się z racjonalnych decyzji. Inne nie są jednak tak oczywiste i w nowym świetle przedstawiają wgląd w psychologię podatnika. </w:t>
       </w:r>
     </w:p>
     <w:p>
       <w:pPr>
-        <w:autoSpaceDE w:val="0"/>
-        <w:autoSpaceDN w:val="0"/>
-        <w:adjustRightInd w:val="0"/>
-        <w:spacing w:line="240" w:lineRule="auto"/>
-        <w:jc w:val="right"/>
-        <w:rPr>
-          <w:rFonts w:eastAsia="Calibri"/>
-          <w:lang w:eastAsia="pl-PL"/>
-        </w:rPr>
-      </w:pPr>
-      <w:r>
-        <w:br w:type="page"/>
-      </w:r>
-      <w:r>
-        <w:rPr>
-          <w:rFonts w:eastAsia="Calibri"/>
-          <w:lang w:eastAsia="pl-PL"/>
-        </w:rPr>
-        <w:lastRenderedPageBreak/>
-        <w:t>Załącznik nr 2 do Zasad weryfikacji</w:t>
-      </w:r>
-    </w:p>
-    <w:p>
-      <w:pPr>
-        <w:autoSpaceDE w:val="0"/>
-        <w:autoSpaceDN w:val="0"/>
-        <w:adjustRightInd w:val="0"/>
-        <w:spacing w:line="240" w:lineRule="auto"/>
-        <w:jc w:val="right"/>
-        <w:rPr>
-          <w:rFonts w:eastAsia="Calibri"/>
-          <w:lang w:eastAsia="pl-PL"/>
-        </w:rPr>
-      </w:pPr>
-      <w:r>
-        <w:rPr>
-          <w:rFonts w:eastAsia="Calibri"/>
-          <w:lang w:eastAsia="pl-PL"/>
-        </w:rPr>
-        <w:t>samodzielności przygotowania pracy</w:t>
-      </w:r>
-    </w:p>
-    <w:p>
-      <w:pPr>
-        <w:autoSpaceDE w:val="0"/>
-        <w:autoSpaceDN w:val="0"/>
-        <w:adjustRightInd w:val="0"/>
-        <w:spacing w:line="240" w:lineRule="auto"/>
-        <w:jc w:val="right"/>
-        <w:rPr>
-          <w:rFonts w:eastAsia="Calibri"/>
-          <w:lang w:eastAsia="pl-PL"/>
-        </w:rPr>
-      </w:pPr>
-      <w:r>
-        <w:rPr>
-          <w:rFonts w:eastAsia="Calibri"/>
-          <w:lang w:eastAsia="pl-PL"/>
-        </w:rPr>
-        <w:t>dyplomowej oraz elektronicznej</w:t>
-      </w:r>
-    </w:p>
-    <w:p>
-      <w:pPr>
-        <w:autoSpaceDE w:val="0"/>
-        <w:autoSpaceDN w:val="0"/>
-        <w:adjustRightInd w:val="0"/>
-        <w:spacing w:line="240" w:lineRule="auto"/>
-        <w:jc w:val="right"/>
-        <w:rPr>
-          <w:rFonts w:eastAsia="Calibri"/>
-          <w:lang w:eastAsia="pl-PL"/>
-        </w:rPr>
-      </w:pPr>
-      <w:r>
-        <w:rPr>
-          <w:rFonts w:eastAsia="Calibri"/>
-          <w:lang w:eastAsia="pl-PL"/>
-        </w:rPr>
-        <w:t>archiwizacji prac dyplomowych</w:t>
-      </w:r>
-    </w:p>
-    <w:p>
-      <w:pPr>
-        <w:autoSpaceDE w:val="0"/>
-        <w:autoSpaceDN w:val="0"/>
-        <w:adjustRightInd w:val="0"/>
-        <w:spacing w:line="240" w:lineRule="auto"/>
-        <w:rPr>
-          <w:rFonts w:eastAsia="Calibri"/>
-          <w:b/>
-          <w:bCs/>
-          <w:lang w:eastAsia="pl-PL"/>
-        </w:rPr>
-      </w:pPr>
-    </w:p>
-    <w:p>
-      <w:pPr>
-        <w:autoSpaceDE w:val="0"/>
-        <w:autoSpaceDN w:val="0"/>
-        <w:adjustRightInd w:val="0"/>
-        <w:spacing w:line="240" w:lineRule="auto"/>
-        <w:rPr>
-          <w:rFonts w:eastAsia="Calibri"/>
-          <w:b/>
-          <w:bCs/>
-          <w:lang w:eastAsia="pl-PL"/>
-        </w:rPr>
-      </w:pPr>
-    </w:p>
-    <w:p>
-      <w:pPr>
-        <w:autoSpaceDE w:val="0"/>
-        <w:autoSpaceDN w:val="0"/>
-        <w:adjustRightInd w:val="0"/>
-        <w:spacing w:line="240" w:lineRule="auto"/>
-        <w:rPr>
-          <w:rFonts w:eastAsia="Calibri"/>
-          <w:b/>
-          <w:bCs/>
-          <w:lang w:eastAsia="pl-PL"/>
-        </w:rPr>
-      </w:pPr>
-    </w:p>
-    <w:p>
-      <w:pPr>
-        <w:autoSpaceDE w:val="0"/>
-        <w:autoSpaceDN w:val="0"/>
-        <w:adjustRightInd w:val="0"/>
-        <w:spacing w:line="240" w:lineRule="auto"/>
-        <w:jc w:val="center"/>
-        <w:rPr>
-          <w:rFonts w:eastAsia="Calibri"/>
-          <w:b/>
-          <w:bCs/>
-          <w:lang w:eastAsia="pl-PL"/>
-        </w:rPr>
-      </w:pPr>
-    </w:p>
-    <w:p>
-      <w:pPr>
-        <w:autoSpaceDE w:val="0"/>
-        <w:autoSpaceDN w:val="0"/>
-        <w:adjustRightInd w:val="0"/>
-        <w:spacing w:line="240" w:lineRule="auto"/>
-        <w:jc w:val="center"/>
-        <w:rPr>
-          <w:rFonts w:eastAsia="Calibri"/>
-          <w:b/>
-          <w:bCs/>
-          <w:lang w:eastAsia="pl-PL"/>
-        </w:rPr>
-      </w:pPr>
-      <w:r>
-        <w:rPr>
-          <w:rFonts w:eastAsia="Calibri"/>
-          <w:b/>
-          <w:bCs/>
-          <w:lang w:eastAsia="pl-PL"/>
-        </w:rPr>
-        <w:t>OŚWIADCZENIE AUTORA PRACY DYPLOMOWEJ/</w:t>
-      </w:r>
-      <w:r>
-        <w:rPr>
-          <w:rFonts w:eastAsia="Calibri"/>
-          <w:b/>
-          <w:bCs/>
-          <w:strike/>
-          <w:lang w:eastAsia="pl-PL"/>
-        </w:rPr>
-        <w:t>ROZDZIAŁÓW</w:t>
-      </w:r>
-      <w:r>
-        <w:rPr>
-          <w:rFonts w:eastAsia="Calibri"/>
-          <w:b/>
-          <w:bCs/>
-          <w:lang w:eastAsia="pl-PL"/>
-        </w:rPr>
-        <w:t xml:space="preserve"> </w:t>
-      </w:r>
-      <w:r>
-        <w:rPr>
-          <w:rFonts w:eastAsia="Calibri"/>
-          <w:b/>
-          <w:bCs/>
-          <w:lang w:eastAsia="pl-PL"/>
-        </w:rPr>
-        <w:t>PRACY</w:t>
-      </w:r>
-    </w:p>
-    <w:p>
-      <w:pPr>
-        <w:autoSpaceDE w:val="0"/>
-        <w:autoSpaceDN w:val="0"/>
-        <w:adjustRightInd w:val="0"/>
-        <w:spacing w:line="240" w:lineRule="auto"/>
-        <w:jc w:val="center"/>
-        <w:rPr>
-          <w:rFonts w:eastAsia="Calibri"/>
-          <w:b/>
-          <w:bCs/>
-          <w:sz w:val="16"/>
-          <w:szCs w:val="16"/>
-          <w:lang w:eastAsia="pl-PL"/>
-        </w:rPr>
-      </w:pPr>
-      <w:r>
-        <w:rPr>
-          <w:rFonts w:eastAsia="Calibri"/>
-          <w:b/>
-          <w:bCs/>
-          <w:lang w:eastAsia="pl-PL"/>
-        </w:rPr>
-        <w:t>LICENCJACKIEJ/</w:t>
-      </w:r>
-      <w:r>
-        <w:rPr>
-          <w:rFonts w:eastAsia="Calibri"/>
-          <w:b/>
-          <w:bCs/>
-          <w:strike/>
-          <w:lang w:eastAsia="pl-PL"/>
-        </w:rPr>
-        <w:t>MAGISTERSKIEJ</w:t>
-      </w:r>
-      <w:r>
-        <w:rPr>
-          <w:rFonts w:eastAsia="Calibri"/>
-          <w:b/>
-          <w:bCs/>
-          <w:sz w:val="16"/>
-          <w:szCs w:val="16"/>
-          <w:lang w:eastAsia="pl-PL"/>
-        </w:rPr>
-        <w:t>1</w:t>
-      </w:r>
-    </w:p>
-    <w:p>
-      <w:pPr>
-        <w:autoSpaceDE w:val="0"/>
-        <w:autoSpaceDN w:val="0"/>
-        <w:adjustRightInd w:val="0"/>
-        <w:spacing w:line="240" w:lineRule="auto"/>
-        <w:jc w:val="center"/>
-        <w:rPr>
-          <w:rFonts w:eastAsia="Calibri"/>
-          <w:b/>
-          <w:bCs/>
-          <w:sz w:val="16"/>
-          <w:szCs w:val="16"/>
-          <w:lang w:eastAsia="pl-PL"/>
-        </w:rPr>
-      </w:pPr>
-    </w:p>
-    <w:p>
-      <w:pPr>
-        <w:spacing w:line="240" w:lineRule="auto"/>
-        <w:rPr>
-          <w:b/>
-          <w:bCs/>
-          <w:sz w:val="48"/>
-          <w:szCs w:val="48"/>
-        </w:rPr>
-      </w:pPr>
-      <w:r>
-        <w:rPr>
-          <w:rFonts w:eastAsia="Calibri"/>
-          <w:b/>
-          <w:bCs/>
-          <w:lang w:eastAsia="pl-PL"/>
-        </w:rPr>
-        <w:t xml:space="preserve">pod tytułem </w:t>
-      </w:r>
-      <w:r>
-        <w:rPr>
-          <w:rFonts w:eastAsia="Calibri"/>
-          <w:bCs/>
-          <w:lang w:eastAsia="pl-PL"/>
-        </w:rPr>
-        <w:t>Czynniki wpływające na skłonność do uchylania się od podatków</w:t>
-      </w:r>
-    </w:p>
-    <w:p>
-      <w:pPr>
-        <w:autoSpaceDE w:val="0"/>
-        <w:autoSpaceDN w:val="0"/>
-        <w:adjustRightInd w:val="0"/>
-        <w:spacing w:line="240" w:lineRule="auto"/>
-        <w:rPr>
-          <w:rFonts w:eastAsia="Calibri"/>
-          <w:lang w:eastAsia="pl-PL"/>
-        </w:rPr>
-      </w:pPr>
-      <w:r>
-        <w:rPr>
-          <w:rFonts w:eastAsia="Calibri"/>
-          <w:b/>
-          <w:bCs/>
-          <w:lang w:eastAsia="pl-PL"/>
-        </w:rPr>
-        <w:t>napisanej przez</w:t>
-      </w:r>
-      <w:r>
-        <w:rPr>
-          <w:rFonts w:eastAsia="Calibri"/>
-          <w:lang w:eastAsia="pl-PL"/>
-        </w:rPr>
-        <w:t>:</w:t>
-      </w:r>
-      <w:r>
-        <w:rPr>
-          <w:rFonts w:eastAsia="Calibri"/>
-          <w:lang w:eastAsia="pl-PL"/>
-        </w:rPr>
-        <w:t xml:space="preserve"> Adam Kasperowicz </w:t>
-      </w:r>
-      <w:r>
-        <w:rPr>
-          <w:rFonts w:eastAsia="Calibri"/>
-          <w:b/>
-          <w:bCs/>
-          <w:lang w:eastAsia="pl-PL"/>
-        </w:rPr>
-        <w:t xml:space="preserve">nr albumu </w:t>
-      </w:r>
-      <w:r>
-        <w:rPr>
-          <w:rFonts w:eastAsia="Calibri"/>
-          <w:lang w:eastAsia="pl-PL"/>
-        </w:rPr>
-        <w:t>72605</w:t>
-      </w:r>
-    </w:p>
-    <w:p>
-      <w:pPr>
-        <w:autoSpaceDE w:val="0"/>
-        <w:autoSpaceDN w:val="0"/>
-        <w:adjustRightInd w:val="0"/>
-        <w:spacing w:line="240" w:lineRule="auto"/>
-        <w:rPr>
-          <w:rFonts w:eastAsia="Calibri"/>
-          <w:lang w:eastAsia="pl-PL"/>
-        </w:rPr>
-      </w:pPr>
-      <w:r>
-        <w:rPr>
-          <w:rFonts w:eastAsia="Calibri"/>
-          <w:b/>
-          <w:bCs/>
-          <w:lang w:eastAsia="pl-PL"/>
-        </w:rPr>
-        <w:t xml:space="preserve">pod kierunkiem </w:t>
-      </w:r>
-      <w:r>
-        <w:rPr>
-          <w:rStyle w:val="Strong"/>
-          <w:b w:val="0"/>
-        </w:rPr>
-        <w:t>dr. hab. Jacek Prokop, prof. SGH</w:t>
-      </w:r>
-    </w:p>
-    <w:p>
-      <w:pPr>
-        <w:autoSpaceDE w:val="0"/>
-        <w:autoSpaceDN w:val="0"/>
-        <w:adjustRightInd w:val="0"/>
-        <w:spacing w:line="240" w:lineRule="auto"/>
-        <w:rPr>
-          <w:rFonts w:eastAsia="Calibri"/>
-          <w:lang w:eastAsia="pl-PL"/>
-        </w:rPr>
-      </w:pPr>
-    </w:p>
-    <w:p>
-      <w:pPr>
-        <w:autoSpaceDE w:val="0"/>
-        <w:autoSpaceDN w:val="0"/>
-        <w:adjustRightInd w:val="0"/>
-        <w:spacing w:line="240" w:lineRule="auto"/>
-        <w:rPr>
-          <w:rFonts w:eastAsia="Calibri"/>
-          <w:lang w:eastAsia="pl-PL"/>
-        </w:rPr>
-      </w:pPr>
-    </w:p>
-    <w:p>
-      <w:pPr>
-        <w:autoSpaceDE w:val="0"/>
-        <w:autoSpaceDN w:val="0"/>
-        <w:adjustRightInd w:val="0"/>
-        <w:spacing w:line="240" w:lineRule="auto"/>
-        <w:rPr>
-          <w:rFonts w:eastAsia="Calibri"/>
-          <w:lang w:eastAsia="pl-PL"/>
-        </w:rPr>
-      </w:pPr>
-      <w:r>
-        <w:rPr>
-          <w:rFonts w:eastAsia="Calibri"/>
-          <w:lang w:eastAsia="pl-PL"/>
-        </w:rPr>
-        <w:t>Świadom odpowiedzialności prawnej oświadczam, że niniejsza praca dyplomowa została</w:t>
-      </w:r>
-    </w:p>
-    <w:p>
-      <w:pPr>
-        <w:autoSpaceDE w:val="0"/>
-        <w:autoSpaceDN w:val="0"/>
-        <w:adjustRightInd w:val="0"/>
-        <w:spacing w:line="240" w:lineRule="auto"/>
-        <w:rPr>
-          <w:rFonts w:eastAsia="Calibri"/>
-          <w:lang w:eastAsia="pl-PL"/>
-        </w:rPr>
-      </w:pPr>
-      <w:r>
-        <w:rPr>
-          <w:rFonts w:eastAsia="Calibri"/>
-          <w:lang w:eastAsia="pl-PL"/>
-        </w:rPr>
-        <w:t>napisana przeze mnie samodzielnie i nie zawiera treści uzyskanych w sposób niezgodny</w:t>
-      </w:r>
-    </w:p>
-    <w:p>
-      <w:pPr>
-        <w:autoSpaceDE w:val="0"/>
-        <w:autoSpaceDN w:val="0"/>
-        <w:adjustRightInd w:val="0"/>
-        <w:spacing w:line="240" w:lineRule="auto"/>
-        <w:rPr>
-          <w:rFonts w:eastAsia="Calibri"/>
-          <w:lang w:eastAsia="pl-PL"/>
-        </w:rPr>
-      </w:pPr>
-      <w:r>
-        <w:rPr>
-          <w:rFonts w:eastAsia="Calibri"/>
-          <w:lang w:eastAsia="pl-PL"/>
-        </w:rPr>
-        <w:t>z obowiązującymi przepisami.</w:t>
-      </w:r>
-    </w:p>
-    <w:p>
-      <w:pPr>
-        <w:autoSpaceDE w:val="0"/>
-        <w:autoSpaceDN w:val="0"/>
-        <w:adjustRightInd w:val="0"/>
-        <w:spacing w:line="240" w:lineRule="auto"/>
-        <w:rPr>
-          <w:rFonts w:eastAsia="Calibri"/>
-          <w:lang w:eastAsia="pl-PL"/>
-        </w:rPr>
-      </w:pPr>
-    </w:p>
-    <w:p>
-      <w:pPr>
-        <w:autoSpaceDE w:val="0"/>
-        <w:autoSpaceDN w:val="0"/>
-        <w:adjustRightInd w:val="0"/>
-        <w:spacing w:line="240" w:lineRule="auto"/>
-        <w:rPr>
-          <w:rFonts w:eastAsia="Calibri"/>
-          <w:lang w:eastAsia="pl-PL"/>
-        </w:rPr>
-      </w:pPr>
-      <w:r>
-        <w:rPr>
-          <w:rFonts w:eastAsia="Calibri"/>
-          <w:lang w:eastAsia="pl-PL"/>
-        </w:rPr>
-        <w:t>Oświadczam również, że przedstawiona praca dyplomowa nie była wcześniej przedmiotem</w:t>
-      </w:r>
-    </w:p>
-    <w:p>
-      <w:pPr>
-        <w:autoSpaceDE w:val="0"/>
-        <w:autoSpaceDN w:val="0"/>
-        <w:adjustRightInd w:val="0"/>
-        <w:spacing w:line="240" w:lineRule="auto"/>
-        <w:rPr>
-          <w:rFonts w:eastAsia="Calibri"/>
-          <w:lang w:eastAsia="pl-PL"/>
-        </w:rPr>
-      </w:pPr>
-      <w:r>
-        <w:rPr>
-          <w:rFonts w:eastAsia="Calibri"/>
-          <w:lang w:eastAsia="pl-PL"/>
-        </w:rPr>
-        <w:t>procedur związanych z uzyskaniem tytułu zawodowego w wyższej uczelni.</w:t>
-      </w:r>
-    </w:p>
-    <w:p>
-      <w:pPr>
-        <w:autoSpaceDE w:val="0"/>
-        <w:autoSpaceDN w:val="0"/>
-        <w:adjustRightInd w:val="0"/>
-        <w:spacing w:line="240" w:lineRule="auto"/>
-        <w:rPr>
-          <w:rFonts w:eastAsia="Calibri"/>
-          <w:lang w:eastAsia="pl-PL"/>
-        </w:rPr>
-      </w:pPr>
-    </w:p>
-    <w:p>
-      <w:pPr>
-        <w:autoSpaceDE w:val="0"/>
-        <w:autoSpaceDN w:val="0"/>
-        <w:adjustRightInd w:val="0"/>
-        <w:spacing w:line="240" w:lineRule="auto"/>
-        <w:rPr>
-          <w:rFonts w:eastAsia="Calibri"/>
-          <w:lang w:eastAsia="pl-PL"/>
-        </w:rPr>
-      </w:pPr>
-      <w:r>
-        <w:rPr>
-          <w:rFonts w:eastAsia="Calibri"/>
-          <w:lang w:eastAsia="pl-PL"/>
-        </w:rPr>
-        <w:t>Oświadczam ponadto, że niniejsza wersja pracy dyplomowej jest identyczna z załączoną wersj</w:t>
-      </w:r>
-      <w:r>
-        <w:rPr>
-          <w:rFonts w:eastAsia="Calibri"/>
-          <w:lang w:eastAsia="pl-PL"/>
-        </w:rPr>
-        <w:t xml:space="preserve">ą </w:t>
-      </w:r>
-      <w:r>
-        <w:rPr>
-          <w:rFonts w:eastAsia="Calibri"/>
-          <w:lang w:eastAsia="pl-PL"/>
-        </w:rPr>
-        <w:t>elektroniczną.</w:t>
-      </w:r>
-    </w:p>
-    <w:p>
-      <w:pPr>
-        <w:autoSpaceDE w:val="0"/>
-        <w:autoSpaceDN w:val="0"/>
-        <w:adjustRightInd w:val="0"/>
-        <w:spacing w:line="240" w:lineRule="auto"/>
-        <w:rPr>
-          <w:rFonts w:eastAsia="Calibri"/>
-          <w:lang w:eastAsia="pl-PL"/>
-        </w:rPr>
-      </w:pPr>
-    </w:p>
-    <w:p>
-      <w:pPr>
-        <w:autoSpaceDE w:val="0"/>
-        <w:autoSpaceDN w:val="0"/>
-        <w:adjustRightInd w:val="0"/>
-        <w:spacing w:line="240" w:lineRule="auto"/>
-        <w:rPr>
-          <w:rFonts w:eastAsia="Calibri"/>
-          <w:lang w:eastAsia="pl-PL"/>
-        </w:rPr>
-      </w:pPr>
-      <w:r>
-        <w:rPr>
-          <w:rFonts w:eastAsia="Calibri"/>
-          <w:lang w:eastAsia="pl-PL"/>
-        </w:rPr>
-        <w:t>Wyrażam zgodę na poddanie pracy dyplomowej kontroli, w tym za pomocą programu</w:t>
-      </w:r>
-    </w:p>
-    <w:p>
-      <w:pPr>
-        <w:autoSpaceDE w:val="0"/>
-        <w:autoSpaceDN w:val="0"/>
-        <w:adjustRightInd w:val="0"/>
-        <w:spacing w:line="240" w:lineRule="auto"/>
-        <w:rPr>
-          <w:rFonts w:eastAsia="Calibri"/>
-          <w:lang w:eastAsia="pl-PL"/>
-        </w:rPr>
-      </w:pPr>
-      <w:r>
-        <w:rPr>
-          <w:rFonts w:eastAsia="Calibri"/>
-          <w:lang w:eastAsia="pl-PL"/>
-        </w:rPr>
-        <w:t>wychwytującego znamiona pracy niesamodzielnej, zwanego dalej programem, oraz na</w:t>
-      </w:r>
-    </w:p>
-    <w:p>
-      <w:pPr>
-        <w:autoSpaceDE w:val="0"/>
-        <w:autoSpaceDN w:val="0"/>
-        <w:adjustRightInd w:val="0"/>
-        <w:spacing w:line="240" w:lineRule="auto"/>
-        <w:rPr>
-          <w:rFonts w:eastAsia="Calibri"/>
-          <w:lang w:eastAsia="pl-PL"/>
-        </w:rPr>
-      </w:pPr>
-      <w:r>
-        <w:rPr>
-          <w:rFonts w:eastAsia="Calibri"/>
-          <w:lang w:eastAsia="pl-PL"/>
-        </w:rPr>
-        <w:t>umieszczenie tekstu pracy dyplomowej w bazie porównawczej programu, w celu chronienia go przed nieuprawnionym wykorzystaniem, a także przekazanie pracy do Ogólnopolskiego</w:t>
-      </w:r>
-    </w:p>
-    <w:p>
-      <w:pPr>
-        <w:autoSpaceDE w:val="0"/>
-        <w:autoSpaceDN w:val="0"/>
-        <w:adjustRightInd w:val="0"/>
-        <w:spacing w:line="240" w:lineRule="auto"/>
-        <w:rPr>
-          <w:rFonts w:eastAsia="Calibri"/>
-          <w:lang w:eastAsia="pl-PL"/>
-        </w:rPr>
-      </w:pPr>
-      <w:r>
-        <w:rPr>
-          <w:rFonts w:eastAsia="Calibri"/>
-          <w:lang w:eastAsia="pl-PL"/>
-        </w:rPr>
-        <w:t>Repozytorium Prac Dyplomowych.</w:t>
-      </w:r>
-    </w:p>
-    <w:p>
-      <w:pPr>
-        <w:autoSpaceDE w:val="0"/>
-        <w:autoSpaceDN w:val="0"/>
-        <w:adjustRightInd w:val="0"/>
-        <w:spacing w:line="240" w:lineRule="auto"/>
-        <w:rPr>
-          <w:rFonts w:eastAsia="Calibri"/>
-          <w:lang w:eastAsia="pl-PL"/>
-        </w:rPr>
-      </w:pPr>
-    </w:p>
-    <w:p>
-      <w:pPr>
-        <w:autoSpaceDE w:val="0"/>
-        <w:autoSpaceDN w:val="0"/>
-        <w:adjustRightInd w:val="0"/>
-        <w:spacing w:line="240" w:lineRule="auto"/>
-        <w:rPr>
-          <w:rFonts w:eastAsia="Calibri"/>
-          <w:lang w:eastAsia="pl-PL"/>
-        </w:rPr>
-      </w:pPr>
-      <w:r>
-        <w:rPr>
-          <w:rFonts w:eastAsia="Calibri"/>
-          <w:lang w:eastAsia="pl-PL"/>
-        </w:rPr>
-        <w:t>Wyrażam także zgodę na przetwarzanie przez Szkołę Główną Handlową w Warszawie moich</w:t>
-      </w:r>
-    </w:p>
-    <w:p>
-      <w:pPr>
-        <w:autoSpaceDE w:val="0"/>
-        <w:autoSpaceDN w:val="0"/>
-        <w:adjustRightInd w:val="0"/>
-        <w:spacing w:line="240" w:lineRule="auto"/>
-        <w:rPr>
-          <w:rFonts w:eastAsia="Calibri"/>
-          <w:lang w:eastAsia="pl-PL"/>
-        </w:rPr>
-      </w:pPr>
-      <w:r>
-        <w:rPr>
-          <w:rFonts w:eastAsia="Calibri"/>
-          <w:lang w:eastAsia="pl-PL"/>
-        </w:rPr>
-        <w:t>danych osobowych umieszczonych w pracy dyplomowej w zakresie niezbę</w:t>
-      </w:r>
-      <w:r>
-        <w:rPr>
-          <w:rFonts w:eastAsia="Calibri"/>
-          <w:lang w:eastAsia="pl-PL"/>
-        </w:rPr>
-        <w:t xml:space="preserve">dnym do jej </w:t>
-      </w:r>
-      <w:r>
-        <w:rPr>
-          <w:rFonts w:eastAsia="Calibri"/>
-          <w:lang w:eastAsia="pl-PL"/>
-        </w:rPr>
-        <w:t>kontroli</w:t>
-      </w:r>
-      <w:r>
-        <w:rPr>
-          <w:rFonts w:eastAsia="Calibri"/>
-          <w:lang w:eastAsia="pl-PL"/>
-        </w:rPr>
-        <w:t xml:space="preserve"> </w:t>
-      </w:r>
-      <w:r>
-        <w:rPr>
-          <w:rFonts w:eastAsia="Calibri"/>
-          <w:lang w:eastAsia="pl-PL"/>
-        </w:rPr>
-        <w:t>za pomocą programu oraz w zakresie niezbędnym do jej archiwizacji i nieodpłatnego</w:t>
-      </w:r>
-    </w:p>
-    <w:p>
-      <w:pPr>
-        <w:autoSpaceDE w:val="0"/>
-        <w:autoSpaceDN w:val="0"/>
-        <w:adjustRightInd w:val="0"/>
-        <w:spacing w:line="240" w:lineRule="auto"/>
-        <w:rPr>
-          <w:rFonts w:eastAsia="Calibri"/>
-          <w:lang w:eastAsia="pl-PL"/>
-        </w:rPr>
-      </w:pPr>
-      <w:r>
-        <w:rPr>
-          <w:rFonts w:eastAsia="Calibri"/>
-          <w:lang w:eastAsia="pl-PL"/>
-        </w:rPr>
-        <w:t>udostępniania na zasadach określonych w zarządzeniu.</w:t>
-      </w:r>
-    </w:p>
-    <w:p>
-      <w:pPr>
-        <w:autoSpaceDE w:val="0"/>
-        <w:autoSpaceDN w:val="0"/>
-        <w:adjustRightInd w:val="0"/>
-        <w:spacing w:line="240" w:lineRule="auto"/>
-        <w:rPr>
-          <w:rFonts w:eastAsia="Calibri"/>
-          <w:lang w:eastAsia="pl-PL"/>
-        </w:rPr>
-      </w:pPr>
-    </w:p>
-    <w:p>
-      <w:pPr>
-        <w:autoSpaceDE w:val="0"/>
-        <w:autoSpaceDN w:val="0"/>
-        <w:adjustRightInd w:val="0"/>
-        <w:spacing w:line="240" w:lineRule="auto"/>
-        <w:rPr>
-          <w:rFonts w:eastAsia="Calibri"/>
-          <w:lang w:eastAsia="pl-PL"/>
-        </w:rPr>
-      </w:pPr>
-    </w:p>
-    <w:p>
-      <w:pPr>
-        <w:autoSpaceDE w:val="0"/>
-        <w:autoSpaceDN w:val="0"/>
-        <w:adjustRightInd w:val="0"/>
-        <w:spacing w:line="240" w:lineRule="auto"/>
-        <w:rPr>
-          <w:rFonts w:eastAsia="Calibri"/>
-          <w:lang w:eastAsia="pl-PL"/>
-        </w:rPr>
-      </w:pPr>
-    </w:p>
-    <w:p>
-      <w:pPr>
-        <w:autoSpaceDE w:val="0"/>
-        <w:autoSpaceDN w:val="0"/>
-        <w:adjustRightInd w:val="0"/>
-        <w:spacing w:line="240" w:lineRule="auto"/>
-        <w:rPr>
-          <w:rFonts w:eastAsia="Calibri"/>
-          <w:lang w:eastAsia="pl-PL"/>
-        </w:rPr>
-      </w:pPr>
-    </w:p>
-    <w:p>
-      <w:pPr>
-        <w:autoSpaceDE w:val="0"/>
-        <w:autoSpaceDN w:val="0"/>
-        <w:adjustRightInd w:val="0"/>
-        <w:spacing w:line="240" w:lineRule="auto"/>
-        <w:rPr>
-          <w:rFonts w:eastAsia="Calibri"/>
-          <w:lang w:eastAsia="pl-PL"/>
-        </w:rPr>
-      </w:pPr>
-      <w:r>
-        <w:rPr>
-          <w:rFonts w:eastAsia="Calibri"/>
-          <w:lang w:eastAsia="pl-PL"/>
-        </w:rPr>
-        <w:t>…………………………………….                                        …………………………………..</w:t>
-      </w:r>
-    </w:p>
-    <w:p>
-      <w:pPr>
-        <w:autoSpaceDE w:val="0"/>
-        <w:autoSpaceDN w:val="0"/>
-        <w:adjustRightInd w:val="0"/>
-        <w:spacing w:line="240" w:lineRule="auto"/>
-        <w:rPr>
-          <w:rFonts w:eastAsia="Calibri"/>
-          <w:sz w:val="20"/>
-          <w:szCs w:val="20"/>
-          <w:lang w:eastAsia="pl-PL"/>
-        </w:rPr>
-      </w:pPr>
-      <w:r>
-        <w:rPr>
-          <w:rFonts w:eastAsia="Calibri"/>
-          <w:sz w:val="20"/>
-          <w:szCs w:val="20"/>
-          <w:lang w:eastAsia="pl-PL"/>
-        </w:rPr>
-        <w:t xml:space="preserve">                         (data)                                                                                                          (podpis autora)</w:t>
-      </w:r>
-    </w:p>
-    <w:p>
-      <w:pPr>
-        <w:spacing w:line="240" w:lineRule="auto"/>
-        <w:rPr>
-          <w:rFonts w:eastAsia="Calibri"/>
-          <w:sz w:val="13"/>
-          <w:szCs w:val="13"/>
-          <w:lang w:eastAsia="pl-PL"/>
-        </w:rPr>
-      </w:pPr>
-    </w:p>
-    <w:p>
-      <w:pPr>
-        <w:spacing w:line="240" w:lineRule="auto"/>
-        <w:rPr>
-          <w:rFonts w:eastAsia="Calibri"/>
-          <w:sz w:val="13"/>
-          <w:szCs w:val="13"/>
-          <w:lang w:eastAsia="pl-PL"/>
-        </w:rPr>
-      </w:pPr>
-    </w:p>
-    <w:p>
-      <w:pPr>
-        <w:spacing w:line="240" w:lineRule="auto"/>
-        <w:rPr>
-          <w:rFonts w:eastAsia="Calibri"/>
-          <w:sz w:val="13"/>
-          <w:szCs w:val="13"/>
-          <w:lang w:eastAsia="pl-PL"/>
-        </w:rPr>
-      </w:pPr>
-    </w:p>
-    <w:p>
-      <w:pPr>
-        <w:spacing w:line="240" w:lineRule="auto"/>
-        <w:rPr>
-          <w:rFonts w:eastAsia="Calibri"/>
-          <w:sz w:val="13"/>
-          <w:szCs w:val="13"/>
-          <w:lang w:eastAsia="pl-PL"/>
-        </w:rPr>
-      </w:pPr>
-    </w:p>
-    <w:p>
-      <w:pPr>
-        <w:spacing w:line="240" w:lineRule="auto"/>
-      </w:pPr>
-      <w:r>
-        <w:rPr>
-          <w:rFonts w:eastAsia="Calibri"/>
-          <w:sz w:val="13"/>
-          <w:szCs w:val="13"/>
-          <w:lang w:eastAsia="pl-PL"/>
-        </w:rPr>
-        <w:t xml:space="preserve">1 </w:t>
-      </w:r>
-      <w:r>
-        <w:rPr>
-          <w:rFonts w:eastAsia="Calibri"/>
-          <w:sz w:val="20"/>
-          <w:szCs w:val="20"/>
-          <w:lang w:eastAsia="pl-PL"/>
-        </w:rPr>
-        <w:t>Zastosować właściwe</w:t>
-      </w:r>
-    </w:p>
-    <w:p>
-      <w:pPr>
-        <w:autoSpaceDE w:val="0"/>
-        <w:autoSpaceDN w:val="0"/>
-        <w:adjustRightInd w:val="0"/>
-        <w:jc w:val="right"/>
-      </w:pPr>
+        <w:jc w:val="both"/>
+      </w:pPr>
+      <w:ins w:id="50" w:author="adas" w:date="2018-12-13T20:28:00Z">
+        <w:r>
+          <w:tab/>
+          <w:t>Ostatecznie, zdobyta wiedza pozwoliła potwierdzić hipotezę, która mówiła, że</w:t>
+        </w:r>
+      </w:ins>
+      <w:ins w:id="51" w:author="adas" w:date="2018-12-13T20:29:00Z">
+        <w:r>
+          <w:t xml:space="preserve"> </w:t>
+        </w:r>
+        <w:r>
+          <w:t>uchylanie się od podatków ma podłoże psychologiczne i możliwe jest wyeliminowanie tego zjawiska przez wykorzystanie czynników psychologicznych, tzn. bez potrzeby nakładania kar czy zmianę stopy podatkowej. Cel ten można osiągnąć m.in. poprzez odpowiednie posłużenie się opinią publiczną, niwelowanie asymetrii informacji lub budowanie strachu.</w:t>
+        </w:r>
+      </w:ins>
     </w:p>
     <w:sectPr>
       <w:type w:val="continuous"/>
@@ -33883,6 +33373,39 @@
 </w:document>
 </file>
 
+<file path=word/comments.xml><?xml version="1.0" encoding="utf-8"?>
+<w:comments xmlns:wpc="http://schemas.microsoft.com/office/word/2010/wordprocessingCanvas" xmlns:cx="http://schemas.microsoft.com/office/drawing/2014/chartex" xmlns:cx1="http://schemas.microsoft.com/office/drawing/2015/9/8/chartex" xmlns:cx2="http://schemas.microsoft.com/office/drawing/2015/10/21/chartex" xmlns:cx3="http://schemas.microsoft.com/office/drawing/2016/5/9/chartex" xmlns:cx4="http://schemas.microsoft.com/office/drawing/2016/5/10/chartex" xmlns:cx5="http://schemas.microsoft.com/office/drawing/2016/5/11/chartex" xmlns:cx6="http://schemas.microsoft.com/office/drawing/2016/5/12/chartex" xmlns:cx7="http://schemas.microsoft.com/office/drawing/2016/5/13/chartex" xmlns:cx8="http://schemas.microsoft.com/office/drawing/2016/5/14/chartex" xmlns:mc="http://schemas.openxmlformats.org/markup-compatibility/2006" xmlns:aink="http://schemas.microsoft.com/office/drawing/2016/ink" xmlns:am3d="http://schemas.microsoft.com/office/drawing/2017/model3d" xmlns:o="urn:schemas-microsoft-com:office:office" xmlns:r="http://schemas.openxmlformats.org/officeDocument/2006/relationships" xmlns:m="http://schemas.openxmlformats.org/officeDocument/2006/math" xmlns:v="urn:schemas-microsoft-com:vml" xmlns:wp14="http://schemas.microsoft.com/office/word/2010/wordprocessingDrawing" xmlns:wp="http://schemas.openxmlformats.org/drawingml/2006/wordprocessingDrawing" xmlns:w10="urn:schemas-microsoft-com:office:word" xmlns:w="http://schemas.openxmlformats.org/wordprocessingml/2006/main" xmlns:w14="http://schemas.microsoft.com/office/word/2010/wordml" xmlns:w15="http://schemas.microsoft.com/office/word/2012/wordml" xmlns:w16cid="http://schemas.microsoft.com/office/word/2016/wordml/cid" xmlns:w16se="http://schemas.microsoft.com/office/word/2015/wordml/symex" xmlns:wpg="http://schemas.microsoft.com/office/word/2010/wordprocessingGroup" xmlns:wpi="http://schemas.microsoft.com/office/word/2010/wordprocessingInk" xmlns:wne="http://schemas.microsoft.com/office/word/2006/wordml" xmlns:wps="http://schemas.microsoft.com/office/word/2010/wordprocessingShape" mc:Ignorable="w14 w15 w16se w16cid wp14">
+  <w:comment w:id="47" w:author="adas" w:date="2018-12-13T20:31:00Z" w:initials="a">
+    <w:p>
+      <w:pPr>
+        <w:pStyle w:val="CommentText"/>
+      </w:pPr>
+      <w:r>
+        <w:rPr>
+          <w:rStyle w:val="CommentReference"/>
+        </w:rPr>
+        <w:annotationRef/>
+      </w:r>
+      <w:r>
+        <w:t>Bibliografia została automatycznie wygenerowaną przez worda. Czy tak jest w porządku?</w:t>
+      </w:r>
+    </w:p>
+  </w:comment>
+</w:comments>
+</file>
+
+<file path=word/commentsExtended.xml><?xml version="1.0" encoding="utf-8"?>
+<w15:commentsEx xmlns:wpc="http://schemas.microsoft.com/office/word/2010/wordprocessingCanvas" xmlns:cx="http://schemas.microsoft.com/office/drawing/2014/chartex" xmlns:cx1="http://schemas.microsoft.com/office/drawing/2015/9/8/chartex" xmlns:cx2="http://schemas.microsoft.com/office/drawing/2015/10/21/chartex" xmlns:cx3="http://schemas.microsoft.com/office/drawing/2016/5/9/chartex" xmlns:cx4="http://schemas.microsoft.com/office/drawing/2016/5/10/chartex" xmlns:cx5="http://schemas.microsoft.com/office/drawing/2016/5/11/chartex" xmlns:cx6="http://schemas.microsoft.com/office/drawing/2016/5/12/chartex" xmlns:cx7="http://schemas.microsoft.com/office/drawing/2016/5/13/chartex" xmlns:cx8="http://schemas.microsoft.com/office/drawing/2016/5/14/chartex" xmlns:mc="http://schemas.openxmlformats.org/markup-compatibility/2006" xmlns:aink="http://schemas.microsoft.com/office/drawing/2016/ink" xmlns:am3d="http://schemas.microsoft.com/office/drawing/2017/model3d" xmlns:o="urn:schemas-microsoft-com:office:office" xmlns:r="http://schemas.openxmlformats.org/officeDocument/2006/relationships" xmlns:m="http://schemas.openxmlformats.org/officeDocument/2006/math" xmlns:v="urn:schemas-microsoft-com:vml" xmlns:wp14="http://schemas.microsoft.com/office/word/2010/wordprocessingDrawing" xmlns:wp="http://schemas.openxmlformats.org/drawingml/2006/wordprocessingDrawing" xmlns:w10="urn:schemas-microsoft-com:office:word" xmlns:w="http://schemas.openxmlformats.org/wordprocessingml/2006/main" xmlns:w14="http://schemas.microsoft.com/office/word/2010/wordml" xmlns:w15="http://schemas.microsoft.com/office/word/2012/wordml" xmlns:w16cid="http://schemas.microsoft.com/office/word/2016/wordml/cid" xmlns:w16se="http://schemas.microsoft.com/office/word/2015/wordml/symex" xmlns:wpg="http://schemas.microsoft.com/office/word/2010/wordprocessingGroup" xmlns:wpi="http://schemas.microsoft.com/office/word/2010/wordprocessingInk" xmlns:wne="http://schemas.microsoft.com/office/word/2006/wordml" xmlns:wps="http://schemas.microsoft.com/office/word/2010/wordprocessingShape" mc:Ignorable="w14 w15 w16se w16cid wp14">
+  <w15:commentEx w15:paraId="6205D1C0" w15:done="0"/>
+</w15:commentsEx>
+</file>
+
+<file path=word/commentsIds.xml><?xml version="1.0" encoding="utf-8"?>
+<w16cid:commentsIds xmlns:wpc="http://schemas.microsoft.com/office/word/2010/wordprocessingCanvas" xmlns:cx="http://schemas.microsoft.com/office/drawing/2014/chartex" xmlns:cx1="http://schemas.microsoft.com/office/drawing/2015/9/8/chartex" xmlns:cx2="http://schemas.microsoft.com/office/drawing/2015/10/21/chartex" xmlns:cx3="http://schemas.microsoft.com/office/drawing/2016/5/9/chartex" xmlns:cx4="http://schemas.microsoft.com/office/drawing/2016/5/10/chartex" xmlns:cx5="http://schemas.microsoft.com/office/drawing/2016/5/11/chartex" xmlns:cx6="http://schemas.microsoft.com/office/drawing/2016/5/12/chartex" xmlns:cx7="http://schemas.microsoft.com/office/drawing/2016/5/13/chartex" xmlns:cx8="http://schemas.microsoft.com/office/drawing/2016/5/14/chartex" xmlns:mc="http://schemas.openxmlformats.org/markup-compatibility/2006" xmlns:aink="http://schemas.microsoft.com/office/drawing/2016/ink" xmlns:am3d="http://schemas.microsoft.com/office/drawing/2017/model3d" xmlns:o="urn:schemas-microsoft-com:office:office" xmlns:r="http://schemas.openxmlformats.org/officeDocument/2006/relationships" xmlns:m="http://schemas.openxmlformats.org/officeDocument/2006/math" xmlns:v="urn:schemas-microsoft-com:vml" xmlns:wp14="http://schemas.microsoft.com/office/word/2010/wordprocessingDrawing" xmlns:wp="http://schemas.openxmlformats.org/drawingml/2006/wordprocessingDrawing" xmlns:w10="urn:schemas-microsoft-com:office:word" xmlns:w="http://schemas.openxmlformats.org/wordprocessingml/2006/main" xmlns:w14="http://schemas.microsoft.com/office/word/2010/wordml" xmlns:w15="http://schemas.microsoft.com/office/word/2012/wordml" xmlns:w16cid="http://schemas.microsoft.com/office/word/2016/wordml/cid" xmlns:w16se="http://schemas.microsoft.com/office/word/2015/wordml/symex" xmlns:wpg="http://schemas.microsoft.com/office/word/2010/wordprocessingGroup" xmlns:wpi="http://schemas.microsoft.com/office/word/2010/wordprocessingInk" xmlns:wne="http://schemas.microsoft.com/office/word/2006/wordml" xmlns:wps="http://schemas.microsoft.com/office/word/2010/wordprocessingShape" mc:Ignorable="w14 w15 w16se w16cid wp14">
+  <w16cid:commentId w16cid:paraId="6205D1C0" w16cid:durableId="1FBD402D"/>
+</w16cid:commentsIds>
+</file>
+
 <file path=word/endnotes.xml><?xml version="1.0" encoding="utf-8"?>
 <w:endnotes xmlns:wpc="http://schemas.microsoft.com/office/word/2010/wordprocessingCanvas" xmlns:cx="http://schemas.microsoft.com/office/drawing/2014/chartex" xmlns:cx1="http://schemas.microsoft.com/office/drawing/2015/9/8/chartex" xmlns:cx2="http://schemas.microsoft.com/office/drawing/2015/10/21/chartex" xmlns:cx3="http://schemas.microsoft.com/office/drawing/2016/5/9/chartex" xmlns:cx4="http://schemas.microsoft.com/office/drawing/2016/5/10/chartex" xmlns:cx5="http://schemas.microsoft.com/office/drawing/2016/5/11/chartex" xmlns:cx6="http://schemas.microsoft.com/office/drawing/2016/5/12/chartex" xmlns:cx7="http://schemas.microsoft.com/office/drawing/2016/5/13/chartex" xmlns:cx8="http://schemas.microsoft.com/office/drawing/2016/5/14/chartex" xmlns:mc="http://schemas.openxmlformats.org/markup-compatibility/2006" xmlns:aink="http://schemas.microsoft.com/office/drawing/2016/ink" xmlns:am3d="http://schemas.microsoft.com/office/drawing/2017/model3d" xmlns:o="urn:schemas-microsoft-com:office:office" xmlns:r="http://schemas.openxmlformats.org/officeDocument/2006/relationships" xmlns:m="http://schemas.openxmlformats.org/officeDocument/2006/math" xmlns:v="urn:schemas-microsoft-com:vml" xmlns:wp14="http://schemas.microsoft.com/office/word/2010/wordprocessingDrawing" xmlns:wp="http://schemas.openxmlformats.org/drawingml/2006/wordprocessingDrawing" xmlns:w10="urn:schemas-microsoft-com:office:word" xmlns:w="http://schemas.openxmlformats.org/wordprocessingml/2006/main" xmlns:w14="http://schemas.microsoft.com/office/word/2010/wordml" xmlns:w15="http://schemas.microsoft.com/office/word/2012/wordml" xmlns:w16cid="http://schemas.microsoft.com/office/word/2016/wordml/cid" xmlns:w16se="http://schemas.microsoft.com/office/word/2015/wordml/symex" xmlns:wpg="http://schemas.microsoft.com/office/word/2010/wordprocessingGroup" xmlns:wpi="http://schemas.microsoft.com/office/word/2010/wordprocessingInk" xmlns:wne="http://schemas.microsoft.com/office/word/2006/wordml" xmlns:wps="http://schemas.microsoft.com/office/word/2010/wordprocessingShape" mc:Ignorable="w14 w15 w16se w16cid wp14">
   <w:endnote w:type="separator" w:id="-1">
@@ -33900,6 +33423,79 @@
     </w:p>
   </w:endnote>
 </w:endnotes>
+</file>
+
+<file path=word/footer1.xml><?xml version="1.0" encoding="utf-8"?>
+<w:ftr xmlns:wpc="http://schemas.microsoft.com/office/word/2010/wordprocessingCanvas" xmlns:cx="http://schemas.microsoft.com/office/drawing/2014/chartex" xmlns:cx1="http://schemas.microsoft.com/office/drawing/2015/9/8/chartex" xmlns:cx2="http://schemas.microsoft.com/office/drawing/2015/10/21/chartex" xmlns:cx3="http://schemas.microsoft.com/office/drawing/2016/5/9/chartex" xmlns:cx4="http://schemas.microsoft.com/office/drawing/2016/5/10/chartex" xmlns:cx5="http://schemas.microsoft.com/office/drawing/2016/5/11/chartex" xmlns:cx6="http://schemas.microsoft.com/office/drawing/2016/5/12/chartex" xmlns:cx7="http://schemas.microsoft.com/office/drawing/2016/5/13/chartex" xmlns:cx8="http://schemas.microsoft.com/office/drawing/2016/5/14/chartex" xmlns:mc="http://schemas.openxmlformats.org/markup-compatibility/2006" xmlns:aink="http://schemas.microsoft.com/office/drawing/2016/ink" xmlns:am3d="http://schemas.microsoft.com/office/drawing/2017/model3d" xmlns:o="urn:schemas-microsoft-com:office:office" xmlns:r="http://schemas.openxmlformats.org/officeDocument/2006/relationships" xmlns:m="http://schemas.openxmlformats.org/officeDocument/2006/math" xmlns:v="urn:schemas-microsoft-com:vml" xmlns:wp14="http://schemas.microsoft.com/office/word/2010/wordprocessingDrawing" xmlns:wp="http://schemas.openxmlformats.org/drawingml/2006/wordprocessingDrawing" xmlns:w10="urn:schemas-microsoft-com:office:word" xmlns:w="http://schemas.openxmlformats.org/wordprocessingml/2006/main" xmlns:w14="http://schemas.microsoft.com/office/word/2010/wordml" xmlns:w15="http://schemas.microsoft.com/office/word/2012/wordml" xmlns:w16cid="http://schemas.microsoft.com/office/word/2016/wordml/cid" xmlns:w16se="http://schemas.microsoft.com/office/word/2015/wordml/symex" xmlns:wpg="http://schemas.microsoft.com/office/word/2010/wordprocessingGroup" xmlns:wpi="http://schemas.microsoft.com/office/word/2010/wordprocessingInk" xmlns:wne="http://schemas.microsoft.com/office/word/2006/wordml" xmlns:wps="http://schemas.microsoft.com/office/word/2010/wordprocessingShape" mc:Ignorable="w14 w15 w16se w16cid wp14">
+  <w:p>
+    <w:pPr>
+      <w:pStyle w:val="Footer"/>
+      <w:jc w:val="center"/>
+    </w:pPr>
+  </w:p>
+  <w:p>
+    <w:pPr>
+      <w:pStyle w:val="Footer"/>
+    </w:pPr>
+  </w:p>
+</w:ftr>
+</file>
+
+<file path=word/footer2.xml><?xml version="1.0" encoding="utf-8"?>
+<w:ftr xmlns:wpc="http://schemas.microsoft.com/office/word/2010/wordprocessingCanvas" xmlns:cx="http://schemas.microsoft.com/office/drawing/2014/chartex" xmlns:cx1="http://schemas.microsoft.com/office/drawing/2015/9/8/chartex" xmlns:cx2="http://schemas.microsoft.com/office/drawing/2015/10/21/chartex" xmlns:cx3="http://schemas.microsoft.com/office/drawing/2016/5/9/chartex" xmlns:cx4="http://schemas.microsoft.com/office/drawing/2016/5/10/chartex" xmlns:cx5="http://schemas.microsoft.com/office/drawing/2016/5/11/chartex" xmlns:cx6="http://schemas.microsoft.com/office/drawing/2016/5/12/chartex" xmlns:cx7="http://schemas.microsoft.com/office/drawing/2016/5/13/chartex" xmlns:cx8="http://schemas.microsoft.com/office/drawing/2016/5/14/chartex" xmlns:mc="http://schemas.openxmlformats.org/markup-compatibility/2006" xmlns:aink="http://schemas.microsoft.com/office/drawing/2016/ink" xmlns:am3d="http://schemas.microsoft.com/office/drawing/2017/model3d" xmlns:o="urn:schemas-microsoft-com:office:office" xmlns:r="http://schemas.openxmlformats.org/officeDocument/2006/relationships" xmlns:m="http://schemas.openxmlformats.org/officeDocument/2006/math" xmlns:v="urn:schemas-microsoft-com:vml" xmlns:wp14="http://schemas.microsoft.com/office/word/2010/wordprocessingDrawing" xmlns:wp="http://schemas.openxmlformats.org/drawingml/2006/wordprocessingDrawing" xmlns:w10="urn:schemas-microsoft-com:office:word" xmlns:w="http://schemas.openxmlformats.org/wordprocessingml/2006/main" xmlns:w14="http://schemas.microsoft.com/office/word/2010/wordml" xmlns:w15="http://schemas.microsoft.com/office/word/2012/wordml" xmlns:w16cid="http://schemas.microsoft.com/office/word/2016/wordml/cid" xmlns:w16se="http://schemas.microsoft.com/office/word/2015/wordml/symex" xmlns:wpg="http://schemas.microsoft.com/office/word/2010/wordprocessingGroup" xmlns:wpi="http://schemas.microsoft.com/office/word/2010/wordprocessingInk" xmlns:wne="http://schemas.microsoft.com/office/word/2006/wordml" xmlns:wps="http://schemas.microsoft.com/office/word/2010/wordprocessingShape" mc:Ignorable="w14 w15 w16se w16cid wp14">
+  <w:p>
+    <w:pPr>
+      <w:pStyle w:val="Footer"/>
+    </w:pPr>
+  </w:p>
+  <w:p>
+    <w:pPr>
+      <w:pStyle w:val="Footer"/>
+    </w:pPr>
+  </w:p>
+</w:ftr>
+</file>
+
+<file path=word/footer3.xml><?xml version="1.0" encoding="utf-8"?>
+<w:ftr xmlns:wpc="http://schemas.microsoft.com/office/word/2010/wordprocessingCanvas" xmlns:cx="http://schemas.microsoft.com/office/drawing/2014/chartex" xmlns:cx1="http://schemas.microsoft.com/office/drawing/2015/9/8/chartex" xmlns:cx2="http://schemas.microsoft.com/office/drawing/2015/10/21/chartex" xmlns:cx3="http://schemas.microsoft.com/office/drawing/2016/5/9/chartex" xmlns:cx4="http://schemas.microsoft.com/office/drawing/2016/5/10/chartex" xmlns:cx5="http://schemas.microsoft.com/office/drawing/2016/5/11/chartex" xmlns:cx6="http://schemas.microsoft.com/office/drawing/2016/5/12/chartex" xmlns:cx7="http://schemas.microsoft.com/office/drawing/2016/5/13/chartex" xmlns:cx8="http://schemas.microsoft.com/office/drawing/2016/5/14/chartex" xmlns:mc="http://schemas.openxmlformats.org/markup-compatibility/2006" xmlns:aink="http://schemas.microsoft.com/office/drawing/2016/ink" xmlns:am3d="http://schemas.microsoft.com/office/drawing/2017/model3d" xmlns:o="urn:schemas-microsoft-com:office:office" xmlns:r="http://schemas.openxmlformats.org/officeDocument/2006/relationships" xmlns:m="http://schemas.openxmlformats.org/officeDocument/2006/math" xmlns:v="urn:schemas-microsoft-com:vml" xmlns:wp14="http://schemas.microsoft.com/office/word/2010/wordprocessingDrawing" xmlns:wp="http://schemas.openxmlformats.org/drawingml/2006/wordprocessingDrawing" xmlns:w10="urn:schemas-microsoft-com:office:word" xmlns:w="http://schemas.openxmlformats.org/wordprocessingml/2006/main" xmlns:w14="http://schemas.microsoft.com/office/word/2010/wordml" xmlns:w15="http://schemas.microsoft.com/office/word/2012/wordml" xmlns:w16cid="http://schemas.microsoft.com/office/word/2016/wordml/cid" xmlns:w16se="http://schemas.microsoft.com/office/word/2015/wordml/symex" xmlns:wpg="http://schemas.microsoft.com/office/word/2010/wordprocessingGroup" xmlns:wpi="http://schemas.microsoft.com/office/word/2010/wordprocessingInk" xmlns:wne="http://schemas.microsoft.com/office/word/2006/wordml" xmlns:wps="http://schemas.microsoft.com/office/word/2010/wordprocessingShape" mc:Ignorable="w14 w15 w16se w16cid wp14">
+  <w:sdt>
+    <w:sdtPr>
+      <w:id w:val="234134798"/>
+      <w:docPartObj>
+        <w:docPartGallery w:val="Page Numbers (Bottom of Page)"/>
+        <w:docPartUnique/>
+      </w:docPartObj>
+    </w:sdtPr>
+    <w:sdtContent>
+      <w:p>
+        <w:pPr>
+          <w:pStyle w:val="Footer"/>
+          <w:jc w:val="center"/>
+        </w:pPr>
+        <w:r>
+          <w:fldChar w:fldCharType="begin"/>
+        </w:r>
+        <w:r>
+          <w:instrText>PAGE   \* MERGEFORMAT</w:instrText>
+        </w:r>
+        <w:r>
+          <w:fldChar w:fldCharType="separate"/>
+        </w:r>
+        <w:r>
+          <w:t>2</w:t>
+        </w:r>
+        <w:r>
+          <w:fldChar w:fldCharType="end"/>
+        </w:r>
+      </w:p>
+    </w:sdtContent>
+  </w:sdt>
+  <w:p>
+    <w:pPr>
+      <w:pStyle w:val="Footer"/>
+    </w:pPr>
+  </w:p>
+</w:ftr>
 </file>
 
 <file path=word/footnotes.xml><?xml version="1.0" encoding="utf-8"?>
@@ -34783,6 +34379,16 @@
     </w:p>
   </w:footnote>
 </w:footnotes>
+</file>
+
+<file path=word/header1.xml><?xml version="1.0" encoding="utf-8"?>
+<w:hdr xmlns:wpc="http://schemas.microsoft.com/office/word/2010/wordprocessingCanvas" xmlns:cx="http://schemas.microsoft.com/office/drawing/2014/chartex" xmlns:cx1="http://schemas.microsoft.com/office/drawing/2015/9/8/chartex" xmlns:cx2="http://schemas.microsoft.com/office/drawing/2015/10/21/chartex" xmlns:cx3="http://schemas.microsoft.com/office/drawing/2016/5/9/chartex" xmlns:cx4="http://schemas.microsoft.com/office/drawing/2016/5/10/chartex" xmlns:cx5="http://schemas.microsoft.com/office/drawing/2016/5/11/chartex" xmlns:cx6="http://schemas.microsoft.com/office/drawing/2016/5/12/chartex" xmlns:cx7="http://schemas.microsoft.com/office/drawing/2016/5/13/chartex" xmlns:cx8="http://schemas.microsoft.com/office/drawing/2016/5/14/chartex" xmlns:mc="http://schemas.openxmlformats.org/markup-compatibility/2006" xmlns:aink="http://schemas.microsoft.com/office/drawing/2016/ink" xmlns:am3d="http://schemas.microsoft.com/office/drawing/2017/model3d" xmlns:o="urn:schemas-microsoft-com:office:office" xmlns:r="http://schemas.openxmlformats.org/officeDocument/2006/relationships" xmlns:m="http://schemas.openxmlformats.org/officeDocument/2006/math" xmlns:v="urn:schemas-microsoft-com:vml" xmlns:wp14="http://schemas.microsoft.com/office/word/2010/wordprocessingDrawing" xmlns:wp="http://schemas.openxmlformats.org/drawingml/2006/wordprocessingDrawing" xmlns:w10="urn:schemas-microsoft-com:office:word" xmlns:w="http://schemas.openxmlformats.org/wordprocessingml/2006/main" xmlns:w14="http://schemas.microsoft.com/office/word/2010/wordml" xmlns:w15="http://schemas.microsoft.com/office/word/2012/wordml" xmlns:w16cid="http://schemas.microsoft.com/office/word/2016/wordml/cid" xmlns:w16se="http://schemas.microsoft.com/office/word/2015/wordml/symex" xmlns:wpg="http://schemas.microsoft.com/office/word/2010/wordprocessingGroup" xmlns:wpi="http://schemas.microsoft.com/office/word/2010/wordprocessingInk" xmlns:wne="http://schemas.microsoft.com/office/word/2006/wordml" xmlns:wps="http://schemas.microsoft.com/office/word/2010/wordprocessingShape" mc:Ignorable="w14 w15 w16se w16cid wp14">
+  <w:p>
+    <w:pPr>
+      <w:pStyle w:val="Header"/>
+    </w:pPr>
+  </w:p>
+</w:hdr>
 </file>
 
 <file path=word/numbering.xml><?xml version="1.0" encoding="utf-8"?>
@@ -38257,6 +37863,14 @@
   </w:num>
   <w:numIdMacAtCleanup w:val="32"/>
 </w:numbering>
+</file>
+
+<file path=word/people.xml><?xml version="1.0" encoding="utf-8"?>
+<w15:people xmlns:wpc="http://schemas.microsoft.com/office/word/2010/wordprocessingCanvas" xmlns:cx="http://schemas.microsoft.com/office/drawing/2014/chartex" xmlns:cx1="http://schemas.microsoft.com/office/drawing/2015/9/8/chartex" xmlns:cx2="http://schemas.microsoft.com/office/drawing/2015/10/21/chartex" xmlns:cx3="http://schemas.microsoft.com/office/drawing/2016/5/9/chartex" xmlns:cx4="http://schemas.microsoft.com/office/drawing/2016/5/10/chartex" xmlns:cx5="http://schemas.microsoft.com/office/drawing/2016/5/11/chartex" xmlns:cx6="http://schemas.microsoft.com/office/drawing/2016/5/12/chartex" xmlns:cx7="http://schemas.microsoft.com/office/drawing/2016/5/13/chartex" xmlns:cx8="http://schemas.microsoft.com/office/drawing/2016/5/14/chartex" xmlns:mc="http://schemas.openxmlformats.org/markup-compatibility/2006" xmlns:aink="http://schemas.microsoft.com/office/drawing/2016/ink" xmlns:am3d="http://schemas.microsoft.com/office/drawing/2017/model3d" xmlns:o="urn:schemas-microsoft-com:office:office" xmlns:r="http://schemas.openxmlformats.org/officeDocument/2006/relationships" xmlns:m="http://schemas.openxmlformats.org/officeDocument/2006/math" xmlns:v="urn:schemas-microsoft-com:vml" xmlns:wp14="http://schemas.microsoft.com/office/word/2010/wordprocessingDrawing" xmlns:wp="http://schemas.openxmlformats.org/drawingml/2006/wordprocessingDrawing" xmlns:w10="urn:schemas-microsoft-com:office:word" xmlns:w="http://schemas.openxmlformats.org/wordprocessingml/2006/main" xmlns:w14="http://schemas.microsoft.com/office/word/2010/wordml" xmlns:w15="http://schemas.microsoft.com/office/word/2012/wordml" xmlns:w16cid="http://schemas.microsoft.com/office/word/2016/wordml/cid" xmlns:w16se="http://schemas.microsoft.com/office/word/2015/wordml/symex" xmlns:wpg="http://schemas.microsoft.com/office/word/2010/wordprocessingGroup" xmlns:wpi="http://schemas.microsoft.com/office/word/2010/wordprocessingInk" xmlns:wne="http://schemas.microsoft.com/office/word/2006/wordml" xmlns:wps="http://schemas.microsoft.com/office/word/2010/wordprocessingShape" mc:Ignorable="w14 w15 w16se w16cid wp14">
+  <w15:person w15:author="adas">
+    <w15:presenceInfo w15:providerId="None" w15:userId="adas"/>
+  </w15:person>
+</w15:people>
 </file>
 
 <file path=word/styles.xml><?xml version="1.0" encoding="utf-8"?>
@@ -39259,6 +38873,14 @@
       <w:bCs/>
       <w:lang w:eastAsia="en-US"/>
     </w:rPr>
+  </w:style>
+  <w:style w:type="paragraph" w:styleId="Bibliography">
+    <w:name w:val="Bibliography"/>
+    <w:basedOn w:val="Normal"/>
+    <w:next w:val="Normal"/>
+    <w:uiPriority w:val="37"/>
+    <w:unhideWhenUsed/>
+    <w:rsid w:val="00D66CC1"/>
   </w:style>
 </w:styles>
 </file>
@@ -58617,15 +58239,6 @@
 </file>
 
 <file path=customXml/item1.xml><?xml version="1.0" encoding="utf-8"?>
-<?mso-contentType ?>
-<FormTemplates xmlns="http://schemas.microsoft.com/sharepoint/v3/contenttype/forms">
-  <Display>DocumentLibraryForm</Display>
-  <Edit>DocumentLibraryForm</Edit>
-  <New>DocumentLibraryForm</New>
-</FormTemplates>
-</file>
-
-<file path=customXml/item2.xml><?xml version="1.0" encoding="utf-8"?>
 <p:properties xmlns:p="http://schemas.microsoft.com/office/2006/metadata/properties" xmlns:xsi="http://www.w3.org/2001/XMLSchema-instance" xmlns:pc="http://schemas.microsoft.com/office/infopath/2007/PartnerControls">
   <documentManagement>
     <PublishingExpirationDate xmlns="http://schemas.microsoft.com/sharepoint/v3" xsi:nil="true"/>
@@ -58634,7 +58247,7 @@
 </p:properties>
 </file>
 
-<file path=customXml/item3.xml><?xml version="1.0" encoding="utf-8"?>
+<file path=customXml/item2.xml><?xml version="1.0" encoding="utf-8"?>
 <ct:contentTypeSchema xmlns:ct="http://schemas.microsoft.com/office/2006/metadata/contentType" xmlns:ma="http://schemas.microsoft.com/office/2006/metadata/properties/metaAttributes" ct:_="" ma:_="" ma:contentTypeName="Dokument" ma:contentTypeID="0x010100B66C8D9AD9F7D9479DE77A693B25DDBE" ma:contentTypeVersion="1" ma:contentTypeDescription="Utwórz nowy dokument." ma:contentTypeScope="" ma:versionID="bf8c2989cee3c9ee40630531748196a8">
   <xsd:schema xmlns:xsd="http://www.w3.org/2001/XMLSchema" xmlns:xs="http://www.w3.org/2001/XMLSchema" xmlns:p="http://schemas.microsoft.com/office/2006/metadata/properties" xmlns:ns1="http://schemas.microsoft.com/sharepoint/v3" targetNamespace="http://schemas.microsoft.com/office/2006/metadata/properties" ma:root="true" ma:fieldsID="7b6143a39bfc01292e68ba233f6269a5" ns1:_="">
     <xsd:import namespace="http://schemas.microsoft.com/sharepoint/v3"/>
@@ -58766,19 +58379,347 @@
 </ct:contentTypeSchema>
 </file>
 
+<file path=customXml/item3.xml><?xml version="1.0" encoding="utf-8"?>
+<?mso-contentType ?>
+<FormTemplates xmlns="http://schemas.microsoft.com/sharepoint/v3/contenttype/forms">
+  <Display>DocumentLibraryForm</Display>
+  <Edit>DocumentLibraryForm</Edit>
+  <New>DocumentLibraryForm</New>
+</FormTemplates>
+</file>
+
 <file path=customXml/item4.xml><?xml version="1.0" encoding="utf-8"?>
-<b:Sources xmlns:b="http://schemas.openxmlformats.org/officeDocument/2006/bibliography" xmlns="http://schemas.openxmlformats.org/officeDocument/2006/bibliography" SelectedStyle="\APASixthEditionOfficeOnline.xsl" StyleName="APA" Version="6"/>
+<b:Sources xmlns:b="http://schemas.openxmlformats.org/officeDocument/2006/bibliography" xmlns="http://schemas.openxmlformats.org/officeDocument/2006/bibliography" SelectedStyle="\APASixthEditionOfficeOnline.xsl" StyleName="APA" Version="6">
+  <b:Source>
+    <b:Tag>Kon</b:Tag>
+    <b:SourceType>Book</b:SourceType>
+    <b:Guid>{0A48A038-33F1-4903-A970-1B760C224FB5}</b:Guid>
+    <b:Title>Konstytucja RP z 2 kwietnia 1997 r. art. 84.</b:Title>
+    <b:RefOrder>1</b:RefOrder>
+  </b:Source>
+  <b:Source>
+    <b:Tag>Min</b:Tag>
+    <b:SourceType>DocumentFromInternetSite</b:SourceType>
+    <b:Guid>{BD33867E-D52D-4B24-A8CB-AB7394F6803A}</b:Guid>
+    <b:Title>Ministerstwo Finansów</b:Title>
+    <b:URL>http://www.finanse.mf.gov.pl/abc-podatkow/informacje-podstawowe</b:URL>
+    <b:RefOrder>2</b:RefOrder>
+  </b:Source>
+  <b:Source>
+    <b:Tag>Min1</b:Tag>
+    <b:SourceType>DocumentFromInternetSite</b:SourceType>
+    <b:Guid>{6B0EEE4B-80F9-40E2-8CEC-9ADF745F00BE}</b:Guid>
+    <b:Title>Ministerstwo Finansów strona 3</b:Title>
+    <b:URL>https://www.finanse.mf.gov.pl/documents/766655/5747316/Informacja</b:URL>
+    <b:RefOrder>3</b:RefOrder>
+  </b:Source>
+  <b:Source>
+    <b:Tag>All72</b:Tag>
+    <b:SourceType>JournalArticle</b:SourceType>
+    <b:Guid>{D10FAFD5-FFA8-4E19-8663-E25E2E9FE04A}</b:Guid>
+    <b:Author>
+      <b:Author>
+        <b:NameList>
+          <b:Person>
+            <b:Last>Allingham Michael G.</b:Last>
+            <b:First>A.</b:First>
+            <b:Middle>Sandmo</b:Middle>
+          </b:Person>
+        </b:NameList>
+      </b:Author>
+    </b:Author>
+    <b:Title>Income Tax Evasion: A Theoretical Analysis</b:Title>
+    <b:Year>1972</b:Year>
+    <b:JournalName>Journal of Public Economics 1</b:JournalName>
+    <b:Pages>3-4</b:Pages>
+    <b:RefOrder>4</b:RefOrder>
+  </b:Source>
+  <b:Source>
+    <b:Tag>JAl92</b:Tag>
+    <b:SourceType>JournalArticle</b:SourceType>
+    <b:Guid>{5F836AD6-AAA6-4575-9E8C-98B83037FF30}</b:Guid>
+    <b:Author>
+      <b:Author>
+        <b:NameList>
+          <b:Person>
+            <b:Last>Alm James</b:Last>
+            <b:First>G.</b:First>
+            <b:Middle>H. McClelland, W. D. Schulze</b:Middle>
+          </b:Person>
+        </b:NameList>
+      </b:Author>
+    </b:Author>
+    <b:Title>Why do people pay taxes?</b:Title>
+    <b:JournalName>Journal of Public Economics 48</b:JournalName>
+    <b:Year>1992</b:Year>
+    <b:Pages>21-38</b:Pages>
+    <b:RefOrder>5</b:RefOrder>
+  </b:Source>
+  <b:Source>
+    <b:Tag>Ann18</b:Tag>
+    <b:SourceType>InternetSite</b:SourceType>
+    <b:Guid>{6F38AEA7-F1F1-4551-ADBA-1438284FC9D8}</b:Guid>
+    <b:Title>Tax Evasion and Inequality</b:Title>
+    <b:Year>2018</b:Year>
+    <b:Month>Październik</b:Month>
+    <b:Day>23</b:Day>
+    <b:URL>https://gabriel-zucman.eu/files/AJZ2017.pdf</b:URL>
+    <b:Author>
+      <b:Author>
+        <b:NameList>
+          <b:Person>
+            <b:Last>Alstadsaeter Anette</b:Last>
+            <b:First>Niels</b:First>
+            <b:Middle>Johannesen, Gabriel Zucman</b:Middle>
+          </b:Person>
+        </b:NameList>
+      </b:Author>
+    </b:Author>
+    <b:City> Tax Evasion and Inequality</b:City>
+    <b:RefOrder>6</b:RefOrder>
+  </b:Source>
+  <b:Source>
+    <b:Tag>And90</b:Tag>
+    <b:SourceType>JournalArticle</b:SourceType>
+    <b:Guid>{2769B6BF-A3AB-43A4-979C-C931E4C068A7}</b:Guid>
+    <b:Title>How corruption may corrupt</b:Title>
+    <b:Year>1990</b:Year>
+    <b:Author>
+      <b:Author>
+        <b:NameList>
+          <b:Person>
+            <b:Last>Andvig Jens C.</b:Last>
+            <b:First>K.</b:First>
+            <b:Middle>O. Moene</b:Middle>
+          </b:Person>
+        </b:NameList>
+      </b:Author>
+    </b:Author>
+    <b:JournalName>Journal of Economic Behaviour and Organization 13</b:JournalName>
+    <b:Pages>63-76</b:Pages>
+    <b:RefOrder>7</b:RefOrder>
+  </b:Source>
+  <b:Source>
+    <b:Tag>Ant13</b:Tag>
+    <b:SourceType>JournalArticle</b:SourceType>
+    <b:Guid>{5C8CE7EC-430F-484C-B796-807AF0EA93FF}</b:Guid>
+    <b:Author>
+      <b:Author>
+        <b:NameList>
+          <b:Person>
+            <b:Last>Antonenko V. Andrey</b:Last>
+            <b:First>G.</b:First>
+            <b:Middle>A. Ougolnitsky</b:Middle>
+          </b:Person>
+        </b:NameList>
+      </b:Author>
+    </b:Author>
+    <b:Title>Static Models of Corruption in Hierarchical Systems</b:Title>
+    <b:JournalName>Advances in Systems Science and Applications 13</b:JournalName>
+    <b:Year>2013</b:Year>
+    <b:Pages>No.1</b:Pages>
+    <b:RefOrder>8</b:RefOrder>
+  </b:Source>
+  <b:Source>
+    <b:Tag>GBe74</b:Tag>
+    <b:SourceType>JournalArticle</b:SourceType>
+    <b:Guid>{36D9CD7B-3EED-4F75-9E25-488A17C2E773}</b:Guid>
+    <b:Author>
+      <b:Author>
+        <b:NameList>
+          <b:Person>
+            <b:Last>Becker S. Gary</b:Last>
+          </b:Person>
+        </b:NameList>
+      </b:Author>
+    </b:Author>
+    <b:Title>Crime and Punishment: An Economic Approach</b:Title>
+    <b:JournalName>Essays in the Economics of Crime and Punishment</b:JournalName>
+    <b:Year>1974</b:Year>
+    <b:Pages>1-54</b:Pages>
+    <b:RefOrder>9</b:RefOrder>
+  </b:Source>
+  <b:Source>
+    <b:Tag>Dix17</b:Tag>
+    <b:SourceType>DocumentFromInternetSite</b:SourceType>
+    <b:Guid>{884B39C8-6949-473B-A442-F2A81D248236}</b:Guid>
+    <b:Title>Paradise Papers: Queen's private estate invested millions in offshore funds, leaked files reveal</b:Title>
+    <b:Year>2017</b:Year>
+    <b:Author>
+      <b:Author>
+        <b:NameList>
+          <b:Person>
+            <b:Last>Dixon Hayley</b:Last>
+            <b:First>N.</b:First>
+            <b:Middle>Allen</b:Middle>
+          </b:Person>
+        </b:NameList>
+      </b:Author>
+    </b:Author>
+    <b:Month>Listopad</b:Month>
+    <b:Day>6</b:Day>
+    <b:URL>https://www.telegraph.co.uk/news/2017/11/05/paradise-papers-queen-bono-kept-money-offshore-funds-leaked/</b:URL>
+    <b:RefOrder>10</b:RefOrder>
+  </b:Source>
+  <b:Source>
+    <b:Tag>Gre84</b:Tag>
+    <b:SourceType>JournalArticle</b:SourceType>
+    <b:Guid>{E5C6EF8B-9D7E-4905-8086-049CA4454C2C}</b:Guid>
+    <b:Title>Avoiding Tax Avoidance: A (Repeated) Game-Theoretic Approach</b:Title>
+    <b:Year>1984</b:Year>
+    <b:Author>
+      <b:Author>
+        <b:NameList>
+          <b:Person>
+            <b:Last>Greenberg Joseph</b:Last>
+          </b:Person>
+        </b:NameList>
+      </b:Author>
+    </b:Author>
+    <b:JournalName>Journal of Economic Theory 32</b:JournalName>
+    <b:Pages>1-13</b:Pages>
+    <b:RefOrder>11</b:RefOrder>
+  </b:Source>
+  <b:Source>
+    <b:Tag>Haz46</b:Tag>
+    <b:SourceType>Book</b:SourceType>
+    <b:Guid>{284FCFC1-6FBF-46BD-8535-7E1A202E604D}</b:Guid>
+    <b:Title>Economics in One Lesson</b:Title>
+    <b:Year>1946</b:Year>
+    <b:Author>
+      <b:Author>
+        <b:NameList>
+          <b:Person>
+            <b:Last>Hazlitt Henry</b:Last>
+          </b:Person>
+        </b:NameList>
+      </b:Author>
+    </b:Author>
+    <b:Publisher>Harper</b:Publisher>
+    <b:RefOrder>12</b:RefOrder>
+  </b:Source>
+  <b:Source>
+    <b:Tag>Ick09</b:Tag>
+    <b:SourceType>Book</b:SourceType>
+    <b:Guid>{7749217D-62EF-409E-A7BF-88FFB22F1DC1}</b:Guid>
+    <b:Author>
+      <b:Author>
+        <b:NameList>
+          <b:Person>
+            <b:Last>Ickiewicz Janina</b:Last>
+          </b:Person>
+        </b:NameList>
+      </b:Author>
+    </b:Author>
+    <b:Title>Obciążenia fiskalne przedsiębiorstw</b:Title>
+    <b:Year>2009</b:Year>
+    <b:City>Warszawa</b:City>
+    <b:Publisher>Polskie Wydawnictwo Ekonomiczne</b:Publisher>
+    <b:RefOrder>13</b:RefOrder>
+  </b:Source>
+  <b:Source>
+    <b:Tag>Kur17</b:Tag>
+    <b:SourceType>DocumentFromInternetSite</b:SourceType>
+    <b:Guid>{036F1E00-F9F5-476D-953F-F7070F3EE532}</b:Guid>
+    <b:Title>Unikanie opodatkowania a uchylanie się od opodatkowania – o kryteriach rozróżniających</b:Title>
+    <b:Year>2017</b:Year>
+    <b:Author>
+      <b:Author>
+        <b:NameList>
+          <b:Person>
+            <b:Last>Kurzac Małgorzata</b:Last>
+          </b:Person>
+        </b:NameList>
+      </b:Author>
+    </b:Author>
+    <b:URL>http://cejsh.icm.edu.pl/cejsh/element/bwmeta1.element.desklight-b23d0373-f073-4e09-9926-b2e8c8c1a611</b:URL>
+    <b:RefOrder>14</b:RefOrder>
+  </b:Source>
+  <b:Source>
+    <b:Tag>Raf</b:Tag>
+    <b:SourceType>DocumentFromInternetSite</b:SourceType>
+    <b:Guid>{775D840C-022C-4013-87B4-58F1A54F1FDE}</b:Guid>
+    <b:Author>
+      <b:Author>
+        <b:NameList>
+          <b:Person>
+            <b:Last>Rosiński</b:Last>
+            <b:First>Rafał</b:First>
+          </b:Person>
+        </b:NameList>
+      </b:Author>
+    </b:Author>
+    <b:Title>Podatek i jego klasyfikacja w polskim systemie podatkowym</b:Title>
+    <b:InternetSiteTitle>Zeszyty Naukowe Instytutu Ekonomii i Zarządzania</b:InternetSiteTitle>
+    <b:URL>http://zeszyty.wne.tu.koszalin.pl/images/wydawnictwo/zeszyty/04/dok_04.pdf</b:URL>
+    <b:RefOrder>15</b:RefOrder>
+  </b:Source>
+  <b:Source>
+    <b:Tag>Thi73</b:Tag>
+    <b:SourceType>JournalArticle</b:SourceType>
+    <b:Guid>{4D91982C-314E-4549-A943-3333B0B41A73}</b:Guid>
+    <b:Title>Tax evasion: a model</b:Title>
+    <b:Year>1973</b:Year>
+    <b:Author>
+      <b:Author>
+        <b:NameList>
+          <b:Person>
+            <b:Last>Srinivasan</b:Last>
+            <b:First>Thirukodikaval</b:First>
+            <b:Middle>Nilakanta</b:Middle>
+          </b:Person>
+        </b:NameList>
+      </b:Author>
+    </b:Author>
+    <b:JournalName>Journal of Public Economics 2</b:JournalName>
+    <b:Pages> 339-346</b:Pages>
+    <b:RefOrder>16</b:RefOrder>
+  </b:Source>
+  <b:Source>
+    <b:Tag>Mar18</b:Tag>
+    <b:SourceType>DocumentFromInternetSite</b:SourceType>
+    <b:Guid>{E1EF7F92-D952-4F41-9D02-54F036BD397D}</b:Guid>
+    <b:Title>Fiskus przestał strzelać na oślep. Urzędnicy kontrolują dużo rzadziej, ale za to efektywniej</b:Title>
+    <b:Year>2018</b:Year>
+    <b:Author>
+      <b:Author>
+        <b:NameList>
+          <b:Person>
+            <b:Last>Szulc</b:Last>
+            <b:First>Mariusz</b:First>
+          </b:Person>
+        </b:NameList>
+      </b:Author>
+    </b:Author>
+    <b:URL>http://podatki.gazetaprawna.pl/artykuly/1107626,efekt-krajowej-administracji-skarbowej-mniej-kontroli.html</b:URL>
+    <b:RefOrder>17</b:RefOrder>
+  </b:Source>
+  <b:Source>
+    <b:Tag>Wal06</b:Tag>
+    <b:SourceType>DocumentFromInternetSite</b:SourceType>
+    <b:Guid>{C9522FE1-5636-40C5-BA8C-C2A3F1CE8663}</b:Guid>
+    <b:Author>
+      <b:Author>
+        <b:NameList>
+          <b:Person>
+            <b:Last>Williams</b:Last>
+            <b:First>Walter</b:First>
+            <b:Middle>E.</b:Middle>
+          </b:Person>
+        </b:NameList>
+      </b:Author>
+    </b:Author>
+    <b:Title>Bogus Rights</b:Title>
+    <b:Year>2006</b:Year>
+    <b:Month>Luty</b:Month>
+    <b:Day>8</b:Day>
+    <b:URL>http://econfaculty.gmu.edu/wew/articles/06/bogus.html</b:URL>
+    <b:RefOrder>18</b:RefOrder>
+  </b:Source>
+</b:Sources>
 </file>
 
 <file path=customXml/itemProps1.xml><?xml version="1.0" encoding="utf-8"?>
-<ds:datastoreItem xmlns:ds="http://schemas.openxmlformats.org/officeDocument/2006/customXml" ds:itemID="{8FA9B255-FEFE-4089-8A1A-751DCDC29B51}">
-  <ds:schemaRefs>
-    <ds:schemaRef ds:uri="http://schemas.microsoft.com/sharepoint/v3/contenttype/forms"/>
-  </ds:schemaRefs>
-</ds:datastoreItem>
-</file>
-
-<file path=customXml/itemProps2.xml><?xml version="1.0" encoding="utf-8"?>
 <ds:datastoreItem xmlns:ds="http://schemas.openxmlformats.org/officeDocument/2006/customXml" ds:itemID="{740FFA33-53B2-47D9-8CDB-AE504A910E25}">
   <ds:schemaRefs>
     <ds:schemaRef ds:uri="http://schemas.microsoft.com/office/2006/metadata/properties"/>
@@ -58788,7 +58729,7 @@
 </ds:datastoreItem>
 </file>
 
-<file path=customXml/itemProps3.xml><?xml version="1.0" encoding="utf-8"?>
+<file path=customXml/itemProps2.xml><?xml version="1.0" encoding="utf-8"?>
 <ds:datastoreItem xmlns:ds="http://schemas.openxmlformats.org/officeDocument/2006/customXml" ds:itemID="{7964BE2C-DB70-45EF-A493-3BF1C39B9A6B}">
   <ds:schemaRefs>
     <ds:schemaRef ds:uri="http://schemas.microsoft.com/office/2006/metadata/contentType"/>
@@ -58806,8 +58747,16 @@
 </ds:datastoreItem>
 </file>
 
+<file path=customXml/itemProps3.xml><?xml version="1.0" encoding="utf-8"?>
+<ds:datastoreItem xmlns:ds="http://schemas.openxmlformats.org/officeDocument/2006/customXml" ds:itemID="{8FA9B255-FEFE-4089-8A1A-751DCDC29B51}">
+  <ds:schemaRefs>
+    <ds:schemaRef ds:uri="http://schemas.microsoft.com/sharepoint/v3/contenttype/forms"/>
+  </ds:schemaRefs>
+</ds:datastoreItem>
+</file>
+
 <file path=customXml/itemProps4.xml><?xml version="1.0" encoding="utf-8"?>
-<ds:datastoreItem xmlns:ds="http://schemas.openxmlformats.org/officeDocument/2006/customXml" ds:itemID="{119BBEA9-2AA7-4877-BE0A-E3BE6166E891}">
+<ds:datastoreItem xmlns:ds="http://schemas.openxmlformats.org/officeDocument/2006/customXml" ds:itemID="{A6271FC9-D9F5-4F7F-A09F-B53B7602B3B8}">
   <ds:schemaRefs>
     <ds:schemaRef ds:uri="http://schemas.openxmlformats.org/officeDocument/2006/bibliography"/>
   </ds:schemaRefs>

</xml_diff>